<commit_message>
state chart + formatted rasd document
</commit_message>
<xml_diff>
--- a/releases/RASD.docx
+++ b/releases/RASD.docx
@@ -3,6 +3,304 @@
 <w:document xmlns:wpc="http://schemas.microsoft.com/office/word/2010/wordprocessingCanvas" xmlns:mo="http://schemas.microsoft.com/office/mac/office/2008/main" xmlns:mc="http://schemas.openxmlformats.org/markup-compatibility/2006" xmlns:mv="urn:schemas-microsoft-com:mac:vml" xmlns:o="urn:schemas-microsoft-com:office:office" xmlns:r="http://schemas.openxmlformats.org/officeDocument/2006/relationships" xmlns:m="http://schemas.openxmlformats.org/officeDocument/2006/math" xmlns:v="urn:schemas-microsoft-com:vml" xmlns:wp14="http://schemas.microsoft.com/office/word/2010/wordprocessingDrawing" xmlns:wp="http://schemas.openxmlformats.org/drawingml/2006/wordprocessingDrawing" xmlns:w10="urn:schemas-microsoft-com:office:word" xmlns:w="http://schemas.openxmlformats.org/wordprocessingml/2006/main" xmlns:w14="http://schemas.microsoft.com/office/word/2010/wordml" xmlns:w15="http://schemas.microsoft.com/office/word/2012/wordml" xmlns:wpg="http://schemas.microsoft.com/office/word/2010/wordprocessingGroup" xmlns:wpi="http://schemas.microsoft.com/office/word/2010/wordprocessingInk" xmlns:wne="http://schemas.microsoft.com/office/word/2006/wordml" xmlns:wps="http://schemas.microsoft.com/office/word/2010/wordprocessingShape" mc:Ignorable="w14 w15 wp14">
   <w:body>
     <w:p>
+      <w:pPr>
+        <w:pStyle w:val="body"/>
+        <w:rPr>
+          <w:szCs w:val="28"/>
+        </w:rPr>
+      </w:pPr>
+    </w:p>
+    <w:p>
+      <w:pPr>
+        <w:pStyle w:val="body"/>
+        <w:rPr>
+          <w:szCs w:val="28"/>
+        </w:rPr>
+      </w:pPr>
+    </w:p>
+    <w:p>
+      <w:pPr>
+        <w:pStyle w:val="body"/>
+        <w:rPr>
+          <w:szCs w:val="28"/>
+        </w:rPr>
+      </w:pPr>
+      <w:r>
+        <w:rPr>
+          <w:noProof/>
+        </w:rPr>
+        <w:drawing>
+          <wp:anchor distT="0" distB="0" distL="114300" distR="114300" simplePos="0" relativeHeight="251658240" behindDoc="0" locked="0" layoutInCell="1" allowOverlap="1" wp14:anchorId="3E179262" wp14:editId="0E2AC09D">
+            <wp:simplePos x="0" y="0"/>
+            <wp:positionH relativeFrom="margin">
+              <wp:align>center</wp:align>
+            </wp:positionH>
+            <wp:positionV relativeFrom="paragraph">
+              <wp:posOffset>255270</wp:posOffset>
+            </wp:positionV>
+            <wp:extent cx="3743325" cy="3743325"/>
+            <wp:effectExtent l="0" t="0" r="0" b="0"/>
+            <wp:wrapThrough wrapText="bothSides">
+              <wp:wrapPolygon edited="0">
+                <wp:start x="0" y="0"/>
+                <wp:lineTo x="0" y="21398"/>
+                <wp:lineTo x="21398" y="21398"/>
+                <wp:lineTo x="21398" y="0"/>
+                <wp:lineTo x="0" y="0"/>
+              </wp:wrapPolygon>
+            </wp:wrapThrough>
+            <wp:docPr id="1" name="Imagen 5" descr="http://www.poliradio.it/news/wp-content/uploads/2011/04/logo-polimi.jpg"/>
+            <wp:cNvGraphicFramePr>
+              <a:graphicFrameLocks xmlns:a="http://schemas.openxmlformats.org/drawingml/2006/main" noChangeAspect="1"/>
+            </wp:cNvGraphicFramePr>
+            <a:graphic xmlns:a="http://schemas.openxmlformats.org/drawingml/2006/main">
+              <a:graphicData uri="http://schemas.openxmlformats.org/drawingml/2006/picture">
+                <pic:pic xmlns:pic="http://schemas.openxmlformats.org/drawingml/2006/picture">
+                  <pic:nvPicPr>
+                    <pic:cNvPr id="1" name="Imagen 5" descr="http://www.poliradio.it/news/wp-content/uploads/2011/04/logo-polimi.jpg"/>
+                    <pic:cNvPicPr>
+                      <a:picLocks noChangeAspect="1" noChangeArrowheads="1"/>
+                    </pic:cNvPicPr>
+                  </pic:nvPicPr>
+                  <pic:blipFill>
+                    <a:blip r:embed="rId7">
+                      <a:extLst>
+                        <a:ext uri="{28A0092B-C50C-407E-A947-70E740481C1C}">
+                          <a14:useLocalDpi xmlns:a14="http://schemas.microsoft.com/office/drawing/2010/main" val="0"/>
+                        </a:ext>
+                      </a:extLst>
+                    </a:blip>
+                    <a:stretch>
+                      <a:fillRect/>
+                    </a:stretch>
+                  </pic:blipFill>
+                  <pic:spPr bwMode="auto">
+                    <a:xfrm>
+                      <a:off x="0" y="0"/>
+                      <a:ext cx="3743325" cy="3743325"/>
+                    </a:xfrm>
+                    <a:prstGeom prst="rect">
+                      <a:avLst/>
+                    </a:prstGeom>
+                  </pic:spPr>
+                </pic:pic>
+              </a:graphicData>
+            </a:graphic>
+            <wp14:sizeRelH relativeFrom="page">
+              <wp14:pctWidth>0</wp14:pctWidth>
+            </wp14:sizeRelH>
+            <wp14:sizeRelV relativeFrom="page">
+              <wp14:pctHeight>0</wp14:pctHeight>
+            </wp14:sizeRelV>
+          </wp:anchor>
+        </w:drawing>
+      </w:r>
+    </w:p>
+    <w:p>
+      <w:pPr>
+        <w:pStyle w:val="body"/>
+        <w:rPr>
+          <w:szCs w:val="28"/>
+        </w:rPr>
+      </w:pPr>
+    </w:p>
+    <w:p>
+      <w:pPr>
+        <w:pStyle w:val="body"/>
+        <w:rPr>
+          <w:szCs w:val="28"/>
+        </w:rPr>
+      </w:pPr>
+    </w:p>
+    <w:p>
+      <w:pPr>
+        <w:pStyle w:val="body"/>
+        <w:rPr>
+          <w:szCs w:val="28"/>
+        </w:rPr>
+      </w:pPr>
+    </w:p>
+    <w:p>
+      <w:pPr>
+        <w:pStyle w:val="body"/>
+        <w:rPr>
+          <w:szCs w:val="28"/>
+        </w:rPr>
+      </w:pPr>
+    </w:p>
+    <w:p>
+      <w:pPr>
+        <w:pStyle w:val="body"/>
+        <w:rPr>
+          <w:szCs w:val="28"/>
+        </w:rPr>
+      </w:pPr>
+    </w:p>
+    <w:p>
+      <w:pPr>
+        <w:pStyle w:val="body"/>
+        <w:rPr>
+          <w:szCs w:val="28"/>
+        </w:rPr>
+      </w:pPr>
+    </w:p>
+    <w:p>
+      <w:pPr>
+        <w:pStyle w:val="body"/>
+        <w:rPr>
+          <w:szCs w:val="28"/>
+        </w:rPr>
+      </w:pPr>
+    </w:p>
+    <w:p>
+      <w:pPr>
+        <w:pStyle w:val="body"/>
+        <w:rPr>
+          <w:szCs w:val="28"/>
+        </w:rPr>
+      </w:pPr>
+    </w:p>
+    <w:p>
+      <w:pPr>
+        <w:pStyle w:val="body"/>
+        <w:rPr>
+          <w:szCs w:val="28"/>
+        </w:rPr>
+      </w:pPr>
+    </w:p>
+    <w:p>
+      <w:pPr>
+        <w:pStyle w:val="body"/>
+        <w:rPr>
+          <w:szCs w:val="28"/>
+        </w:rPr>
+      </w:pPr>
+    </w:p>
+    <w:p>
+      <w:pPr>
+        <w:pStyle w:val="body"/>
+        <w:rPr>
+          <w:szCs w:val="28"/>
+        </w:rPr>
+      </w:pPr>
+    </w:p>
+    <w:p>
+      <w:pPr>
+        <w:pStyle w:val="body"/>
+        <w:rPr>
+          <w:sz w:val="44"/>
+          <w:szCs w:val="44"/>
+        </w:rPr>
+      </w:pPr>
+    </w:p>
+    <w:p>
+      <w:pPr>
+        <w:pStyle w:val="Title"/>
+      </w:pPr>
+      <w:r>
+        <w:t xml:space="preserve">POLITECNICO DI </w:t>
+      </w:r>
+      <w:r>
+        <w:t>MILANO</w:t>
+      </w:r>
+    </w:p>
+    <w:p>
+      <w:pPr>
+        <w:pStyle w:val="Title"/>
+      </w:pPr>
+      <w:r>
+        <w:t>2016-2017</w:t>
+      </w:r>
+    </w:p>
+    <w:p/>
+    <w:p>
+      <w:pPr>
+        <w:pStyle w:val="Title"/>
+      </w:pPr>
+      <w:r>
+        <w:t>Software Engineering 2: PowerEnJoy</w:t>
+      </w:r>
+    </w:p>
+    <w:p>
+      <w:pPr>
+        <w:pStyle w:val="Title"/>
+      </w:pPr>
+    </w:p>
+    <w:p>
+      <w:pPr>
+        <w:pStyle w:val="Title"/>
+      </w:pPr>
+      <w:r>
+        <w:t>Requirements Analysis and Specifications Document</w:t>
+      </w:r>
+    </w:p>
+    <w:p>
+      <w:pPr>
+        <w:pStyle w:val="Title"/>
+      </w:pPr>
+    </w:p>
+    <w:p>
+      <w:pPr>
+        <w:pStyle w:val="Title"/>
+        <w:jc w:val="right"/>
+        <w:rPr>
+          <w:szCs w:val="28"/>
+        </w:rPr>
+      </w:pPr>
+      <w:r>
+        <w:rPr>
+          <w:szCs w:val="28"/>
+        </w:rPr>
+        <w:t>Peverelli Francesco</w:t>
+      </w:r>
+    </w:p>
+    <w:p>
+      <w:pPr>
+        <w:pStyle w:val="Title"/>
+        <w:jc w:val="right"/>
+      </w:pPr>
+      <w:r>
+        <w:t>Reppucci Federico</w:t>
+      </w:r>
+    </w:p>
+    <w:p>
+      <w:pPr>
+        <w:pStyle w:val="body"/>
+        <w:rPr>
+          <w:szCs w:val="28"/>
+        </w:rPr>
+      </w:pPr>
+    </w:p>
+    <w:p>
+      <w:pPr>
+        <w:pStyle w:val="body"/>
+        <w:rPr>
+          <w:szCs w:val="28"/>
+        </w:rPr>
+      </w:pPr>
+    </w:p>
+    <w:p>
+      <w:pPr>
+        <w:pStyle w:val="body"/>
+        <w:rPr>
+          <w:b/>
+        </w:rPr>
+      </w:pPr>
+      <w:r>
+        <w:rPr>
+          <w:b/>
+        </w:rPr>
+        <w:lastRenderedPageBreak/>
+        <w:t>CONTENTS</w:t>
+      </w:r>
+    </w:p>
+    <w:p>
+      <w:pPr>
+        <w:pStyle w:val="body"/>
+        <w:rPr>
+          <w:szCs w:val="28"/>
+        </w:rPr>
+      </w:pPr>
       <w:bookmarkStart w:id="0" w:name="_GoBack"/>
       <w:bookmarkEnd w:id="0"/>
     </w:p>
@@ -16,22 +314,75 @@
 </w:document>
 </file>
 
+<file path=word/endnotes.xml><?xml version="1.0" encoding="utf-8"?>
+<w:endnotes xmlns:wpc="http://schemas.microsoft.com/office/word/2010/wordprocessingCanvas" xmlns:mo="http://schemas.microsoft.com/office/mac/office/2008/main" xmlns:mc="http://schemas.openxmlformats.org/markup-compatibility/2006" xmlns:mv="urn:schemas-microsoft-com:mac:vml" xmlns:o="urn:schemas-microsoft-com:office:office" xmlns:r="http://schemas.openxmlformats.org/officeDocument/2006/relationships" xmlns:m="http://schemas.openxmlformats.org/officeDocument/2006/math" xmlns:v="urn:schemas-microsoft-com:vml" xmlns:wp14="http://schemas.microsoft.com/office/word/2010/wordprocessingDrawing" xmlns:wp="http://schemas.openxmlformats.org/drawingml/2006/wordprocessingDrawing" xmlns:w10="urn:schemas-microsoft-com:office:word" xmlns:w="http://schemas.openxmlformats.org/wordprocessingml/2006/main" xmlns:w14="http://schemas.microsoft.com/office/word/2010/wordml" xmlns:w15="http://schemas.microsoft.com/office/word/2012/wordml" xmlns:wpg="http://schemas.microsoft.com/office/word/2010/wordprocessingGroup" xmlns:wpi="http://schemas.microsoft.com/office/word/2010/wordprocessingInk" xmlns:wne="http://schemas.microsoft.com/office/word/2006/wordml" xmlns:wps="http://schemas.microsoft.com/office/word/2010/wordprocessingShape" mc:Ignorable="w14 w15 wp14">
+  <w:endnote w:type="separator" w:id="-1">
+    <w:p>
+      <w:pPr>
+        <w:spacing w:after="0" w:line="240" w:lineRule="auto"/>
+      </w:pPr>
+      <w:r>
+        <w:separator/>
+      </w:r>
+    </w:p>
+  </w:endnote>
+  <w:endnote w:type="continuationSeparator" w:id="0">
+    <w:p>
+      <w:pPr>
+        <w:spacing w:after="0" w:line="240" w:lineRule="auto"/>
+      </w:pPr>
+      <w:r>
+        <w:continuationSeparator/>
+      </w:r>
+    </w:p>
+  </w:endnote>
+</w:endnotes>
+</file>
+
+<file path=word/footnotes.xml><?xml version="1.0" encoding="utf-8"?>
+<w:footnotes xmlns:wpc="http://schemas.microsoft.com/office/word/2010/wordprocessingCanvas" xmlns:mo="http://schemas.microsoft.com/office/mac/office/2008/main" xmlns:mc="http://schemas.openxmlformats.org/markup-compatibility/2006" xmlns:mv="urn:schemas-microsoft-com:mac:vml" xmlns:o="urn:schemas-microsoft-com:office:office" xmlns:r="http://schemas.openxmlformats.org/officeDocument/2006/relationships" xmlns:m="http://schemas.openxmlformats.org/officeDocument/2006/math" xmlns:v="urn:schemas-microsoft-com:vml" xmlns:wp14="http://schemas.microsoft.com/office/word/2010/wordprocessingDrawing" xmlns:wp="http://schemas.openxmlformats.org/drawingml/2006/wordprocessingDrawing" xmlns:w10="urn:schemas-microsoft-com:office:word" xmlns:w="http://schemas.openxmlformats.org/wordprocessingml/2006/main" xmlns:w14="http://schemas.microsoft.com/office/word/2010/wordml" xmlns:w15="http://schemas.microsoft.com/office/word/2012/wordml" xmlns:wpg="http://schemas.microsoft.com/office/word/2010/wordprocessingGroup" xmlns:wpi="http://schemas.microsoft.com/office/word/2010/wordprocessingInk" xmlns:wne="http://schemas.microsoft.com/office/word/2006/wordml" xmlns:wps="http://schemas.microsoft.com/office/word/2010/wordprocessingShape" mc:Ignorable="w14 w15 wp14">
+  <w:footnote w:type="separator" w:id="-1">
+    <w:p>
+      <w:pPr>
+        <w:spacing w:after="0" w:line="240" w:lineRule="auto"/>
+      </w:pPr>
+      <w:r>
+        <w:separator/>
+      </w:r>
+    </w:p>
+  </w:footnote>
+  <w:footnote w:type="continuationSeparator" w:id="0">
+    <w:p>
+      <w:pPr>
+        <w:spacing w:after="0" w:line="240" w:lineRule="auto"/>
+      </w:pPr>
+      <w:r>
+        <w:continuationSeparator/>
+      </w:r>
+    </w:p>
+  </w:footnote>
+</w:footnotes>
+</file>
+
 <file path=word/styles.xml><?xml version="1.0" encoding="utf-8"?>
 <w:styles xmlns:mc="http://schemas.openxmlformats.org/markup-compatibility/2006" xmlns:r="http://schemas.openxmlformats.org/officeDocument/2006/relationships" xmlns:w="http://schemas.openxmlformats.org/wordprocessingml/2006/main" xmlns:w14="http://schemas.microsoft.com/office/word/2010/wordml" xmlns:w15="http://schemas.microsoft.com/office/word/2012/wordml" mc:Ignorable="w14 w15">
   <w:docDefaults>
     <w:rPrDefault>
       <w:rPr>
-        <w:rFonts w:asciiTheme="minorHAnsi" w:eastAsiaTheme="minorHAnsi" w:hAnsiTheme="minorHAnsi" w:cstheme="minorBidi"/>
-        <w:sz w:val="24"/>
-        <w:szCs w:val="24"/>
+        <w:rFonts w:asciiTheme="minorHAnsi" w:eastAsiaTheme="minorEastAsia" w:hAnsiTheme="minorHAnsi" w:cstheme="minorBidi"/>
         <w:lang w:val="en-US" w:eastAsia="en-US" w:bidi="ar-SA"/>
       </w:rPr>
     </w:rPrDefault>
-    <w:pPrDefault/>
+    <w:pPrDefault>
+      <w:pPr>
+        <w:spacing w:after="160" w:line="288" w:lineRule="auto"/>
+        <w:ind w:left="2160"/>
+      </w:pPr>
+    </w:pPrDefault>
   </w:docDefaults>
   <w:latentStyles w:defLockedState="0" w:defUIPriority="99" w:defSemiHidden="0" w:defUnhideWhenUsed="0" w:defQFormat="0" w:count="382">
-    <w:lsdException w:name="Normal" w:uiPriority="0" w:qFormat="1"/>
-    <w:lsdException w:name="heading 1" w:uiPriority="9" w:qFormat="1"/>
+    <w:lsdException w:name="Normal" w:uiPriority="0"/>
+    <w:lsdException w:name="heading 1" w:uiPriority="9"/>
     <w:lsdException w:name="heading 2" w:semiHidden="1" w:uiPriority="9" w:unhideWhenUsed="1" w:qFormat="1"/>
     <w:lsdException w:name="heading 3" w:semiHidden="1" w:uiPriority="9" w:unhideWhenUsed="1" w:qFormat="1"/>
     <w:lsdException w:name="heading 4" w:semiHidden="1" w:uiPriority="9" w:unhideWhenUsed="1" w:qFormat="1"/>
@@ -104,7 +455,7 @@
     <w:lsdException w:name="List Continue 4" w:semiHidden="1" w:unhideWhenUsed="1"/>
     <w:lsdException w:name="List Continue 5" w:semiHidden="1" w:unhideWhenUsed="1"/>
     <w:lsdException w:name="Message Header" w:semiHidden="1" w:unhideWhenUsed="1"/>
-    <w:lsdException w:name="Subtitle" w:uiPriority="11" w:qFormat="1"/>
+    <w:lsdException w:name="Subtitle" w:uiPriority="11"/>
     <w:lsdException w:name="Salutation" w:semiHidden="1" w:unhideWhenUsed="1"/>
     <w:lsdException w:name="Date" w:semiHidden="1" w:unhideWhenUsed="1"/>
     <w:lsdException w:name="Body Text First Indent" w:semiHidden="1" w:unhideWhenUsed="1"/>
@@ -196,7 +547,7 @@
     <w:lsdException w:name="Note Level 8" w:semiHidden="1" w:unhideWhenUsed="1"/>
     <w:lsdException w:name="Note Level 9" w:semiHidden="1" w:unhideWhenUsed="1"/>
     <w:lsdException w:name="Placeholder Text" w:semiHidden="1"/>
-    <w:lsdException w:name="No Spacing" w:uiPriority="1" w:qFormat="1"/>
+    <w:lsdException w:name="No Spacing" w:uiPriority="1"/>
     <w:lsdException w:name="Light Shading" w:uiPriority="60"/>
     <w:lsdException w:name="Light List" w:uiPriority="61"/>
     <w:lsdException w:name="Light Grid" w:uiPriority="62"/>
@@ -299,7 +650,7 @@
     <w:lsdException w:name="Colorful Shading Accent 6" w:uiPriority="71"/>
     <w:lsdException w:name="Colorful List Accent 6" w:uiPriority="72"/>
     <w:lsdException w:name="Colorful Grid Accent 6" w:uiPriority="73"/>
-    <w:lsdException w:name="Subtle Emphasis" w:uiPriority="19" w:qFormat="1"/>
+    <w:lsdException w:name="Subtle Emphasis" w:uiPriority="19"/>
     <w:lsdException w:name="Intense Emphasis" w:uiPriority="21" w:qFormat="1"/>
     <w:lsdException w:name="Subtle Reference" w:uiPriority="31" w:qFormat="1"/>
     <w:lsdException w:name="Intense Reference" w:uiPriority="32" w:qFormat="1"/>
@@ -415,7 +766,234 @@
   </w:latentStyles>
   <w:style w:type="paragraph" w:default="1" w:styleId="Normal">
     <w:name w:val="Normal"/>
-    <w:qFormat/>
+    <w:rsid w:val="00044178"/>
+    <w:rPr>
+      <w:color w:val="5A5A5A" w:themeColor="text1" w:themeTint="A5"/>
+    </w:rPr>
+  </w:style>
+  <w:style w:type="paragraph" w:styleId="Heading1">
+    <w:name w:val="heading 1"/>
+    <w:basedOn w:val="Normal"/>
+    <w:next w:val="Normal"/>
+    <w:link w:val="Heading1Char"/>
+    <w:uiPriority w:val="9"/>
+    <w:rsid w:val="00044178"/>
+    <w:pPr>
+      <w:spacing w:before="400" w:after="60" w:line="240" w:lineRule="auto"/>
+      <w:contextualSpacing/>
+      <w:outlineLvl w:val="0"/>
+    </w:pPr>
+    <w:rPr>
+      <w:rFonts w:asciiTheme="majorHAnsi" w:eastAsiaTheme="majorEastAsia" w:hAnsiTheme="majorHAnsi" w:cstheme="majorBidi"/>
+      <w:smallCaps/>
+      <w:color w:val="212934" w:themeColor="text2" w:themeShade="7F"/>
+      <w:spacing w:val="20"/>
+      <w:sz w:val="32"/>
+      <w:szCs w:val="32"/>
+    </w:rPr>
+  </w:style>
+  <w:style w:type="paragraph" w:styleId="Heading2">
+    <w:name w:val="heading 2"/>
+    <w:basedOn w:val="Normal"/>
+    <w:next w:val="Normal"/>
+    <w:link w:val="Heading2Char"/>
+    <w:uiPriority w:val="9"/>
+    <w:semiHidden/>
+    <w:unhideWhenUsed/>
+    <w:qFormat/>
+    <w:rsid w:val="00044178"/>
+    <w:pPr>
+      <w:spacing w:before="120" w:after="60" w:line="240" w:lineRule="auto"/>
+      <w:contextualSpacing/>
+      <w:outlineLvl w:val="1"/>
+    </w:pPr>
+    <w:rPr>
+      <w:rFonts w:asciiTheme="majorHAnsi" w:eastAsiaTheme="majorEastAsia" w:hAnsiTheme="majorHAnsi" w:cstheme="majorBidi"/>
+      <w:smallCaps/>
+      <w:color w:val="323E4F" w:themeColor="text2" w:themeShade="BF"/>
+      <w:spacing w:val="20"/>
+      <w:sz w:val="28"/>
+      <w:szCs w:val="28"/>
+    </w:rPr>
+  </w:style>
+  <w:style w:type="paragraph" w:styleId="Heading3">
+    <w:name w:val="heading 3"/>
+    <w:basedOn w:val="Normal"/>
+    <w:next w:val="Normal"/>
+    <w:link w:val="Heading3Char"/>
+    <w:uiPriority w:val="9"/>
+    <w:semiHidden/>
+    <w:unhideWhenUsed/>
+    <w:qFormat/>
+    <w:rsid w:val="00044178"/>
+    <w:pPr>
+      <w:spacing w:before="120" w:after="60" w:line="240" w:lineRule="auto"/>
+      <w:contextualSpacing/>
+      <w:outlineLvl w:val="2"/>
+    </w:pPr>
+    <w:rPr>
+      <w:rFonts w:asciiTheme="majorHAnsi" w:eastAsiaTheme="majorEastAsia" w:hAnsiTheme="majorHAnsi" w:cstheme="majorBidi"/>
+      <w:smallCaps/>
+      <w:color w:val="44546A" w:themeColor="text2"/>
+      <w:spacing w:val="20"/>
+      <w:sz w:val="24"/>
+      <w:szCs w:val="24"/>
+    </w:rPr>
+  </w:style>
+  <w:style w:type="paragraph" w:styleId="Heading4">
+    <w:name w:val="heading 4"/>
+    <w:basedOn w:val="Normal"/>
+    <w:next w:val="Normal"/>
+    <w:link w:val="Heading4Char"/>
+    <w:uiPriority w:val="9"/>
+    <w:semiHidden/>
+    <w:unhideWhenUsed/>
+    <w:qFormat/>
+    <w:rsid w:val="00044178"/>
+    <w:pPr>
+      <w:pBdr>
+        <w:bottom w:val="single" w:sz="4" w:space="1" w:color="98A8BD" w:themeColor="text2" w:themeTint="7F"/>
+      </w:pBdr>
+      <w:spacing w:before="200" w:after="100" w:line="240" w:lineRule="auto"/>
+      <w:contextualSpacing/>
+      <w:outlineLvl w:val="3"/>
+    </w:pPr>
+    <w:rPr>
+      <w:rFonts w:asciiTheme="majorHAnsi" w:eastAsiaTheme="majorEastAsia" w:hAnsiTheme="majorHAnsi" w:cstheme="majorBidi"/>
+      <w:b/>
+      <w:bCs/>
+      <w:smallCaps/>
+      <w:color w:val="657C9C" w:themeColor="text2" w:themeTint="BF"/>
+      <w:spacing w:val="20"/>
+    </w:rPr>
+  </w:style>
+  <w:style w:type="paragraph" w:styleId="Heading5">
+    <w:name w:val="heading 5"/>
+    <w:basedOn w:val="Normal"/>
+    <w:next w:val="Normal"/>
+    <w:link w:val="Heading5Char"/>
+    <w:uiPriority w:val="9"/>
+    <w:semiHidden/>
+    <w:unhideWhenUsed/>
+    <w:qFormat/>
+    <w:rsid w:val="00044178"/>
+    <w:pPr>
+      <w:pBdr>
+        <w:bottom w:val="single" w:sz="4" w:space="1" w:color="8496B0" w:themeColor="text2" w:themeTint="99"/>
+      </w:pBdr>
+      <w:spacing w:before="200" w:after="100" w:line="240" w:lineRule="auto"/>
+      <w:contextualSpacing/>
+      <w:outlineLvl w:val="4"/>
+    </w:pPr>
+    <w:rPr>
+      <w:rFonts w:asciiTheme="majorHAnsi" w:eastAsiaTheme="majorEastAsia" w:hAnsiTheme="majorHAnsi" w:cstheme="majorBidi"/>
+      <w:smallCaps/>
+      <w:color w:val="657C9C" w:themeColor="text2" w:themeTint="BF"/>
+      <w:spacing w:val="20"/>
+    </w:rPr>
+  </w:style>
+  <w:style w:type="paragraph" w:styleId="Heading6">
+    <w:name w:val="heading 6"/>
+    <w:basedOn w:val="Normal"/>
+    <w:next w:val="Normal"/>
+    <w:link w:val="Heading6Char"/>
+    <w:uiPriority w:val="9"/>
+    <w:semiHidden/>
+    <w:unhideWhenUsed/>
+    <w:qFormat/>
+    <w:rsid w:val="00044178"/>
+    <w:pPr>
+      <w:pBdr>
+        <w:bottom w:val="dotted" w:sz="8" w:space="1" w:color="747070" w:themeColor="background2" w:themeShade="7F"/>
+      </w:pBdr>
+      <w:spacing w:before="200" w:after="100"/>
+      <w:contextualSpacing/>
+      <w:outlineLvl w:val="5"/>
+    </w:pPr>
+    <w:rPr>
+      <w:rFonts w:asciiTheme="majorHAnsi" w:eastAsiaTheme="majorEastAsia" w:hAnsiTheme="majorHAnsi" w:cstheme="majorBidi"/>
+      <w:smallCaps/>
+      <w:color w:val="747070" w:themeColor="background2" w:themeShade="7F"/>
+      <w:spacing w:val="20"/>
+    </w:rPr>
+  </w:style>
+  <w:style w:type="paragraph" w:styleId="Heading7">
+    <w:name w:val="heading 7"/>
+    <w:basedOn w:val="Normal"/>
+    <w:next w:val="Normal"/>
+    <w:link w:val="Heading7Char"/>
+    <w:uiPriority w:val="9"/>
+    <w:semiHidden/>
+    <w:unhideWhenUsed/>
+    <w:qFormat/>
+    <w:rsid w:val="00044178"/>
+    <w:pPr>
+      <w:pBdr>
+        <w:bottom w:val="dotted" w:sz="8" w:space="1" w:color="747070" w:themeColor="background2" w:themeShade="7F"/>
+      </w:pBdr>
+      <w:spacing w:before="200" w:after="100" w:line="240" w:lineRule="auto"/>
+      <w:contextualSpacing/>
+      <w:outlineLvl w:val="6"/>
+    </w:pPr>
+    <w:rPr>
+      <w:rFonts w:asciiTheme="majorHAnsi" w:eastAsiaTheme="majorEastAsia" w:hAnsiTheme="majorHAnsi" w:cstheme="majorBidi"/>
+      <w:b/>
+      <w:bCs/>
+      <w:smallCaps/>
+      <w:color w:val="747070" w:themeColor="background2" w:themeShade="7F"/>
+      <w:spacing w:val="20"/>
+      <w:sz w:val="16"/>
+      <w:szCs w:val="16"/>
+    </w:rPr>
+  </w:style>
+  <w:style w:type="paragraph" w:styleId="Heading8">
+    <w:name w:val="heading 8"/>
+    <w:basedOn w:val="Normal"/>
+    <w:next w:val="Normal"/>
+    <w:link w:val="Heading8Char"/>
+    <w:uiPriority w:val="9"/>
+    <w:semiHidden/>
+    <w:unhideWhenUsed/>
+    <w:qFormat/>
+    <w:rsid w:val="00044178"/>
+    <w:pPr>
+      <w:spacing w:before="200" w:after="60" w:line="240" w:lineRule="auto"/>
+      <w:contextualSpacing/>
+      <w:outlineLvl w:val="7"/>
+    </w:pPr>
+    <w:rPr>
+      <w:rFonts w:asciiTheme="majorHAnsi" w:eastAsiaTheme="majorEastAsia" w:hAnsiTheme="majorHAnsi" w:cstheme="majorBidi"/>
+      <w:b/>
+      <w:smallCaps/>
+      <w:color w:val="747070" w:themeColor="background2" w:themeShade="7F"/>
+      <w:spacing w:val="20"/>
+      <w:sz w:val="16"/>
+      <w:szCs w:val="16"/>
+    </w:rPr>
+  </w:style>
+  <w:style w:type="paragraph" w:styleId="Heading9">
+    <w:name w:val="heading 9"/>
+    <w:basedOn w:val="Normal"/>
+    <w:next w:val="Normal"/>
+    <w:link w:val="Heading9Char"/>
+    <w:uiPriority w:val="9"/>
+    <w:semiHidden/>
+    <w:unhideWhenUsed/>
+    <w:qFormat/>
+    <w:rsid w:val="00044178"/>
+    <w:pPr>
+      <w:spacing w:before="200" w:after="60" w:line="240" w:lineRule="auto"/>
+      <w:contextualSpacing/>
+      <w:outlineLvl w:val="8"/>
+    </w:pPr>
+    <w:rPr>
+      <w:rFonts w:asciiTheme="majorHAnsi" w:eastAsiaTheme="majorEastAsia" w:hAnsiTheme="majorHAnsi" w:cstheme="majorBidi"/>
+      <w:smallCaps/>
+      <w:color w:val="747070" w:themeColor="background2" w:themeShade="7F"/>
+      <w:spacing w:val="20"/>
+      <w:sz w:val="16"/>
+      <w:szCs w:val="16"/>
+    </w:rPr>
   </w:style>
   <w:style w:type="character" w:default="1" w:styleId="DefaultParagraphFont">
     <w:name w:val="Default Paragraph Font"/>
@@ -443,6 +1021,536 @@
     <w:uiPriority w:val="99"/>
     <w:semiHidden/>
     <w:unhideWhenUsed/>
+  </w:style>
+  <w:style w:type="character" w:customStyle="1" w:styleId="Heading1Char">
+    <w:name w:val="Heading 1 Char"/>
+    <w:basedOn w:val="DefaultParagraphFont"/>
+    <w:link w:val="Heading1"/>
+    <w:uiPriority w:val="9"/>
+    <w:rsid w:val="00044178"/>
+    <w:rPr>
+      <w:rFonts w:asciiTheme="majorHAnsi" w:eastAsiaTheme="majorEastAsia" w:hAnsiTheme="majorHAnsi" w:cstheme="majorBidi"/>
+      <w:smallCaps/>
+      <w:color w:val="212934" w:themeColor="text2" w:themeShade="7F"/>
+      <w:spacing w:val="20"/>
+      <w:sz w:val="32"/>
+      <w:szCs w:val="32"/>
+    </w:rPr>
+  </w:style>
+  <w:style w:type="character" w:customStyle="1" w:styleId="Heading2Char">
+    <w:name w:val="Heading 2 Char"/>
+    <w:basedOn w:val="DefaultParagraphFont"/>
+    <w:link w:val="Heading2"/>
+    <w:uiPriority w:val="9"/>
+    <w:semiHidden/>
+    <w:rsid w:val="00044178"/>
+    <w:rPr>
+      <w:rFonts w:asciiTheme="majorHAnsi" w:eastAsiaTheme="majorEastAsia" w:hAnsiTheme="majorHAnsi" w:cstheme="majorBidi"/>
+      <w:smallCaps/>
+      <w:color w:val="323E4F" w:themeColor="text2" w:themeShade="BF"/>
+      <w:spacing w:val="20"/>
+      <w:sz w:val="28"/>
+      <w:szCs w:val="28"/>
+    </w:rPr>
+  </w:style>
+  <w:style w:type="character" w:customStyle="1" w:styleId="Heading3Char">
+    <w:name w:val="Heading 3 Char"/>
+    <w:basedOn w:val="DefaultParagraphFont"/>
+    <w:link w:val="Heading3"/>
+    <w:uiPriority w:val="9"/>
+    <w:semiHidden/>
+    <w:rsid w:val="00044178"/>
+    <w:rPr>
+      <w:rFonts w:asciiTheme="majorHAnsi" w:eastAsiaTheme="majorEastAsia" w:hAnsiTheme="majorHAnsi" w:cstheme="majorBidi"/>
+      <w:smallCaps/>
+      <w:color w:val="44546A" w:themeColor="text2"/>
+      <w:spacing w:val="20"/>
+      <w:sz w:val="24"/>
+      <w:szCs w:val="24"/>
+    </w:rPr>
+  </w:style>
+  <w:style w:type="character" w:customStyle="1" w:styleId="Heading4Char">
+    <w:name w:val="Heading 4 Char"/>
+    <w:basedOn w:val="DefaultParagraphFont"/>
+    <w:link w:val="Heading4"/>
+    <w:uiPriority w:val="9"/>
+    <w:semiHidden/>
+    <w:rsid w:val="00044178"/>
+    <w:rPr>
+      <w:rFonts w:asciiTheme="majorHAnsi" w:eastAsiaTheme="majorEastAsia" w:hAnsiTheme="majorHAnsi" w:cstheme="majorBidi"/>
+      <w:b/>
+      <w:bCs/>
+      <w:smallCaps/>
+      <w:color w:val="657C9C" w:themeColor="text2" w:themeTint="BF"/>
+      <w:spacing w:val="20"/>
+    </w:rPr>
+  </w:style>
+  <w:style w:type="character" w:customStyle="1" w:styleId="Heading5Char">
+    <w:name w:val="Heading 5 Char"/>
+    <w:basedOn w:val="DefaultParagraphFont"/>
+    <w:link w:val="Heading5"/>
+    <w:uiPriority w:val="9"/>
+    <w:semiHidden/>
+    <w:rsid w:val="00044178"/>
+    <w:rPr>
+      <w:rFonts w:asciiTheme="majorHAnsi" w:eastAsiaTheme="majorEastAsia" w:hAnsiTheme="majorHAnsi" w:cstheme="majorBidi"/>
+      <w:smallCaps/>
+      <w:color w:val="657C9C" w:themeColor="text2" w:themeTint="BF"/>
+      <w:spacing w:val="20"/>
+    </w:rPr>
+  </w:style>
+  <w:style w:type="character" w:customStyle="1" w:styleId="Heading6Char">
+    <w:name w:val="Heading 6 Char"/>
+    <w:basedOn w:val="DefaultParagraphFont"/>
+    <w:link w:val="Heading6"/>
+    <w:uiPriority w:val="9"/>
+    <w:semiHidden/>
+    <w:rsid w:val="00044178"/>
+    <w:rPr>
+      <w:rFonts w:asciiTheme="majorHAnsi" w:eastAsiaTheme="majorEastAsia" w:hAnsiTheme="majorHAnsi" w:cstheme="majorBidi"/>
+      <w:smallCaps/>
+      <w:color w:val="747070" w:themeColor="background2" w:themeShade="7F"/>
+      <w:spacing w:val="20"/>
+    </w:rPr>
+  </w:style>
+  <w:style w:type="character" w:customStyle="1" w:styleId="Heading7Char">
+    <w:name w:val="Heading 7 Char"/>
+    <w:basedOn w:val="DefaultParagraphFont"/>
+    <w:link w:val="Heading7"/>
+    <w:uiPriority w:val="9"/>
+    <w:semiHidden/>
+    <w:rsid w:val="00044178"/>
+    <w:rPr>
+      <w:rFonts w:asciiTheme="majorHAnsi" w:eastAsiaTheme="majorEastAsia" w:hAnsiTheme="majorHAnsi" w:cstheme="majorBidi"/>
+      <w:b/>
+      <w:bCs/>
+      <w:smallCaps/>
+      <w:color w:val="747070" w:themeColor="background2" w:themeShade="7F"/>
+      <w:spacing w:val="20"/>
+      <w:sz w:val="16"/>
+      <w:szCs w:val="16"/>
+    </w:rPr>
+  </w:style>
+  <w:style w:type="character" w:customStyle="1" w:styleId="Heading8Char">
+    <w:name w:val="Heading 8 Char"/>
+    <w:basedOn w:val="DefaultParagraphFont"/>
+    <w:link w:val="Heading8"/>
+    <w:uiPriority w:val="9"/>
+    <w:semiHidden/>
+    <w:rsid w:val="00044178"/>
+    <w:rPr>
+      <w:rFonts w:asciiTheme="majorHAnsi" w:eastAsiaTheme="majorEastAsia" w:hAnsiTheme="majorHAnsi" w:cstheme="majorBidi"/>
+      <w:b/>
+      <w:smallCaps/>
+      <w:color w:val="747070" w:themeColor="background2" w:themeShade="7F"/>
+      <w:spacing w:val="20"/>
+      <w:sz w:val="16"/>
+      <w:szCs w:val="16"/>
+    </w:rPr>
+  </w:style>
+  <w:style w:type="character" w:customStyle="1" w:styleId="Heading9Char">
+    <w:name w:val="Heading 9 Char"/>
+    <w:basedOn w:val="DefaultParagraphFont"/>
+    <w:link w:val="Heading9"/>
+    <w:uiPriority w:val="9"/>
+    <w:semiHidden/>
+    <w:rsid w:val="00044178"/>
+    <w:rPr>
+      <w:rFonts w:asciiTheme="majorHAnsi" w:eastAsiaTheme="majorEastAsia" w:hAnsiTheme="majorHAnsi" w:cstheme="majorBidi"/>
+      <w:smallCaps/>
+      <w:color w:val="747070" w:themeColor="background2" w:themeShade="7F"/>
+      <w:spacing w:val="20"/>
+      <w:sz w:val="16"/>
+      <w:szCs w:val="16"/>
+    </w:rPr>
+  </w:style>
+  <w:style w:type="paragraph" w:styleId="Caption">
+    <w:name w:val="caption"/>
+    <w:basedOn w:val="Normal"/>
+    <w:next w:val="Normal"/>
+    <w:uiPriority w:val="35"/>
+    <w:semiHidden/>
+    <w:unhideWhenUsed/>
+    <w:qFormat/>
+    <w:rsid w:val="00044178"/>
+    <w:rPr>
+      <w:b/>
+      <w:bCs/>
+      <w:smallCaps/>
+      <w:color w:val="44546A" w:themeColor="text2"/>
+      <w:spacing w:val="10"/>
+      <w:sz w:val="18"/>
+      <w:szCs w:val="18"/>
+    </w:rPr>
+  </w:style>
+  <w:style w:type="paragraph" w:styleId="Title">
+    <w:name w:val="Title"/>
+    <w:next w:val="Normal"/>
+    <w:link w:val="TitleChar"/>
+    <w:uiPriority w:val="10"/>
+    <w:qFormat/>
+    <w:rsid w:val="0017664D"/>
+    <w:pPr>
+      <w:spacing w:line="240" w:lineRule="auto"/>
+      <w:ind w:left="0"/>
+      <w:contextualSpacing/>
+      <w:jc w:val="center"/>
+    </w:pPr>
+    <w:rPr>
+      <w:rFonts w:ascii="SFBX1728" w:eastAsiaTheme="majorEastAsia" w:hAnsi="SFBX1728" w:cs="SFBX1728"/>
+      <w:smallCaps/>
+      <w:color w:val="323E4F" w:themeColor="text2" w:themeShade="BF"/>
+      <w:spacing w:val="5"/>
+      <w:sz w:val="44"/>
+      <w:szCs w:val="44"/>
+    </w:rPr>
+  </w:style>
+  <w:style w:type="character" w:customStyle="1" w:styleId="TitleChar">
+    <w:name w:val="Title Char"/>
+    <w:basedOn w:val="DefaultParagraphFont"/>
+    <w:link w:val="Title"/>
+    <w:uiPriority w:val="10"/>
+    <w:rsid w:val="0017664D"/>
+    <w:rPr>
+      <w:rFonts w:ascii="SFBX1728" w:eastAsiaTheme="majorEastAsia" w:hAnsi="SFBX1728" w:cs="SFBX1728"/>
+      <w:smallCaps/>
+      <w:color w:val="323E4F" w:themeColor="text2" w:themeShade="BF"/>
+      <w:spacing w:val="5"/>
+      <w:sz w:val="44"/>
+      <w:szCs w:val="44"/>
+    </w:rPr>
+  </w:style>
+  <w:style w:type="paragraph" w:styleId="Subtitle">
+    <w:name w:val="Subtitle"/>
+    <w:next w:val="Normal"/>
+    <w:link w:val="SubtitleChar"/>
+    <w:uiPriority w:val="11"/>
+    <w:rsid w:val="00044178"/>
+    <w:pPr>
+      <w:spacing w:after="600" w:line="240" w:lineRule="auto"/>
+      <w:ind w:left="0"/>
+    </w:pPr>
+    <w:rPr>
+      <w:smallCaps/>
+      <w:color w:val="747070" w:themeColor="background2" w:themeShade="7F"/>
+      <w:spacing w:val="5"/>
+      <w:sz w:val="28"/>
+      <w:szCs w:val="28"/>
+    </w:rPr>
+  </w:style>
+  <w:style w:type="character" w:customStyle="1" w:styleId="SubtitleChar">
+    <w:name w:val="Subtitle Char"/>
+    <w:basedOn w:val="DefaultParagraphFont"/>
+    <w:link w:val="Subtitle"/>
+    <w:uiPriority w:val="11"/>
+    <w:rsid w:val="00044178"/>
+    <w:rPr>
+      <w:smallCaps/>
+      <w:color w:val="747070" w:themeColor="background2" w:themeShade="7F"/>
+      <w:spacing w:val="5"/>
+      <w:sz w:val="28"/>
+      <w:szCs w:val="28"/>
+    </w:rPr>
+  </w:style>
+  <w:style w:type="character" w:styleId="Strong">
+    <w:name w:val="Strong"/>
+    <w:uiPriority w:val="22"/>
+    <w:qFormat/>
+    <w:rsid w:val="00044178"/>
+    <w:rPr>
+      <w:b/>
+      <w:bCs/>
+      <w:spacing w:val="0"/>
+    </w:rPr>
+  </w:style>
+  <w:style w:type="character" w:styleId="Emphasis">
+    <w:name w:val="Emphasis"/>
+    <w:uiPriority w:val="20"/>
+    <w:qFormat/>
+    <w:rsid w:val="00044178"/>
+    <w:rPr>
+      <w:b/>
+      <w:bCs/>
+      <w:smallCaps/>
+      <w:dstrike w:val="0"/>
+      <w:color w:val="5A5A5A" w:themeColor="text1" w:themeTint="A5"/>
+      <w:spacing w:val="20"/>
+      <w:kern w:val="0"/>
+      <w:vertAlign w:val="baseline"/>
+    </w:rPr>
+  </w:style>
+  <w:style w:type="paragraph" w:styleId="NoSpacing">
+    <w:name w:val="No Spacing"/>
+    <w:basedOn w:val="Normal"/>
+    <w:link w:val="NoSpacingChar"/>
+    <w:uiPriority w:val="1"/>
+    <w:rsid w:val="00044178"/>
+    <w:pPr>
+      <w:spacing w:after="0" w:line="240" w:lineRule="auto"/>
+    </w:pPr>
+  </w:style>
+  <w:style w:type="character" w:customStyle="1" w:styleId="NoSpacingChar">
+    <w:name w:val="No Spacing Char"/>
+    <w:basedOn w:val="DefaultParagraphFont"/>
+    <w:link w:val="NoSpacing"/>
+    <w:uiPriority w:val="1"/>
+    <w:rsid w:val="00044178"/>
+    <w:rPr>
+      <w:color w:val="5A5A5A" w:themeColor="text1" w:themeTint="A5"/>
+    </w:rPr>
+  </w:style>
+  <w:style w:type="paragraph" w:styleId="ListParagraph">
+    <w:name w:val="List Paragraph"/>
+    <w:basedOn w:val="Normal"/>
+    <w:uiPriority w:val="34"/>
+    <w:qFormat/>
+    <w:rsid w:val="00044178"/>
+    <w:pPr>
+      <w:ind w:left="720"/>
+      <w:contextualSpacing/>
+    </w:pPr>
+  </w:style>
+  <w:style w:type="paragraph" w:styleId="Quote">
+    <w:name w:val="Quote"/>
+    <w:basedOn w:val="Normal"/>
+    <w:next w:val="Normal"/>
+    <w:link w:val="QuoteChar"/>
+    <w:uiPriority w:val="29"/>
+    <w:qFormat/>
+    <w:rsid w:val="00044178"/>
+    <w:rPr>
+      <w:i/>
+      <w:iCs/>
+    </w:rPr>
+  </w:style>
+  <w:style w:type="character" w:customStyle="1" w:styleId="QuoteChar">
+    <w:name w:val="Quote Char"/>
+    <w:basedOn w:val="DefaultParagraphFont"/>
+    <w:link w:val="Quote"/>
+    <w:uiPriority w:val="29"/>
+    <w:rsid w:val="00044178"/>
+    <w:rPr>
+      <w:i/>
+      <w:iCs/>
+      <w:color w:val="5A5A5A" w:themeColor="text1" w:themeTint="A5"/>
+    </w:rPr>
+  </w:style>
+  <w:style w:type="paragraph" w:styleId="IntenseQuote">
+    <w:name w:val="Intense Quote"/>
+    <w:basedOn w:val="Normal"/>
+    <w:next w:val="Normal"/>
+    <w:link w:val="IntenseQuoteChar"/>
+    <w:uiPriority w:val="30"/>
+    <w:qFormat/>
+    <w:rsid w:val="00044178"/>
+    <w:pPr>
+      <w:pBdr>
+        <w:top w:val="single" w:sz="4" w:space="12" w:color="84B3DF" w:themeColor="accent1" w:themeTint="BF"/>
+        <w:left w:val="single" w:sz="4" w:space="15" w:color="84B3DF" w:themeColor="accent1" w:themeTint="BF"/>
+        <w:bottom w:val="single" w:sz="12" w:space="10" w:color="2E74B5" w:themeColor="accent1" w:themeShade="BF"/>
+        <w:right w:val="single" w:sz="12" w:space="15" w:color="2E74B5" w:themeColor="accent1" w:themeShade="BF"/>
+        <w:between w:val="single" w:sz="4" w:space="12" w:color="84B3DF" w:themeColor="accent1" w:themeTint="BF"/>
+        <w:bar w:val="single" w:sz="4" w:color="84B3DF" w:themeColor="accent1" w:themeTint="BF"/>
+      </w:pBdr>
+      <w:spacing w:line="300" w:lineRule="auto"/>
+      <w:ind w:left="2506" w:right="432"/>
+    </w:pPr>
+    <w:rPr>
+      <w:rFonts w:asciiTheme="majorHAnsi" w:eastAsiaTheme="majorEastAsia" w:hAnsiTheme="majorHAnsi" w:cstheme="majorBidi"/>
+      <w:smallCaps/>
+      <w:color w:val="2E74B5" w:themeColor="accent1" w:themeShade="BF"/>
+    </w:rPr>
+  </w:style>
+  <w:style w:type="character" w:customStyle="1" w:styleId="IntenseQuoteChar">
+    <w:name w:val="Intense Quote Char"/>
+    <w:basedOn w:val="DefaultParagraphFont"/>
+    <w:link w:val="IntenseQuote"/>
+    <w:uiPriority w:val="30"/>
+    <w:rsid w:val="00044178"/>
+    <w:rPr>
+      <w:rFonts w:asciiTheme="majorHAnsi" w:eastAsiaTheme="majorEastAsia" w:hAnsiTheme="majorHAnsi" w:cstheme="majorBidi"/>
+      <w:smallCaps/>
+      <w:color w:val="2E74B5" w:themeColor="accent1" w:themeShade="BF"/>
+    </w:rPr>
+  </w:style>
+  <w:style w:type="character" w:styleId="SubtleEmphasis">
+    <w:name w:val="Subtle Emphasis"/>
+    <w:uiPriority w:val="19"/>
+    <w:rsid w:val="00044178"/>
+    <w:rPr>
+      <w:smallCaps/>
+      <w:dstrike w:val="0"/>
+      <w:color w:val="5A5A5A" w:themeColor="text1" w:themeTint="A5"/>
+      <w:vertAlign w:val="baseline"/>
+    </w:rPr>
+  </w:style>
+  <w:style w:type="character" w:styleId="IntenseEmphasis">
+    <w:name w:val="Intense Emphasis"/>
+    <w:uiPriority w:val="21"/>
+    <w:qFormat/>
+    <w:rsid w:val="00044178"/>
+    <w:rPr>
+      <w:b/>
+      <w:bCs/>
+      <w:smallCaps/>
+      <w:color w:val="5B9BD5" w:themeColor="accent1"/>
+      <w:spacing w:val="40"/>
+    </w:rPr>
+  </w:style>
+  <w:style w:type="character" w:styleId="SubtleReference">
+    <w:name w:val="Subtle Reference"/>
+    <w:uiPriority w:val="31"/>
+    <w:qFormat/>
+    <w:rsid w:val="00044178"/>
+    <w:rPr>
+      <w:rFonts w:asciiTheme="majorHAnsi" w:eastAsiaTheme="majorEastAsia" w:hAnsiTheme="majorHAnsi" w:cstheme="majorBidi"/>
+      <w:i/>
+      <w:iCs/>
+      <w:smallCaps/>
+      <w:color w:val="5A5A5A" w:themeColor="text1" w:themeTint="A5"/>
+      <w:spacing w:val="20"/>
+    </w:rPr>
+  </w:style>
+  <w:style w:type="character" w:styleId="IntenseReference">
+    <w:name w:val="Intense Reference"/>
+    <w:uiPriority w:val="32"/>
+    <w:qFormat/>
+    <w:rsid w:val="00044178"/>
+    <w:rPr>
+      <w:rFonts w:asciiTheme="majorHAnsi" w:eastAsiaTheme="majorEastAsia" w:hAnsiTheme="majorHAnsi" w:cstheme="majorBidi"/>
+      <w:b/>
+      <w:bCs/>
+      <w:i/>
+      <w:iCs/>
+      <w:smallCaps/>
+      <w:color w:val="323E4F" w:themeColor="text2" w:themeShade="BF"/>
+      <w:spacing w:val="20"/>
+    </w:rPr>
+  </w:style>
+  <w:style w:type="character" w:styleId="BookTitle">
+    <w:name w:val="Book Title"/>
+    <w:uiPriority w:val="33"/>
+    <w:qFormat/>
+    <w:rsid w:val="00044178"/>
+    <w:rPr>
+      <w:rFonts w:asciiTheme="majorHAnsi" w:eastAsiaTheme="majorEastAsia" w:hAnsiTheme="majorHAnsi" w:cstheme="majorBidi"/>
+      <w:b/>
+      <w:bCs/>
+      <w:smallCaps/>
+      <w:color w:val="323E4F" w:themeColor="text2" w:themeShade="BF"/>
+      <w:spacing w:val="10"/>
+      <w:u w:val="single"/>
+    </w:rPr>
+  </w:style>
+  <w:style w:type="paragraph" w:styleId="TOCHeading">
+    <w:name w:val="TOC Heading"/>
+    <w:basedOn w:val="Heading1"/>
+    <w:next w:val="Normal"/>
+    <w:uiPriority w:val="39"/>
+    <w:semiHidden/>
+    <w:unhideWhenUsed/>
+    <w:qFormat/>
+    <w:rsid w:val="00044178"/>
+    <w:pPr>
+      <w:outlineLvl w:val="9"/>
+    </w:pPr>
+  </w:style>
+  <w:style w:type="paragraph" w:customStyle="1" w:styleId="body">
+    <w:name w:val="body"/>
+    <w:basedOn w:val="BodyText"/>
+    <w:qFormat/>
+    <w:rsid w:val="0017664D"/>
+    <w:pPr>
+      <w:ind w:left="0"/>
+    </w:pPr>
+    <w:rPr>
+      <w:sz w:val="28"/>
+    </w:rPr>
+  </w:style>
+  <w:style w:type="paragraph" w:styleId="Header">
+    <w:name w:val="header"/>
+    <w:basedOn w:val="Normal"/>
+    <w:link w:val="HeaderChar"/>
+    <w:uiPriority w:val="99"/>
+    <w:unhideWhenUsed/>
+    <w:rsid w:val="00044178"/>
+    <w:pPr>
+      <w:tabs>
+        <w:tab w:val="center" w:pos="4819"/>
+        <w:tab w:val="right" w:pos="9638"/>
+      </w:tabs>
+      <w:spacing w:after="0" w:line="240" w:lineRule="auto"/>
+    </w:pPr>
+  </w:style>
+  <w:style w:type="paragraph" w:styleId="BodyText">
+    <w:name w:val="Body Text"/>
+    <w:basedOn w:val="Normal"/>
+    <w:link w:val="BodyTextChar"/>
+    <w:uiPriority w:val="99"/>
+    <w:semiHidden/>
+    <w:unhideWhenUsed/>
+    <w:rsid w:val="00044178"/>
+    <w:pPr>
+      <w:spacing w:after="120"/>
+    </w:pPr>
+  </w:style>
+  <w:style w:type="character" w:customStyle="1" w:styleId="BodyTextChar">
+    <w:name w:val="Body Text Char"/>
+    <w:basedOn w:val="DefaultParagraphFont"/>
+    <w:link w:val="BodyText"/>
+    <w:uiPriority w:val="99"/>
+    <w:semiHidden/>
+    <w:rsid w:val="00044178"/>
+    <w:rPr>
+      <w:color w:val="5A5A5A" w:themeColor="text1" w:themeTint="A5"/>
+    </w:rPr>
+  </w:style>
+  <w:style w:type="character" w:customStyle="1" w:styleId="HeaderChar">
+    <w:name w:val="Header Char"/>
+    <w:basedOn w:val="DefaultParagraphFont"/>
+    <w:link w:val="Header"/>
+    <w:uiPriority w:val="99"/>
+    <w:rsid w:val="00044178"/>
+    <w:rPr>
+      <w:color w:val="5A5A5A" w:themeColor="text1" w:themeTint="A5"/>
+    </w:rPr>
+  </w:style>
+  <w:style w:type="paragraph" w:styleId="Footer">
+    <w:name w:val="footer"/>
+    <w:basedOn w:val="Normal"/>
+    <w:link w:val="FooterChar"/>
+    <w:uiPriority w:val="99"/>
+    <w:unhideWhenUsed/>
+    <w:rsid w:val="00044178"/>
+    <w:pPr>
+      <w:tabs>
+        <w:tab w:val="center" w:pos="4819"/>
+        <w:tab w:val="right" w:pos="9638"/>
+      </w:tabs>
+      <w:spacing w:after="0" w:line="240" w:lineRule="auto"/>
+    </w:pPr>
+  </w:style>
+  <w:style w:type="character" w:customStyle="1" w:styleId="FooterChar">
+    <w:name w:val="Footer Char"/>
+    <w:basedOn w:val="DefaultParagraphFont"/>
+    <w:link w:val="Footer"/>
+    <w:uiPriority w:val="99"/>
+    <w:rsid w:val="00044178"/>
+    <w:rPr>
+      <w:color w:val="5A5A5A" w:themeColor="text1" w:themeTint="A5"/>
+    </w:rPr>
+  </w:style>
+  <w:style w:type="paragraph" w:customStyle="1" w:styleId="paragraph">
+    <w:name w:val="paragraph"/>
+    <w:basedOn w:val="Normal"/>
+    <w:qFormat/>
+    <w:rsid w:val="00DE5617"/>
+    <w:rPr>
+      <w:rFonts w:asciiTheme="majorHAnsi" w:hAnsiTheme="majorHAnsi"/>
+      <w:b/>
+      <w:sz w:val="30"/>
+      <w:szCs w:val="32"/>
+    </w:rPr>
   </w:style>
 </w:styles>
 </file>
@@ -488,49 +1596,14 @@
         <a:srgbClr val="954F72"/>
       </a:folHlink>
     </a:clrScheme>
-    <a:fontScheme name="Office">
+    <a:fontScheme name="Calibri">
       <a:majorFont>
-        <a:latin typeface="Calibri Light" panose="020F0302020204030204"/>
-        <a:ea typeface=""/>
-        <a:cs typeface=""/>
-        <a:font script="Jpan" typeface="Yu Gothic Light"/>
-        <a:font script="Hang" typeface="맑은 고딕"/>
-        <a:font script="Hans" typeface="DengXian Light"/>
-        <a:font script="Hant" typeface="新細明體"/>
-        <a:font script="Arab" typeface="Times New Roman"/>
-        <a:font script="Hebr" typeface="Times New Roman"/>
-        <a:font script="Thai" typeface="Angsana New"/>
-        <a:font script="Ethi" typeface="Nyala"/>
-        <a:font script="Beng" typeface="Vrinda"/>
-        <a:font script="Gujr" typeface="Shruti"/>
-        <a:font script="Khmr" typeface="MoolBoran"/>
-        <a:font script="Knda" typeface="Tunga"/>
-        <a:font script="Guru" typeface="Raavi"/>
-        <a:font script="Cans" typeface="Euphemia"/>
-        <a:font script="Cher" typeface="Plantagenet Cherokee"/>
-        <a:font script="Yiii" typeface="Microsoft Yi Baiti"/>
-        <a:font script="Tibt" typeface="Microsoft Himalaya"/>
-        <a:font script="Thaa" typeface="MV Boli"/>
-        <a:font script="Deva" typeface="Mangal"/>
-        <a:font script="Telu" typeface="Gautami"/>
-        <a:font script="Taml" typeface="Latha"/>
-        <a:font script="Syrc" typeface="Estrangelo Edessa"/>
-        <a:font script="Orya" typeface="Kalinga"/>
-        <a:font script="Mlym" typeface="Kartika"/>
-        <a:font script="Laoo" typeface="DokChampa"/>
-        <a:font script="Sinh" typeface="Iskoola Pota"/>
-        <a:font script="Mong" typeface="Mongolian Baiti"/>
-        <a:font script="Viet" typeface="Times New Roman"/>
-        <a:font script="Uigh" typeface="Microsoft Uighur"/>
-        <a:font script="Geor" typeface="Sylfaen"/>
-      </a:majorFont>
-      <a:minorFont>
         <a:latin typeface="Calibri" panose="020F0502020204030204"/>
         <a:ea typeface=""/>
         <a:cs typeface=""/>
-        <a:font script="Jpan" typeface="Yu Mincho"/>
+        <a:font script="Jpan" typeface="メイリオ"/>
         <a:font script="Hang" typeface="맑은 고딕"/>
-        <a:font script="Hans" typeface="DengXian"/>
+        <a:font script="Hans" typeface="宋体"/>
         <a:font script="Hant" typeface="新細明體"/>
         <a:font script="Arab" typeface="Arial"/>
         <a:font script="Hebr" typeface="Arial"/>
@@ -555,7 +1628,42 @@
         <a:font script="Laoo" typeface="DokChampa"/>
         <a:font script="Sinh" typeface="Iskoola Pota"/>
         <a:font script="Mong" typeface="Mongolian Baiti"/>
-        <a:font script="Viet" typeface="Arial"/>
+        <a:font script="Viet" typeface="Tahoma"/>
+        <a:font script="Uigh" typeface="Microsoft Uighur"/>
+        <a:font script="Geor" typeface="Sylfaen"/>
+      </a:majorFont>
+      <a:minorFont>
+        <a:latin typeface="Calibri" panose="020F0502020204030204"/>
+        <a:ea typeface=""/>
+        <a:cs typeface=""/>
+        <a:font script="Jpan" typeface="メイリオ"/>
+        <a:font script="Hang" typeface="맑은 고딕"/>
+        <a:font script="Hans" typeface="宋体"/>
+        <a:font script="Hant" typeface="新細明體"/>
+        <a:font script="Arab" typeface="Arial"/>
+        <a:font script="Hebr" typeface="Arial"/>
+        <a:font script="Thai" typeface="Cordia New"/>
+        <a:font script="Ethi" typeface="Nyala"/>
+        <a:font script="Beng" typeface="Vrinda"/>
+        <a:font script="Gujr" typeface="Shruti"/>
+        <a:font script="Khmr" typeface="DaunPenh"/>
+        <a:font script="Knda" typeface="Tunga"/>
+        <a:font script="Guru" typeface="Raavi"/>
+        <a:font script="Cans" typeface="Euphemia"/>
+        <a:font script="Cher" typeface="Plantagenet Cherokee"/>
+        <a:font script="Yiii" typeface="Microsoft Yi Baiti"/>
+        <a:font script="Tibt" typeface="Microsoft Himalaya"/>
+        <a:font script="Thaa" typeface="MV Boli"/>
+        <a:font script="Deva" typeface="Mangal"/>
+        <a:font script="Telu" typeface="Gautami"/>
+        <a:font script="Taml" typeface="Latha"/>
+        <a:font script="Syrc" typeface="Estrangelo Edessa"/>
+        <a:font script="Orya" typeface="Kalinga"/>
+        <a:font script="Mlym" typeface="Kartika"/>
+        <a:font script="Laoo" typeface="DokChampa"/>
+        <a:font script="Sinh" typeface="Iskoola Pota"/>
+        <a:font script="Mong" typeface="Mongolian Baiti"/>
+        <a:font script="Viet" typeface="Tahoma"/>
         <a:font script="Uigh" typeface="Microsoft Uighur"/>
         <a:font script="Geor" typeface="Sylfaen"/>
       </a:minorFont>
@@ -706,4 +1814,34 @@
     </a:ext>
   </a:extLst>
 </a:theme>
+</file>
+
+<file path=word/webextensions/taskpanes.xml><?xml version="1.0" encoding="utf-8"?>
+<wetp:taskpanes xmlns:wetp="http://schemas.microsoft.com/office/webextensions/taskpanes/2010/11">
+  <wetp:taskpane dockstate="right" visibility="0" width="700" row="0">
+    <wetp:webextensionref xmlns:r="http://schemas.openxmlformats.org/officeDocument/2006/relationships" r:id="rId1"/>
+  </wetp:taskpane>
+</wetp:taskpanes>
+</file>
+
+<file path=word/webextensions/webextension1.xml><?xml version="1.0" encoding="utf-8"?>
+<we:webextension xmlns:we="http://schemas.microsoft.com/office/webextensions/webextension/2010/11" id="{DD5AA36F-8399-1C44-8C68-92518C28D400}">
+  <we:reference id="wa104099688" version="1.3.0.0" store="it-IT" storeType="OMEX"/>
+  <we:alternateReferences/>
+  <we:properties/>
+  <we:bindings/>
+  <we:snapshot xmlns:r="http://schemas.openxmlformats.org/officeDocument/2006/relationships"/>
+</we:webextension>
+</file>
+
+<file path=customXml/item1.xml><?xml version="1.0" encoding="utf-8"?>
+<b:Sources xmlns:b="http://schemas.openxmlformats.org/officeDocument/2006/bibliography" xmlns="http://schemas.openxmlformats.org/officeDocument/2006/bibliography" SelectedStyle="/APASixthEditionOfficeOnline.xsl" StyleName="APA"/>
+</file>
+
+<file path=customXml/itemProps1.xml><?xml version="1.0" encoding="utf-8"?>
+<ds:datastoreItem xmlns:ds="http://schemas.openxmlformats.org/officeDocument/2006/customXml" ds:itemID="{AB0C41DE-A111-C14D-A568-AA7BE7D953D0}">
+  <ds:schemaRefs>
+    <ds:schemaRef ds:uri="http://schemas.openxmlformats.org/officeDocument/2006/bibliography"/>
+  </ds:schemaRefs>
+</ds:datastoreItem>
 </file>
</xml_diff>

<commit_message>
working on final RASD
</commit_message>
<xml_diff>
--- a/releases/RASD.docx
+++ b/releases/RASD.docx
@@ -1111,13 +1111,7 @@
         <w:pStyle w:val="body"/>
       </w:pPr>
       <w:r>
-        <w:t xml:space="preserve">The main goals of the service are to provide a sustainable and environmentally-friendly car sharing service as well as to promote virtuous </w:t>
-      </w:r>
-      <w:r>
-        <w:t>behaviors</w:t>
-      </w:r>
-      <w:r>
-        <w:t xml:space="preserve"> from its users: a number of discounts will be applied to users who carry more than two passengers, leave the car with more than half of if its battery full or park it near to a power grid and take care of plugging it in. On the other hand, users who leave the car more than three kilometers away from the nearest power grid or leave it with less than 20% of its battery will be charged for an additional amount.</w:t>
+        <w:t>The main goals of the service are to provide a sustainable and environmentally-friendly car sharing service as well as to promote virtuous behaviors from its users: a number of discounts will be applied to users who carry more than two passengers, leave the car with more than half of if its battery full or park it near to a power grid and take care of plugging it in. On the other hand, users who leave the car more than three kilometers away from the nearest power grid or leave it with less than 20% of its battery will be charged for an additional amount.</w:t>
       </w:r>
     </w:p>
     <w:p>
@@ -1284,13 +1278,7 @@
         <w:t>NOTE</w:t>
       </w:r>
       <w:r>
-        <w:t xml:space="preserve">: </w:t>
-      </w:r>
-      <w:r>
-        <w:t>G3.0</w:t>
-      </w:r>
-      <w:r>
-        <w:t xml:space="preserve"> </w:t>
+        <w:t xml:space="preserve">: G3.0 </w:t>
       </w:r>
       <w:r>
         <w:t xml:space="preserve">is interpreted as: if there are available cars the user can pick any one among them and reserve it, so it does not guarantee anything regarding the presence of available cars. </w:t>
@@ -1610,7 +1598,21 @@
         <w:rPr>
           <w:szCs w:val="28"/>
         </w:rPr>
-        <w:t>[D1.2]: The validity check for the payment info delegated to the external payment service is always correct.</w:t>
+        <w:t xml:space="preserve">[D1.2]: The validity </w:t>
+      </w:r>
+      <w:proofErr w:type="gramStart"/>
+      <w:r>
+        <w:rPr>
+          <w:szCs w:val="28"/>
+        </w:rPr>
+        <w:t>check</w:t>
+      </w:r>
+      <w:proofErr w:type="gramEnd"/>
+      <w:r>
+        <w:rPr>
+          <w:szCs w:val="28"/>
+        </w:rPr>
+        <w:t xml:space="preserve"> for the payment info delegated to the external payment service is always correct.</w:t>
       </w:r>
     </w:p>
     <w:p>
@@ -2579,15 +2581,7 @@
           <w:i/>
           <w:szCs w:val="28"/>
         </w:rPr>
-        <w:t>1.</w:t>
-      </w:r>
-      <w:r>
-        <w:rPr>
-          <w:b/>
-          <w:i/>
-          <w:szCs w:val="28"/>
-        </w:rPr>
-        <w:t>5. ASSUMPTIONS OF THIS DOCUMENT</w:t>
+        <w:t>1.5. ASSUMPTIONS OF THIS DOCUMENT</w:t>
       </w:r>
     </w:p>
     <w:p>
@@ -2737,21 +2731,15 @@
       <w:pPr>
         <w:pStyle w:val="body"/>
         <w:rPr>
-          <w:szCs w:val="28"/>
-        </w:rPr>
-      </w:pPr>
-    </w:p>
-    <w:p>
-      <w:pPr>
-        <w:pStyle w:val="body"/>
-        <w:rPr>
-          <w:b/>
-          <w:szCs w:val="28"/>
-        </w:rPr>
-      </w:pPr>
-      <w:r>
-        <w:rPr>
-          <w:b/>
+          <w:b/>
+          <w:i/>
+          <w:szCs w:val="28"/>
+        </w:rPr>
+      </w:pPr>
+      <w:r>
+        <w:rPr>
+          <w:b/>
+          <w:i/>
           <w:szCs w:val="28"/>
         </w:rPr>
         <w:t>1.8. STAKEHOLDERS IDENTIFICATION</w:t>
@@ -2760,6 +2748,11 @@
     <w:p>
       <w:pPr>
         <w:pStyle w:val="body"/>
+      </w:pPr>
+    </w:p>
+    <w:p>
+      <w:pPr>
+        <w:pStyle w:val="body"/>
         <w:rPr>
           <w:b/>
           <w:i/>
@@ -2799,6 +2792,83 @@
     <w:p>
       <w:pPr>
         <w:pStyle w:val="body"/>
+      </w:pPr>
+      <w:r>
+        <w:t>The actors interacting with our system are the following:</w:t>
+      </w:r>
+    </w:p>
+    <w:p>
+      <w:pPr>
+        <w:pStyle w:val="body"/>
+      </w:pPr>
+      <w:r>
+        <w:rPr>
+          <w:i/>
+          <w:u w:val="single"/>
+        </w:rPr>
+        <w:t>User:</w:t>
+      </w:r>
+      <w:r>
+        <w:t xml:space="preserve"> a person who is logged into our system and can use all the services provided</w:t>
+      </w:r>
+    </w:p>
+    <w:p>
+      <w:pPr>
+        <w:pStyle w:val="body"/>
+      </w:pPr>
+      <w:r>
+        <w:t>by the application and the car sharing service.</w:t>
+      </w:r>
+    </w:p>
+    <w:p>
+      <w:pPr>
+        <w:pStyle w:val="body"/>
+      </w:pPr>
+      <w:r>
+        <w:rPr>
+          <w:i/>
+          <w:u w:val="single"/>
+        </w:rPr>
+        <w:t>PowerEnJoy employee:</w:t>
+      </w:r>
+      <w:r>
+        <w:t xml:space="preserve"> a person who works for the company and, among other things, is responsible </w:t>
+      </w:r>
+    </w:p>
+    <w:p>
+      <w:pPr>
+        <w:pStyle w:val="body"/>
+      </w:pPr>
+      <w:r>
+        <w:t>for the retrieval of cars parked outside of the safe areas.</w:t>
+      </w:r>
+    </w:p>
+    <w:p>
+      <w:pPr>
+        <w:pStyle w:val="body"/>
+      </w:pPr>
+      <w:r>
+        <w:rPr>
+          <w:i/>
+          <w:u w:val="single"/>
+        </w:rPr>
+        <w:t>Non registered person:</w:t>
+      </w:r>
+      <w:r>
+        <w:t xml:space="preserve"> a person who is browsing PowerEnJoy's website looking for information on the service</w:t>
+      </w:r>
+    </w:p>
+    <w:p>
+      <w:pPr>
+        <w:pStyle w:val="body"/>
+      </w:pPr>
+      <w:r>
+        <w:t>or a person who is using the app but is not yet registered.</w:t>
+      </w:r>
+    </w:p>
+    <w:p>
+      <w:pPr>
+        <w:pStyle w:val="body"/>
         <w:rPr>
           <w:b/>
           <w:szCs w:val="28"/>
@@ -2842,32 +2912,125 @@
     <w:p>
       <w:pPr>
         <w:pStyle w:val="body"/>
-      </w:pPr>
-      <w:r>
-        <w:t>//divided by which actor will use the functionality</w:t>
-      </w:r>
-    </w:p>
-    <w:p>
-      <w:pPr>
-        <w:pStyle w:val="body"/>
-        <w:rPr>
-          <w:b/>
-          <w:i/>
-          <w:szCs w:val="28"/>
-        </w:rPr>
-      </w:pPr>
-    </w:p>
-    <w:p>
-      <w:pPr>
-        <w:pStyle w:val="body"/>
-        <w:rPr>
-          <w:b/>
-          <w:i/>
-          <w:szCs w:val="28"/>
-        </w:rPr>
+        <w:rPr>
+          <w:i/>
+          <w:u w:val="single"/>
+        </w:rPr>
+      </w:pPr>
+      <w:r>
+        <w:rPr>
+          <w:i/>
+          <w:u w:val="single"/>
+        </w:rPr>
+        <w:t>Non registered person</w:t>
+      </w:r>
+    </w:p>
+    <w:p>
+      <w:pPr>
+        <w:pStyle w:val="body"/>
       </w:pPr>
       <w:bookmarkStart w:id="0" w:name="_GoBack"/>
       <w:bookmarkEnd w:id="0"/>
+    </w:p>
+    <w:p>
+      <w:pPr>
+        <w:pStyle w:val="body"/>
+      </w:pPr>
+    </w:p>
+    <w:p>
+      <w:pPr>
+        <w:pStyle w:val="body"/>
+      </w:pPr>
+    </w:p>
+    <w:p>
+      <w:pPr>
+        <w:pStyle w:val="body"/>
+      </w:pPr>
+    </w:p>
+    <w:p>
+      <w:pPr>
+        <w:pStyle w:val="body"/>
+      </w:pPr>
+    </w:p>
+    <w:p>
+      <w:pPr>
+        <w:pStyle w:val="body"/>
+      </w:pPr>
+    </w:p>
+    <w:p>
+      <w:pPr>
+        <w:pStyle w:val="body"/>
+      </w:pPr>
+    </w:p>
+    <w:p>
+      <w:pPr>
+        <w:pStyle w:val="body"/>
+      </w:pPr>
+    </w:p>
+    <w:p>
+      <w:pPr>
+        <w:pStyle w:val="body"/>
+      </w:pPr>
+    </w:p>
+    <w:p>
+      <w:pPr>
+        <w:pStyle w:val="body"/>
+      </w:pPr>
+    </w:p>
+    <w:p>
+      <w:pPr>
+        <w:pStyle w:val="body"/>
+      </w:pPr>
+    </w:p>
+    <w:p>
+      <w:pPr>
+        <w:pStyle w:val="body"/>
+      </w:pPr>
+    </w:p>
+    <w:p>
+      <w:pPr>
+        <w:pStyle w:val="body"/>
+      </w:pPr>
+    </w:p>
+    <w:p>
+      <w:pPr>
+        <w:pStyle w:val="body"/>
+      </w:pPr>
+    </w:p>
+    <w:p>
+      <w:pPr>
+        <w:pStyle w:val="body"/>
+      </w:pPr>
+    </w:p>
+    <w:p>
+      <w:pPr>
+        <w:pStyle w:val="body"/>
+      </w:pPr>
+    </w:p>
+    <w:p>
+      <w:pPr>
+        <w:pStyle w:val="body"/>
+      </w:pPr>
+    </w:p>
+    <w:p>
+      <w:pPr>
+        <w:pStyle w:val="body"/>
+        <w:rPr>
+          <w:b/>
+          <w:i/>
+          <w:szCs w:val="28"/>
+        </w:rPr>
+      </w:pPr>
+    </w:p>
+    <w:p>
+      <w:pPr>
+        <w:pStyle w:val="body"/>
+        <w:rPr>
+          <w:b/>
+          <w:i/>
+          <w:szCs w:val="28"/>
+        </w:rPr>
+      </w:pPr>
       <w:r>
         <w:rPr>
           <w:b/>
@@ -4740,7 +4903,7 @@
 </file>
 
 <file path=customXml/itemProps1.xml><?xml version="1.0" encoding="utf-8"?>
-<ds:datastoreItem xmlns:ds="http://schemas.openxmlformats.org/officeDocument/2006/customXml" ds:itemID="{890F31AB-60A5-A846-9815-00679F253374}">
+<ds:datastoreItem xmlns:ds="http://schemas.openxmlformats.org/officeDocument/2006/customXml" ds:itemID="{376CCEDA-350C-CC45-811E-635932DD40AD}">
   <ds:schemaRefs>
     <ds:schemaRef ds:uri="http://schemas.openxmlformats.org/officeDocument/2006/bibliography"/>
   </ds:schemaRefs>

</xml_diff>

<commit_message>
working on final documents
fixed soma diagrams
</commit_message>
<xml_diff>
--- a/releases/RASD.docx
+++ b/releases/RASD.docx
@@ -845,7 +845,19 @@
         <w:rPr>
           <w:szCs w:val="28"/>
         </w:rPr>
+        <w:tab/>
+      </w:r>
+      <w:r>
+        <w:rPr>
+          <w:szCs w:val="28"/>
+        </w:rPr>
         <w:t>5.</w:t>
+      </w:r>
+      <w:r>
+        <w:rPr>
+          <w:szCs w:val="28"/>
+        </w:rPr>
+        <w:t>1.</w:t>
       </w:r>
       <w:r>
         <w:rPr>
@@ -930,7 +942,7 @@
         <w:rPr>
           <w:szCs w:val="28"/>
         </w:rPr>
-        <w:t xml:space="preserve"> STATE DIAGRAM(S)</w:t>
+        <w:t xml:space="preserve"> STATE DIAGRAM</w:t>
       </w:r>
     </w:p>
     <w:p>
@@ -1037,6 +1049,7 @@
     <w:p>
       <w:pPr>
         <w:pStyle w:val="body"/>
+        <w:spacing w:before="240"/>
         <w:rPr>
           <w:b/>
           <w:i/>
@@ -1173,7 +1186,10 @@
         <w:t xml:space="preserve"> are</w:t>
       </w:r>
       <w:r>
-        <w:t xml:space="preserve"> interpreted as: providing one's credentials and some valid payment condition is sufficient and necessary to register to the system</w:t>
+        <w:t xml:space="preserve"> interpreted </w:t>
+      </w:r>
+      <w:r>
+        <w:t>as: providing one's credentials and some valid payment condition is sufficient and necessary to register to the system</w:t>
       </w:r>
     </w:p>
     <w:p>
@@ -1200,13 +1216,7 @@
         <w:pStyle w:val="body"/>
       </w:pPr>
       <w:r>
-        <w:t>[GA1.0]: Any p</w:t>
-      </w:r>
-      <w:r>
-        <w:t xml:space="preserve">erson registered to the system </w:t>
-      </w:r>
-      <w:r>
-        <w:t>is able to log in the application.</w:t>
+        <w:t>[GA1.0]: Any person registered to the system is able to log in the application.</w:t>
       </w:r>
     </w:p>
     <w:p>
@@ -1330,13 +1340,22 @@
       <w:r>
         <w:t>: G3.2 is formulated in a way which does not completely reflect the desired outcome, since a car is not meant to be available for renting even if an hour has passed from the moment it was reserved if it is currently in use, it has been left with less than 20% battery or it is more than 3km away from the nearest power grid, and therefore it has been substituted with the following goal</w:t>
       </w:r>
-    </w:p>
-    <w:p>
-      <w:pPr>
-        <w:pStyle w:val="body"/>
-      </w:pPr>
-      <w:r>
-        <w:t xml:space="preserve">[G3.2] A car becomes available again after one hour has passed from its reservation and it is parked in a safe area less than 3 km away from a power grid having more than 20% of its battery </w:t>
+      <w:r>
+        <w:t>.</w:t>
+      </w:r>
+    </w:p>
+    <w:p>
+      <w:pPr>
+        <w:pStyle w:val="body"/>
+      </w:pPr>
+      <w:r>
+        <w:t>[G3.2] A car becomes available again after one hour has passed from its reservation and it is parked in a safe area less than 3 km away from a power grid havi</w:t>
+      </w:r>
+      <w:r>
+        <w:t>ng more than 20% of its battery</w:t>
+      </w:r>
+      <w:r>
+        <w:t>.</w:t>
       </w:r>
     </w:p>
     <w:p>
@@ -1353,397 +1372,389 @@
     <w:p>
       <w:pPr>
         <w:pStyle w:val="body"/>
-      </w:pPr>
+        <w:ind w:left="720"/>
+      </w:pPr>
+      <w:r>
+        <w:rPr>
+          <w:b/>
+          <w:i/>
+        </w:rPr>
+        <w:t>NOTE</w:t>
+      </w:r>
+      <w:r>
+        <w:t xml:space="preserve">: </w:t>
+      </w:r>
+      <w:r>
+        <w:t xml:space="preserve">"reach" in this case means that the user has ignited the car the car. This is to prevents the user from avoiding the fee by just opening the car, discouraging negative </w:t>
+      </w:r>
+      <w:r>
+        <w:t>beh</w:t>
+      </w:r>
+      <w:r>
+        <w:t>a</w:t>
+      </w:r>
+      <w:r>
+        <w:t>vior</w:t>
+      </w:r>
+      <w:r>
+        <w:t>.</w:t>
+      </w:r>
+    </w:p>
+    <w:p>
+      <w:pPr>
+        <w:pStyle w:val="body"/>
+      </w:pPr>
+      <w:r>
+        <w:t>[G5]: The user is able to unlock and open the car he/she rent when he/she is nearby the car</w:t>
+      </w:r>
+      <w:r>
+        <w:t>.</w:t>
+      </w:r>
+    </w:p>
+    <w:p>
+      <w:pPr>
+        <w:pStyle w:val="body"/>
+        <w:ind w:left="720"/>
+      </w:pPr>
+      <w:r>
+        <w:rPr>
+          <w:b/>
+          <w:i/>
+        </w:rPr>
+        <w:t>NOTE</w:t>
+      </w:r>
+      <w:r>
+        <w:t>: a user is a logged in person, therefore he/she is identified by the system through an account and</w:t>
+      </w:r>
+      <w:r>
+        <w:t xml:space="preserve"> a GPS position. Whether the phy</w:t>
+      </w:r>
+      <w:r>
+        <w:t>sical person who opens the car is the same who reserved it is not our concern.</w:t>
+      </w:r>
+    </w:p>
+    <w:p>
+      <w:pPr>
+        <w:pStyle w:val="body"/>
+      </w:pPr>
+      <w:r>
+        <w:t>[G6]: From the moment of ignition, the user is charged for a constant amount of money per minute</w:t>
+      </w:r>
+    </w:p>
+    <w:p>
+      <w:pPr>
+        <w:pStyle w:val="body"/>
+      </w:pPr>
+      <w:r>
+        <w:t>[G7.0]: The charging of the user stops as soon as the driver parks the car in a safe area and exits from it.</w:t>
+      </w:r>
+    </w:p>
+    <w:p>
+      <w:pPr>
+        <w:pStyle w:val="body"/>
+        <w:ind w:left="720"/>
+      </w:pPr>
+      <w:r>
+        <w:rPr>
+          <w:b/>
+          <w:i/>
+        </w:rPr>
+        <w:t>NOTE</w:t>
+      </w:r>
+      <w:r>
+        <w:t>: G7</w:t>
+      </w:r>
+      <w:r>
+        <w:t>.0</w:t>
+      </w:r>
+      <w:r>
+        <w:t xml:space="preserve"> is interpreted as: if the car is parked in a safe area and the driver and all the passengers exit from it, the user stops being ch</w:t>
+      </w:r>
+      <w:r>
+        <w:t>arged (as a simple implication)</w:t>
+      </w:r>
+    </w:p>
+    <w:p>
+      <w:pPr>
+        <w:pStyle w:val="body"/>
+      </w:pPr>
+      <w:r>
+        <w:t xml:space="preserve">[G7.1]: The car is automatically locked as soon as the driver parks the car in a safe area and exits from it. </w:t>
+      </w:r>
       <w:r>
         <w:tab/>
       </w:r>
       <w:r>
-        <w:rPr>
-          <w:b/>
-          <w:i/>
+        <w:tab/>
+      </w:r>
+    </w:p>
+    <w:p>
+      <w:pPr>
+        <w:pStyle w:val="body"/>
+      </w:pPr>
+      <w:r>
+        <w:t xml:space="preserve">[G8]: A discount of 10% is applied on the last ride if the driver took at least </w:t>
+      </w:r>
+      <w:r>
+        <w:t>two passengers</w:t>
+      </w:r>
+      <w:r>
+        <w:t xml:space="preserve"> onto the car and no higher discount o</w:t>
+      </w:r>
+      <w:r>
+        <w:t>r any extra fee can be applied.</w:t>
+      </w:r>
+    </w:p>
+    <w:p>
+      <w:pPr>
+        <w:pStyle w:val="body"/>
+      </w:pPr>
+      <w:r>
+        <w:t>[G9]: If a car is left with more than 50% of its maximum battery available, a discount of 20% is applied on the last ride and no higher discount or any extra fee can be applied.</w:t>
+      </w:r>
+    </w:p>
+    <w:p>
+      <w:pPr>
+        <w:pStyle w:val="body"/>
+      </w:pPr>
+      <w:r>
+        <w:t>[G10]: A discount of 30% is applied on the last ride if a car is left at special parking areas where they can be recharg</w:t>
+      </w:r>
+      <w:r>
+        <w:t>ed and the driver takes care of</w:t>
+      </w:r>
+      <w:r>
+        <w:t xml:space="preserve"> plugging the car into the power grid and no higher discount or any extra fee can be applied.</w:t>
+      </w:r>
+    </w:p>
+    <w:p>
+      <w:pPr>
+        <w:pStyle w:val="body"/>
+      </w:pPr>
+      <w:r>
+        <w:t>[G11.0]: If a car is left at more than 3 kilometers from the nearest power grid station, the user is charged for an extra corresponding to 30% of the am</w:t>
+      </w:r>
+      <w:r>
+        <w:t>ount charged for the last ride.</w:t>
+      </w:r>
+    </w:p>
+    <w:p>
+      <w:pPr>
+        <w:pStyle w:val="body"/>
+      </w:pPr>
+      <w:r>
+        <w:t>[G11.1]: If a car is left with less than 20% of its maximum battery available, the user is charged for an extra corresponding to 30% of the amount charged for the last ride.</w:t>
+      </w:r>
+    </w:p>
+    <w:p>
+      <w:pPr>
+        <w:pStyle w:val="body"/>
+        <w:rPr>
+          <w:szCs w:val="28"/>
+        </w:rPr>
+      </w:pPr>
+    </w:p>
+    <w:p>
+      <w:pPr>
+        <w:pStyle w:val="body"/>
+        <w:rPr>
+          <w:b/>
+          <w:i/>
+          <w:szCs w:val="28"/>
+        </w:rPr>
+      </w:pPr>
+      <w:r>
+        <w:rPr>
+          <w:b/>
+          <w:i/>
+          <w:szCs w:val="28"/>
+        </w:rPr>
+        <w:t>1.3 DOMAIN PROPERTIES</w:t>
+      </w:r>
+    </w:p>
+    <w:p>
+      <w:pPr>
+        <w:pStyle w:val="body"/>
+        <w:rPr>
+          <w:szCs w:val="28"/>
+        </w:rPr>
+      </w:pPr>
+      <w:r>
+        <w:rPr>
+          <w:szCs w:val="28"/>
+        </w:rPr>
+        <w:t xml:space="preserve">[D1.0]: The credentials provided by the person at the </w:t>
+      </w:r>
+      <w:r>
+        <w:rPr>
+          <w:szCs w:val="28"/>
+        </w:rPr>
+        <w:t xml:space="preserve">moment of his/her registration </w:t>
+      </w:r>
+      <w:r>
+        <w:rPr>
+          <w:szCs w:val="28"/>
+        </w:rPr>
+        <w:t>are always correct, and always belong to the person carrying out the procedure.</w:t>
+      </w:r>
+    </w:p>
+    <w:p>
+      <w:pPr>
+        <w:pStyle w:val="body"/>
+        <w:rPr>
+          <w:szCs w:val="28"/>
+        </w:rPr>
+      </w:pPr>
+      <w:r>
+        <w:rPr>
+          <w:szCs w:val="28"/>
+        </w:rPr>
+        <w:t>[D1.1]: The credentials provided by the user while editing his/her profile are always correct.</w:t>
+      </w:r>
+    </w:p>
+    <w:p>
+      <w:pPr>
+        <w:pStyle w:val="body"/>
+        <w:rPr>
+          <w:szCs w:val="28"/>
+        </w:rPr>
+      </w:pPr>
+      <w:r>
+        <w:rPr>
+          <w:szCs w:val="28"/>
+        </w:rPr>
+        <w:t>[D1.2]: The validity check for the payment info delegated to the external payment service is always correct.</w:t>
+      </w:r>
+    </w:p>
+    <w:p>
+      <w:pPr>
+        <w:pStyle w:val="body"/>
+        <w:rPr>
+          <w:szCs w:val="28"/>
+        </w:rPr>
+      </w:pPr>
+      <w:r>
+        <w:rPr>
+          <w:szCs w:val="28"/>
+        </w:rPr>
+        <w:t>[D1.3]: The external payment service always charges the user for the exact amount of ch</w:t>
+      </w:r>
+      <w:r>
+        <w:rPr>
+          <w:szCs w:val="28"/>
+        </w:rPr>
+        <w:t>arging requested by the system.</w:t>
+      </w:r>
+    </w:p>
+    <w:p>
+      <w:pPr>
+        <w:pStyle w:val="body"/>
+        <w:rPr>
+          <w:szCs w:val="28"/>
+        </w:rPr>
+      </w:pPr>
+      <w:r>
+        <w:rPr>
+          <w:strike/>
+          <w:szCs w:val="28"/>
+        </w:rPr>
+        <w:t>[D2]: The user has always enough money to pay for the ride</w:t>
+      </w:r>
+      <w:r>
+        <w:rPr>
+          <w:szCs w:val="28"/>
+        </w:rPr>
+        <w:t xml:space="preserve"> (DEPRECATED)</w:t>
+      </w:r>
+    </w:p>
+    <w:p>
+      <w:pPr>
+        <w:pStyle w:val="body"/>
+        <w:rPr>
+          <w:szCs w:val="28"/>
+        </w:rPr>
+      </w:pPr>
+      <w:r>
+        <w:rPr>
+          <w:szCs w:val="28"/>
+        </w:rPr>
+        <w:t xml:space="preserve">[D2]: The user is always able to receive the e-mail </w:t>
+      </w:r>
+      <w:r>
+        <w:rPr>
+          <w:szCs w:val="28"/>
+        </w:rPr>
+        <w:t xml:space="preserve">after a finite number of tries </w:t>
+      </w:r>
+    </w:p>
+    <w:p>
+      <w:pPr>
+        <w:pStyle w:val="body"/>
+        <w:rPr>
+          <w:szCs w:val="28"/>
+        </w:rPr>
+      </w:pPr>
+      <w:r>
+        <w:rPr>
+          <w:szCs w:val="28"/>
+        </w:rPr>
+        <w:t>[D3.0]: The GPS coordinates of the cars received by the system always correspond to the actual positions of the cars.</w:t>
+      </w:r>
+    </w:p>
+    <w:p>
+      <w:pPr>
+        <w:pStyle w:val="body"/>
+        <w:rPr>
+          <w:szCs w:val="28"/>
+        </w:rPr>
+      </w:pPr>
+      <w:r>
+        <w:rPr>
+          <w:szCs w:val="28"/>
+        </w:rPr>
+        <w:t>[D3.1]: The GPS coordinates of a user received by the system always correspond to t</w:t>
+      </w:r>
+      <w:r>
+        <w:rPr>
+          <w:szCs w:val="28"/>
+        </w:rPr>
+        <w:t>he actual position of the user.</w:t>
+      </w:r>
+    </w:p>
+    <w:p>
+      <w:pPr>
+        <w:pStyle w:val="body"/>
+        <w:rPr>
+          <w:szCs w:val="28"/>
+        </w:rPr>
+      </w:pPr>
+      <w:r>
+        <w:rPr>
+          <w:strike/>
+          <w:szCs w:val="28"/>
+        </w:rPr>
+        <w:t>[</w:t>
+      </w:r>
+      <w:r>
+        <w:rPr>
+          <w:strike/>
+          <w:szCs w:val="28"/>
           <w:highlight w:val="yellow"/>
         </w:rPr>
-        <w:t>NOTE</w:t>
-      </w:r>
-      <w:r>
-        <w:t xml:space="preserve">: "reach" in this case means that the user has </w:t>
-      </w:r>
-      <w:r>
-        <w:t>ignited</w:t>
-      </w:r>
-      <w:r>
-        <w:t xml:space="preserve"> the car</w:t>
-      </w:r>
-      <w:r>
-        <w:t>.</w:t>
-      </w:r>
-    </w:p>
-    <w:p>
-      <w:pPr>
-        <w:pStyle w:val="body"/>
-      </w:pPr>
-      <w:r>
-        <w:t>[G5]: The user is able to unlock and open the car he/she rent when he/she is nearby the car</w:t>
-      </w:r>
-    </w:p>
-    <w:p>
-      <w:pPr>
-        <w:pStyle w:val="body"/>
-        <w:ind w:left="720"/>
-      </w:pPr>
-      <w:r>
-        <w:rPr>
-          <w:b/>
-          <w:i/>
-        </w:rPr>
-        <w:t>NOTE</w:t>
-      </w:r>
-      <w:r>
-        <w:t>: a user is a logged in person, therefore he/she is identified by the system through an account and</w:t>
-      </w:r>
-      <w:r>
-        <w:t xml:space="preserve"> a GPS position. Whether the phy</w:t>
-      </w:r>
-      <w:r>
-        <w:t>sical person who opens the car is the same who reserved it is not our concern.</w:t>
-      </w:r>
-    </w:p>
-    <w:p>
-      <w:pPr>
-        <w:pStyle w:val="body"/>
-      </w:pPr>
-      <w:r>
-        <w:t>[G6]: From the moment of ignition, the user is charged for a constant amount of money per minute</w:t>
-      </w:r>
-    </w:p>
-    <w:p>
-      <w:pPr>
-        <w:pStyle w:val="body"/>
-      </w:pPr>
-      <w:r>
-        <w:t>[G7.0]: The charging of the user stops as soon as the driver parks the car in a safe area and exits from it.</w:t>
-      </w:r>
-    </w:p>
-    <w:p>
-      <w:pPr>
-        <w:pStyle w:val="body"/>
-        <w:ind w:left="720"/>
-      </w:pPr>
-      <w:r>
-        <w:rPr>
-          <w:b/>
-          <w:i/>
-        </w:rPr>
-        <w:t>NOTE</w:t>
-      </w:r>
-      <w:r>
-        <w:t>: G7</w:t>
-      </w:r>
-      <w:r>
-        <w:t>.0</w:t>
-      </w:r>
-      <w:r>
-        <w:t xml:space="preserve"> is interpreted as: if the car is parked in a safe area and the driver and all the passengers exit from it, the user stops being ch</w:t>
-      </w:r>
-      <w:r>
-        <w:t>arged (as a simple implication)</w:t>
-      </w:r>
-    </w:p>
-    <w:p>
-      <w:pPr>
-        <w:pStyle w:val="body"/>
-      </w:pPr>
-      <w:r>
-        <w:t xml:space="preserve">[G7.1]: The car is automatically locked as soon as the driver parks the car in a safe area and exits from it. </w:t>
-      </w:r>
-      <w:r>
-        <w:tab/>
-      </w:r>
-      <w:r>
-        <w:tab/>
-      </w:r>
-    </w:p>
-    <w:p>
-      <w:pPr>
-        <w:pStyle w:val="body"/>
-      </w:pPr>
-      <w:r>
-        <w:t xml:space="preserve">[G8]: A discount of 10% is applied on the last ride if the driver took at least </w:t>
-      </w:r>
-      <w:r>
-        <w:t>two passengers</w:t>
-      </w:r>
-      <w:r>
-        <w:t xml:space="preserve"> onto the car and no higher discount o</w:t>
-      </w:r>
-      <w:r>
-        <w:t>r any extra fee can be applied.</w:t>
-      </w:r>
-    </w:p>
-    <w:p>
-      <w:pPr>
-        <w:pStyle w:val="body"/>
-      </w:pPr>
-      <w:r>
-        <w:t>[G9]: If a car is left with more than 50% of its maximum battery available, a discount of 20% is applied on the last ride and no higher discount or any extra fee can be applied.</w:t>
-      </w:r>
-    </w:p>
-    <w:p>
-      <w:pPr>
-        <w:pStyle w:val="body"/>
-      </w:pPr>
-      <w:r>
-        <w:t>[G10]: A discount of 30% is applied on the last ride if a car is left at special parking areas where they can be recharg</w:t>
-      </w:r>
-      <w:r>
-        <w:t>ed and the driver takes care of</w:t>
-      </w:r>
-      <w:r>
-        <w:t xml:space="preserve"> plugging the car into the power grid and no higher discount or any extra fee can be applied.</w:t>
-      </w:r>
-    </w:p>
-    <w:p>
-      <w:pPr>
-        <w:pStyle w:val="body"/>
-      </w:pPr>
-      <w:r>
-        <w:t>[G11.0]: If a car is left at more than 3 kilometers from the nearest power grid station, the user is charged for an extra corresponding to 30% of the am</w:t>
-      </w:r>
-      <w:r>
-        <w:t>ount charged for the last ride.</w:t>
-      </w:r>
-    </w:p>
-    <w:p>
-      <w:pPr>
-        <w:pStyle w:val="body"/>
-      </w:pPr>
-      <w:r>
-        <w:t>[G11.1]: If a car is left with less than 20% of its maximum battery available, the user is charged for an extra corresponding to 30% of the amount charged for the last ride.</w:t>
-      </w:r>
-    </w:p>
-    <w:p>
-      <w:pPr>
-        <w:pStyle w:val="body"/>
-        <w:rPr>
-          <w:szCs w:val="28"/>
-        </w:rPr>
-      </w:pPr>
-    </w:p>
-    <w:p>
-      <w:pPr>
-        <w:pStyle w:val="body"/>
-        <w:rPr>
-          <w:b/>
-          <w:i/>
-          <w:szCs w:val="28"/>
-        </w:rPr>
-      </w:pPr>
-      <w:r>
-        <w:rPr>
-          <w:b/>
-          <w:i/>
-          <w:szCs w:val="28"/>
-        </w:rPr>
-        <w:t>1.3 DOMAIN PROPERTIES</w:t>
-      </w:r>
-    </w:p>
-    <w:p>
-      <w:pPr>
-        <w:pStyle w:val="body"/>
-        <w:rPr>
-          <w:szCs w:val="28"/>
-        </w:rPr>
-      </w:pPr>
-      <w:r>
-        <w:rPr>
-          <w:szCs w:val="28"/>
-        </w:rPr>
-        <w:t xml:space="preserve">[D1.0]: The credentials provided by the person at the </w:t>
-      </w:r>
-      <w:r>
-        <w:rPr>
-          <w:szCs w:val="28"/>
-        </w:rPr>
-        <w:t xml:space="preserve">moment of his/her registration </w:t>
-      </w:r>
-      <w:r>
-        <w:rPr>
-          <w:szCs w:val="28"/>
-        </w:rPr>
-        <w:t>are always correct, and always belong to the person carrying out the procedure.</w:t>
-      </w:r>
-    </w:p>
-    <w:p>
-      <w:pPr>
-        <w:pStyle w:val="body"/>
-        <w:rPr>
-          <w:szCs w:val="28"/>
-        </w:rPr>
-      </w:pPr>
-      <w:r>
-        <w:rPr>
-          <w:szCs w:val="28"/>
-        </w:rPr>
-        <w:t>[D1.1]: The credentials provided by the user while editing his/her profile are always correct.</w:t>
-      </w:r>
-    </w:p>
-    <w:p>
-      <w:pPr>
-        <w:pStyle w:val="body"/>
-        <w:rPr>
-          <w:szCs w:val="28"/>
-        </w:rPr>
-      </w:pPr>
-      <w:r>
-        <w:rPr>
-          <w:szCs w:val="28"/>
-        </w:rPr>
-        <w:t xml:space="preserve">[D1.2]: The validity </w:t>
-      </w:r>
-      <w:proofErr w:type="gramStart"/>
-      <w:r>
-        <w:rPr>
-          <w:szCs w:val="28"/>
-        </w:rPr>
-        <w:t>check</w:t>
-      </w:r>
-      <w:proofErr w:type="gramEnd"/>
-      <w:r>
-        <w:rPr>
-          <w:szCs w:val="28"/>
-        </w:rPr>
-        <w:t xml:space="preserve"> for the payment info delegated to the external payment service is always correct.</w:t>
-      </w:r>
-    </w:p>
-    <w:p>
-      <w:pPr>
-        <w:pStyle w:val="body"/>
-        <w:rPr>
-          <w:szCs w:val="28"/>
-        </w:rPr>
-      </w:pPr>
-      <w:r>
-        <w:rPr>
-          <w:szCs w:val="28"/>
-        </w:rPr>
-        <w:t>[D1.3]: The external payment service always charges the user for the exact amount of ch</w:t>
-      </w:r>
-      <w:r>
-        <w:rPr>
-          <w:szCs w:val="28"/>
-        </w:rPr>
-        <w:t>arging requested by the system.</w:t>
-      </w:r>
-    </w:p>
-    <w:p>
-      <w:pPr>
-        <w:pStyle w:val="body"/>
-        <w:rPr>
-          <w:szCs w:val="28"/>
-        </w:rPr>
-      </w:pPr>
+        <w:t>D4</w:t>
+      </w:r>
       <w:r>
         <w:rPr>
           <w:strike/>
           <w:szCs w:val="28"/>
         </w:rPr>
-        <w:t>[D2]: The user has always enough money to pay for the ride</w:t>
-      </w:r>
-      <w:r>
-        <w:rPr>
-          <w:szCs w:val="28"/>
-        </w:rPr>
-        <w:t xml:space="preserve"> (DEPRECATED)</w:t>
-      </w:r>
-    </w:p>
-    <w:p>
-      <w:pPr>
-        <w:pStyle w:val="body"/>
-        <w:rPr>
-          <w:szCs w:val="28"/>
-        </w:rPr>
-      </w:pPr>
-      <w:r>
-        <w:rPr>
-          <w:szCs w:val="28"/>
-        </w:rPr>
-        <w:t xml:space="preserve">[D2]: The user is always able to receive the e-mail </w:t>
-      </w:r>
-      <w:r>
-        <w:rPr>
-          <w:szCs w:val="28"/>
-        </w:rPr>
-        <w:t xml:space="preserve">after a finite number of tries </w:t>
-      </w:r>
-    </w:p>
-    <w:p>
-      <w:pPr>
-        <w:pStyle w:val="body"/>
-        <w:rPr>
-          <w:szCs w:val="28"/>
-        </w:rPr>
-      </w:pPr>
-      <w:r>
-        <w:rPr>
-          <w:szCs w:val="28"/>
-        </w:rPr>
-        <w:t>[D3.0]: The GPS coordinates of the cars received by the system always correspond to the actual positions of the cars.</w:t>
-      </w:r>
-    </w:p>
-    <w:p>
-      <w:pPr>
-        <w:pStyle w:val="body"/>
-        <w:rPr>
-          <w:szCs w:val="28"/>
-        </w:rPr>
-      </w:pPr>
-      <w:r>
-        <w:rPr>
-          <w:szCs w:val="28"/>
-        </w:rPr>
-        <w:t>[D3.1]: The GPS coordinates of a user received by the system always correspond to t</w:t>
-      </w:r>
-      <w:r>
-        <w:rPr>
-          <w:szCs w:val="28"/>
-        </w:rPr>
-        <w:t>he actual position of the user.</w:t>
-      </w:r>
-    </w:p>
-    <w:p>
-      <w:pPr>
-        <w:pStyle w:val="body"/>
-        <w:rPr>
-          <w:szCs w:val="28"/>
-        </w:rPr>
-      </w:pPr>
+        <w:t xml:space="preserve">]:  If a person enters a car in the </w:t>
+      </w:r>
       <w:r>
         <w:rPr>
           <w:strike/>
           <w:szCs w:val="28"/>
         </w:rPr>
-        <w:t>[</w:t>
-      </w:r>
-      <w:r>
-        <w:rPr>
-          <w:strike/>
-          <w:szCs w:val="28"/>
-          <w:highlight w:val="yellow"/>
-        </w:rPr>
-        <w:t>D4</w:t>
-      </w:r>
-      <w:r>
-        <w:rPr>
-          <w:strike/>
-          <w:szCs w:val="28"/>
-        </w:rPr>
-        <w:t xml:space="preserve">]:  If a person enters a car in the </w:t>
-      </w:r>
-      <w:r>
-        <w:rPr>
-          <w:strike/>
-          <w:szCs w:val="28"/>
-        </w:rPr>
         <w:t>driver seat, also ignites it</w:t>
       </w:r>
       <w:r>
@@ -1858,1083 +1869,1075 @@
         </w:rPr>
         <w:t>[D8]: Power grid stations are always operational</w:t>
       </w:r>
-    </w:p>
-    <w:p>
-      <w:pPr>
-        <w:pStyle w:val="body"/>
-        <w:rPr>
-          <w:szCs w:val="28"/>
-        </w:rPr>
-      </w:pPr>
-    </w:p>
-    <w:p>
-      <w:pPr>
-        <w:pStyle w:val="body"/>
-        <w:rPr>
-          <w:szCs w:val="28"/>
-        </w:rPr>
-      </w:pPr>
-      <w:r>
-        <w:rPr>
-          <w:szCs w:val="28"/>
-        </w:rPr>
-        <w:t>[D9]: A car must be parked or dislocated to be p</w:t>
-      </w:r>
-      <w:r>
-        <w:rPr>
-          <w:szCs w:val="28"/>
-        </w:rPr>
-        <w:t>lugged in a power grid station.</w:t>
-      </w:r>
-    </w:p>
-    <w:p>
-      <w:pPr>
-        <w:pStyle w:val="body"/>
-        <w:rPr>
-          <w:szCs w:val="28"/>
-        </w:rPr>
-      </w:pPr>
-      <w:r>
-        <w:rPr>
-          <w:szCs w:val="28"/>
-        </w:rPr>
-        <w:t>//possible domain assumption</w:t>
-      </w:r>
-    </w:p>
-    <w:p>
-      <w:pPr>
-        <w:pStyle w:val="body"/>
-        <w:rPr>
-          <w:szCs w:val="28"/>
-        </w:rPr>
-      </w:pPr>
-      <w:r>
-        <w:rPr>
-          <w:szCs w:val="28"/>
-        </w:rPr>
-        <w:t>[</w:t>
-      </w:r>
-      <w:r>
-        <w:rPr>
-          <w:szCs w:val="28"/>
-          <w:highlight w:val="yellow"/>
-        </w:rPr>
-        <w:t>D10</w:t>
-      </w:r>
-      <w:r>
-        <w:rPr>
-          <w:szCs w:val="28"/>
-        </w:rPr>
-        <w:t>]: The company is notified of car incidents</w:t>
-      </w:r>
-    </w:p>
-    <w:p>
-      <w:pPr>
-        <w:pStyle w:val="body"/>
-        <w:rPr>
-          <w:szCs w:val="28"/>
-        </w:rPr>
-      </w:pPr>
-    </w:p>
-    <w:p>
-      <w:pPr>
-        <w:pStyle w:val="body"/>
-        <w:rPr>
-          <w:b/>
-          <w:i/>
-          <w:szCs w:val="28"/>
-        </w:rPr>
-      </w:pPr>
-      <w:r>
-        <w:rPr>
-          <w:b/>
-          <w:i/>
-          <w:szCs w:val="28"/>
-        </w:rPr>
-        <w:t>1.4. GLOSSARY</w:t>
-      </w:r>
-    </w:p>
-    <w:p>
-      <w:pPr>
-        <w:pStyle w:val="body"/>
-        <w:rPr>
-          <w:szCs w:val="28"/>
-        </w:rPr>
-      </w:pPr>
-      <w:r>
-        <w:rPr>
-          <w:i/>
-          <w:szCs w:val="28"/>
-          <w:u w:val="single"/>
-        </w:rPr>
-        <w:t>non registered person</w:t>
-      </w:r>
-      <w:r>
-        <w:rPr>
-          <w:i/>
-          <w:szCs w:val="28"/>
-        </w:rPr>
-        <w:t>:</w:t>
-      </w:r>
-      <w:r>
-        <w:rPr>
-          <w:szCs w:val="28"/>
-        </w:rPr>
-        <w:t xml:space="preserve"> as far as our system is concerned, we consider only </w:t>
-      </w:r>
-      <w:r>
-        <w:rPr>
-          <w:szCs w:val="28"/>
-        </w:rPr>
-        <w:t xml:space="preserve">those </w:t>
-      </w:r>
-      <w:r>
-        <w:rPr>
-          <w:szCs w:val="28"/>
-        </w:rPr>
-        <w:t>people who posses</w:t>
-      </w:r>
-      <w:r>
-        <w:rPr>
-          <w:szCs w:val="28"/>
-        </w:rPr>
-        <w:t>s</w:t>
-      </w:r>
-      <w:r>
-        <w:rPr>
-          <w:szCs w:val="28"/>
-        </w:rPr>
-        <w:t xml:space="preserve"> a smartphone with GPS functionalities</w:t>
-      </w:r>
-      <w:r>
-        <w:rPr>
-          <w:szCs w:val="28"/>
-        </w:rPr>
-        <w:t>.</w:t>
-      </w:r>
-    </w:p>
-    <w:p>
-      <w:pPr>
-        <w:pStyle w:val="body"/>
-        <w:rPr>
-          <w:szCs w:val="28"/>
-        </w:rPr>
-      </w:pPr>
-      <w:r>
-        <w:rPr>
-          <w:i/>
-          <w:szCs w:val="28"/>
-          <w:u w:val="single"/>
-        </w:rPr>
-        <w:t>user</w:t>
-      </w:r>
-      <w:r>
-        <w:rPr>
-          <w:szCs w:val="28"/>
-        </w:rPr>
-        <w:t>: person who uses the application and the services provided by PowerEnJoy.</w:t>
-      </w:r>
-    </w:p>
-    <w:p>
-      <w:pPr>
-        <w:pStyle w:val="body"/>
-        <w:rPr>
-          <w:szCs w:val="28"/>
-        </w:rPr>
-      </w:pPr>
-      <w:r>
-        <w:rPr>
-          <w:i/>
-          <w:szCs w:val="28"/>
-          <w:u w:val="single"/>
-        </w:rPr>
-        <w:t>driver</w:t>
-      </w:r>
-      <w:r>
-        <w:rPr>
-          <w:szCs w:val="28"/>
-        </w:rPr>
-        <w:t>: person who en</w:t>
-      </w:r>
-      <w:r>
-        <w:rPr>
-          <w:szCs w:val="28"/>
-        </w:rPr>
-        <w:t xml:space="preserve">ters a car in the driver seat. </w:t>
-      </w:r>
-    </w:p>
-    <w:p>
-      <w:pPr>
-        <w:pStyle w:val="body"/>
-        <w:rPr>
-          <w:szCs w:val="28"/>
-        </w:rPr>
-      </w:pPr>
-      <w:r>
-        <w:rPr>
-          <w:i/>
-          <w:szCs w:val="28"/>
-          <w:u w:val="single"/>
-        </w:rPr>
-        <w:t>system</w:t>
-      </w:r>
-      <w:r>
-        <w:rPr>
-          <w:szCs w:val="28"/>
-        </w:rPr>
-        <w:t>: the server side software providing the core functionalities of the application.</w:t>
-      </w:r>
-    </w:p>
-    <w:p>
-      <w:pPr>
-        <w:pStyle w:val="body"/>
-        <w:rPr>
-          <w:szCs w:val="28"/>
-        </w:rPr>
-      </w:pPr>
-      <w:r>
-        <w:rPr>
-          <w:i/>
-          <w:szCs w:val="28"/>
-          <w:u w:val="single"/>
-        </w:rPr>
-        <w:t>application or app</w:t>
-      </w:r>
-      <w:r>
-        <w:rPr>
-          <w:szCs w:val="28"/>
-          <w:u w:val="single"/>
-        </w:rPr>
-        <w:t>:</w:t>
-      </w:r>
-      <w:r>
-        <w:rPr>
-          <w:szCs w:val="28"/>
-        </w:rPr>
-        <w:t xml:space="preserve"> the client side of the softwa</w:t>
-      </w:r>
-      <w:r>
-        <w:rPr>
-          <w:szCs w:val="28"/>
-        </w:rPr>
-        <w:t>re present on the user’s phone.</w:t>
-      </w:r>
-    </w:p>
-    <w:p>
-      <w:pPr>
-        <w:pStyle w:val="body"/>
-        <w:rPr>
-          <w:szCs w:val="28"/>
-        </w:rPr>
-      </w:pPr>
-      <w:r>
-        <w:rPr>
-          <w:i/>
-          <w:szCs w:val="28"/>
-          <w:u w:val="single"/>
-        </w:rPr>
-        <w:t>registration</w:t>
-      </w:r>
-      <w:r>
-        <w:rPr>
-          <w:szCs w:val="28"/>
-        </w:rPr>
-        <w:t>: iter through which the user can create a personal account in order to access the services of the application.</w:t>
-      </w:r>
-    </w:p>
-    <w:p>
-      <w:pPr>
-        <w:pStyle w:val="body"/>
-        <w:rPr>
-          <w:szCs w:val="28"/>
-        </w:rPr>
-      </w:pPr>
-      <w:r>
-        <w:rPr>
-          <w:i/>
-          <w:szCs w:val="28"/>
-          <w:u w:val="single"/>
-        </w:rPr>
-        <w:t>credentials</w:t>
-      </w:r>
-      <w:r>
-        <w:rPr>
-          <w:szCs w:val="28"/>
-        </w:rPr>
-        <w:t>: set of information provided by the user during the registration. These include: the user’s first name, family name, gender, “Comune” of birth, “Provincia” of birth, his/her “Codice Fiscale”, his/her identity card number, date of release and date of expiration, a valid driving license (B or higher or equivalent) a valid e-mail addr</w:t>
-      </w:r>
-      <w:r>
-        <w:rPr>
-          <w:szCs w:val="28"/>
-        </w:rPr>
-        <w:t xml:space="preserve">ess and a mobile phone number. </w:t>
-      </w:r>
-    </w:p>
-    <w:p>
-      <w:pPr>
-        <w:pStyle w:val="body"/>
-        <w:rPr>
-          <w:szCs w:val="28"/>
-        </w:rPr>
-      </w:pPr>
-      <w:r>
-        <w:rPr>
-          <w:i/>
-          <w:szCs w:val="28"/>
-          <w:u w:val="single"/>
-        </w:rPr>
-        <w:t>payment info:</w:t>
-      </w:r>
-      <w:r>
-        <w:rPr>
-          <w:szCs w:val="28"/>
-        </w:rPr>
-        <w:t xml:space="preserve"> a valid credit card number, verification value (CVV), expiration date and the holder’s full name.</w:t>
-      </w:r>
-    </w:p>
-    <w:p>
-      <w:pPr>
-        <w:pStyle w:val="body"/>
-        <w:rPr>
-          <w:szCs w:val="28"/>
-        </w:rPr>
-      </w:pPr>
-      <w:r>
-        <w:rPr>
-          <w:i/>
-          <w:szCs w:val="28"/>
-          <w:u w:val="single"/>
-        </w:rPr>
-        <w:t>external payment service:</w:t>
-      </w:r>
-      <w:r>
-        <w:rPr>
-          <w:szCs w:val="28"/>
-        </w:rPr>
-        <w:t xml:space="preserve"> a software system which allows t</w:t>
-      </w:r>
-      <w:r>
-        <w:rPr>
-          <w:szCs w:val="28"/>
-        </w:rPr>
-        <w:t>he company to charge the users.</w:t>
-      </w:r>
-    </w:p>
-    <w:p>
-      <w:pPr>
-        <w:pStyle w:val="body"/>
-        <w:rPr>
-          <w:szCs w:val="28"/>
-        </w:rPr>
-      </w:pPr>
-      <w:r>
-        <w:rPr>
-          <w:i/>
-          <w:szCs w:val="28"/>
-          <w:u w:val="single"/>
-        </w:rPr>
-        <w:t>car</w:t>
-      </w:r>
-      <w:r>
-        <w:rPr>
-          <w:i/>
-          <w:szCs w:val="28"/>
-        </w:rPr>
-        <w:t>:</w:t>
-      </w:r>
-      <w:r>
-        <w:rPr>
-          <w:szCs w:val="28"/>
-        </w:rPr>
-        <w:t xml:space="preserve"> electric powered vehicles owned by PowerEnJoy.</w:t>
-      </w:r>
-    </w:p>
-    <w:p>
-      <w:pPr>
-        <w:pStyle w:val="body"/>
-        <w:rPr>
-          <w:szCs w:val="28"/>
-        </w:rPr>
-      </w:pPr>
-      <w:r>
-        <w:rPr>
-          <w:i/>
-          <w:szCs w:val="28"/>
-          <w:u w:val="single"/>
-        </w:rPr>
-        <w:t>range</w:t>
-      </w:r>
-      <w:r>
-        <w:rPr>
-          <w:i/>
-          <w:szCs w:val="28"/>
-        </w:rPr>
-        <w:t>:</w:t>
-      </w:r>
-      <w:r>
-        <w:rPr>
-          <w:szCs w:val="28"/>
-        </w:rPr>
-        <w:t xml:space="preserve"> dista</w:t>
-      </w:r>
-      <w:r>
-        <w:rPr>
-          <w:szCs w:val="28"/>
-        </w:rPr>
-        <w:t>nce value selected by the user.</w:t>
-      </w:r>
-    </w:p>
-    <w:p>
-      <w:pPr>
-        <w:pStyle w:val="body"/>
-        <w:rPr>
-          <w:szCs w:val="28"/>
-        </w:rPr>
-      </w:pPr>
-      <w:r>
-        <w:rPr>
-          <w:i/>
-          <w:szCs w:val="28"/>
-          <w:u w:val="single"/>
-        </w:rPr>
-        <w:t>available car:</w:t>
-      </w:r>
-      <w:r>
-        <w:rPr>
-          <w:szCs w:val="28"/>
-        </w:rPr>
-        <w:t xml:space="preserve"> a car that can be reserved by a user for a future ride.</w:t>
-      </w:r>
-    </w:p>
-    <w:p>
-      <w:pPr>
-        <w:pStyle w:val="body"/>
-        <w:rPr>
-          <w:szCs w:val="28"/>
-        </w:rPr>
-      </w:pPr>
-      <w:r>
-        <w:rPr>
-          <w:i/>
-          <w:szCs w:val="28"/>
-          <w:u w:val="single"/>
-        </w:rPr>
-        <w:t>reserved car:</w:t>
-      </w:r>
-      <w:r>
-        <w:rPr>
-          <w:szCs w:val="28"/>
-        </w:rPr>
-        <w:t xml:space="preserve"> a car that cannot be reserved and can only be used by the one who performed its reservation.</w:t>
-      </w:r>
-    </w:p>
-    <w:p>
-      <w:pPr>
-        <w:pStyle w:val="body"/>
-        <w:rPr>
-          <w:szCs w:val="28"/>
-        </w:rPr>
-      </w:pPr>
-      <w:r>
-        <w:rPr>
-          <w:i/>
-          <w:szCs w:val="28"/>
-          <w:u w:val="single"/>
-        </w:rPr>
-        <w:t>‘in use’ car:</w:t>
-      </w:r>
-      <w:r>
-        <w:rPr>
-          <w:szCs w:val="28"/>
-        </w:rPr>
-        <w:t xml:space="preserve"> a car is in this state from the moment it is turned on by the user who reserved it until the moment such user exits from it while the car is in a safe area, which ca</w:t>
-      </w:r>
-      <w:r>
-        <w:rPr>
-          <w:szCs w:val="28"/>
-        </w:rPr>
-        <w:t>uses it to automatically close.</w:t>
-      </w:r>
-    </w:p>
-    <w:p>
-      <w:pPr>
-        <w:pStyle w:val="body"/>
-        <w:rPr>
-          <w:szCs w:val="28"/>
-        </w:rPr>
-      </w:pPr>
-      <w:r>
-        <w:rPr>
-          <w:i/>
-          <w:szCs w:val="28"/>
-          <w:u w:val="single"/>
-        </w:rPr>
-        <w:t>parked car:</w:t>
-      </w:r>
-      <w:r>
-        <w:rPr>
-          <w:szCs w:val="28"/>
-        </w:rPr>
-        <w:t xml:space="preserve"> a car that is left in a safe area by the driver.</w:t>
-      </w:r>
-    </w:p>
-    <w:p>
-      <w:pPr>
-        <w:pStyle w:val="body"/>
-        <w:rPr>
-          <w:szCs w:val="28"/>
-        </w:rPr>
-      </w:pPr>
-      <w:r>
-        <w:rPr>
-          <w:i/>
-          <w:szCs w:val="28"/>
-          <w:u w:val="single"/>
-        </w:rPr>
-        <w:t>dislocated car:</w:t>
-      </w:r>
-      <w:r>
-        <w:rPr>
-          <w:szCs w:val="28"/>
-        </w:rPr>
-        <w:t xml:space="preserve"> a car that is left in</w:t>
-      </w:r>
-      <w:r>
-        <w:rPr>
-          <w:szCs w:val="28"/>
-        </w:rPr>
-        <w:t xml:space="preserve"> a non-safe area by the driver.</w:t>
-      </w:r>
-    </w:p>
-    <w:p>
-      <w:pPr>
-        <w:pStyle w:val="body"/>
-        <w:rPr>
-          <w:szCs w:val="28"/>
-        </w:rPr>
-      </w:pPr>
-      <w:r>
-        <w:rPr>
-          <w:i/>
-          <w:szCs w:val="28"/>
-          <w:u w:val="single"/>
-        </w:rPr>
-        <w:t>retrieve a car:</w:t>
-      </w:r>
-      <w:r>
-        <w:rPr>
-          <w:szCs w:val="28"/>
-        </w:rPr>
-        <w:t xml:space="preserve"> action performed by an employee that can be described as follows: </w:t>
-      </w:r>
-    </w:p>
-    <w:p>
-      <w:pPr>
-        <w:pStyle w:val="body"/>
-        <w:ind w:left="720"/>
-        <w:rPr>
-          <w:szCs w:val="28"/>
-        </w:rPr>
-      </w:pPr>
-      <w:r>
-        <w:rPr>
-          <w:szCs w:val="28"/>
-        </w:rPr>
-        <w:t xml:space="preserve">-the employee is notified that a car has been left outside of a safe area </w:t>
-      </w:r>
-    </w:p>
-    <w:p>
-      <w:pPr>
-        <w:pStyle w:val="body"/>
-        <w:ind w:left="720"/>
-        <w:rPr>
-          <w:szCs w:val="28"/>
-        </w:rPr>
-      </w:pPr>
-      <w:r>
-        <w:rPr>
-          <w:szCs w:val="28"/>
-        </w:rPr>
-        <w:t>-the employee reaches the car, possibly manually recharges it and drives it back to a safe area.</w:t>
-      </w:r>
-    </w:p>
-    <w:p>
-      <w:pPr>
-        <w:pStyle w:val="body"/>
-        <w:rPr>
-          <w:szCs w:val="28"/>
-        </w:rPr>
-      </w:pPr>
-      <w:r>
-        <w:rPr>
-          <w:i/>
-          <w:szCs w:val="28"/>
-          <w:u w:val="single"/>
-        </w:rPr>
-        <w:t>safe area:</w:t>
-      </w:r>
-      <w:r>
-        <w:rPr>
-          <w:szCs w:val="28"/>
-        </w:rPr>
-        <w:t xml:space="preserve"> legal parking spots according to the driving regulations within a limited area defin</w:t>
-      </w:r>
-      <w:r>
-        <w:rPr>
-          <w:szCs w:val="28"/>
-        </w:rPr>
-        <w:t>ed by the system administrator.</w:t>
-      </w:r>
-    </w:p>
-    <w:p>
-      <w:pPr>
-        <w:pStyle w:val="body"/>
-        <w:rPr>
-          <w:szCs w:val="28"/>
-        </w:rPr>
-      </w:pPr>
-      <w:r>
-        <w:rPr>
-          <w:i/>
-          <w:szCs w:val="28"/>
-          <w:u w:val="single"/>
-        </w:rPr>
-        <w:t>‘nearby’ the car:</w:t>
-      </w:r>
-      <w:r>
-        <w:rPr>
-          <w:szCs w:val="28"/>
-        </w:rPr>
-        <w:t xml:space="preserve"> a user is ‘nearby’ the car when he/she is distant from the car less than 10 meters. </w:t>
-      </w:r>
-    </w:p>
-    <w:p>
-      <w:pPr>
-        <w:pStyle w:val="body"/>
-        <w:rPr>
-          <w:szCs w:val="28"/>
-        </w:rPr>
-      </w:pPr>
-      <w:r>
-        <w:rPr>
-          <w:i/>
-          <w:szCs w:val="28"/>
-          <w:u w:val="single"/>
-        </w:rPr>
-        <w:t>special parking area:</w:t>
-      </w:r>
-      <w:r>
-        <w:rPr>
-          <w:szCs w:val="28"/>
-        </w:rPr>
-        <w:t xml:space="preserve"> part of safe area in which user can recharge the electrical c</w:t>
-      </w:r>
-      <w:r>
-        <w:rPr>
-          <w:szCs w:val="28"/>
-        </w:rPr>
-        <w:t xml:space="preserve">ar. </w:t>
-      </w:r>
-    </w:p>
-    <w:p>
-      <w:pPr>
-        <w:pStyle w:val="body"/>
-        <w:rPr>
-          <w:szCs w:val="28"/>
-        </w:rPr>
-      </w:pPr>
-      <w:r>
-        <w:rPr>
-          <w:i/>
-          <w:szCs w:val="28"/>
-          <w:u w:val="single"/>
-        </w:rPr>
-        <w:t>power grid station:</w:t>
-      </w:r>
-      <w:r>
-        <w:rPr>
-          <w:szCs w:val="28"/>
-        </w:rPr>
-        <w:t xml:space="preserve"> little tower that provides electrical current situated in a special parking area that allows the user to recharge a car.</w:t>
-      </w:r>
-    </w:p>
-    <w:p>
-      <w:pPr>
-        <w:pStyle w:val="body"/>
-        <w:rPr>
-          <w:szCs w:val="28"/>
-        </w:rPr>
-      </w:pPr>
-    </w:p>
-    <w:p>
-      <w:pPr>
-        <w:pStyle w:val="body"/>
-        <w:rPr>
-          <w:b/>
-          <w:i/>
-          <w:szCs w:val="28"/>
-        </w:rPr>
-      </w:pPr>
-      <w:r>
-        <w:rPr>
-          <w:b/>
-          <w:i/>
-          <w:szCs w:val="28"/>
-        </w:rPr>
-        <w:t>1.5. ASSUMPTIONS OF THIS DOCUMENT</w:t>
-      </w:r>
-    </w:p>
-    <w:p>
-      <w:pPr>
-        <w:pStyle w:val="body"/>
-        <w:rPr>
-          <w:szCs w:val="28"/>
-        </w:rPr>
-      </w:pPr>
-      <w:r>
-        <w:rPr>
-          <w:szCs w:val="28"/>
-        </w:rPr>
-        <w:t>[T1]: We have in mind that our target customer has a smartphone which supports GPS related services</w:t>
-      </w:r>
-    </w:p>
-    <w:p>
-      <w:pPr>
-        <w:pStyle w:val="body"/>
-        <w:rPr>
-          <w:szCs w:val="28"/>
-        </w:rPr>
-      </w:pPr>
-      <w:r>
-        <w:rPr>
-          <w:szCs w:val="28"/>
-        </w:rPr>
-        <w:t>[T2]: We assume that the actual transaction with the payment service provider is performed only once, at a later time</w:t>
-      </w:r>
-    </w:p>
-    <w:p>
-      <w:pPr>
-        <w:pStyle w:val="body"/>
-        <w:rPr>
-          <w:szCs w:val="28"/>
-        </w:rPr>
-      </w:pPr>
-      <w:r>
-        <w:rPr>
-          <w:szCs w:val="28"/>
-        </w:rPr>
-        <w:t>after the end of the ride</w:t>
-      </w:r>
-    </w:p>
-    <w:p>
-      <w:pPr>
-        <w:pStyle w:val="body"/>
-        <w:rPr>
-          <w:szCs w:val="28"/>
-        </w:rPr>
-      </w:pPr>
-      <w:r>
-        <w:rPr>
-          <w:szCs w:val="28"/>
-        </w:rPr>
-        <w:t>[T3.0]: We assume only the highest-percentage discount to be applied on a ride.</w:t>
-      </w:r>
-    </w:p>
-    <w:p>
-      <w:pPr>
-        <w:pStyle w:val="body"/>
-        <w:rPr>
-          <w:szCs w:val="28"/>
-        </w:rPr>
-      </w:pPr>
-      <w:r>
-        <w:rPr>
-          <w:szCs w:val="28"/>
-        </w:rPr>
-        <w:t>[T3.1]: Any extra charge prevents any discount from being applied on a ride.</w:t>
-      </w:r>
-    </w:p>
-    <w:p>
-      <w:pPr>
-        <w:pStyle w:val="body"/>
-        <w:rPr>
-          <w:szCs w:val="28"/>
-        </w:rPr>
-      </w:pPr>
-      <w:r>
-        <w:rPr>
-          <w:szCs w:val="28"/>
-        </w:rPr>
-        <w:t>[T3.2]: All the extra charges are applied cumulati</w:t>
-      </w:r>
-      <w:r>
-        <w:rPr>
-          <w:szCs w:val="28"/>
-        </w:rPr>
-        <w:t>vely, but not multiplicatively.</w:t>
-      </w:r>
-    </w:p>
-    <w:p>
-      <w:pPr>
-        <w:pStyle w:val="body"/>
-        <w:rPr>
-          <w:szCs w:val="28"/>
-        </w:rPr>
-      </w:pPr>
-    </w:p>
-    <w:p>
-      <w:pPr>
-        <w:pStyle w:val="body"/>
-        <w:rPr>
-          <w:b/>
-          <w:i/>
-          <w:szCs w:val="28"/>
-        </w:rPr>
-      </w:pPr>
-      <w:r>
-        <w:rPr>
-          <w:b/>
-          <w:i/>
-          <w:szCs w:val="28"/>
-        </w:rPr>
-        <w:t>1.6. CONSTRAINTS</w:t>
-      </w:r>
-    </w:p>
-    <w:p/>
-    <w:p>
-      <w:pPr>
-        <w:pStyle w:val="body"/>
-        <w:rPr>
-          <w:b/>
-          <w:i/>
-          <w:szCs w:val="28"/>
-        </w:rPr>
-      </w:pPr>
-      <w:r>
-        <w:rPr>
-          <w:b/>
-          <w:i/>
-          <w:szCs w:val="28"/>
-        </w:rPr>
-        <w:t>1.7. PROPOSED SYSTEM (SYSTEM-TO-BE)</w:t>
-      </w:r>
-    </w:p>
-    <w:p>
-      <w:pPr>
-        <w:pStyle w:val="body"/>
-        <w:rPr>
-          <w:szCs w:val="28"/>
-        </w:rPr>
-      </w:pPr>
-    </w:p>
-    <w:p>
-      <w:pPr>
-        <w:pStyle w:val="body"/>
-        <w:rPr>
-          <w:b/>
-          <w:i/>
-          <w:szCs w:val="28"/>
-        </w:rPr>
-      </w:pPr>
-      <w:r>
-        <w:rPr>
-          <w:b/>
-          <w:i/>
-          <w:szCs w:val="28"/>
-        </w:rPr>
-        <w:t>1.8. STAKEHOLDERS IDENTIFICATION</w:t>
-      </w:r>
-    </w:p>
-    <w:p>
-      <w:pPr>
-        <w:pStyle w:val="body"/>
-      </w:pPr>
-    </w:p>
-    <w:p>
-      <w:pPr>
-        <w:pStyle w:val="body"/>
-        <w:rPr>
-          <w:b/>
-          <w:i/>
-          <w:szCs w:val="28"/>
-        </w:rPr>
-      </w:pPr>
-      <w:r>
-        <w:rPr>
-          <w:b/>
-          <w:i/>
-          <w:szCs w:val="28"/>
-        </w:rPr>
-        <w:t>1.9. REFERENCE DOCUMENTS</w:t>
-      </w:r>
-    </w:p>
-    <w:p>
-      <w:pPr>
-        <w:pStyle w:val="body"/>
-      </w:pPr>
-    </w:p>
-    <w:p>
-      <w:pPr>
-        <w:pStyle w:val="body"/>
-        <w:rPr>
-          <w:b/>
-          <w:szCs w:val="28"/>
-        </w:rPr>
-      </w:pPr>
-      <w:r>
-        <w:rPr>
-          <w:b/>
-          <w:szCs w:val="28"/>
-        </w:rPr>
-        <w:t>2. ACTORS IDENTIFICATION</w:t>
-      </w:r>
-    </w:p>
-    <w:p>
-      <w:pPr>
-        <w:pStyle w:val="body"/>
-      </w:pPr>
-      <w:r>
-        <w:t>The actors interacting with our system are the following:</w:t>
-      </w:r>
-    </w:p>
-    <w:p>
-      <w:pPr>
-        <w:pStyle w:val="body"/>
-      </w:pPr>
-      <w:r>
-        <w:rPr>
-          <w:i/>
-          <w:u w:val="single"/>
-        </w:rPr>
-        <w:t>User:</w:t>
-      </w:r>
-      <w:r>
-        <w:t xml:space="preserve"> a person who is logged into our system and can use all the services provided</w:t>
-      </w:r>
-    </w:p>
-    <w:p>
-      <w:pPr>
-        <w:pStyle w:val="body"/>
-      </w:pPr>
-      <w:r>
-        <w:t>by the application and the car sharing service.</w:t>
-      </w:r>
-    </w:p>
-    <w:p>
-      <w:pPr>
-        <w:pStyle w:val="body"/>
-      </w:pPr>
-      <w:r>
-        <w:rPr>
-          <w:i/>
-          <w:u w:val="single"/>
-        </w:rPr>
-        <w:t>PowerEnJoy employee:</w:t>
-      </w:r>
-      <w:r>
-        <w:t xml:space="preserve"> a person who works for the company and, among other things, is responsible </w:t>
-      </w:r>
-    </w:p>
-    <w:p>
-      <w:pPr>
-        <w:pStyle w:val="body"/>
-      </w:pPr>
-      <w:r>
-        <w:t>for the retrieval of cars parked outside of the safe areas.</w:t>
-      </w:r>
-    </w:p>
-    <w:p>
-      <w:pPr>
-        <w:pStyle w:val="body"/>
-      </w:pPr>
-      <w:r>
-        <w:rPr>
-          <w:i/>
-          <w:u w:val="single"/>
-        </w:rPr>
-        <w:t>Non registered person:</w:t>
-      </w:r>
-      <w:r>
-        <w:t xml:space="preserve"> a person who is browsing PowerEnJoy's website looking for information on the service</w:t>
-      </w:r>
-    </w:p>
-    <w:p>
-      <w:pPr>
-        <w:pStyle w:val="body"/>
-      </w:pPr>
-      <w:r>
-        <w:t>or a person who is using the app but is not yet registered.</w:t>
-      </w:r>
-    </w:p>
-    <w:p>
-      <w:pPr>
-        <w:pStyle w:val="body"/>
-        <w:rPr>
-          <w:b/>
-          <w:szCs w:val="28"/>
-        </w:rPr>
-      </w:pPr>
-    </w:p>
-    <w:p>
-      <w:pPr>
-        <w:pStyle w:val="body"/>
-        <w:rPr>
-          <w:b/>
-          <w:szCs w:val="28"/>
-        </w:rPr>
-      </w:pPr>
-      <w:r>
-        <w:rPr>
-          <w:b/>
-          <w:szCs w:val="28"/>
-        </w:rPr>
-        <w:t>3. REQUIREMENTS</w:t>
-      </w:r>
-    </w:p>
-    <w:p>
-      <w:pPr>
-        <w:pStyle w:val="body"/>
-        <w:rPr>
-          <w:b/>
-          <w:i/>
-          <w:szCs w:val="28"/>
-        </w:rPr>
-      </w:pPr>
-      <w:r>
-        <w:rPr>
-          <w:b/>
-          <w:i/>
-          <w:szCs w:val="28"/>
-        </w:rPr>
-        <w:t>3.1. FUNCTIONAL REQUIREMENTS</w:t>
-      </w:r>
-    </w:p>
-    <w:p>
-      <w:pPr>
-        <w:pStyle w:val="body"/>
-        <w:rPr>
-          <w:i/>
-          <w:u w:val="single"/>
-        </w:rPr>
-      </w:pPr>
-      <w:r>
-        <w:rPr>
-          <w:i/>
-          <w:u w:val="single"/>
-        </w:rPr>
-        <w:t>Non registered person</w:t>
-      </w:r>
-    </w:p>
-    <w:p>
-      <w:pPr>
-        <w:pStyle w:val="body"/>
-      </w:pPr>
       <w:bookmarkStart w:id="0" w:name="_GoBack"/>
       <w:bookmarkEnd w:id="0"/>
     </w:p>
     <w:p>
       <w:pPr>
         <w:pStyle w:val="body"/>
+        <w:rPr>
+          <w:szCs w:val="28"/>
+        </w:rPr>
+      </w:pPr>
+      <w:r>
+        <w:rPr>
+          <w:szCs w:val="28"/>
+        </w:rPr>
+        <w:t>[D9]: A car must be parked or dislocated to be p</w:t>
+      </w:r>
+      <w:r>
+        <w:rPr>
+          <w:szCs w:val="28"/>
+        </w:rPr>
+        <w:t>lugged in a power grid station.</w:t>
+      </w:r>
+    </w:p>
+    <w:p>
+      <w:pPr>
+        <w:pStyle w:val="body"/>
+        <w:rPr>
+          <w:szCs w:val="28"/>
+        </w:rPr>
+      </w:pPr>
+      <w:r>
+        <w:rPr>
+          <w:szCs w:val="28"/>
+        </w:rPr>
+        <w:t>//possible domain assumption</w:t>
+      </w:r>
+    </w:p>
+    <w:p>
+      <w:pPr>
+        <w:pStyle w:val="body"/>
+        <w:rPr>
+          <w:szCs w:val="28"/>
+        </w:rPr>
+      </w:pPr>
+      <w:r>
+        <w:rPr>
+          <w:szCs w:val="28"/>
+        </w:rPr>
+        <w:t>[</w:t>
+      </w:r>
+      <w:r>
+        <w:rPr>
+          <w:szCs w:val="28"/>
+          <w:highlight w:val="yellow"/>
+        </w:rPr>
+        <w:t>D10</w:t>
+      </w:r>
+      <w:r>
+        <w:rPr>
+          <w:szCs w:val="28"/>
+        </w:rPr>
+        <w:t>]: The company is notified of car incidents</w:t>
+      </w:r>
+    </w:p>
+    <w:p>
+      <w:pPr>
+        <w:pStyle w:val="body"/>
+        <w:rPr>
+          <w:szCs w:val="28"/>
+        </w:rPr>
+      </w:pPr>
+    </w:p>
+    <w:p>
+      <w:pPr>
+        <w:pStyle w:val="body"/>
+        <w:rPr>
+          <w:b/>
+          <w:i/>
+          <w:szCs w:val="28"/>
+        </w:rPr>
+      </w:pPr>
+      <w:r>
+        <w:rPr>
+          <w:b/>
+          <w:i/>
+          <w:szCs w:val="28"/>
+        </w:rPr>
+        <w:t>1.4. GLOSSARY</w:t>
+      </w:r>
+    </w:p>
+    <w:p>
+      <w:pPr>
+        <w:pStyle w:val="body"/>
+        <w:rPr>
+          <w:szCs w:val="28"/>
+        </w:rPr>
+      </w:pPr>
+      <w:r>
+        <w:rPr>
+          <w:i/>
+          <w:szCs w:val="28"/>
+          <w:u w:val="single"/>
+        </w:rPr>
+        <w:t>non registered person</w:t>
+      </w:r>
+      <w:r>
+        <w:rPr>
+          <w:i/>
+          <w:szCs w:val="28"/>
+        </w:rPr>
+        <w:t>:</w:t>
+      </w:r>
+      <w:r>
+        <w:rPr>
+          <w:szCs w:val="28"/>
+        </w:rPr>
+        <w:t xml:space="preserve"> as far as our system is concerned, we consider only </w:t>
+      </w:r>
+      <w:r>
+        <w:rPr>
+          <w:szCs w:val="28"/>
+        </w:rPr>
+        <w:t xml:space="preserve">those </w:t>
+      </w:r>
+      <w:r>
+        <w:rPr>
+          <w:szCs w:val="28"/>
+        </w:rPr>
+        <w:t>people who posses</w:t>
+      </w:r>
+      <w:r>
+        <w:rPr>
+          <w:szCs w:val="28"/>
+        </w:rPr>
+        <w:t>s</w:t>
+      </w:r>
+      <w:r>
+        <w:rPr>
+          <w:szCs w:val="28"/>
+        </w:rPr>
+        <w:t xml:space="preserve"> a smartphone with GPS functionalities</w:t>
+      </w:r>
+      <w:r>
+        <w:rPr>
+          <w:szCs w:val="28"/>
+        </w:rPr>
+        <w:t>.</w:t>
+      </w:r>
+    </w:p>
+    <w:p>
+      <w:pPr>
+        <w:pStyle w:val="body"/>
+        <w:rPr>
+          <w:szCs w:val="28"/>
+        </w:rPr>
+      </w:pPr>
+      <w:r>
+        <w:rPr>
+          <w:i/>
+          <w:szCs w:val="28"/>
+          <w:u w:val="single"/>
+        </w:rPr>
+        <w:t>user</w:t>
+      </w:r>
+      <w:r>
+        <w:rPr>
+          <w:szCs w:val="28"/>
+        </w:rPr>
+        <w:t>: person who uses the application and the services provided by PowerEnJoy.</w:t>
+      </w:r>
+    </w:p>
+    <w:p>
+      <w:pPr>
+        <w:pStyle w:val="body"/>
+        <w:rPr>
+          <w:szCs w:val="28"/>
+        </w:rPr>
+      </w:pPr>
+      <w:r>
+        <w:rPr>
+          <w:i/>
+          <w:szCs w:val="28"/>
+          <w:u w:val="single"/>
+        </w:rPr>
+        <w:t>driver</w:t>
+      </w:r>
+      <w:r>
+        <w:rPr>
+          <w:szCs w:val="28"/>
+        </w:rPr>
+        <w:t>: person who en</w:t>
+      </w:r>
+      <w:r>
+        <w:rPr>
+          <w:szCs w:val="28"/>
+        </w:rPr>
+        <w:t xml:space="preserve">ters a car in the driver seat. </w:t>
+      </w:r>
+    </w:p>
+    <w:p>
+      <w:pPr>
+        <w:pStyle w:val="body"/>
+        <w:rPr>
+          <w:szCs w:val="28"/>
+        </w:rPr>
+      </w:pPr>
+      <w:r>
+        <w:rPr>
+          <w:i/>
+          <w:szCs w:val="28"/>
+          <w:u w:val="single"/>
+        </w:rPr>
+        <w:t>system</w:t>
+      </w:r>
+      <w:r>
+        <w:rPr>
+          <w:szCs w:val="28"/>
+        </w:rPr>
+        <w:t>: the server side software providing the core functionalities of the application.</w:t>
+      </w:r>
+    </w:p>
+    <w:p>
+      <w:pPr>
+        <w:pStyle w:val="body"/>
+        <w:rPr>
+          <w:szCs w:val="28"/>
+        </w:rPr>
+      </w:pPr>
+      <w:r>
+        <w:rPr>
+          <w:i/>
+          <w:szCs w:val="28"/>
+          <w:u w:val="single"/>
+        </w:rPr>
+        <w:t>application or app</w:t>
+      </w:r>
+      <w:r>
+        <w:rPr>
+          <w:szCs w:val="28"/>
+          <w:u w:val="single"/>
+        </w:rPr>
+        <w:t>:</w:t>
+      </w:r>
+      <w:r>
+        <w:rPr>
+          <w:szCs w:val="28"/>
+        </w:rPr>
+        <w:t xml:space="preserve"> the client side of the softwa</w:t>
+      </w:r>
+      <w:r>
+        <w:rPr>
+          <w:szCs w:val="28"/>
+        </w:rPr>
+        <w:t>re present on the user’s phone.</w:t>
+      </w:r>
+    </w:p>
+    <w:p>
+      <w:pPr>
+        <w:pStyle w:val="body"/>
+        <w:rPr>
+          <w:szCs w:val="28"/>
+        </w:rPr>
+      </w:pPr>
+      <w:r>
+        <w:rPr>
+          <w:i/>
+          <w:szCs w:val="28"/>
+          <w:u w:val="single"/>
+        </w:rPr>
+        <w:t>registration</w:t>
+      </w:r>
+      <w:r>
+        <w:rPr>
+          <w:szCs w:val="28"/>
+        </w:rPr>
+        <w:t>: iter through which the user can create a personal account in order to access the services of the application.</w:t>
+      </w:r>
+    </w:p>
+    <w:p>
+      <w:pPr>
+        <w:pStyle w:val="body"/>
+        <w:rPr>
+          <w:szCs w:val="28"/>
+        </w:rPr>
+      </w:pPr>
+      <w:r>
+        <w:rPr>
+          <w:i/>
+          <w:szCs w:val="28"/>
+          <w:u w:val="single"/>
+        </w:rPr>
+        <w:t>credentials</w:t>
+      </w:r>
+      <w:r>
+        <w:rPr>
+          <w:szCs w:val="28"/>
+        </w:rPr>
+        <w:t>: set of information provided by the user during the registration. These include: the user’s first name, family name, gender, “Comune” of birth, “Provincia” of birth, his/her “Codice Fiscale”, his/her identity card number, date of release and date of expiration, a valid driving license (B or higher or equivalent) a valid e-mail addr</w:t>
+      </w:r>
+      <w:r>
+        <w:rPr>
+          <w:szCs w:val="28"/>
+        </w:rPr>
+        <w:t xml:space="preserve">ess and a mobile phone number. </w:t>
+      </w:r>
+    </w:p>
+    <w:p>
+      <w:pPr>
+        <w:pStyle w:val="body"/>
+        <w:rPr>
+          <w:szCs w:val="28"/>
+        </w:rPr>
+      </w:pPr>
+      <w:r>
+        <w:rPr>
+          <w:i/>
+          <w:szCs w:val="28"/>
+          <w:u w:val="single"/>
+        </w:rPr>
+        <w:t>payment info:</w:t>
+      </w:r>
+      <w:r>
+        <w:rPr>
+          <w:szCs w:val="28"/>
+        </w:rPr>
+        <w:t xml:space="preserve"> a valid credit card number, verification value (CVV), expiration date and the holder’s full name.</w:t>
+      </w:r>
+    </w:p>
+    <w:p>
+      <w:pPr>
+        <w:pStyle w:val="body"/>
+        <w:rPr>
+          <w:szCs w:val="28"/>
+        </w:rPr>
+      </w:pPr>
+      <w:r>
+        <w:rPr>
+          <w:i/>
+          <w:szCs w:val="28"/>
+          <w:u w:val="single"/>
+        </w:rPr>
+        <w:t>external payment service:</w:t>
+      </w:r>
+      <w:r>
+        <w:rPr>
+          <w:szCs w:val="28"/>
+        </w:rPr>
+        <w:t xml:space="preserve"> a software system which allows t</w:t>
+      </w:r>
+      <w:r>
+        <w:rPr>
+          <w:szCs w:val="28"/>
+        </w:rPr>
+        <w:t>he company to charge the users.</w:t>
+      </w:r>
+    </w:p>
+    <w:p>
+      <w:pPr>
+        <w:pStyle w:val="body"/>
+        <w:rPr>
+          <w:szCs w:val="28"/>
+        </w:rPr>
+      </w:pPr>
+      <w:r>
+        <w:rPr>
+          <w:i/>
+          <w:szCs w:val="28"/>
+          <w:u w:val="single"/>
+        </w:rPr>
+        <w:t>car</w:t>
+      </w:r>
+      <w:r>
+        <w:rPr>
+          <w:i/>
+          <w:szCs w:val="28"/>
+        </w:rPr>
+        <w:t>:</w:t>
+      </w:r>
+      <w:r>
+        <w:rPr>
+          <w:szCs w:val="28"/>
+        </w:rPr>
+        <w:t xml:space="preserve"> electric powered vehicles owned by PowerEnJoy.</w:t>
+      </w:r>
+    </w:p>
+    <w:p>
+      <w:pPr>
+        <w:pStyle w:val="body"/>
+        <w:rPr>
+          <w:szCs w:val="28"/>
+        </w:rPr>
+      </w:pPr>
+      <w:r>
+        <w:rPr>
+          <w:i/>
+          <w:szCs w:val="28"/>
+          <w:u w:val="single"/>
+        </w:rPr>
+        <w:t>range</w:t>
+      </w:r>
+      <w:r>
+        <w:rPr>
+          <w:i/>
+          <w:szCs w:val="28"/>
+        </w:rPr>
+        <w:t>:</w:t>
+      </w:r>
+      <w:r>
+        <w:rPr>
+          <w:szCs w:val="28"/>
+        </w:rPr>
+        <w:t xml:space="preserve"> dista</w:t>
+      </w:r>
+      <w:r>
+        <w:rPr>
+          <w:szCs w:val="28"/>
+        </w:rPr>
+        <w:t>nce value selected by the user.</w:t>
+      </w:r>
+    </w:p>
+    <w:p>
+      <w:pPr>
+        <w:pStyle w:val="body"/>
+        <w:rPr>
+          <w:szCs w:val="28"/>
+        </w:rPr>
+      </w:pPr>
+      <w:r>
+        <w:rPr>
+          <w:i/>
+          <w:szCs w:val="28"/>
+          <w:u w:val="single"/>
+        </w:rPr>
+        <w:t>available car:</w:t>
+      </w:r>
+      <w:r>
+        <w:rPr>
+          <w:szCs w:val="28"/>
+        </w:rPr>
+        <w:t xml:space="preserve"> a car that can be reserved by a user for a future ride.</w:t>
+      </w:r>
+    </w:p>
+    <w:p>
+      <w:pPr>
+        <w:pStyle w:val="body"/>
+        <w:rPr>
+          <w:szCs w:val="28"/>
+        </w:rPr>
+      </w:pPr>
+      <w:r>
+        <w:rPr>
+          <w:i/>
+          <w:szCs w:val="28"/>
+          <w:u w:val="single"/>
+        </w:rPr>
+        <w:t>reserved car:</w:t>
+      </w:r>
+      <w:r>
+        <w:rPr>
+          <w:szCs w:val="28"/>
+        </w:rPr>
+        <w:t xml:space="preserve"> a car that cannot be reserved and can only be used by the one who performed its reservation.</w:t>
+      </w:r>
+    </w:p>
+    <w:p>
+      <w:pPr>
+        <w:pStyle w:val="body"/>
+        <w:rPr>
+          <w:szCs w:val="28"/>
+        </w:rPr>
+      </w:pPr>
+      <w:r>
+        <w:rPr>
+          <w:i/>
+          <w:szCs w:val="28"/>
+          <w:u w:val="single"/>
+        </w:rPr>
+        <w:t>‘in use’ car:</w:t>
+      </w:r>
+      <w:r>
+        <w:rPr>
+          <w:szCs w:val="28"/>
+        </w:rPr>
+        <w:t xml:space="preserve"> a car is in this state from the moment it is turned on by the user who reserved it until the moment such user exits from it while the car is in a safe area, which ca</w:t>
+      </w:r>
+      <w:r>
+        <w:rPr>
+          <w:szCs w:val="28"/>
+        </w:rPr>
+        <w:t>uses it to automatically close.</w:t>
+      </w:r>
+    </w:p>
+    <w:p>
+      <w:pPr>
+        <w:pStyle w:val="body"/>
+        <w:rPr>
+          <w:szCs w:val="28"/>
+        </w:rPr>
+      </w:pPr>
+      <w:r>
+        <w:rPr>
+          <w:i/>
+          <w:szCs w:val="28"/>
+          <w:u w:val="single"/>
+        </w:rPr>
+        <w:t>parked car:</w:t>
+      </w:r>
+      <w:r>
+        <w:rPr>
+          <w:szCs w:val="28"/>
+        </w:rPr>
+        <w:t xml:space="preserve"> a car that is left in a safe area by the driver.</w:t>
+      </w:r>
+    </w:p>
+    <w:p>
+      <w:pPr>
+        <w:pStyle w:val="body"/>
+        <w:rPr>
+          <w:szCs w:val="28"/>
+        </w:rPr>
+      </w:pPr>
+      <w:r>
+        <w:rPr>
+          <w:i/>
+          <w:szCs w:val="28"/>
+          <w:u w:val="single"/>
+        </w:rPr>
+        <w:t>dislocated car:</w:t>
+      </w:r>
+      <w:r>
+        <w:rPr>
+          <w:szCs w:val="28"/>
+        </w:rPr>
+        <w:t xml:space="preserve"> a car that is left in</w:t>
+      </w:r>
+      <w:r>
+        <w:rPr>
+          <w:szCs w:val="28"/>
+        </w:rPr>
+        <w:t xml:space="preserve"> a non-safe area by the driver.</w:t>
+      </w:r>
+    </w:p>
+    <w:p>
+      <w:pPr>
+        <w:pStyle w:val="body"/>
+        <w:rPr>
+          <w:szCs w:val="28"/>
+        </w:rPr>
+      </w:pPr>
+      <w:r>
+        <w:rPr>
+          <w:i/>
+          <w:szCs w:val="28"/>
+          <w:u w:val="single"/>
+        </w:rPr>
+        <w:t>retrieve a car:</w:t>
+      </w:r>
+      <w:r>
+        <w:rPr>
+          <w:szCs w:val="28"/>
+        </w:rPr>
+        <w:t xml:space="preserve"> action performed by an employee that can be described as follows: </w:t>
+      </w:r>
+    </w:p>
+    <w:p>
+      <w:pPr>
+        <w:pStyle w:val="body"/>
+        <w:ind w:left="720"/>
+        <w:rPr>
+          <w:szCs w:val="28"/>
+        </w:rPr>
+      </w:pPr>
+      <w:r>
+        <w:rPr>
+          <w:szCs w:val="28"/>
+        </w:rPr>
+        <w:t xml:space="preserve">-the employee is notified that a car has been left outside of a safe area </w:t>
+      </w:r>
+    </w:p>
+    <w:p>
+      <w:pPr>
+        <w:pStyle w:val="body"/>
+        <w:ind w:left="720"/>
+        <w:rPr>
+          <w:szCs w:val="28"/>
+        </w:rPr>
+      </w:pPr>
+      <w:r>
+        <w:rPr>
+          <w:szCs w:val="28"/>
+        </w:rPr>
+        <w:t>-the employee reaches the car, possibly manually recharges it and drives it back to a safe area.</w:t>
+      </w:r>
+    </w:p>
+    <w:p>
+      <w:pPr>
+        <w:pStyle w:val="body"/>
+        <w:rPr>
+          <w:szCs w:val="28"/>
+        </w:rPr>
+      </w:pPr>
+      <w:r>
+        <w:rPr>
+          <w:i/>
+          <w:szCs w:val="28"/>
+          <w:u w:val="single"/>
+        </w:rPr>
+        <w:t>safe area:</w:t>
+      </w:r>
+      <w:r>
+        <w:rPr>
+          <w:szCs w:val="28"/>
+        </w:rPr>
+        <w:t xml:space="preserve"> legal parking spots according to the driving regulations within a limited area defin</w:t>
+      </w:r>
+      <w:r>
+        <w:rPr>
+          <w:szCs w:val="28"/>
+        </w:rPr>
+        <w:t>ed by the system administrator.</w:t>
+      </w:r>
+    </w:p>
+    <w:p>
+      <w:pPr>
+        <w:pStyle w:val="body"/>
+        <w:rPr>
+          <w:szCs w:val="28"/>
+        </w:rPr>
+      </w:pPr>
+      <w:r>
+        <w:rPr>
+          <w:i/>
+          <w:szCs w:val="28"/>
+          <w:u w:val="single"/>
+        </w:rPr>
+        <w:t>‘nearby’ the car:</w:t>
+      </w:r>
+      <w:r>
+        <w:rPr>
+          <w:szCs w:val="28"/>
+        </w:rPr>
+        <w:t xml:space="preserve"> a user is ‘nearby’ the car when he/she is distant from the car less than 10 meters. </w:t>
+      </w:r>
+    </w:p>
+    <w:p>
+      <w:pPr>
+        <w:pStyle w:val="body"/>
+        <w:rPr>
+          <w:szCs w:val="28"/>
+        </w:rPr>
+      </w:pPr>
+      <w:r>
+        <w:rPr>
+          <w:i/>
+          <w:szCs w:val="28"/>
+          <w:u w:val="single"/>
+        </w:rPr>
+        <w:t>special parking area:</w:t>
+      </w:r>
+      <w:r>
+        <w:rPr>
+          <w:szCs w:val="28"/>
+        </w:rPr>
+        <w:t xml:space="preserve"> part of safe area in which user can recharge the electrical c</w:t>
+      </w:r>
+      <w:r>
+        <w:rPr>
+          <w:szCs w:val="28"/>
+        </w:rPr>
+        <w:t xml:space="preserve">ar. </w:t>
+      </w:r>
+    </w:p>
+    <w:p>
+      <w:pPr>
+        <w:pStyle w:val="body"/>
+        <w:rPr>
+          <w:szCs w:val="28"/>
+        </w:rPr>
+      </w:pPr>
+      <w:r>
+        <w:rPr>
+          <w:i/>
+          <w:szCs w:val="28"/>
+          <w:u w:val="single"/>
+        </w:rPr>
+        <w:t>power grid station:</w:t>
+      </w:r>
+      <w:r>
+        <w:rPr>
+          <w:szCs w:val="28"/>
+        </w:rPr>
+        <w:t xml:space="preserve"> little tower that provides electrical current situated in a special parking area that allows the user to recharge a car.</w:t>
+      </w:r>
+    </w:p>
+    <w:p>
+      <w:pPr>
+        <w:pStyle w:val="body"/>
+        <w:rPr>
+          <w:szCs w:val="28"/>
+        </w:rPr>
+      </w:pPr>
+    </w:p>
+    <w:p>
+      <w:pPr>
+        <w:pStyle w:val="body"/>
+        <w:rPr>
+          <w:b/>
+          <w:i/>
+          <w:szCs w:val="28"/>
+        </w:rPr>
+      </w:pPr>
+      <w:r>
+        <w:rPr>
+          <w:b/>
+          <w:i/>
+          <w:szCs w:val="28"/>
+        </w:rPr>
+        <w:t>1.5. ASSUMPTIONS OF THIS DOCUMENT</w:t>
+      </w:r>
+    </w:p>
+    <w:p>
+      <w:pPr>
+        <w:pStyle w:val="body"/>
+        <w:rPr>
+          <w:szCs w:val="28"/>
+        </w:rPr>
+      </w:pPr>
+      <w:r>
+        <w:rPr>
+          <w:szCs w:val="28"/>
+        </w:rPr>
+        <w:t>[T1]: We have in mind that our target customer has a smartphone which supports GPS related services</w:t>
+      </w:r>
+    </w:p>
+    <w:p>
+      <w:pPr>
+        <w:pStyle w:val="body"/>
+        <w:rPr>
+          <w:szCs w:val="28"/>
+        </w:rPr>
+      </w:pPr>
+      <w:r>
+        <w:rPr>
+          <w:szCs w:val="28"/>
+        </w:rPr>
+        <w:t>[T2]: We assume that the actual transaction with the payment service provider is performed only once, at a later time</w:t>
+      </w:r>
+    </w:p>
+    <w:p>
+      <w:pPr>
+        <w:pStyle w:val="body"/>
+        <w:rPr>
+          <w:szCs w:val="28"/>
+        </w:rPr>
+      </w:pPr>
+      <w:r>
+        <w:rPr>
+          <w:szCs w:val="28"/>
+        </w:rPr>
+        <w:t>after the end of the ride</w:t>
+      </w:r>
+    </w:p>
+    <w:p>
+      <w:pPr>
+        <w:pStyle w:val="body"/>
+        <w:rPr>
+          <w:szCs w:val="28"/>
+        </w:rPr>
+      </w:pPr>
+      <w:r>
+        <w:rPr>
+          <w:szCs w:val="28"/>
+        </w:rPr>
+        <w:t>[T3.0]: We assume only the highest-percentage discount to be applied on a ride.</w:t>
+      </w:r>
+    </w:p>
+    <w:p>
+      <w:pPr>
+        <w:pStyle w:val="body"/>
+        <w:rPr>
+          <w:szCs w:val="28"/>
+        </w:rPr>
+      </w:pPr>
+      <w:r>
+        <w:rPr>
+          <w:szCs w:val="28"/>
+        </w:rPr>
+        <w:t>[T3.1]: Any extra charge prevents any discount from being applied on a ride.</w:t>
+      </w:r>
+    </w:p>
+    <w:p>
+      <w:pPr>
+        <w:pStyle w:val="body"/>
+        <w:rPr>
+          <w:szCs w:val="28"/>
+        </w:rPr>
+      </w:pPr>
+      <w:r>
+        <w:rPr>
+          <w:szCs w:val="28"/>
+        </w:rPr>
+        <w:t>[T3.2]: All the extra charges are applied cumulati</w:t>
+      </w:r>
+      <w:r>
+        <w:rPr>
+          <w:szCs w:val="28"/>
+        </w:rPr>
+        <w:t>vely, but not multiplicatively.</w:t>
+      </w:r>
+    </w:p>
+    <w:p>
+      <w:pPr>
+        <w:pStyle w:val="body"/>
+        <w:rPr>
+          <w:szCs w:val="28"/>
+        </w:rPr>
+      </w:pPr>
+    </w:p>
+    <w:p>
+      <w:pPr>
+        <w:pStyle w:val="body"/>
+        <w:rPr>
+          <w:b/>
+          <w:i/>
+          <w:szCs w:val="28"/>
+        </w:rPr>
+      </w:pPr>
+      <w:r>
+        <w:rPr>
+          <w:b/>
+          <w:i/>
+          <w:szCs w:val="28"/>
+        </w:rPr>
+        <w:t>1.6. CONSTRAINTS</w:t>
+      </w:r>
+    </w:p>
+    <w:p/>
+    <w:p>
+      <w:pPr>
+        <w:pStyle w:val="body"/>
+        <w:rPr>
+          <w:b/>
+          <w:i/>
+          <w:szCs w:val="28"/>
+        </w:rPr>
+      </w:pPr>
+      <w:r>
+        <w:rPr>
+          <w:b/>
+          <w:i/>
+          <w:szCs w:val="28"/>
+        </w:rPr>
+        <w:t>1.7. PROPOSED SYSTEM (SYSTEM-TO-BE)</w:t>
+      </w:r>
+    </w:p>
+    <w:p>
+      <w:pPr>
+        <w:pStyle w:val="body"/>
+        <w:rPr>
+          <w:szCs w:val="28"/>
+        </w:rPr>
+      </w:pPr>
+    </w:p>
+    <w:p>
+      <w:pPr>
+        <w:pStyle w:val="body"/>
+        <w:rPr>
+          <w:b/>
+          <w:i/>
+          <w:szCs w:val="28"/>
+        </w:rPr>
+      </w:pPr>
+      <w:r>
+        <w:rPr>
+          <w:b/>
+          <w:i/>
+          <w:szCs w:val="28"/>
+        </w:rPr>
+        <w:t>1.8. STAKEHOLDERS IDENTIFICATION</w:t>
+      </w:r>
+    </w:p>
+    <w:p>
+      <w:pPr>
+        <w:pStyle w:val="body"/>
+      </w:pPr>
+    </w:p>
+    <w:p>
+      <w:pPr>
+        <w:pStyle w:val="body"/>
+        <w:rPr>
+          <w:b/>
+          <w:i/>
+          <w:szCs w:val="28"/>
+        </w:rPr>
+      </w:pPr>
+      <w:r>
+        <w:rPr>
+          <w:b/>
+          <w:i/>
+          <w:szCs w:val="28"/>
+        </w:rPr>
+        <w:t>1.9. REFERENCE DOCUMENTS</w:t>
+      </w:r>
+    </w:p>
+    <w:p>
+      <w:pPr>
+        <w:pStyle w:val="body"/>
+      </w:pPr>
+    </w:p>
+    <w:p>
+      <w:pPr>
+        <w:pStyle w:val="body"/>
+        <w:rPr>
+          <w:b/>
+          <w:szCs w:val="28"/>
+        </w:rPr>
+      </w:pPr>
+      <w:r>
+        <w:rPr>
+          <w:b/>
+          <w:szCs w:val="28"/>
+        </w:rPr>
+        <w:t>2. ACTORS IDENTIFICATION</w:t>
+      </w:r>
+    </w:p>
+    <w:p>
+      <w:pPr>
+        <w:pStyle w:val="body"/>
+      </w:pPr>
+      <w:r>
+        <w:t>The actors interacting with our system are the following:</w:t>
+      </w:r>
+    </w:p>
+    <w:p>
+      <w:pPr>
+        <w:pStyle w:val="body"/>
+      </w:pPr>
+      <w:r>
+        <w:rPr>
+          <w:i/>
+          <w:u w:val="single"/>
+        </w:rPr>
+        <w:t>User:</w:t>
+      </w:r>
+      <w:r>
+        <w:t xml:space="preserve"> a person who is logged into our system and can use all the services provided</w:t>
+      </w:r>
+    </w:p>
+    <w:p>
+      <w:pPr>
+        <w:pStyle w:val="body"/>
+      </w:pPr>
+      <w:r>
+        <w:t>by the application and the car sharing service.</w:t>
+      </w:r>
+    </w:p>
+    <w:p>
+      <w:pPr>
+        <w:pStyle w:val="body"/>
+      </w:pPr>
+      <w:r>
+        <w:rPr>
+          <w:i/>
+          <w:u w:val="single"/>
+        </w:rPr>
+        <w:t>PowerEnJoy employee:</w:t>
+      </w:r>
+      <w:r>
+        <w:t xml:space="preserve"> a person who works for the company and, among other things, is responsible </w:t>
+      </w:r>
+    </w:p>
+    <w:p>
+      <w:pPr>
+        <w:pStyle w:val="body"/>
+      </w:pPr>
+      <w:r>
+        <w:t>for the retrieval of cars parked outside of the safe areas.</w:t>
+      </w:r>
+    </w:p>
+    <w:p>
+      <w:pPr>
+        <w:pStyle w:val="body"/>
+      </w:pPr>
+      <w:r>
+        <w:rPr>
+          <w:i/>
+          <w:u w:val="single"/>
+        </w:rPr>
+        <w:t>Non registered person:</w:t>
+      </w:r>
+      <w:r>
+        <w:t xml:space="preserve"> a person who is browsing PowerEnJoy's website looking for information on the service</w:t>
+      </w:r>
+    </w:p>
+    <w:p>
+      <w:pPr>
+        <w:pStyle w:val="body"/>
+      </w:pPr>
+      <w:r>
+        <w:t>or a person who is using the app but is not yet registered.</w:t>
+      </w:r>
+    </w:p>
+    <w:p>
+      <w:pPr>
+        <w:pStyle w:val="body"/>
+        <w:rPr>
+          <w:b/>
+          <w:szCs w:val="28"/>
+        </w:rPr>
+      </w:pPr>
+    </w:p>
+    <w:p>
+      <w:pPr>
+        <w:pStyle w:val="body"/>
+        <w:rPr>
+          <w:b/>
+          <w:szCs w:val="28"/>
+        </w:rPr>
+      </w:pPr>
+      <w:r>
+        <w:rPr>
+          <w:b/>
+          <w:szCs w:val="28"/>
+        </w:rPr>
+        <w:t>3. REQUIREMENTS</w:t>
+      </w:r>
+    </w:p>
+    <w:p>
+      <w:pPr>
+        <w:pStyle w:val="body"/>
+        <w:rPr>
+          <w:b/>
+          <w:i/>
+          <w:szCs w:val="28"/>
+        </w:rPr>
+      </w:pPr>
+      <w:r>
+        <w:rPr>
+          <w:b/>
+          <w:i/>
+          <w:szCs w:val="28"/>
+        </w:rPr>
+        <w:t>3.1. FUNCTIONAL REQUIREMENTS</w:t>
+      </w:r>
+    </w:p>
+    <w:p>
+      <w:pPr>
+        <w:pStyle w:val="body"/>
+        <w:rPr>
+          <w:i/>
+          <w:u w:val="single"/>
+        </w:rPr>
+      </w:pPr>
+      <w:r>
+        <w:rPr>
+          <w:i/>
+          <w:u w:val="single"/>
+        </w:rPr>
+        <w:t>Non registered person</w:t>
+      </w:r>
+    </w:p>
+    <w:p>
+      <w:pPr>
+        <w:pStyle w:val="body"/>
+      </w:pPr>
+    </w:p>
+    <w:p>
+      <w:pPr>
+        <w:pStyle w:val="body"/>
       </w:pPr>
     </w:p>
     <w:p>
@@ -3129,10 +3132,339 @@
       <w:pPr>
         <w:pStyle w:val="body"/>
         <w:rPr>
-          <w:b/>
-          <w:szCs w:val="28"/>
-        </w:rPr>
-      </w:pPr>
+          <w:i/>
+          <w:u w:val="single"/>
+        </w:rPr>
+      </w:pPr>
+      <w:r>
+        <w:rPr>
+          <w:i/>
+          <w:u w:val="single"/>
+        </w:rPr>
+        <w:t>TRIP TO THE SUPERMARKET</w:t>
+      </w:r>
+    </w:p>
+    <w:p>
+      <w:pPr>
+        <w:pStyle w:val="body"/>
+      </w:pPr>
+      <w:r>
+        <w:t>Yesterday Betty brought her car to the mechanic to change the front tires. Today she needs to go to the supermarket, which is approximately 5km away. Since she notices that today there is a strike of public transport</w:t>
+      </w:r>
+      <w:r>
+        <w:t xml:space="preserve"> </w:t>
+      </w:r>
+      <w:r>
+        <w:t>she chooses to use the new electric car-sharing system provided by PowerEnJoy. So she takes her smartphone and opens the PowerEnJoy application. From the menu, she chooses "Find a car", checking the option "From my position",</w:t>
+      </w:r>
+    </w:p>
+    <w:p>
+      <w:pPr>
+        <w:pStyle w:val="body"/>
+      </w:pPr>
+      <w:r>
+        <w:t>and sets the maximum distance within which she would l</w:t>
+      </w:r>
+      <w:r>
+        <w:t>ike to find a car to 500 meters</w:t>
+      </w:r>
+      <w:r>
+        <w:t>. There are 2 cars within 500 meters and Betty reserves the nearest one.</w:t>
+      </w:r>
+    </w:p>
+    <w:p>
+      <w:pPr>
+        <w:pStyle w:val="body"/>
+      </w:pPr>
+      <w:r>
+        <w:t>After a while, she arrives at the car and she is able to unlock it through the proper button "Unlock the car". After getting in the car, she ignites it pushing the "Start" button next to the steering wheel.</w:t>
+      </w:r>
+    </w:p>
+    <w:p>
+      <w:pPr>
+        <w:pStyle w:val="body"/>
+      </w:pPr>
+      <w:r>
+        <w:t>Betty arrives at the supermarket 10 minutes later. She parks the car in the supermarket parking lot and 30 seconds after she exits the car, the system locks automatically the car tagging it as "available" again.</w:t>
+      </w:r>
+    </w:p>
+    <w:p>
+      <w:pPr>
+        <w:pStyle w:val="body"/>
+      </w:pPr>
+    </w:p>
+    <w:p>
+      <w:pPr>
+        <w:pStyle w:val="body"/>
+        <w:rPr>
+          <w:i/>
+          <w:u w:val="single"/>
+        </w:rPr>
+      </w:pPr>
+      <w:r>
+        <w:rPr>
+          <w:i/>
+          <w:u w:val="single"/>
+        </w:rPr>
+        <w:t>TRANSFER STUDENT</w:t>
+      </w:r>
+    </w:p>
+    <w:p>
+      <w:pPr>
+        <w:pStyle w:val="body"/>
+      </w:pPr>
+      <w:r>
+        <w:t xml:space="preserve">Giulia has come from her hometown Pescara to Milano to attend university, and since her family could not afford to buy another car just for her, she thought that her effort towards obtaining a driving license would have gone to waste. Her new friends tell her that she should consider registering to a car sharing service, and so after a bit of search on the web she reads about PowerEnJoy. The curiosity towards electric powered cars and the potential benefits that the service could provide to her daily life lead her to decide to register to the service, so she downloads the app to her smartphone and installs it. </w:t>
+      </w:r>
+    </w:p>
+    <w:p>
+      <w:pPr>
+        <w:pStyle w:val="body"/>
+      </w:pPr>
+      <w:r>
+        <w:t xml:space="preserve">After starting the app a sign in/sign up screen appears, so she selects the sign up option and starts filling in the required information. </w:t>
+      </w:r>
+    </w:p>
+    <w:p>
+      <w:pPr>
+        <w:pStyle w:val="body"/>
+      </w:pPr>
+      <w:r>
+        <w:t>After double-checking that her identity card's number and her Codice Fiscale are typed correctly, as well as the data of her driving license, she proceeds to the next step of the registration process.</w:t>
+      </w:r>
+    </w:p>
+    <w:p>
+      <w:pPr>
+        <w:pStyle w:val="body"/>
+      </w:pPr>
+      <w:r>
+        <w:t>At this point the system asks Giulia to provide a valid credit card to associate to her account. Luckily her parents just recently gave her a visa credit card for her living expenses, so she promptly inserts the credit card number and CVV. The  system replies confirming that the payment information she provided are indeed valid, and so her registration is almost complete: upon agreeing to the terms of services confirmation e-mail is sent to her,  she opens her mail box and she writes down the password that the system has sent her, and then tries to log in the application.</w:t>
+      </w:r>
+    </w:p>
+    <w:p>
+      <w:pPr>
+        <w:pStyle w:val="body"/>
+      </w:pPr>
+      <w:r>
+        <w:t>The e-mail and password provided are correct and so Giulia can start using PowerEnJoy.</w:t>
+      </w:r>
+    </w:p>
+    <w:p>
+      <w:pPr>
+        <w:pStyle w:val="body"/>
+      </w:pPr>
+    </w:p>
+    <w:p>
+      <w:pPr>
+        <w:pStyle w:val="body"/>
+        <w:rPr>
+          <w:i/>
+          <w:u w:val="single"/>
+        </w:rPr>
+      </w:pPr>
+      <w:r>
+        <w:rPr>
+          <w:i/>
+          <w:u w:val="single"/>
+        </w:rPr>
+        <w:t>CINEMA WITH FRIENDS</w:t>
+      </w:r>
+    </w:p>
+    <w:p>
+      <w:pPr>
+        <w:pStyle w:val="body"/>
+      </w:pPr>
+      <w:r>
+        <w:t>Stefano Chiara and Marco have decided to go see a movie tonight, and since is Marco's turn to drive today, he has decided to reserve a PowerEnJoy for himself and his friends.</w:t>
+      </w:r>
+    </w:p>
+    <w:p>
+      <w:pPr>
+        <w:pStyle w:val="body"/>
+      </w:pPr>
+      <w:r>
+        <w:t>To do so, Marco selects the "Find a car" option on the app and checks the option "From address", which allows him to reserve a car near his and his friends' usual meeting point. Even though Stefano was a bit late, they all manage to arrive where the car is in time. As soon as his friends are all present, Marco uses the "Unlock the car" option on the app on his smartphone and they all get in the car before the reservation expires. At this point Marco ignites the car through the button near the steering wheel and he heads towards his destination. It is quite a long trip to the movie theatre, and unfortunately the battery of the car was already at 60% so by the time they reach their destination the battery of the car is at 35%. At this point Marco parks the car in a proper parking spot at the movie theatre and everyone exits the car. Marco checks on his smartphone to see how much the ride has cost him, and finds out that the presence of his friends has netted him a 10% discount.</w:t>
+      </w:r>
+    </w:p>
+    <w:p>
+      <w:pPr>
+        <w:pStyle w:val="body"/>
+      </w:pPr>
+    </w:p>
+    <w:p>
+      <w:pPr>
+        <w:pStyle w:val="body"/>
+        <w:rPr>
+          <w:i/>
+          <w:u w:val="single"/>
+        </w:rPr>
+      </w:pPr>
+      <w:r>
+        <w:rPr>
+          <w:i/>
+          <w:u w:val="single"/>
+        </w:rPr>
+        <w:t>JOB INTERVIEW</w:t>
+      </w:r>
+    </w:p>
+    <w:p>
+      <w:pPr>
+        <w:pStyle w:val="body"/>
+      </w:pPr>
+      <w:r>
+        <w:t xml:space="preserve">Giovanni has a job interview today, and since he has just recently registered to PowerEnJoy he decides to reserve a car near his house, to drive to the place where the interview will be held. He opens the PowerEnJoy app and looks for a car from his current position up to 1 km away and finds one nearby, so he gets there and unlocks the car using the option provided by the application. After igniting the car he starts driving and realizes the mistake he has made: there are a lot of people on the road today and it is getting late. He finally reaches his destination, but an even worse problem presents itself, that is to say there are no parking spots to leave the car. Knowing full well that he is in the wrong, he decides to park the car illegally, hoping to get away with it. After he exits the car a notification informs him that an extra fee has been applied to his ride, since he decided to park in a </w:t>
+      </w:r>
+      <w:r>
+        <w:t>non-safe</w:t>
+      </w:r>
+      <w:r>
+        <w:t xml:space="preserve"> area. </w:t>
+      </w:r>
+    </w:p>
+    <w:p>
+      <w:pPr>
+        <w:pStyle w:val="body"/>
+      </w:pPr>
+    </w:p>
+    <w:p>
+      <w:pPr>
+        <w:pStyle w:val="body"/>
+        <w:rPr>
+          <w:i/>
+          <w:u w:val="single"/>
+        </w:rPr>
+      </w:pPr>
+      <w:r>
+        <w:rPr>
+          <w:i/>
+          <w:u w:val="single"/>
+        </w:rPr>
+        <w:t>ABANDONED CAR</w:t>
+      </w:r>
+    </w:p>
+    <w:p>
+      <w:pPr>
+        <w:pStyle w:val="body"/>
+      </w:pPr>
+      <w:r>
+        <w:t xml:space="preserve">Giorgio's shift starts as he meets up with his colleague Mario, and he </w:t>
+      </w:r>
+      <w:r>
+        <w:t>receives</w:t>
+      </w:r>
+      <w:r>
+        <w:t xml:space="preserve"> a notification telling him th</w:t>
+      </w:r>
+      <w:r>
+        <w:t>at a car has been left in a non-</w:t>
+      </w:r>
+      <w:r>
+        <w:t xml:space="preserve">safe area. Seeing how there are no other urgent matters that require their attention, Giorgio and Mario decide to head there immediately. Giorgio uses the app provided by the company to signal that he intends to head there to avoid the deployment of more cars than needed. After entering the company's </w:t>
+      </w:r>
+      <w:r>
+        <w:t>car,</w:t>
+      </w:r>
+      <w:r>
+        <w:t xml:space="preserve"> they insert the code representing the car to retrieve in order to obtain the necessary information about the car's location through their car's navigator. They bring an extra battery with them to recharge the car and drive to the location. As soon as they arrive there they recharge the car and Giorgio unlocks it with the app and drives it back to a safe area where Mario picks him up once again.</w:t>
+      </w:r>
+    </w:p>
+    <w:p>
+      <w:pPr>
+        <w:pStyle w:val="body"/>
+      </w:pPr>
+    </w:p>
+    <w:p>
+      <w:pPr>
+        <w:pStyle w:val="body"/>
+        <w:rPr>
+          <w:i/>
+          <w:u w:val="single"/>
+        </w:rPr>
+      </w:pPr>
+      <w:r>
+        <w:rPr>
+          <w:i/>
+          <w:u w:val="single"/>
+        </w:rPr>
+        <w:t>TRIP TO THE COMPANY</w:t>
+      </w:r>
+    </w:p>
+    <w:p>
+      <w:pPr>
+        <w:pStyle w:val="body"/>
+      </w:pPr>
+      <w:r>
+        <w:t>Clare needs to be at her company's conference room within two hours in order to attend the monthly company meeting. Today the mayor of Milan has announced a car ban in order to reduce the amount of pollution in the air. Given that the nearest bus stop is ten minutes away on foot from her house, she decides to rent a PowerEnJoy electric car to get to the company, since during the car ban electric cars can circulate, in virtue of being considered non-polluting machines.</w:t>
+      </w:r>
+    </w:p>
+    <w:p>
+      <w:pPr>
+        <w:pStyle w:val="body"/>
+      </w:pPr>
+      <w:r>
+        <w:t>Opening the PowerEnJoy app, through the proper "Find a car" functionality, she finds a couple of cars just next to her home, one or two minutes away on foot.</w:t>
+      </w:r>
+    </w:p>
+    <w:p>
+      <w:pPr>
+        <w:pStyle w:val="body"/>
+      </w:pPr>
+      <w:r>
+        <w:t>After reserving the nearest one she waits about twenty minutes before reaching the car to drive towards her company.</w:t>
+      </w:r>
+    </w:p>
+    <w:p>
+      <w:pPr>
+        <w:pStyle w:val="body"/>
+      </w:pPr>
+      <w:r>
+        <w:t>Unfortunately, ten minutes after her reservation, Daniel - her boss - texts her that the meeting has been postponed by a week. Therefore, Clare has booked a car that she will never use. As stated the PowerEnJoy's terms of service, if a user's reservation expires and he/she doesn't pick up the car within one hour from the reservation, he/she will pay a fee of 1 EUR. As expected, one hour after the reservation of the car, the system deducts 1 EUR from Clare's credit card.</w:t>
+      </w:r>
+    </w:p>
+    <w:p>
+      <w:pPr>
+        <w:pStyle w:val="body"/>
+      </w:pPr>
+    </w:p>
+    <w:p>
+      <w:pPr>
+        <w:pStyle w:val="body"/>
+        <w:rPr>
+          <w:i/>
+          <w:u w:val="single"/>
+        </w:rPr>
+      </w:pPr>
+      <w:r>
+        <w:rPr>
+          <w:i/>
+          <w:u w:val="single"/>
+        </w:rPr>
+        <w:t>USUAL WEDNESDAY OF WORK</w:t>
+      </w:r>
+    </w:p>
+    <w:p>
+      <w:pPr>
+        <w:pStyle w:val="body"/>
+      </w:pPr>
+      <w:r>
+        <w:t>Usually Franco uses public transportation to go to work, but since on Wednesdays he needs to go to a different building which is not well served by the subway and he does not have a car, he registered to PowerEnJoy to be able to go there by car.</w:t>
+      </w:r>
+    </w:p>
+    <w:p>
+      <w:pPr>
+        <w:pStyle w:val="body"/>
+      </w:pPr>
+      <w:r>
+        <w:t>So as he does every week Franco reserves a car through the appropriate function on the app, checking the "From my position" option. Then he reaches the car and unlocks it through the "Unlock the car" option, ignites it and drives to work. The place where he needs to go is near a PowerEnJoy power grid station, so he checks that there are currently available power grids there through the "See charging stations near me" function, sees that there are indeed available parking spots at the usual place, and parks there, also taking care of plugging the car in, which nets him a 30% discount on the ride.</w:t>
+      </w:r>
+    </w:p>
+    <w:p>
+      <w:pPr>
+        <w:pStyle w:val="body"/>
+      </w:pPr>
+      <w:r>
+        <w:t xml:space="preserve">   </w:t>
+      </w:r>
     </w:p>
     <w:p>
       <w:pPr>
@@ -3173,37 +3505,125 @@
         <w:pStyle w:val="body"/>
         <w:rPr>
           <w:b/>
-          <w:i/>
-          <w:szCs w:val="28"/>
-        </w:rPr>
-      </w:pPr>
-    </w:p>
-    <w:p>
-      <w:pPr>
-        <w:pStyle w:val="body"/>
-        <w:rPr>
-          <w:b/>
-          <w:i/>
-          <w:szCs w:val="28"/>
-        </w:rPr>
-      </w:pPr>
-      <w:r>
-        <w:rPr>
-          <w:b/>
-          <w:i/>
-          <w:szCs w:val="28"/>
-        </w:rPr>
-        <w:t>5.2. USE CASE DESCRIPTION</w:t>
-      </w:r>
-    </w:p>
-    <w:p>
-      <w:pPr>
-        <w:pStyle w:val="body"/>
-        <w:rPr>
-          <w:b/>
-          <w:i/>
-          <w:szCs w:val="28"/>
-        </w:rPr>
+          <w:szCs w:val="28"/>
+        </w:rPr>
+      </w:pPr>
+      <w:r>
+        <w:rPr>
+          <w:b/>
+          <w:noProof/>
+          <w:szCs w:val="28"/>
+        </w:rPr>
+        <w:drawing>
+          <wp:anchor distT="0" distB="0" distL="114300" distR="114300" simplePos="0" relativeHeight="251659264" behindDoc="0" locked="0" layoutInCell="1" allowOverlap="1" wp14:anchorId="1E26B2DC" wp14:editId="33AEBEFA">
+            <wp:simplePos x="0" y="0"/>
+            <wp:positionH relativeFrom="column">
+              <wp:posOffset>3810</wp:posOffset>
+            </wp:positionH>
+            <wp:positionV relativeFrom="paragraph">
+              <wp:posOffset>1905</wp:posOffset>
+            </wp:positionV>
+            <wp:extent cx="6108700" cy="5702300"/>
+            <wp:effectExtent l="0" t="0" r="12700" b="12700"/>
+            <wp:wrapTopAndBottom/>
+            <wp:docPr id="2" name="Picture 2" descr="../RASD/9%20-%20USE-CASES/use%20case%20diagram/UseCaseDiagram1.png"/>
+            <wp:cNvGraphicFramePr>
+              <a:graphicFrameLocks xmlns:a="http://schemas.openxmlformats.org/drawingml/2006/main" noChangeAspect="1"/>
+            </wp:cNvGraphicFramePr>
+            <a:graphic xmlns:a="http://schemas.openxmlformats.org/drawingml/2006/main">
+              <a:graphicData uri="http://schemas.openxmlformats.org/drawingml/2006/picture">
+                <pic:pic xmlns:pic="http://schemas.openxmlformats.org/drawingml/2006/picture">
+                  <pic:nvPicPr>
+                    <pic:cNvPr id="0" name="Picture 1" descr="../RASD/9%20-%20USE-CASES/use%20case%20diagram/UseCaseDiagram1.png"/>
+                    <pic:cNvPicPr>
+                      <a:picLocks noChangeAspect="1" noChangeArrowheads="1"/>
+                    </pic:cNvPicPr>
+                  </pic:nvPicPr>
+                  <pic:blipFill>
+                    <a:blip r:embed="rId8">
+                      <a:extLst>
+                        <a:ext uri="{28A0092B-C50C-407E-A947-70E740481C1C}">
+                          <a14:useLocalDpi xmlns:a14="http://schemas.microsoft.com/office/drawing/2010/main" val="0"/>
+                        </a:ext>
+                      </a:extLst>
+                    </a:blip>
+                    <a:srcRect/>
+                    <a:stretch>
+                      <a:fillRect/>
+                    </a:stretch>
+                  </pic:blipFill>
+                  <pic:spPr bwMode="auto">
+                    <a:xfrm>
+                      <a:off x="0" y="0"/>
+                      <a:ext cx="6108700" cy="5702300"/>
+                    </a:xfrm>
+                    <a:prstGeom prst="rect">
+                      <a:avLst/>
+                    </a:prstGeom>
+                    <a:noFill/>
+                    <a:ln>
+                      <a:noFill/>
+                    </a:ln>
+                  </pic:spPr>
+                </pic:pic>
+              </a:graphicData>
+            </a:graphic>
+            <wp14:sizeRelH relativeFrom="page">
+              <wp14:pctWidth>0</wp14:pctWidth>
+            </wp14:sizeRelH>
+            <wp14:sizeRelV relativeFrom="page">
+              <wp14:pctHeight>0</wp14:pctHeight>
+            </wp14:sizeRelV>
+          </wp:anchor>
+        </w:drawing>
+      </w:r>
+    </w:p>
+    <w:p>
+      <w:pPr>
+        <w:pStyle w:val="body"/>
+        <w:rPr>
+          <w:b/>
+          <w:szCs w:val="28"/>
+        </w:rPr>
+      </w:pPr>
+    </w:p>
+    <w:p>
+      <w:pPr>
+        <w:pStyle w:val="body"/>
+        <w:rPr>
+          <w:b/>
+          <w:i/>
+          <w:szCs w:val="28"/>
+        </w:rPr>
+      </w:pPr>
+      <w:r>
+        <w:rPr>
+          <w:b/>
+          <w:i/>
+          <w:szCs w:val="28"/>
+        </w:rPr>
+        <w:t>5.</w:t>
+      </w:r>
+      <w:r>
+        <w:rPr>
+          <w:b/>
+          <w:i/>
+          <w:szCs w:val="28"/>
+        </w:rPr>
+        <w:t>1.</w:t>
+      </w:r>
+      <w:r>
+        <w:rPr>
+          <w:b/>
+          <w:i/>
+          <w:szCs w:val="28"/>
+        </w:rPr>
+        <w:t>2. USE CASE DESCRIPTION</w:t>
+      </w:r>
+    </w:p>
+    <w:p>
+      <w:pPr>
+        <w:pStyle w:val="body"/>
       </w:pPr>
     </w:p>
     <w:p>
@@ -4903,7 +5323,7 @@
 </file>
 
 <file path=customXml/itemProps1.xml><?xml version="1.0" encoding="utf-8"?>
-<ds:datastoreItem xmlns:ds="http://schemas.openxmlformats.org/officeDocument/2006/customXml" ds:itemID="{376CCEDA-350C-CC45-811E-635932DD40AD}">
+<ds:datastoreItem xmlns:ds="http://schemas.openxmlformats.org/officeDocument/2006/customXml" ds:itemID="{D4CC6BEE-D5DF-D44D-88C0-B434C6DDFD44}">
   <ds:schemaRefs>
     <ds:schemaRef ds:uri="http://schemas.openxmlformats.org/officeDocument/2006/bibliography"/>
   </ds:schemaRefs>

</xml_diff>

<commit_message>
minor changing on final document
</commit_message>
<xml_diff>
--- a/releases/RASD.docx
+++ b/releases/RASD.docx
@@ -3709,10 +3709,7 @@
         <w:outlineLvl w:val="0"/>
       </w:pPr>
       <w:r>
-        <w:t>Non logged person</w:t>
-      </w:r>
-      <w:r>
-        <w:t>: someone who is not logged in the system</w:t>
+        <w:t>Non logged person: someone who is not logged in the system</w:t>
       </w:r>
     </w:p>
     <w:p>
@@ -3780,10 +3777,7 @@
         <w:pStyle w:val="body"/>
       </w:pPr>
       <w:r>
-        <w:t>3. The non-</w:t>
-      </w:r>
-      <w:r>
-        <w:t>registered person clicks the "Continue" button.</w:t>
+        <w:t>3. The non-registered person clicks the "Continue" button.</w:t>
       </w:r>
     </w:p>
     <w:p>
@@ -3988,13 +3982,272 @@
         <w:pStyle w:val="body"/>
       </w:pPr>
       <w:r>
-        <w:t>Non-l</w:t>
-      </w:r>
-      <w:r>
-        <w:t>ogged person</w:t>
-      </w:r>
-      <w:r>
-        <w:t>: someone who is not logged in the system</w:t>
+        <w:t>Non-logged person: someone who is not logged in the system.</w:t>
+      </w:r>
+    </w:p>
+    <w:p>
+      <w:pPr>
+        <w:pStyle w:val="body"/>
+        <w:outlineLvl w:val="0"/>
+        <w:rPr>
+          <w:u w:val="single"/>
+        </w:rPr>
+      </w:pPr>
+      <w:r>
+        <w:rPr>
+          <w:u w:val="single"/>
+        </w:rPr>
+        <w:t>Entry condition</w:t>
+      </w:r>
+    </w:p>
+    <w:p>
+      <w:pPr>
+        <w:pStyle w:val="body"/>
+      </w:pPr>
+      <w:r>
+        <w:t>The person starts the app and taps on "Retrieve your password".</w:t>
+      </w:r>
+    </w:p>
+    <w:p>
+      <w:pPr>
+        <w:pStyle w:val="body"/>
+        <w:outlineLvl w:val="0"/>
+        <w:rPr>
+          <w:u w:val="single"/>
+        </w:rPr>
+      </w:pPr>
+      <w:r>
+        <w:rPr>
+          <w:u w:val="single"/>
+        </w:rPr>
+        <w:t>Flow of events</w:t>
+      </w:r>
+    </w:p>
+    <w:p>
+      <w:pPr>
+        <w:pStyle w:val="body"/>
+      </w:pPr>
+      <w:r>
+        <w:t>1. A new screen appears containing a blank text box named "E-mail" and a button named "Retrieve password".</w:t>
+      </w:r>
+    </w:p>
+    <w:p>
+      <w:pPr>
+        <w:pStyle w:val="body"/>
+      </w:pPr>
+      <w:r>
+        <w:t>2. The person writes his/her e-mail in the text box and taps on the "Retrieve password" button.</w:t>
+      </w:r>
+    </w:p>
+    <w:p>
+      <w:pPr>
+        <w:pStyle w:val="body"/>
+      </w:pPr>
+      <w:r>
+        <w:t>3. A new screen appears with the following sentence: "An e-mail has been sent to your address containing your password" and a link named "Didn't receive the e-mail? Try again".</w:t>
+      </w:r>
+    </w:p>
+    <w:p>
+      <w:pPr>
+        <w:pStyle w:val="body"/>
+        <w:outlineLvl w:val="0"/>
+        <w:rPr>
+          <w:u w:val="single"/>
+        </w:rPr>
+      </w:pPr>
+      <w:r>
+        <w:rPr>
+          <w:u w:val="single"/>
+        </w:rPr>
+        <w:t>Exit condition</w:t>
+      </w:r>
+    </w:p>
+    <w:p>
+      <w:pPr>
+        <w:pStyle w:val="body"/>
+      </w:pPr>
+      <w:r>
+        <w:t>The person receives the e-mail containing his/her password.</w:t>
+      </w:r>
+    </w:p>
+    <w:p>
+      <w:pPr>
+        <w:pStyle w:val="body"/>
+        <w:outlineLvl w:val="0"/>
+        <w:rPr>
+          <w:u w:val="single"/>
+        </w:rPr>
+      </w:pPr>
+      <w:r>
+        <w:rPr>
+          <w:u w:val="single"/>
+        </w:rPr>
+        <w:t>Exceptions</w:t>
+      </w:r>
+    </w:p>
+    <w:p>
+      <w:pPr>
+        <w:pStyle w:val="body"/>
+      </w:pPr>
+      <w:r>
+        <w:t>-E-mail not received: the user can tap on the "Didn't receive the e-mail? Try again" button and he/she will eventually receive the e-mail.</w:t>
+      </w:r>
+    </w:p>
+    <w:p>
+      <w:pPr>
+        <w:pStyle w:val="body"/>
+      </w:pPr>
+      <w:r>
+        <w:t>-Invalid data: if the non-registered person is not able to provide an e-mail address present in the system's database, the procedure cannot be carried out any further and the person can only stop the procedure by exiting the app.</w:t>
+      </w:r>
+    </w:p>
+    <w:p>
+      <w:pPr>
+        <w:pStyle w:val="body"/>
+        <w:outlineLvl w:val="0"/>
+        <w:rPr>
+          <w:u w:val="single"/>
+        </w:rPr>
+      </w:pPr>
+      <w:r>
+        <w:rPr>
+          <w:u w:val="single"/>
+        </w:rPr>
+        <w:t>Special requirements</w:t>
+      </w:r>
+    </w:p>
+    <w:p>
+      <w:pPr>
+        <w:pStyle w:val="body"/>
+      </w:pPr>
+      <w:r>
+        <w:t xml:space="preserve">- The non-registered person's phone is required to be connected to the internet either via </w:t>
+      </w:r>
+      <w:r>
+        <w:t>Wi-Fi</w:t>
+      </w:r>
+      <w:r>
+        <w:t xml:space="preserve"> or 3G (or similar) connection.</w:t>
+      </w:r>
+    </w:p>
+    <w:p>
+      <w:pPr>
+        <w:pStyle w:val="body"/>
+      </w:pPr>
+      <w:r>
+        <w:t>- The system's server needs to be operational and responsive enough to allow the procedure to be carried out in a reasonable amount of time.</w:t>
+      </w:r>
+    </w:p>
+    <w:p>
+      <w:pPr>
+        <w:pStyle w:val="body"/>
+      </w:pPr>
+    </w:p>
+    <w:p>
+      <w:pPr>
+        <w:pStyle w:val="body"/>
+        <w:outlineLvl w:val="0"/>
+      </w:pPr>
+      <w:r>
+        <w:rPr>
+          <w:u w:val="single"/>
+        </w:rPr>
+        <w:t>Name</w:t>
+      </w:r>
+      <w:r>
+        <w:t>: Browse website</w:t>
+      </w:r>
+    </w:p>
+    <w:p>
+      <w:pPr>
+        <w:pStyle w:val="body"/>
+        <w:outlineLvl w:val="0"/>
+        <w:rPr>
+          <w:u w:val="single"/>
+        </w:rPr>
+      </w:pPr>
+      <w:r>
+        <w:rPr>
+          <w:u w:val="single"/>
+        </w:rPr>
+        <w:t>Participating actors</w:t>
+      </w:r>
+    </w:p>
+    <w:p>
+      <w:pPr>
+        <w:pStyle w:val="body"/>
+      </w:pPr>
+      <w:r>
+        <w:t>Non-logged person: someone who is not logged in the system.</w:t>
+      </w:r>
+    </w:p>
+    <w:p>
+      <w:pPr>
+        <w:pStyle w:val="body"/>
+        <w:outlineLvl w:val="0"/>
+        <w:rPr>
+          <w:u w:val="single"/>
+        </w:rPr>
+      </w:pPr>
+      <w:r>
+        <w:rPr>
+          <w:u w:val="single"/>
+        </w:rPr>
+        <w:t>Entry condition</w:t>
+      </w:r>
+    </w:p>
+    <w:p>
+      <w:pPr>
+        <w:pStyle w:val="body"/>
+      </w:pPr>
+      <w:r>
+        <w:t>The person uses his/her browser to navigate to the PowerEnJoy website.</w:t>
+      </w:r>
+    </w:p>
+    <w:p>
+      <w:pPr>
+        <w:pStyle w:val="body"/>
+        <w:outlineLvl w:val="0"/>
+        <w:rPr>
+          <w:u w:val="single"/>
+        </w:rPr>
+      </w:pPr>
+      <w:r>
+        <w:rPr>
+          <w:u w:val="single"/>
+        </w:rPr>
+        <w:t>Flow of events</w:t>
+      </w:r>
+    </w:p>
+    <w:p>
+      <w:pPr>
+        <w:pStyle w:val="body"/>
+      </w:pPr>
+      <w:r>
+        <w:t>1. A static page appears containing all relevant information about the service and the terms and conditions for the users.</w:t>
+      </w:r>
+    </w:p>
+    <w:p>
+      <w:pPr>
+        <w:pStyle w:val="body"/>
+        <w:outlineLvl w:val="0"/>
+        <w:rPr>
+          <w:u w:val="single"/>
+        </w:rPr>
+      </w:pPr>
+      <w:r>
+        <w:rPr>
+          <w:u w:val="single"/>
+        </w:rPr>
+        <w:t>Exit condition</w:t>
+      </w:r>
+    </w:p>
+    <w:p>
+      <w:pPr>
+        <w:pStyle w:val="body"/>
+      </w:pPr>
+      <w:r>
+        <w:t>The person closes the browser or requests another web page</w:t>
       </w:r>
       <w:r>
         <w:t>.</w:t>
@@ -4012,6 +4265,80 @@
         <w:rPr>
           <w:u w:val="single"/>
         </w:rPr>
+        <w:t>Special requirements</w:t>
+      </w:r>
+    </w:p>
+    <w:p>
+      <w:pPr>
+        <w:pStyle w:val="body"/>
+      </w:pPr>
+      <w:r>
+        <w:t>- The non-registered person's phone/PC is required to be connected to the internet either via Wi-Fi or 3G (or similar) or LAN connection.</w:t>
+      </w:r>
+    </w:p>
+    <w:p>
+      <w:pPr>
+        <w:pStyle w:val="body"/>
+      </w:pPr>
+      <w:r>
+        <w:t>- The system's server needs to be operational and responsive enough to allow the procedure to be carried out in a reasonable amount of time.</w:t>
+      </w:r>
+    </w:p>
+    <w:p>
+      <w:pPr>
+        <w:pStyle w:val="body"/>
+      </w:pPr>
+    </w:p>
+    <w:p>
+      <w:pPr>
+        <w:pStyle w:val="body"/>
+        <w:outlineLvl w:val="0"/>
+      </w:pPr>
+      <w:r>
+        <w:rPr>
+          <w:u w:val="single"/>
+        </w:rPr>
+        <w:t>Name</w:t>
+      </w:r>
+      <w:r>
+        <w:t>: Login</w:t>
+      </w:r>
+    </w:p>
+    <w:p>
+      <w:pPr>
+        <w:pStyle w:val="body"/>
+        <w:outlineLvl w:val="0"/>
+        <w:rPr>
+          <w:u w:val="single"/>
+        </w:rPr>
+      </w:pPr>
+      <w:r>
+        <w:rPr>
+          <w:u w:val="single"/>
+        </w:rPr>
+        <w:t>Participating actors</w:t>
+      </w:r>
+    </w:p>
+    <w:p>
+      <w:pPr>
+        <w:pStyle w:val="body"/>
+      </w:pPr>
+      <w:r>
+        <w:t>Non-logged person: someone who is not logged in the system.</w:t>
+      </w:r>
+    </w:p>
+    <w:p>
+      <w:pPr>
+        <w:pStyle w:val="body"/>
+        <w:outlineLvl w:val="0"/>
+        <w:rPr>
+          <w:u w:val="single"/>
+        </w:rPr>
+      </w:pPr>
+      <w:r>
+        <w:rPr>
+          <w:u w:val="single"/>
+        </w:rPr>
         <w:t>Entry condition</w:t>
       </w:r>
     </w:p>
@@ -4020,7 +4347,407 @@
         <w:pStyle w:val="body"/>
       </w:pPr>
       <w:r>
-        <w:t>The person starts the app and taps on "Retrieve your password"</w:t>
+        <w:t>The person starts the PowerEnJoy app.</w:t>
+      </w:r>
+    </w:p>
+    <w:p>
+      <w:pPr>
+        <w:pStyle w:val="body"/>
+        <w:outlineLvl w:val="0"/>
+        <w:rPr>
+          <w:u w:val="single"/>
+        </w:rPr>
+      </w:pPr>
+      <w:r>
+        <w:rPr>
+          <w:u w:val="single"/>
+        </w:rPr>
+        <w:t>Flow of events</w:t>
+      </w:r>
+    </w:p>
+    <w:p>
+      <w:pPr>
+        <w:pStyle w:val="body"/>
+      </w:pPr>
+      <w:r>
+        <w:t>1. A screen appears containing two blank textboxes named "E-mail" and "Password" respectively and a "Login" button.</w:t>
+      </w:r>
+    </w:p>
+    <w:p>
+      <w:pPr>
+        <w:pStyle w:val="body"/>
+      </w:pPr>
+      <w:r>
+        <w:t>2. The person fills in the two textboxes with his/her e-mail address and the password to access his/her account.</w:t>
+      </w:r>
+    </w:p>
+    <w:p>
+      <w:pPr>
+        <w:pStyle w:val="body"/>
+      </w:pPr>
+      <w:r>
+        <w:t>3. The user taps on the "Login" button.</w:t>
+      </w:r>
+    </w:p>
+    <w:p>
+      <w:pPr>
+        <w:pStyle w:val="body"/>
+        <w:outlineLvl w:val="0"/>
+        <w:rPr>
+          <w:u w:val="single"/>
+        </w:rPr>
+      </w:pPr>
+      <w:r>
+        <w:rPr>
+          <w:u w:val="single"/>
+        </w:rPr>
+        <w:t>Exit condition</w:t>
+      </w:r>
+    </w:p>
+    <w:p>
+      <w:pPr>
+        <w:pStyle w:val="body"/>
+      </w:pPr>
+      <w:r>
+        <w:t>A new screen displays the user's profile. The person can now access all the functionalities available to a user.</w:t>
+      </w:r>
+    </w:p>
+    <w:p>
+      <w:pPr>
+        <w:pStyle w:val="body"/>
+        <w:outlineLvl w:val="0"/>
+        <w:rPr>
+          <w:u w:val="single"/>
+        </w:rPr>
+      </w:pPr>
+      <w:r>
+        <w:rPr>
+          <w:u w:val="single"/>
+        </w:rPr>
+        <w:t>Exceptions</w:t>
+      </w:r>
+    </w:p>
+    <w:p>
+      <w:pPr>
+        <w:pStyle w:val="body"/>
+      </w:pPr>
+      <w:r>
+        <w:t>-Invalid data: if the non-registered person is not able to provide valid data to fill the required fields, the procedure cannot be carried out any further, and the person can only stop the procedure by exiting the app.</w:t>
+      </w:r>
+    </w:p>
+    <w:p>
+      <w:pPr>
+        <w:pStyle w:val="body"/>
+        <w:outlineLvl w:val="0"/>
+        <w:rPr>
+          <w:u w:val="single"/>
+        </w:rPr>
+      </w:pPr>
+      <w:r>
+        <w:rPr>
+          <w:u w:val="single"/>
+        </w:rPr>
+        <w:t>Special requirements</w:t>
+      </w:r>
+    </w:p>
+    <w:p>
+      <w:pPr>
+        <w:pStyle w:val="body"/>
+      </w:pPr>
+      <w:r>
+        <w:t>- The non-registered person's phone is required to be connected to the internet either via Wi-Fi or 3G (or similar) connection.</w:t>
+      </w:r>
+    </w:p>
+    <w:p>
+      <w:pPr>
+        <w:pStyle w:val="body"/>
+      </w:pPr>
+      <w:r>
+        <w:t>- The system's server needs to be operational and responsive enough to allow the procedure to be carried out in a reasonable amount of time.</w:t>
+      </w:r>
+    </w:p>
+    <w:p>
+      <w:pPr>
+        <w:pStyle w:val="body"/>
+      </w:pPr>
+    </w:p>
+    <w:p>
+      <w:pPr>
+        <w:pStyle w:val="body"/>
+      </w:pPr>
+      <w:r>
+        <w:rPr>
+          <w:u w:val="single"/>
+        </w:rPr>
+        <w:t>Name</w:t>
+      </w:r>
+      <w:r>
+        <w:t>: Reserve a car</w:t>
+      </w:r>
+      <w:r>
+        <w:t xml:space="preserve"> (abstract)</w:t>
+      </w:r>
+    </w:p>
+    <w:p>
+      <w:pPr>
+        <w:pStyle w:val="body"/>
+        <w:outlineLvl w:val="0"/>
+        <w:rPr>
+          <w:u w:val="single"/>
+        </w:rPr>
+      </w:pPr>
+      <w:r>
+        <w:rPr>
+          <w:u w:val="single"/>
+        </w:rPr>
+        <w:t>Participating actors</w:t>
+      </w:r>
+    </w:p>
+    <w:p>
+      <w:pPr>
+        <w:pStyle w:val="body"/>
+      </w:pPr>
+      <w:r>
+        <w:t>User: a person who is logged in the system.</w:t>
+      </w:r>
+    </w:p>
+    <w:p>
+      <w:pPr>
+        <w:pStyle w:val="body"/>
+        <w:outlineLvl w:val="0"/>
+        <w:rPr>
+          <w:u w:val="single"/>
+        </w:rPr>
+      </w:pPr>
+      <w:r>
+        <w:rPr>
+          <w:u w:val="single"/>
+        </w:rPr>
+        <w:t>Entry condition</w:t>
+      </w:r>
+    </w:p>
+    <w:p>
+      <w:pPr>
+        <w:pStyle w:val="body"/>
+      </w:pPr>
+      <w:r>
+        <w:t>The user opens the PowerEnJoy app, logs in and taps "Reserve a car".</w:t>
+      </w:r>
+    </w:p>
+    <w:p>
+      <w:pPr>
+        <w:pStyle w:val="body"/>
+        <w:outlineLvl w:val="0"/>
+        <w:rPr>
+          <w:u w:val="single"/>
+        </w:rPr>
+      </w:pPr>
+      <w:r>
+        <w:rPr>
+          <w:u w:val="single"/>
+        </w:rPr>
+        <w:t>Flow of events</w:t>
+      </w:r>
+    </w:p>
+    <w:p>
+      <w:pPr>
+        <w:pStyle w:val="body"/>
+      </w:pPr>
+      <w:r>
+        <w:t>1. A new screen appears containing a "Continue" button and a form where the user is able to select:</w:t>
+      </w:r>
+    </w:p>
+    <w:p>
+      <w:pPr>
+        <w:pStyle w:val="body"/>
+      </w:pPr>
+      <w:r>
+        <w:t xml:space="preserve">     - The range of the search</w:t>
+      </w:r>
+    </w:p>
+    <w:p>
+      <w:pPr>
+        <w:pStyle w:val="body"/>
+      </w:pPr>
+      <w:r>
+        <w:t xml:space="preserve">     - The unit of measurement of such range</w:t>
+      </w:r>
+    </w:p>
+    <w:p>
+      <w:pPr>
+        <w:pStyle w:val="body"/>
+      </w:pPr>
+      <w:r>
+        <w:t xml:space="preserve">     - The starting point of the search</w:t>
+      </w:r>
+    </w:p>
+    <w:p>
+      <w:pPr>
+        <w:pStyle w:val="body"/>
+      </w:pPr>
+      <w:r>
+        <w:t>2. The user inserts the range in which he/she wants to find a car.</w:t>
+      </w:r>
+    </w:p>
+    <w:p>
+      <w:pPr>
+        <w:pStyle w:val="body"/>
+      </w:pPr>
+      <w:r>
+        <w:t xml:space="preserve">3. The user selects the desired unit of measurement (km is preselected) </w:t>
+      </w:r>
+    </w:p>
+    <w:p>
+      <w:pPr>
+        <w:pStyle w:val="body"/>
+      </w:pPr>
+      <w:r>
+        <w:t>4. The user selects a starting point for the search.</w:t>
+      </w:r>
+    </w:p>
+    <w:p>
+      <w:pPr>
+        <w:pStyle w:val="body"/>
+      </w:pPr>
+      <w:r>
+        <w:t>5. The user taps the "Continue" button.</w:t>
+      </w:r>
+    </w:p>
+    <w:p>
+      <w:pPr>
+        <w:pStyle w:val="body"/>
+      </w:pPr>
+      <w:r>
+        <w:t>6. The application displays a Google provided map with the found cars.</w:t>
+      </w:r>
+    </w:p>
+    <w:p>
+      <w:pPr>
+        <w:pStyle w:val="body"/>
+      </w:pPr>
+      <w:r>
+        <w:t>7. The user taps on the object representing the car he/she wants to reserve.</w:t>
+      </w:r>
+    </w:p>
+    <w:p>
+      <w:pPr>
+        <w:pStyle w:val="body"/>
+      </w:pPr>
+      <w:r>
+        <w:t>8. A pop-up appears asking the user whether he/she wants to confirm the reservation.</w:t>
+      </w:r>
+    </w:p>
+    <w:p>
+      <w:pPr>
+        <w:pStyle w:val="body"/>
+      </w:pPr>
+      <w:r>
+        <w:t>9. The user taps on the "Yes" button.</w:t>
+      </w:r>
+    </w:p>
+    <w:p>
+      <w:pPr>
+        <w:pStyle w:val="body"/>
+      </w:pPr>
+      <w:r>
+        <w:t>10. The app confirms to the user that the car has been reserved correctly by displaying the following se</w:t>
+      </w:r>
+      <w:r>
+        <w:t>ntence: °Reservation successful!</w:t>
+      </w:r>
+      <w:r>
+        <w:t>”.</w:t>
+      </w:r>
+    </w:p>
+    <w:p>
+      <w:pPr>
+        <w:pStyle w:val="body"/>
+        <w:outlineLvl w:val="0"/>
+        <w:rPr>
+          <w:u w:val="single"/>
+        </w:rPr>
+      </w:pPr>
+      <w:r>
+        <w:rPr>
+          <w:u w:val="single"/>
+        </w:rPr>
+        <w:t>Exit condition</w:t>
+      </w:r>
+    </w:p>
+    <w:p>
+      <w:pPr>
+        <w:pStyle w:val="body"/>
+      </w:pPr>
+      <w:r>
+        <w:t>A notification from the app tells the user that the car has been reserved.</w:t>
+      </w:r>
+    </w:p>
+    <w:p>
+      <w:pPr>
+        <w:pStyle w:val="body"/>
+        <w:outlineLvl w:val="0"/>
+        <w:rPr>
+          <w:u w:val="single"/>
+        </w:rPr>
+      </w:pPr>
+      <w:r>
+        <w:rPr>
+          <w:u w:val="single"/>
+        </w:rPr>
+        <w:t>Exceptions</w:t>
+      </w:r>
+    </w:p>
+    <w:p>
+      <w:pPr>
+        <w:pStyle w:val="body"/>
+      </w:pPr>
+      <w:r>
+        <w:t>- System/connection failure: if either the system ceases to function or the connection with the user's phone is lost at any time between step 2 and 9 before step 9 is completed, the procedure needs to be performed again from the entry condition.</w:t>
+      </w:r>
+    </w:p>
+    <w:p>
+      <w:pPr>
+        <w:pStyle w:val="body"/>
+      </w:pPr>
+      <w:r>
+        <w:t>- Invalid data: in the text box in the first screen the user can insert only a positive integer number. If the user inserts something else, the button "Continue" becomes inactive.</w:t>
+      </w:r>
+    </w:p>
+    <w:p>
+      <w:pPr>
+        <w:pStyle w:val="body"/>
+      </w:pPr>
+      <w:r>
+        <w:t>-</w:t>
+      </w:r>
+      <w:r>
+        <w:t xml:space="preserve"> </w:t>
+      </w:r>
+      <w:r>
+        <w:t>Pending payment: if the user has yet to pay for his/her last ride, when the user taps the continue button in step 5 another pop-up appears which reads: "Pending ride, cannot confirm reservation". The us</w:t>
+      </w:r>
+      <w:r>
+        <w:t>er must interrupt the procedure.</w:t>
+      </w:r>
+    </w:p>
+    <w:p>
+      <w:pPr>
+        <w:pStyle w:val="body"/>
+      </w:pPr>
+      <w:r>
+        <w:t>-</w:t>
+      </w:r>
+      <w:r>
+        <w:t xml:space="preserve"> </w:t>
+      </w:r>
+      <w:r>
+        <w:t>Expired credit card/identity card:  if the user's credit card or identity card has expired, when the user taps the continue button in step 5 another pop-up appears which reads: "Expired</w:t>
+      </w:r>
+      <w:r>
+        <w:t xml:space="preserve"> document, please edit profile"</w:t>
+      </w:r>
+      <w:r>
+        <w:t>. The user must interrupt the procedure</w:t>
       </w:r>
       <w:r>
         <w:t>.</w:t>
@@ -4029,6 +4756,149 @@
     <w:p>
       <w:pPr>
         <w:pStyle w:val="body"/>
+      </w:pPr>
+      <w:r>
+        <w:t>-</w:t>
+      </w:r>
+      <w:r>
+        <w:t xml:space="preserve"> </w:t>
+      </w:r>
+      <w:r>
+        <w:t>Double reservation</w:t>
+      </w:r>
+      <w:r>
+        <w:t>: if the user has a</w:t>
+      </w:r>
+      <w:r>
+        <w:t>lready a reservat</w:t>
+      </w:r>
+      <w:r>
+        <w:t xml:space="preserve">ion which is not expired yet, when the user taps the continue button in step 5 another pop-up appears which reads: "Another reservation is active".  </w:t>
+      </w:r>
+    </w:p>
+    <w:p>
+      <w:pPr>
+        <w:pStyle w:val="body"/>
+        <w:outlineLvl w:val="0"/>
+        <w:rPr>
+          <w:u w:val="single"/>
+        </w:rPr>
+      </w:pPr>
+      <w:r>
+        <w:rPr>
+          <w:u w:val="single"/>
+        </w:rPr>
+        <w:t>Special requirements</w:t>
+      </w:r>
+    </w:p>
+    <w:p>
+      <w:pPr>
+        <w:pStyle w:val="body"/>
+      </w:pPr>
+      <w:r>
+        <w:t xml:space="preserve">- The user's phone is required to be connected to the internet either via </w:t>
+      </w:r>
+      <w:r>
+        <w:t>Wi-Fi</w:t>
+      </w:r>
+      <w:r>
+        <w:t xml:space="preserve"> or 3G (or similar) connection.</w:t>
+      </w:r>
+    </w:p>
+    <w:p>
+      <w:pPr>
+        <w:pStyle w:val="body"/>
+      </w:pPr>
+      <w:r>
+        <w:t>- The user's phone needs an activated GPS connection.</w:t>
+      </w:r>
+    </w:p>
+    <w:p>
+      <w:pPr>
+        <w:pStyle w:val="body"/>
+      </w:pPr>
+      <w:r>
+        <w:t>- The system's server needs to be operational and responsive enough to allow the procedure to be carried out in a reasonable amount of time.</w:t>
+      </w:r>
+    </w:p>
+    <w:p>
+      <w:pPr>
+        <w:pStyle w:val="body"/>
+      </w:pPr>
+    </w:p>
+    <w:p>
+      <w:pPr>
+        <w:pStyle w:val="body"/>
+        <w:outlineLvl w:val="0"/>
+      </w:pPr>
+      <w:r>
+        <w:rPr>
+          <w:u w:val="single"/>
+        </w:rPr>
+        <w:t>Name</w:t>
+      </w:r>
+      <w:r>
+        <w:t>: Reserve a car from address</w:t>
+      </w:r>
+    </w:p>
+    <w:p>
+      <w:pPr>
+        <w:pStyle w:val="body"/>
+        <w:outlineLvl w:val="0"/>
+        <w:rPr>
+          <w:u w:val="single"/>
+        </w:rPr>
+      </w:pPr>
+      <w:r>
+        <w:rPr>
+          <w:u w:val="single"/>
+        </w:rPr>
+        <w:t>Participating actors</w:t>
+      </w:r>
+    </w:p>
+    <w:p>
+      <w:pPr>
+        <w:pStyle w:val="body"/>
+      </w:pPr>
+      <w:r>
+        <w:t>User</w:t>
+      </w:r>
+      <w:r>
+        <w:t>: a person who is logged in t</w:t>
+      </w:r>
+      <w:r>
+        <w:t>he system.</w:t>
+      </w:r>
+    </w:p>
+    <w:p>
+      <w:pPr>
+        <w:pStyle w:val="body"/>
+        <w:outlineLvl w:val="0"/>
+        <w:rPr>
+          <w:u w:val="single"/>
+        </w:rPr>
+      </w:pPr>
+      <w:r>
+        <w:rPr>
+          <w:u w:val="single"/>
+        </w:rPr>
+        <w:t>Entry condition</w:t>
+      </w:r>
+    </w:p>
+    <w:p>
+      <w:pPr>
+        <w:pStyle w:val="body"/>
+      </w:pPr>
+      <w:r>
+        <w:t>The user opens the PowerEnJoy app on his/her smartphone and taps</w:t>
+      </w:r>
+      <w:r>
+        <w:t xml:space="preserve"> on the "Reserve a car" option.</w:t>
+      </w:r>
+    </w:p>
+    <w:p>
+      <w:pPr>
+        <w:pStyle w:val="body"/>
         <w:outlineLvl w:val="0"/>
         <w:rPr>
           <w:u w:val="single"/>
@@ -4046,26 +4916,117 @@
         <w:pStyle w:val="body"/>
       </w:pPr>
       <w:r>
-        <w:t>1. A new screen appears containing a blank text box named "E-mail" and a button named "Retrieve password".</w:t>
-      </w:r>
-    </w:p>
-    <w:p>
-      <w:pPr>
-        <w:pStyle w:val="body"/>
-      </w:pPr>
-      <w:r>
-        <w:t>2. The person writes his/her e-mail in the text box and taps on the "Retrieve password" button.</w:t>
-      </w:r>
-    </w:p>
-    <w:p>
-      <w:pPr>
-        <w:pStyle w:val="body"/>
-      </w:pPr>
-      <w:r>
-        <w:t xml:space="preserve">3. A new screen appears with the following sentence: "An e-mail has been sent to your address containing your password" and a link named "Didn't </w:t>
-      </w:r>
-      <w:r>
-        <w:t>receive the e-mail? Try again".</w:t>
+        <w:t>1. A new screen appears containing:</w:t>
+      </w:r>
+    </w:p>
+    <w:p>
+      <w:pPr>
+        <w:pStyle w:val="body"/>
+      </w:pPr>
+      <w:r>
+        <w:t xml:space="preserve">  • two mutually exclusive checkboxes used to decide whether the user wants to search for a car from his/her current position or from a specific address</w:t>
+      </w:r>
+    </w:p>
+    <w:p>
+      <w:pPr>
+        <w:pStyle w:val="body"/>
+      </w:pPr>
+      <w:r>
+        <w:t xml:space="preserve">  • a blank text box used to specify the desired range of the search </w:t>
+      </w:r>
+    </w:p>
+    <w:p>
+      <w:pPr>
+        <w:pStyle w:val="body"/>
+      </w:pPr>
+      <w:r>
+        <w:t xml:space="preserve">  • a drop-down list containing the unit of measurement (m or km)</w:t>
+      </w:r>
+    </w:p>
+    <w:p>
+      <w:pPr>
+        <w:pStyle w:val="body"/>
+      </w:pPr>
+      <w:r>
+        <w:t xml:space="preserve">  • a “Submit” button</w:t>
+      </w:r>
+    </w:p>
+    <w:p>
+      <w:pPr>
+        <w:pStyle w:val="body"/>
+      </w:pPr>
+      <w:r>
+        <w:t>2. The user inserts the range in which he/she wants to find a car.</w:t>
+      </w:r>
+    </w:p>
+    <w:p>
+      <w:pPr>
+        <w:pStyle w:val="body"/>
+      </w:pPr>
+      <w:r>
+        <w:t xml:space="preserve">3. The user selects the desired unit of measurement (km is preselected) </w:t>
+      </w:r>
+    </w:p>
+    <w:p>
+      <w:pPr>
+        <w:pStyle w:val="body"/>
+      </w:pPr>
+      <w:r>
+        <w:t>4. The user selects the "From Address" checkbox.</w:t>
+      </w:r>
+    </w:p>
+    <w:p>
+      <w:pPr>
+        <w:pStyle w:val="body"/>
+      </w:pPr>
+      <w:r>
+        <w:t>5. The user taps the "Submit" button.</w:t>
+      </w:r>
+    </w:p>
+    <w:p>
+      <w:pPr>
+        <w:pStyle w:val="body"/>
+      </w:pPr>
+      <w:r>
+        <w:t>6. The application displays a Google provided map with the found cars</w:t>
+      </w:r>
+    </w:p>
+    <w:p>
+      <w:pPr>
+        <w:pStyle w:val="body"/>
+      </w:pPr>
+      <w:r>
+        <w:t>7. The user taps on the object representing the car he/she wants to reserve.</w:t>
+      </w:r>
+    </w:p>
+    <w:p>
+      <w:pPr>
+        <w:pStyle w:val="body"/>
+      </w:pPr>
+      <w:r>
+        <w:t>8. A pop-up appears asking the user whether he/she wants to confirm the reservation.</w:t>
+      </w:r>
+    </w:p>
+    <w:p>
+      <w:pPr>
+        <w:pStyle w:val="body"/>
+      </w:pPr>
+      <w:r>
+        <w:t>9. The user taps on the "Yes" button.</w:t>
+      </w:r>
+    </w:p>
+    <w:p>
+      <w:pPr>
+        <w:pStyle w:val="body"/>
+      </w:pPr>
+      <w:r>
+        <w:t>10. The app confirms to the user that the car has been reserved correctly by displaying the following sent</w:t>
+      </w:r>
+      <w:r>
+        <w:t>ence: “Reservation successful!</w:t>
+      </w:r>
+      <w:r>
+        <w:t>”.</w:t>
       </w:r>
     </w:p>
     <w:p>
@@ -4088,7 +5049,55 @@
         <w:pStyle w:val="body"/>
       </w:pPr>
       <w:r>
-        <w:t>The person receives the e-mail containing his/her password</w:t>
+        <w:t>A notification from the app tells the user that the car has</w:t>
+      </w:r>
+      <w:r>
+        <w:t xml:space="preserve"> been reserved.</w:t>
+      </w:r>
+    </w:p>
+    <w:p>
+      <w:pPr>
+        <w:pStyle w:val="body"/>
+        <w:outlineLvl w:val="0"/>
+        <w:rPr>
+          <w:u w:val="single"/>
+        </w:rPr>
+      </w:pPr>
+      <w:r>
+        <w:rPr>
+          <w:u w:val="single"/>
+        </w:rPr>
+        <w:t>Exceptions</w:t>
+      </w:r>
+    </w:p>
+    <w:p>
+      <w:pPr>
+        <w:pStyle w:val="body"/>
+      </w:pPr>
+      <w:r>
+        <w:t>- System/connection failure: if either the system ceases to function or the connection with the user's phone is lost at any time between step 2 and 9 before step 9 is completed, the procedure needs to be performed again from the entry condition.</w:t>
+      </w:r>
+    </w:p>
+    <w:p>
+      <w:pPr>
+        <w:pStyle w:val="body"/>
+      </w:pPr>
+      <w:r>
+        <w:t>-</w:t>
+      </w:r>
+      <w:r>
+        <w:t xml:space="preserve"> </w:t>
+      </w:r>
+      <w:r>
+        <w:t>Invalid data: in the text box in the first screen the user can insert only a positive integer number. If the user inserts something else, the button “submit” becomes inactive.</w:t>
+      </w:r>
+    </w:p>
+    <w:p>
+      <w:pPr>
+        <w:pStyle w:val="body"/>
+      </w:pPr>
+      <w:r>
+        <w:t>-Pending payment: if the user has yet to pay for his/her last ride, when the user taps the continue button in step 5 another pop-up appears which reads: "Pending ride, cannot confirm reservation". And the user must interrupt the procedure</w:t>
       </w:r>
       <w:r>
         <w:t>.</w:t>
@@ -4097,6 +5106,303 @@
     <w:p>
       <w:pPr>
         <w:pStyle w:val="body"/>
+      </w:pPr>
+      <w:r>
+        <w:t>-Expired credit card/identity card:  if the user's credit card or identity card has expired, when the user taps the continue button in step 5 another pop-up appears which reads: "Expired</w:t>
+      </w:r>
+      <w:r>
+        <w:t xml:space="preserve"> document, please edit profile"</w:t>
+      </w:r>
+      <w:r>
+        <w:t>. The user must interrupt the procedur</w:t>
+      </w:r>
+      <w:r>
+        <w:t>e</w:t>
+      </w:r>
+    </w:p>
+    <w:p>
+      <w:pPr>
+        <w:pStyle w:val="body"/>
+      </w:pPr>
+      <w:r>
+        <w:t>-Double reservation</w:t>
+      </w:r>
+      <w:r>
+        <w:t xml:space="preserve">: if the user has already a reservation which is not expired yet, when the user taps the continue button in step 5 another pop-up appears which reads: "Another reservation is active".  </w:t>
+      </w:r>
+    </w:p>
+    <w:p>
+      <w:pPr>
+        <w:pStyle w:val="body"/>
+        <w:outlineLvl w:val="0"/>
+        <w:rPr>
+          <w:u w:val="single"/>
+        </w:rPr>
+      </w:pPr>
+      <w:r>
+        <w:rPr>
+          <w:u w:val="single"/>
+        </w:rPr>
+        <w:t>Special requirements</w:t>
+      </w:r>
+    </w:p>
+    <w:p>
+      <w:pPr>
+        <w:pStyle w:val="body"/>
+      </w:pPr>
+      <w:r>
+        <w:t xml:space="preserve">- The user’s phone is required to be connected to the internet </w:t>
+      </w:r>
+    </w:p>
+    <w:p>
+      <w:pPr>
+        <w:pStyle w:val="body"/>
+      </w:pPr>
+      <w:r>
+        <w:t xml:space="preserve">either via </w:t>
+      </w:r>
+      <w:r>
+        <w:t>Wi-Fi</w:t>
+      </w:r>
+      <w:r>
+        <w:t xml:space="preserve"> or 3G (or similar) connection.</w:t>
+      </w:r>
+    </w:p>
+    <w:p>
+      <w:pPr>
+        <w:pStyle w:val="body"/>
+      </w:pPr>
+      <w:r>
+        <w:t>- The user’s phone needs an activated GPS connection.</w:t>
+      </w:r>
+    </w:p>
+    <w:p>
+      <w:pPr>
+        <w:pStyle w:val="body"/>
+      </w:pPr>
+      <w:r>
+        <w:t>- The system's server needs to be operational and responsive enough to allow the procedure to be carried out in a reasonable amount of time.</w:t>
+      </w:r>
+    </w:p>
+    <w:p>
+      <w:pPr>
+        <w:pStyle w:val="body"/>
+      </w:pPr>
+    </w:p>
+    <w:p>
+      <w:pPr>
+        <w:pStyle w:val="body"/>
+        <w:outlineLvl w:val="0"/>
+      </w:pPr>
+      <w:r>
+        <w:rPr>
+          <w:u w:val="single"/>
+        </w:rPr>
+        <w:t>Name</w:t>
+      </w:r>
+      <w:r>
+        <w:t>: Reserve a car from user position</w:t>
+      </w:r>
+    </w:p>
+    <w:p>
+      <w:pPr>
+        <w:pStyle w:val="body"/>
+        <w:outlineLvl w:val="0"/>
+        <w:rPr>
+          <w:u w:val="single"/>
+        </w:rPr>
+      </w:pPr>
+      <w:r>
+        <w:rPr>
+          <w:u w:val="single"/>
+        </w:rPr>
+        <w:t>Participating actors</w:t>
+      </w:r>
+    </w:p>
+    <w:p>
+      <w:pPr>
+        <w:pStyle w:val="body"/>
+      </w:pPr>
+      <w:r>
+        <w:t>User: a person who is logged in the system.</w:t>
+      </w:r>
+    </w:p>
+    <w:p>
+      <w:pPr>
+        <w:pStyle w:val="body"/>
+        <w:outlineLvl w:val="0"/>
+        <w:rPr>
+          <w:u w:val="single"/>
+        </w:rPr>
+      </w:pPr>
+      <w:r>
+        <w:rPr>
+          <w:u w:val="single"/>
+        </w:rPr>
+        <w:t>Entry condition</w:t>
+      </w:r>
+    </w:p>
+    <w:p>
+      <w:pPr>
+        <w:pStyle w:val="body"/>
+      </w:pPr>
+      <w:r>
+        <w:t>The user opens the PowerEnJoy app on his/her smartphone and taps on the "Reserve a car" option.</w:t>
+      </w:r>
+    </w:p>
+    <w:p>
+      <w:pPr>
+        <w:pStyle w:val="body"/>
+        <w:outlineLvl w:val="0"/>
+        <w:rPr>
+          <w:u w:val="single"/>
+        </w:rPr>
+      </w:pPr>
+      <w:r>
+        <w:rPr>
+          <w:u w:val="single"/>
+        </w:rPr>
+        <w:t>Flow of events</w:t>
+      </w:r>
+    </w:p>
+    <w:p>
+      <w:pPr>
+        <w:pStyle w:val="body"/>
+      </w:pPr>
+      <w:r>
+        <w:t>1. A new screen appears containing:</w:t>
+      </w:r>
+    </w:p>
+    <w:p>
+      <w:pPr>
+        <w:pStyle w:val="body"/>
+      </w:pPr>
+      <w:r>
+        <w:t xml:space="preserve">  • two mutually exclusive checkboxes (radio buttons) used to decide whether the user wants to search for a car from his/her current position or from a specific address</w:t>
+      </w:r>
+    </w:p>
+    <w:p>
+      <w:pPr>
+        <w:pStyle w:val="body"/>
+      </w:pPr>
+      <w:r>
+        <w:t xml:space="preserve">  • a blank text box used to specify the desired range of the search </w:t>
+      </w:r>
+    </w:p>
+    <w:p>
+      <w:pPr>
+        <w:pStyle w:val="body"/>
+      </w:pPr>
+      <w:r>
+        <w:t xml:space="preserve">  • a drop-down list containing the unit of measurement (m or km)</w:t>
+      </w:r>
+    </w:p>
+    <w:p>
+      <w:pPr>
+        <w:pStyle w:val="body"/>
+      </w:pPr>
+      <w:r>
+        <w:t xml:space="preserve">  • a “Continue” button</w:t>
+      </w:r>
+    </w:p>
+    <w:p>
+      <w:pPr>
+        <w:pStyle w:val="body"/>
+      </w:pPr>
+      <w:r>
+        <w:t>2. The user inserts the range in which he/she wants to find a car.</w:t>
+      </w:r>
+    </w:p>
+    <w:p>
+      <w:pPr>
+        <w:pStyle w:val="body"/>
+      </w:pPr>
+      <w:r>
+        <w:t xml:space="preserve">3. The user selects the desired unit of measurement (km is preselected) </w:t>
+      </w:r>
+    </w:p>
+    <w:p>
+      <w:pPr>
+        <w:pStyle w:val="body"/>
+      </w:pPr>
+      <w:r>
+        <w:t>4. The user selects the "From current Position" checkbox.</w:t>
+      </w:r>
+    </w:p>
+    <w:p>
+      <w:pPr>
+        <w:pStyle w:val="body"/>
+      </w:pPr>
+      <w:r>
+        <w:t>5. The user taps the "Continue" button.</w:t>
+      </w:r>
+    </w:p>
+    <w:p>
+      <w:pPr>
+        <w:pStyle w:val="body"/>
+      </w:pPr>
+      <w:r>
+        <w:t>6. The application displays a Google provided map with the found cars</w:t>
+      </w:r>
+    </w:p>
+    <w:p>
+      <w:pPr>
+        <w:pStyle w:val="body"/>
+      </w:pPr>
+      <w:r>
+        <w:t>7. The user taps on the object representing the car he/she wants to reserve.</w:t>
+      </w:r>
+    </w:p>
+    <w:p>
+      <w:pPr>
+        <w:pStyle w:val="body"/>
+      </w:pPr>
+      <w:r>
+        <w:t>8. A pop-up appears asking the user whether he/she wants to confirm the reservation.</w:t>
+      </w:r>
+    </w:p>
+    <w:p>
+      <w:pPr>
+        <w:pStyle w:val="body"/>
+      </w:pPr>
+      <w:r>
+        <w:t>9. The user taps on the "Yes" button.</w:t>
+      </w:r>
+    </w:p>
+    <w:p>
+      <w:pPr>
+        <w:pStyle w:val="body"/>
+      </w:pPr>
+      <w:r>
+        <w:t>10. The app confirms to the user that the car has been reserved correctly by displaying the following sentence: “Reservation successful!”.</w:t>
+      </w:r>
+    </w:p>
+    <w:p>
+      <w:pPr>
+        <w:pStyle w:val="body"/>
+        <w:outlineLvl w:val="0"/>
+        <w:rPr>
+          <w:u w:val="single"/>
+        </w:rPr>
+      </w:pPr>
+      <w:r>
+        <w:rPr>
+          <w:u w:val="single"/>
+        </w:rPr>
+        <w:t>Exit condition</w:t>
+      </w:r>
+    </w:p>
+    <w:p>
+      <w:pPr>
+        <w:pStyle w:val="body"/>
+      </w:pPr>
+      <w:r>
+        <w:t>A notification from the app tells the user that the car has been reserved.</w:t>
+      </w:r>
+    </w:p>
+    <w:p>
+      <w:pPr>
+        <w:pStyle w:val="body"/>
         <w:outlineLvl w:val="0"/>
         <w:rPr>
           <w:u w:val="single"/>
@@ -4114,30 +5420,45 @@
         <w:pStyle w:val="body"/>
       </w:pPr>
       <w:r>
-        <w:t>-E-mail not received</w:t>
-      </w:r>
-      <w:r>
-        <w:t xml:space="preserve">: the user can tap on </w:t>
-      </w:r>
-      <w:r>
-        <w:t xml:space="preserve">the </w:t>
-      </w:r>
-      <w:r>
-        <w:t xml:space="preserve">"Didn't </w:t>
-      </w:r>
-      <w:r>
-        <w:t>receive</w:t>
-      </w:r>
-      <w:r>
-        <w:t xml:space="preserve"> the e-mail? Try again" button and he/she will eventually receive the e-mail.</w:t>
-      </w:r>
-    </w:p>
-    <w:p>
-      <w:pPr>
-        <w:pStyle w:val="body"/>
-      </w:pPr>
-      <w:r>
-        <w:t>-Invalid data: if the non-registered person is not able to provide an e-mail address present in the system's database, the procedure cannot be carried out any further and the person can only stop the procedure by exiting the app.</w:t>
+        <w:t>- System/connection failure: if either the system ceases to function or the connection with the user's phone is lost at any time between step 2 and 9 before step 9 is completed, the procedure needs to be performed again from the entry condition.</w:t>
+      </w:r>
+    </w:p>
+    <w:p>
+      <w:pPr>
+        <w:pStyle w:val="body"/>
+      </w:pPr>
+      <w:r>
+        <w:t>- Invalid data: in the text box in the first screen the user can insert only a positive integer number. If the user inserts something else, the button “Continue” becomes inactive.</w:t>
+      </w:r>
+    </w:p>
+    <w:p>
+      <w:pPr>
+        <w:pStyle w:val="body"/>
+      </w:pPr>
+      <w:r>
+        <w:t>- Pending payment: if the user has yet to pay for his/her last ride, when the user taps the continue button in step 5 another pop-up appears which reads: "Pending ride, cannot confirm reservation". And the user must interrupt the procedure.</w:t>
+      </w:r>
+    </w:p>
+    <w:p>
+      <w:pPr>
+        <w:pStyle w:val="body"/>
+      </w:pPr>
+      <w:r>
+        <w:t>-Expired credit card/identity card:  if the user's credit card or identity card has expired, when the user taps the continue button in step 5 another pop-up appears which reads: "Expired document, please edit profile". The user must interrupt the procedure.</w:t>
+      </w:r>
+    </w:p>
+    <w:p>
+      <w:pPr>
+        <w:pStyle w:val="body"/>
+      </w:pPr>
+      <w:r>
+        <w:t>-</w:t>
+      </w:r>
+      <w:r>
+        <w:t xml:space="preserve"> </w:t>
+      </w:r>
+      <w:r>
+        <w:t>Double reservation: if the user has already a reservation which is not expired yet, when the user taps the continue button in step 5 another pop-up appears which reads: "Another reservation is active".</w:t>
       </w:r>
     </w:p>
     <w:p>
@@ -4160,13 +5481,23 @@
         <w:pStyle w:val="body"/>
       </w:pPr>
       <w:r>
-        <w:t xml:space="preserve">- The non-registered person's phone is required to be connected to the internet either via </w:t>
-      </w:r>
-      <w:r>
-        <w:t>Wi-Fi</w:t>
-      </w:r>
-      <w:r>
-        <w:t xml:space="preserve"> or 3G (or similar) connection.</w:t>
+        <w:t xml:space="preserve">- The user’s phone is required to be connected to the internet </w:t>
+      </w:r>
+    </w:p>
+    <w:p>
+      <w:pPr>
+        <w:pStyle w:val="body"/>
+      </w:pPr>
+      <w:r>
+        <w:t>either via Wi-Fi or 3G (or similar) connection.</w:t>
+      </w:r>
+    </w:p>
+    <w:p>
+      <w:pPr>
+        <w:pStyle w:val="body"/>
+      </w:pPr>
+      <w:r>
+        <w:t>- The user’s phone needs an activated GPS connection.</w:t>
       </w:r>
     </w:p>
     <w:p>
@@ -4194,7 +5525,7 @@
         <w:t>Name</w:t>
       </w:r>
       <w:r>
-        <w:t>: Browse website</w:t>
+        <w:t>: Retrieve a car</w:t>
       </w:r>
     </w:p>
     <w:p>
@@ -4215,15 +5546,10 @@
     <w:p>
       <w:pPr>
         <w:pStyle w:val="body"/>
-      </w:pPr>
-      <w:r>
-        <w:t>Non-logged person</w:t>
-      </w:r>
-      <w:r>
-        <w:t>: someone who is not logged in the system</w:t>
-      </w:r>
-      <w:r>
-        <w:t>.</w:t>
+        <w:outlineLvl w:val="0"/>
+      </w:pPr>
+      <w:r>
+        <w:t>Employee: a person hired by the company</w:t>
       </w:r>
     </w:p>
     <w:p>
@@ -4246,10 +5572,7 @@
         <w:pStyle w:val="body"/>
       </w:pPr>
       <w:r>
-        <w:t>The person uses his/her browser to navi</w:t>
-      </w:r>
-      <w:r>
-        <w:t>gate to the PowerEnJoy website.</w:t>
+        <w:t>Two employees are informed by a notification from their AdminPowerEnJoy that a car needs to be retrieved.</w:t>
       </w:r>
     </w:p>
     <w:p>
@@ -4272,7 +5595,100 @@
         <w:pStyle w:val="body"/>
       </w:pPr>
       <w:r>
-        <w:t>1. A static page appears containing all relevant information about the service and the terms and conditions for the users.</w:t>
+        <w:t>1. One of the e</w:t>
+      </w:r>
+      <w:r>
+        <w:t>mployees opens the AdminPowerEnJ</w:t>
+      </w:r>
+      <w:r>
+        <w:t xml:space="preserve">oy application. </w:t>
+      </w:r>
+    </w:p>
+    <w:p>
+      <w:pPr>
+        <w:pStyle w:val="body"/>
+      </w:pPr>
+      <w:r>
+        <w:t>2. The employee taps on the "Retrieval procedure" button in the newly appeared screen.</w:t>
+      </w:r>
+    </w:p>
+    <w:p>
+      <w:pPr>
+        <w:pStyle w:val="body"/>
+      </w:pPr>
+      <w:r>
+        <w:t>3. A new screen appears containing a list of codes representing cars that need to be retrieved and a "</w:t>
+      </w:r>
+      <w:r>
+        <w:t>Confirm</w:t>
+      </w:r>
+      <w:r>
+        <w:t>" button and an "Unlock" button.</w:t>
+      </w:r>
+    </w:p>
+    <w:p>
+      <w:pPr>
+        <w:pStyle w:val="body"/>
+      </w:pPr>
+      <w:r>
+        <w:t>4. The employee accepts the assignment by tapping on the code representing the car which was specified in the notification and tapping "Confirm".</w:t>
+      </w:r>
+    </w:p>
+    <w:p>
+      <w:pPr>
+        <w:pStyle w:val="body"/>
+      </w:pPr>
+      <w:r>
+        <w:t>5. The pair of employees heads to a company car and enters it.</w:t>
+      </w:r>
+    </w:p>
+    <w:p>
+      <w:pPr>
+        <w:pStyle w:val="body"/>
+      </w:pPr>
+      <w:r>
+        <w:t>6. They proceed to insert the code of the car to retrieve in the navigator of the company car, which instructs them on how to reach the car's location.</w:t>
+      </w:r>
+    </w:p>
+    <w:p>
+      <w:pPr>
+        <w:pStyle w:val="body"/>
+      </w:pPr>
+      <w:r>
+        <w:t>7. Once they arrive to the car they use the equipment in the company's car to recharge the car to retrieve if neces</w:t>
+      </w:r>
+      <w:r>
+        <w:t>s</w:t>
+      </w:r>
+      <w:r>
+        <w:t>ary.</w:t>
+      </w:r>
+    </w:p>
+    <w:p>
+      <w:pPr>
+        <w:pStyle w:val="body"/>
+      </w:pPr>
+      <w:r>
+        <w:t>8. The employee who accepted the task uses his app to unlock the car through the "Unlock" button.</w:t>
+      </w:r>
+    </w:p>
+    <w:p>
+      <w:pPr>
+        <w:pStyle w:val="body"/>
+      </w:pPr>
+      <w:r>
+        <w:t>9. One of the employees ignites the car and drives to the nearest safe area, while the other follows him with the company car.</w:t>
+      </w:r>
+    </w:p>
+    <w:p>
+      <w:pPr>
+        <w:pStyle w:val="body"/>
+      </w:pPr>
+      <w:r>
+        <w:t>10. Arrived at the nearest safe area the employee parks and exits th</w:t>
+      </w:r>
+      <w:r>
+        <w:t>e car that had to be retrieved.</w:t>
       </w:r>
     </w:p>
     <w:p>
@@ -4295,13 +5711,36 @@
         <w:pStyle w:val="body"/>
       </w:pPr>
       <w:r>
-        <w:t>The person closes the browse</w:t>
-      </w:r>
-      <w:r>
-        <w:t>r or requests another web page</w:t>
-      </w:r>
-      <w:r>
-        <w:t>.</w:t>
+        <w:t>The car parked in a safe area becomes available and this is notified to the app of the employee who accepted the task</w:t>
+      </w:r>
+    </w:p>
+    <w:p>
+      <w:pPr>
+        <w:pStyle w:val="body"/>
+        <w:outlineLvl w:val="0"/>
+        <w:rPr>
+          <w:u w:val="single"/>
+        </w:rPr>
+      </w:pPr>
+      <w:r>
+        <w:rPr>
+          <w:u w:val="single"/>
+        </w:rPr>
+        <w:t>Exceptions</w:t>
+      </w:r>
+    </w:p>
+    <w:p>
+      <w:pPr>
+        <w:pStyle w:val="body"/>
+      </w:pPr>
+      <w:r>
+        <w:t>- The car cannot b</w:t>
+      </w:r>
+      <w:r>
+        <w:t>e recharged/moved</w:t>
+      </w:r>
+      <w:r>
+        <w:t>: the employees request the help of a special unit that handles these situations</w:t>
       </w:r>
     </w:p>
     <w:p>
@@ -4324,26 +5763,6 @@
         <w:pStyle w:val="body"/>
       </w:pPr>
       <w:r>
-        <w:t>- The non-registered person's phone/PC is required to be connec</w:t>
-      </w:r>
-      <w:r>
-        <w:t>ted to the internet either via Wi-F</w:t>
-      </w:r>
-      <w:r>
-        <w:t xml:space="preserve">i or 3G (or similar) or </w:t>
-      </w:r>
-      <w:r>
-        <w:t>LAN</w:t>
-      </w:r>
-      <w:r>
-        <w:t xml:space="preserve"> connection.</w:t>
-      </w:r>
-    </w:p>
-    <w:p>
-      <w:pPr>
-        <w:pStyle w:val="body"/>
-      </w:pPr>
-      <w:r>
         <w:t>- The system's server needs to be operational and responsive enough to allow the procedure to be carried out in a reasonable amount of time.</w:t>
       </w:r>
     </w:p>
@@ -4355,7 +5774,6 @@
     <w:p>
       <w:pPr>
         <w:pStyle w:val="body"/>
-        <w:outlineLvl w:val="0"/>
       </w:pPr>
       <w:r>
         <w:rPr>
@@ -4364,13 +5782,12 @@
         <w:t>Name</w:t>
       </w:r>
       <w:r>
-        <w:t>: Login</w:t>
-      </w:r>
-    </w:p>
-    <w:p>
-      <w:pPr>
-        <w:pStyle w:val="body"/>
-        <w:outlineLvl w:val="0"/>
+        <w:t>: Ride a car</w:t>
+      </w:r>
+    </w:p>
+    <w:p>
+      <w:pPr>
+        <w:pStyle w:val="body"/>
         <w:rPr>
           <w:u w:val="single"/>
         </w:rPr>
@@ -4387,19 +5804,20 @@
         <w:pStyle w:val="body"/>
       </w:pPr>
       <w:r>
-        <w:t>Non-logged person</w:t>
-      </w:r>
-      <w:r>
-        <w:t>: someone who is not logged in the system</w:t>
-      </w:r>
-      <w:r>
-        <w:t>.</w:t>
-      </w:r>
-    </w:p>
-    <w:p>
-      <w:pPr>
-        <w:pStyle w:val="body"/>
-        <w:outlineLvl w:val="0"/>
+        <w:t>Non-logged person: someone who is not logged in the system</w:t>
+      </w:r>
+    </w:p>
+    <w:p>
+      <w:pPr>
+        <w:pStyle w:val="body"/>
+      </w:pPr>
+      <w:r>
+        <w:t>User: a person logged in the system</w:t>
+      </w:r>
+    </w:p>
+    <w:p>
+      <w:pPr>
+        <w:pStyle w:val="body"/>
         <w:rPr>
           <w:u w:val="single"/>
         </w:rPr>
@@ -4416,22 +5834,12 @@
         <w:pStyle w:val="body"/>
       </w:pPr>
       <w:r>
-        <w:t>The person start</w:t>
-      </w:r>
-      <w:r>
-        <w:t>s</w:t>
-      </w:r>
-      <w:r>
-        <w:t xml:space="preserve"> the PowerEnJoy app</w:t>
-      </w:r>
-      <w:r>
-        <w:t>.</w:t>
-      </w:r>
-    </w:p>
-    <w:p>
-      <w:pPr>
-        <w:pStyle w:val="body"/>
-        <w:outlineLvl w:val="0"/>
+        <w:t>The Reserve a car use case</w:t>
+      </w:r>
+    </w:p>
+    <w:p>
+      <w:pPr>
+        <w:pStyle w:val="body"/>
         <w:rPr>
           <w:u w:val="single"/>
         </w:rPr>
@@ -4448,29 +5856,76 @@
         <w:pStyle w:val="body"/>
       </w:pPr>
       <w:r>
-        <w:t>1. A screen appears containing two blank textboxes named "E-mail" and "Password" respectively and a "Login" button.</w:t>
-      </w:r>
-    </w:p>
-    <w:p>
-      <w:pPr>
-        <w:pStyle w:val="body"/>
-      </w:pPr>
-      <w:r>
-        <w:t>2. The person fills in the two textboxes with his/her e-mail address and the password to access his/her account.</w:t>
-      </w:r>
-    </w:p>
-    <w:p>
-      <w:pPr>
-        <w:pStyle w:val="body"/>
-      </w:pPr>
-      <w:r>
-        <w:t>3. The user taps on the "Login" button.</w:t>
-      </w:r>
-    </w:p>
-    <w:p>
-      <w:pPr>
-        <w:pStyle w:val="body"/>
-        <w:outlineLvl w:val="0"/>
+        <w:t>1. From the home page of the app the user selects "My reservations".</w:t>
+      </w:r>
+    </w:p>
+    <w:p>
+      <w:pPr>
+        <w:pStyle w:val="body"/>
+      </w:pPr>
+      <w:r>
+        <w:t>2. The user selects his/her reservation and clicks the "Unlock" button.</w:t>
+      </w:r>
+    </w:p>
+    <w:p>
+      <w:pPr>
+        <w:pStyle w:val="body"/>
+      </w:pPr>
+      <w:r>
+        <w:t>3. The user who unlocked the car or another person enters the unlocked car in the driver seat (he will be referred to as the driver).</w:t>
+      </w:r>
+    </w:p>
+    <w:p>
+      <w:pPr>
+        <w:pStyle w:val="body"/>
+      </w:pPr>
+      <w:r>
+        <w:t>4. Up to four other people or three other people and the user enter the car in the passenger seats.</w:t>
+      </w:r>
+    </w:p>
+    <w:p>
+      <w:pPr>
+        <w:pStyle w:val="body"/>
+      </w:pPr>
+      <w:r>
+        <w:t>5. The driver ignites the car, and the system starts charging the user.</w:t>
+      </w:r>
+    </w:p>
+    <w:p>
+      <w:pPr>
+        <w:pStyle w:val="body"/>
+      </w:pPr>
+      <w:r>
+        <w:t>6. The driver drives the car to his/her destination.</w:t>
+      </w:r>
+    </w:p>
+    <w:p>
+      <w:pPr>
+        <w:pStyle w:val="body"/>
+      </w:pPr>
+      <w:r>
+        <w:t>7. The driver stops the car and the system stops charging the user.</w:t>
+      </w:r>
+    </w:p>
+    <w:p>
+      <w:pPr>
+        <w:pStyle w:val="body"/>
+      </w:pPr>
+      <w:r>
+        <w:t>8. All the people who entered the car exit the car.</w:t>
+      </w:r>
+    </w:p>
+    <w:p>
+      <w:pPr>
+        <w:pStyle w:val="body"/>
+      </w:pPr>
+      <w:r>
+        <w:t>9. Insertion point for the Plug in a car use case.</w:t>
+      </w:r>
+    </w:p>
+    <w:p>
+      <w:pPr>
+        <w:pStyle w:val="body"/>
         <w:rPr>
           <w:u w:val="single"/>
         </w:rPr>
@@ -4487,16 +5942,12 @@
         <w:pStyle w:val="body"/>
       </w:pPr>
       <w:r>
-        <w:t>A new screen displays the user's profile. The person can now access all the funct</w:t>
-      </w:r>
-      <w:r>
-        <w:t>ionalities available to a user.</w:t>
-      </w:r>
-    </w:p>
-    <w:p>
-      <w:pPr>
-        <w:pStyle w:val="body"/>
-        <w:outlineLvl w:val="0"/>
+        <w:t>8. The system automatically locks the car</w:t>
+      </w:r>
+    </w:p>
+    <w:p>
+      <w:pPr>
+        <w:pStyle w:val="body"/>
         <w:rPr>
           <w:u w:val="single"/>
         </w:rPr>
@@ -4513,13 +5964,12 @@
         <w:pStyle w:val="body"/>
       </w:pPr>
       <w:r>
-        <w:t>-Invalid data: if the non-registered person is not able to provide valid data to fill the required fields, the procedure cannot be carried out any further, and the person can only stop the procedure by exiting the app.</w:t>
-      </w:r>
-    </w:p>
-    <w:p>
-      <w:pPr>
-        <w:pStyle w:val="body"/>
-        <w:outlineLvl w:val="0"/>
+        <w:t>- Car accident: the driver notifies the company that an accident happened, if possible he completes the ride, otherwise he leaves the car there.</w:t>
+      </w:r>
+    </w:p>
+    <w:p>
+      <w:pPr>
+        <w:pStyle w:val="body"/>
         <w:rPr>
           <w:u w:val="single"/>
         </w:rPr>
@@ -4536,13 +5986,259 @@
         <w:pStyle w:val="body"/>
       </w:pPr>
       <w:r>
-        <w:t>- The non-registered person's phone is required to be connec</w:t>
-      </w:r>
-      <w:r>
-        <w:t>ted to the internet either via Wi-F</w:t>
-      </w:r>
-      <w:r>
-        <w:t>i or 3G (or similar) connection.</w:t>
+        <w:t>- The non-registered person's phone is required to be connected to the internet either via Wi-Fi or 3G (or similar) connection.</w:t>
+      </w:r>
+    </w:p>
+    <w:p>
+      <w:pPr>
+        <w:pStyle w:val="body"/>
+      </w:pPr>
+      <w:r>
+        <w:t>- The user's phone needs an activated GPS connection.</w:t>
+      </w:r>
+    </w:p>
+    <w:p>
+      <w:pPr>
+        <w:pStyle w:val="body"/>
+      </w:pPr>
+    </w:p>
+    <w:p>
+      <w:pPr>
+        <w:pStyle w:val="body"/>
+      </w:pPr>
+      <w:r>
+        <w:rPr>
+          <w:u w:val="single"/>
+        </w:rPr>
+        <w:t>Name</w:t>
+      </w:r>
+      <w:r>
+        <w:t>: Pug in a car</w:t>
+      </w:r>
+    </w:p>
+    <w:p>
+      <w:pPr>
+        <w:pStyle w:val="body"/>
+        <w:rPr>
+          <w:u w:val="single"/>
+        </w:rPr>
+      </w:pPr>
+      <w:r>
+        <w:rPr>
+          <w:u w:val="single"/>
+        </w:rPr>
+        <w:t>Participating actors</w:t>
+      </w:r>
+    </w:p>
+    <w:p>
+      <w:pPr>
+        <w:pStyle w:val="body"/>
+      </w:pPr>
+      <w:r>
+        <w:t>Person: any human person</w:t>
+      </w:r>
+    </w:p>
+    <w:p>
+      <w:pPr>
+        <w:pStyle w:val="body"/>
+        <w:rPr>
+          <w:u w:val="single"/>
+        </w:rPr>
+      </w:pPr>
+      <w:r>
+        <w:rPr>
+          <w:u w:val="single"/>
+        </w:rPr>
+        <w:t>Entry condition</w:t>
+      </w:r>
+    </w:p>
+    <w:p>
+      <w:pPr>
+        <w:pStyle w:val="body"/>
+      </w:pPr>
+      <w:r>
+        <w:t>There is a car parked near a power grid and not plugged in</w:t>
+      </w:r>
+    </w:p>
+    <w:p>
+      <w:pPr>
+        <w:pStyle w:val="body"/>
+        <w:rPr>
+          <w:u w:val="single"/>
+        </w:rPr>
+      </w:pPr>
+      <w:r>
+        <w:rPr>
+          <w:u w:val="single"/>
+        </w:rPr>
+        <w:t>Flow of events</w:t>
+      </w:r>
+    </w:p>
+    <w:p>
+      <w:pPr>
+        <w:pStyle w:val="body"/>
+      </w:pPr>
+      <w:r>
+        <w:t>1. The person plugs the car in the power grid.</w:t>
+      </w:r>
+    </w:p>
+    <w:p>
+      <w:pPr>
+        <w:pStyle w:val="body"/>
+      </w:pPr>
+      <w:r>
+        <w:t>2. The system is informed that the car in question is now plugged in.</w:t>
+      </w:r>
+    </w:p>
+    <w:p>
+      <w:pPr>
+        <w:pStyle w:val="body"/>
+        <w:rPr>
+          <w:u w:val="single"/>
+        </w:rPr>
+      </w:pPr>
+      <w:r>
+        <w:rPr>
+          <w:u w:val="single"/>
+        </w:rPr>
+        <w:t>Exit condition</w:t>
+      </w:r>
+    </w:p>
+    <w:p>
+      <w:pPr>
+        <w:pStyle w:val="body"/>
+      </w:pPr>
+      <w:r>
+        <w:t>A light on the power grid displays that the car has been successfully plugged in.</w:t>
+      </w:r>
+    </w:p>
+    <w:p>
+      <w:pPr>
+        <w:pStyle w:val="body"/>
+      </w:pPr>
+    </w:p>
+    <w:p>
+      <w:pPr>
+        <w:pStyle w:val="body"/>
+      </w:pPr>
+      <w:r>
+        <w:rPr>
+          <w:u w:val="single"/>
+        </w:rPr>
+        <w:t>Name</w:t>
+      </w:r>
+      <w:r>
+        <w:t>: Logout</w:t>
+      </w:r>
+    </w:p>
+    <w:p>
+      <w:pPr>
+        <w:pStyle w:val="body"/>
+        <w:rPr>
+          <w:u w:val="single"/>
+        </w:rPr>
+      </w:pPr>
+      <w:r>
+        <w:rPr>
+          <w:u w:val="single"/>
+        </w:rPr>
+        <w:t>Participating actors</w:t>
+      </w:r>
+    </w:p>
+    <w:p>
+      <w:pPr>
+        <w:pStyle w:val="body"/>
+      </w:pPr>
+      <w:r>
+        <w:t>User: a person who is logged in the system.</w:t>
+      </w:r>
+    </w:p>
+    <w:p>
+      <w:pPr>
+        <w:pStyle w:val="body"/>
+        <w:rPr>
+          <w:u w:val="single"/>
+        </w:rPr>
+      </w:pPr>
+      <w:r>
+        <w:rPr>
+          <w:u w:val="single"/>
+        </w:rPr>
+        <w:t>Entry condition</w:t>
+      </w:r>
+    </w:p>
+    <w:p>
+      <w:pPr>
+        <w:pStyle w:val="body"/>
+      </w:pPr>
+      <w:r>
+        <w:t xml:space="preserve">The user is logged in his/her account. </w:t>
+      </w:r>
+    </w:p>
+    <w:p>
+      <w:pPr>
+        <w:pStyle w:val="body"/>
+        <w:rPr>
+          <w:u w:val="single"/>
+        </w:rPr>
+      </w:pPr>
+      <w:r>
+        <w:rPr>
+          <w:u w:val="single"/>
+        </w:rPr>
+        <w:t>Flow of events</w:t>
+      </w:r>
+    </w:p>
+    <w:p>
+      <w:pPr>
+        <w:pStyle w:val="body"/>
+      </w:pPr>
+      <w:r>
+        <w:t xml:space="preserve">1. The user taps the "Logout" button in the top right corner of any of the screens which appear when the user is logged in the application. </w:t>
+      </w:r>
+    </w:p>
+    <w:p>
+      <w:pPr>
+        <w:pStyle w:val="body"/>
+        <w:rPr>
+          <w:u w:val="single"/>
+        </w:rPr>
+      </w:pPr>
+      <w:r>
+        <w:rPr>
+          <w:u w:val="single"/>
+        </w:rPr>
+        <w:t>Exit condition</w:t>
+      </w:r>
+    </w:p>
+    <w:p>
+      <w:pPr>
+        <w:pStyle w:val="body"/>
+      </w:pPr>
+      <w:r>
+        <w:t>The application shows the Sign in/Sign up screen.</w:t>
+      </w:r>
+    </w:p>
+    <w:p>
+      <w:pPr>
+        <w:pStyle w:val="body"/>
+        <w:rPr>
+          <w:u w:val="single"/>
+        </w:rPr>
+      </w:pPr>
+      <w:r>
+        <w:rPr>
+          <w:u w:val="single"/>
+        </w:rPr>
+        <w:t>Special requirements</w:t>
+      </w:r>
+    </w:p>
+    <w:p>
+      <w:pPr>
+        <w:pStyle w:val="body"/>
+      </w:pPr>
+      <w:r>
+        <w:t>- The non-registered person's phone is required to be connected to the internet either via Wi-Fi or 3G (or similar) connection.</w:t>
       </w:r>
     </w:p>
     <w:p>
@@ -4569,16 +6265,12 @@
         <w:t>Name</w:t>
       </w:r>
       <w:r>
-        <w:t>: Reserve a car</w:t>
-      </w:r>
-      <w:r>
-        <w:t xml:space="preserve"> (abstract)</w:t>
-      </w:r>
-    </w:p>
-    <w:p>
-      <w:pPr>
-        <w:pStyle w:val="body"/>
-        <w:outlineLvl w:val="0"/>
+        <w:t>: Browse profile</w:t>
+      </w:r>
+    </w:p>
+    <w:p>
+      <w:pPr>
+        <w:pStyle w:val="body"/>
         <w:rPr>
           <w:u w:val="single"/>
         </w:rPr>
@@ -4595,19 +6287,12 @@
         <w:pStyle w:val="body"/>
       </w:pPr>
       <w:r>
-        <w:t>User</w:t>
-      </w:r>
-      <w:r>
-        <w:t>: a per</w:t>
-      </w:r>
-      <w:r>
-        <w:t>son who is logged in the system.</w:t>
-      </w:r>
-    </w:p>
-    <w:p>
-      <w:pPr>
-        <w:pStyle w:val="body"/>
-        <w:outlineLvl w:val="0"/>
+        <w:t>User: a person who is logged in the system.</w:t>
+      </w:r>
+    </w:p>
+    <w:p>
+      <w:pPr>
+        <w:pStyle w:val="body"/>
         <w:rPr>
           <w:u w:val="single"/>
         </w:rPr>
@@ -4624,13 +6309,12 @@
         <w:pStyle w:val="body"/>
       </w:pPr>
       <w:r>
-        <w:t>The user opens the PowerEnJoy app, logs in and taps "Reserve a car".</w:t>
-      </w:r>
-    </w:p>
-    <w:p>
-      <w:pPr>
-        <w:pStyle w:val="body"/>
-        <w:outlineLvl w:val="0"/>
+        <w:t>The user opens the application, logs in and taps on "My profile".</w:t>
+      </w:r>
+    </w:p>
+    <w:p>
+      <w:pPr>
+        <w:pStyle w:val="body"/>
         <w:rPr>
           <w:u w:val="single"/>
         </w:rPr>
@@ -4647,1957 +6331,6 @@
         <w:pStyle w:val="body"/>
       </w:pPr>
       <w:r>
-        <w:t>1. A new screen appears containing a "Continue" button and a form w</w:t>
-      </w:r>
-      <w:r>
-        <w:t>here the user is able to select</w:t>
-      </w:r>
-      <w:r>
-        <w:t>:</w:t>
-      </w:r>
-    </w:p>
-    <w:p>
-      <w:pPr>
-        <w:pStyle w:val="body"/>
-      </w:pPr>
-      <w:r>
-        <w:t xml:space="preserve">     - The range of the search</w:t>
-      </w:r>
-    </w:p>
-    <w:p>
-      <w:pPr>
-        <w:pStyle w:val="body"/>
-      </w:pPr>
-      <w:r>
-        <w:t xml:space="preserve">     - The unit of measurement of such range</w:t>
-      </w:r>
-    </w:p>
-    <w:p>
-      <w:pPr>
-        <w:pStyle w:val="body"/>
-      </w:pPr>
-      <w:r>
-        <w:t xml:space="preserve">     - The starting point of the search</w:t>
-      </w:r>
-    </w:p>
-    <w:p>
-      <w:pPr>
-        <w:pStyle w:val="body"/>
-      </w:pPr>
-      <w:r>
-        <w:t>2. The user inserts the range in which he/she wants to find a car.</w:t>
-      </w:r>
-    </w:p>
-    <w:p>
-      <w:pPr>
-        <w:pStyle w:val="body"/>
-      </w:pPr>
-      <w:r>
-        <w:t xml:space="preserve">3. The user selects the desired unit of measurement (km is preselected) </w:t>
-      </w:r>
-    </w:p>
-    <w:p>
-      <w:pPr>
-        <w:pStyle w:val="body"/>
-      </w:pPr>
-      <w:r>
-        <w:t>4. The user selects a starting point for the search.</w:t>
-      </w:r>
-    </w:p>
-    <w:p>
-      <w:pPr>
-        <w:pStyle w:val="body"/>
-      </w:pPr>
-      <w:r>
-        <w:t>5. The user taps the "Continue" button.</w:t>
-      </w:r>
-    </w:p>
-    <w:p>
-      <w:pPr>
-        <w:pStyle w:val="body"/>
-      </w:pPr>
-      <w:r>
-        <w:t>6. The application displays a Google provided map with the found cars.</w:t>
-      </w:r>
-    </w:p>
-    <w:p>
-      <w:pPr>
-        <w:pStyle w:val="body"/>
-      </w:pPr>
-      <w:r>
-        <w:t>7. The user taps on the object representing the car he/she wants to reserve.</w:t>
-      </w:r>
-    </w:p>
-    <w:p>
-      <w:pPr>
-        <w:pStyle w:val="body"/>
-      </w:pPr>
-      <w:r>
-        <w:t>8. A pop-up appears asking the user whether he/she wants to confirm the reservation.</w:t>
-      </w:r>
-    </w:p>
-    <w:p>
-      <w:pPr>
-        <w:pStyle w:val="body"/>
-      </w:pPr>
-      <w:r>
-        <w:t>9. The user taps on the "Yes" button.</w:t>
-      </w:r>
-    </w:p>
-    <w:p>
-      <w:pPr>
-        <w:pStyle w:val="body"/>
-      </w:pPr>
-      <w:r>
-        <w:t>10. The app confirms to the user that the car has been reserved correctly by displ</w:t>
-      </w:r>
-      <w:r>
-        <w:t>aying the following se</w:t>
-      </w:r>
-      <w:r>
-        <w:t>ntence: °Reservation successful!</w:t>
-      </w:r>
-      <w:r>
-        <w:t>”.</w:t>
-      </w:r>
-    </w:p>
-    <w:p>
-      <w:pPr>
-        <w:pStyle w:val="body"/>
-        <w:outlineLvl w:val="0"/>
-        <w:rPr>
-          <w:u w:val="single"/>
-        </w:rPr>
-      </w:pPr>
-      <w:r>
-        <w:rPr>
-          <w:u w:val="single"/>
-        </w:rPr>
-        <w:t>Exit condition</w:t>
-      </w:r>
-    </w:p>
-    <w:p>
-      <w:pPr>
-        <w:pStyle w:val="body"/>
-      </w:pPr>
-      <w:r>
-        <w:t>A notification from the app tells the user that the car has been reserved.</w:t>
-      </w:r>
-    </w:p>
-    <w:p>
-      <w:pPr>
-        <w:pStyle w:val="body"/>
-        <w:outlineLvl w:val="0"/>
-        <w:rPr>
-          <w:u w:val="single"/>
-        </w:rPr>
-      </w:pPr>
-      <w:r>
-        <w:rPr>
-          <w:u w:val="single"/>
-        </w:rPr>
-        <w:t>Exceptions</w:t>
-      </w:r>
-    </w:p>
-    <w:p>
-      <w:pPr>
-        <w:pStyle w:val="body"/>
-      </w:pPr>
-      <w:r>
-        <w:t>-</w:t>
-      </w:r>
-      <w:r>
-        <w:t xml:space="preserve"> </w:t>
-      </w:r>
-      <w:r>
-        <w:t>System/connection failure: if either the system ceases to function or the connection with the user's phone is lost at any time between step 2 and 9 before step 9 is completed, the procedure needs to be performed again from the e</w:t>
-      </w:r>
-      <w:r>
-        <w:t>ntry condition.</w:t>
-      </w:r>
-    </w:p>
-    <w:p>
-      <w:pPr>
-        <w:pStyle w:val="body"/>
-      </w:pPr>
-      <w:r>
-        <w:t>-</w:t>
-      </w:r>
-      <w:r>
-        <w:t xml:space="preserve"> </w:t>
-      </w:r>
-      <w:r>
-        <w:t>Invalid data: in the text box in the first screen the user can insert only a positive integer number. If the user inserts something else, the button "Continue"</w:t>
-      </w:r>
-      <w:r>
-        <w:t xml:space="preserve"> </w:t>
-      </w:r>
-      <w:r>
-        <w:t>becomes inactive.</w:t>
-      </w:r>
-    </w:p>
-    <w:p>
-      <w:pPr>
-        <w:pStyle w:val="body"/>
-      </w:pPr>
-      <w:r>
-        <w:t>-</w:t>
-      </w:r>
-      <w:r>
-        <w:t xml:space="preserve"> </w:t>
-      </w:r>
-      <w:r>
-        <w:t>Pending payment: if the user has yet to pay for his/her last ride, when the user taps the continue button in step 5 another pop-up appears which reads: "Pending ride, cannot confirm rese</w:t>
-      </w:r>
-      <w:r>
-        <w:t>r</w:t>
-      </w:r>
-      <w:r>
-        <w:t>vation". The us</w:t>
-      </w:r>
-      <w:r>
-        <w:t>er must interrupt the procedure.</w:t>
-      </w:r>
-    </w:p>
-    <w:p>
-      <w:pPr>
-        <w:pStyle w:val="body"/>
-      </w:pPr>
-      <w:r>
-        <w:t>-</w:t>
-      </w:r>
-      <w:r>
-        <w:t xml:space="preserve"> </w:t>
-      </w:r>
-      <w:r>
-        <w:t>Expired credit card/identity card:  if the user's credit card or identity card has expired, when the user taps the continue button in step 5 another pop-up appears which reads: "Expired</w:t>
-      </w:r>
-      <w:r>
-        <w:t xml:space="preserve"> document, please edit profile"</w:t>
-      </w:r>
-      <w:r>
-        <w:t>. The user must interrupt the procedure</w:t>
-      </w:r>
-      <w:r>
-        <w:t>.</w:t>
-      </w:r>
-    </w:p>
-    <w:p>
-      <w:pPr>
-        <w:pStyle w:val="body"/>
-      </w:pPr>
-      <w:r>
-        <w:t>-</w:t>
-      </w:r>
-      <w:r>
-        <w:t xml:space="preserve"> </w:t>
-      </w:r>
-      <w:r>
-        <w:t>Double reservation</w:t>
-      </w:r>
-      <w:r>
-        <w:t>: if the user has a</w:t>
-      </w:r>
-      <w:r>
-        <w:t>lready a reservat</w:t>
-      </w:r>
-      <w:r>
-        <w:t xml:space="preserve">ion which is not expired yet, when the user taps the continue button in step 5 another pop-up appears which reads: "Another reservation is active".  </w:t>
-      </w:r>
-    </w:p>
-    <w:p>
-      <w:pPr>
-        <w:pStyle w:val="body"/>
-        <w:outlineLvl w:val="0"/>
-        <w:rPr>
-          <w:u w:val="single"/>
-        </w:rPr>
-      </w:pPr>
-      <w:r>
-        <w:rPr>
-          <w:u w:val="single"/>
-        </w:rPr>
-        <w:t>Special requirements</w:t>
-      </w:r>
-    </w:p>
-    <w:p>
-      <w:pPr>
-        <w:pStyle w:val="body"/>
-      </w:pPr>
-      <w:r>
-        <w:t xml:space="preserve">- The user's phone is required to be connected to the internet either via </w:t>
-      </w:r>
-      <w:r>
-        <w:t>Wi-Fi</w:t>
-      </w:r>
-      <w:r>
-        <w:t xml:space="preserve"> or 3G (or similar) connection.</w:t>
-      </w:r>
-    </w:p>
-    <w:p>
-      <w:pPr>
-        <w:pStyle w:val="body"/>
-      </w:pPr>
-      <w:r>
-        <w:t>- The user's phone needs an activated GPS connection.</w:t>
-      </w:r>
-    </w:p>
-    <w:p>
-      <w:pPr>
-        <w:pStyle w:val="body"/>
-      </w:pPr>
-      <w:r>
-        <w:t>- The system's server needs to be operational and responsive enough to allow the procedure to be carried out in a reasonable amount of time.</w:t>
-      </w:r>
-    </w:p>
-    <w:p>
-      <w:pPr>
-        <w:pStyle w:val="body"/>
-      </w:pPr>
-    </w:p>
-    <w:p>
-      <w:pPr>
-        <w:pStyle w:val="body"/>
-        <w:outlineLvl w:val="0"/>
-      </w:pPr>
-      <w:r>
-        <w:rPr>
-          <w:u w:val="single"/>
-        </w:rPr>
-        <w:t>Name</w:t>
-      </w:r>
-      <w:r>
-        <w:t>: Reserve a car from address</w:t>
-      </w:r>
-    </w:p>
-    <w:p>
-      <w:pPr>
-        <w:pStyle w:val="body"/>
-        <w:outlineLvl w:val="0"/>
-        <w:rPr>
-          <w:u w:val="single"/>
-        </w:rPr>
-      </w:pPr>
-      <w:r>
-        <w:rPr>
-          <w:u w:val="single"/>
-        </w:rPr>
-        <w:t>Participating actors</w:t>
-      </w:r>
-    </w:p>
-    <w:p>
-      <w:pPr>
-        <w:pStyle w:val="body"/>
-      </w:pPr>
-      <w:r>
-        <w:t>User</w:t>
-      </w:r>
-      <w:r>
-        <w:t>: a person who is logged in t</w:t>
-      </w:r>
-      <w:r>
-        <w:t>he system.</w:t>
-      </w:r>
-    </w:p>
-    <w:p>
-      <w:pPr>
-        <w:pStyle w:val="body"/>
-        <w:outlineLvl w:val="0"/>
-        <w:rPr>
-          <w:u w:val="single"/>
-        </w:rPr>
-      </w:pPr>
-      <w:r>
-        <w:rPr>
-          <w:u w:val="single"/>
-        </w:rPr>
-        <w:t>Entry condition</w:t>
-      </w:r>
-    </w:p>
-    <w:p>
-      <w:pPr>
-        <w:pStyle w:val="body"/>
-      </w:pPr>
-      <w:r>
-        <w:t>The user opens the PowerEnJoy app on his/her smartphone and taps</w:t>
-      </w:r>
-      <w:r>
-        <w:t xml:space="preserve"> on the "Reserve a car" option.</w:t>
-      </w:r>
-    </w:p>
-    <w:p>
-      <w:pPr>
-        <w:pStyle w:val="body"/>
-        <w:outlineLvl w:val="0"/>
-        <w:rPr>
-          <w:u w:val="single"/>
-        </w:rPr>
-      </w:pPr>
-      <w:r>
-        <w:rPr>
-          <w:u w:val="single"/>
-        </w:rPr>
-        <w:t>Flow of events</w:t>
-      </w:r>
-    </w:p>
-    <w:p>
-      <w:pPr>
-        <w:pStyle w:val="body"/>
-      </w:pPr>
-      <w:r>
-        <w:t>1. A new screen appears containing:</w:t>
-      </w:r>
-    </w:p>
-    <w:p>
-      <w:pPr>
-        <w:pStyle w:val="body"/>
-      </w:pPr>
-      <w:r>
-        <w:t xml:space="preserve">  • two mutually exclusive checkboxes used to decide whether the user wants to search for a car from his/her current position or from a specific address</w:t>
-      </w:r>
-    </w:p>
-    <w:p>
-      <w:pPr>
-        <w:pStyle w:val="body"/>
-      </w:pPr>
-      <w:r>
-        <w:t xml:space="preserve">  • a blank text box used to specify the desired range of the search </w:t>
-      </w:r>
-    </w:p>
-    <w:p>
-      <w:pPr>
-        <w:pStyle w:val="body"/>
-      </w:pPr>
-      <w:r>
-        <w:t xml:space="preserve">  • a drop-down list containing the unit of measurement (m or km)</w:t>
-      </w:r>
-    </w:p>
-    <w:p>
-      <w:pPr>
-        <w:pStyle w:val="body"/>
-      </w:pPr>
-      <w:r>
-        <w:t xml:space="preserve">  • a “Submit” button</w:t>
-      </w:r>
-    </w:p>
-    <w:p>
-      <w:pPr>
-        <w:pStyle w:val="body"/>
-      </w:pPr>
-      <w:r>
-        <w:t>2. The user inserts the range in which he/she wants to find a car.</w:t>
-      </w:r>
-    </w:p>
-    <w:p>
-      <w:pPr>
-        <w:pStyle w:val="body"/>
-      </w:pPr>
-      <w:r>
-        <w:t xml:space="preserve">3. The user selects the desired unit of measurement (km is preselected) </w:t>
-      </w:r>
-    </w:p>
-    <w:p>
-      <w:pPr>
-        <w:pStyle w:val="body"/>
-      </w:pPr>
-      <w:r>
-        <w:t>4. The user selects the "From Address" checkbox.</w:t>
-      </w:r>
-    </w:p>
-    <w:p>
-      <w:pPr>
-        <w:pStyle w:val="body"/>
-      </w:pPr>
-      <w:r>
-        <w:t>5. The user taps the "Submit" button.</w:t>
-      </w:r>
-    </w:p>
-    <w:p>
-      <w:pPr>
-        <w:pStyle w:val="body"/>
-      </w:pPr>
-      <w:r>
-        <w:t>6. The application displays a Google provided map with the found cars</w:t>
-      </w:r>
-    </w:p>
-    <w:p>
-      <w:pPr>
-        <w:pStyle w:val="body"/>
-      </w:pPr>
-      <w:r>
-        <w:t>7. The user taps on the object representing the car he/she wants to reserve.</w:t>
-      </w:r>
-    </w:p>
-    <w:p>
-      <w:pPr>
-        <w:pStyle w:val="body"/>
-      </w:pPr>
-      <w:r>
-        <w:t>8. A pop-up appears asking the user whether he/she wants to confirm the reservation.</w:t>
-      </w:r>
-    </w:p>
-    <w:p>
-      <w:pPr>
-        <w:pStyle w:val="body"/>
-      </w:pPr>
-      <w:r>
-        <w:t>9. The user taps on the "Yes" button.</w:t>
-      </w:r>
-    </w:p>
-    <w:p>
-      <w:pPr>
-        <w:pStyle w:val="body"/>
-      </w:pPr>
-      <w:r>
-        <w:t>10. The app confirms to the user that the car has been reserved correctly by displaying the following sent</w:t>
-      </w:r>
-      <w:r>
-        <w:t>ence: “Reservation successful!</w:t>
-      </w:r>
-      <w:r>
-        <w:t>”.</w:t>
-      </w:r>
-    </w:p>
-    <w:p>
-      <w:pPr>
-        <w:pStyle w:val="body"/>
-        <w:outlineLvl w:val="0"/>
-        <w:rPr>
-          <w:u w:val="single"/>
-        </w:rPr>
-      </w:pPr>
-      <w:r>
-        <w:rPr>
-          <w:u w:val="single"/>
-        </w:rPr>
-        <w:t>Exit condition</w:t>
-      </w:r>
-    </w:p>
-    <w:p>
-      <w:pPr>
-        <w:pStyle w:val="body"/>
-      </w:pPr>
-      <w:r>
-        <w:t>A notification from the app tells the user that the car has</w:t>
-      </w:r>
-      <w:r>
-        <w:t xml:space="preserve"> been reserved.</w:t>
-      </w:r>
-    </w:p>
-    <w:p>
-      <w:pPr>
-        <w:pStyle w:val="body"/>
-        <w:outlineLvl w:val="0"/>
-        <w:rPr>
-          <w:u w:val="single"/>
-        </w:rPr>
-      </w:pPr>
-      <w:r>
-        <w:rPr>
-          <w:u w:val="single"/>
-        </w:rPr>
-        <w:t>Exceptions</w:t>
-      </w:r>
-    </w:p>
-    <w:p>
-      <w:pPr>
-        <w:pStyle w:val="body"/>
-      </w:pPr>
-      <w:r>
-        <w:t>- System/connection failure: if either the system ceases to function or the connection with the user's phone is lost at any time between step 2 and 9 before step 9 is completed, the procedure needs to be performed again from the entry condition.</w:t>
-      </w:r>
-    </w:p>
-    <w:p>
-      <w:pPr>
-        <w:pStyle w:val="body"/>
-      </w:pPr>
-      <w:r>
-        <w:t>-</w:t>
-      </w:r>
-      <w:r>
-        <w:t xml:space="preserve"> </w:t>
-      </w:r>
-      <w:r>
-        <w:t>Invalid data: in the text box in the first screen the user can insert only a positive integer number. If the user inserts something else, the button “submit” becomes inactive.</w:t>
-      </w:r>
-    </w:p>
-    <w:p>
-      <w:pPr>
-        <w:pStyle w:val="body"/>
-      </w:pPr>
-      <w:r>
-        <w:t>-Pending payment: if the user has yet to pay for his/her last ride, when the user taps the continue button in step 5 another pop-up appears which reads: "Pending ride, cannot confirm reservation". And the user must interrupt the procedure</w:t>
-      </w:r>
-      <w:r>
-        <w:t>.</w:t>
-      </w:r>
-    </w:p>
-    <w:p>
-      <w:pPr>
-        <w:pStyle w:val="body"/>
-      </w:pPr>
-      <w:r>
-        <w:t>-Expired credit card/identity card:  if the user's credit card or identity card has expired, when the user taps the continue button in step 5 another pop-up appears which reads: "Expired</w:t>
-      </w:r>
-      <w:r>
-        <w:t xml:space="preserve"> document, please edit profile"</w:t>
-      </w:r>
-      <w:r>
-        <w:t>. The user must interrupt the procedur</w:t>
-      </w:r>
-      <w:r>
-        <w:t>e</w:t>
-      </w:r>
-    </w:p>
-    <w:p>
-      <w:pPr>
-        <w:pStyle w:val="body"/>
-      </w:pPr>
-      <w:r>
-        <w:t>-Double reservation</w:t>
-      </w:r>
-      <w:r>
-        <w:t xml:space="preserve">: if the user has already a reservation which is not expired yet, when the user taps the continue button in step 5 another pop-up appears which reads: "Another reservation is active".  </w:t>
-      </w:r>
-    </w:p>
-    <w:p>
-      <w:pPr>
-        <w:pStyle w:val="body"/>
-        <w:outlineLvl w:val="0"/>
-        <w:rPr>
-          <w:u w:val="single"/>
-        </w:rPr>
-      </w:pPr>
-      <w:r>
-        <w:rPr>
-          <w:u w:val="single"/>
-        </w:rPr>
-        <w:t>Special requirements</w:t>
-      </w:r>
-    </w:p>
-    <w:p>
-      <w:pPr>
-        <w:pStyle w:val="body"/>
-      </w:pPr>
-      <w:r>
-        <w:t xml:space="preserve">- The user’s phone is required to be connected to the internet </w:t>
-      </w:r>
-    </w:p>
-    <w:p>
-      <w:pPr>
-        <w:pStyle w:val="body"/>
-      </w:pPr>
-      <w:r>
-        <w:t xml:space="preserve">either via </w:t>
-      </w:r>
-      <w:r>
-        <w:t>Wi-Fi</w:t>
-      </w:r>
-      <w:r>
-        <w:t xml:space="preserve"> or 3G (or similar) connection.</w:t>
-      </w:r>
-    </w:p>
-    <w:p>
-      <w:pPr>
-        <w:pStyle w:val="body"/>
-      </w:pPr>
-      <w:r>
-        <w:t>- The user’s phone needs an activated GPS connection.</w:t>
-      </w:r>
-    </w:p>
-    <w:p>
-      <w:pPr>
-        <w:pStyle w:val="body"/>
-      </w:pPr>
-      <w:r>
-        <w:t>- The system's server needs to be operational and responsive enough to allow the procedure to be carried out in a reasonable amount of time.</w:t>
-      </w:r>
-    </w:p>
-    <w:p>
-      <w:pPr>
-        <w:pStyle w:val="body"/>
-      </w:pPr>
-    </w:p>
-    <w:p>
-      <w:pPr>
-        <w:pStyle w:val="body"/>
-        <w:outlineLvl w:val="0"/>
-      </w:pPr>
-      <w:r>
-        <w:rPr>
-          <w:u w:val="single"/>
-        </w:rPr>
-        <w:t>Name</w:t>
-      </w:r>
-      <w:r>
-        <w:t>: Reserve a car from user position</w:t>
-      </w:r>
-    </w:p>
-    <w:p>
-      <w:pPr>
-        <w:pStyle w:val="body"/>
-        <w:outlineLvl w:val="0"/>
-        <w:rPr>
-          <w:u w:val="single"/>
-        </w:rPr>
-      </w:pPr>
-      <w:r>
-        <w:rPr>
-          <w:u w:val="single"/>
-        </w:rPr>
-        <w:t>Participating actors</w:t>
-      </w:r>
-    </w:p>
-    <w:p>
-      <w:pPr>
-        <w:pStyle w:val="body"/>
-      </w:pPr>
-      <w:r>
-        <w:t>User</w:t>
-      </w:r>
-      <w:r>
-        <w:t>: a per</w:t>
-      </w:r>
-      <w:r>
-        <w:t>son who is logged in the system.</w:t>
-      </w:r>
-    </w:p>
-    <w:p>
-      <w:pPr>
-        <w:pStyle w:val="body"/>
-        <w:outlineLvl w:val="0"/>
-        <w:rPr>
-          <w:u w:val="single"/>
-        </w:rPr>
-      </w:pPr>
-      <w:r>
-        <w:rPr>
-          <w:u w:val="single"/>
-        </w:rPr>
-        <w:t>Entry condition</w:t>
-      </w:r>
-    </w:p>
-    <w:p>
-      <w:pPr>
-        <w:pStyle w:val="body"/>
-      </w:pPr>
-      <w:r>
-        <w:t>The user opens the PowerEnJoy app on his/her smartphone and taps</w:t>
-      </w:r>
-      <w:r>
-        <w:t xml:space="preserve"> on the "Reserve a car" option.</w:t>
-      </w:r>
-    </w:p>
-    <w:p>
-      <w:pPr>
-        <w:pStyle w:val="body"/>
-        <w:outlineLvl w:val="0"/>
-        <w:rPr>
-          <w:u w:val="single"/>
-        </w:rPr>
-      </w:pPr>
-      <w:r>
-        <w:rPr>
-          <w:u w:val="single"/>
-        </w:rPr>
-        <w:t>Flow of events</w:t>
-      </w:r>
-    </w:p>
-    <w:p>
-      <w:pPr>
-        <w:pStyle w:val="body"/>
-      </w:pPr>
-      <w:r>
-        <w:t>1. A new screen appears containing:</w:t>
-      </w:r>
-    </w:p>
-    <w:p>
-      <w:pPr>
-        <w:pStyle w:val="body"/>
-      </w:pPr>
-      <w:r>
-        <w:t xml:space="preserve">  • two mutually exclusive checkboxes (radio buttons) used to decide whether the user wants to search for a car from his/her current position or from a specific address</w:t>
-      </w:r>
-    </w:p>
-    <w:p>
-      <w:pPr>
-        <w:pStyle w:val="body"/>
-      </w:pPr>
-      <w:r>
-        <w:t xml:space="preserve">  • a blank text box used to specify the desired range of the search </w:t>
-      </w:r>
-    </w:p>
-    <w:p>
-      <w:pPr>
-        <w:pStyle w:val="body"/>
-      </w:pPr>
-      <w:r>
-        <w:t xml:space="preserve">  • a drop-down list containing the unit of measurement (m or km)</w:t>
-      </w:r>
-    </w:p>
-    <w:p>
-      <w:pPr>
-        <w:pStyle w:val="body"/>
-      </w:pPr>
-      <w:r>
-        <w:t xml:space="preserve">  • a “Continue” button</w:t>
-      </w:r>
-    </w:p>
-    <w:p>
-      <w:pPr>
-        <w:pStyle w:val="body"/>
-      </w:pPr>
-      <w:r>
-        <w:t>2. The user inserts the range in which he/she wants to find a car.</w:t>
-      </w:r>
-    </w:p>
-    <w:p>
-      <w:pPr>
-        <w:pStyle w:val="body"/>
-      </w:pPr>
-      <w:r>
-        <w:t xml:space="preserve">3. The user selects the desired unit of measurement (km is preselected) </w:t>
-      </w:r>
-    </w:p>
-    <w:p>
-      <w:pPr>
-        <w:pStyle w:val="body"/>
-      </w:pPr>
-      <w:r>
-        <w:t>4. The user selects the "From current Position" checkbox.</w:t>
-      </w:r>
-    </w:p>
-    <w:p>
-      <w:pPr>
-        <w:pStyle w:val="body"/>
-      </w:pPr>
-      <w:r>
-        <w:t>5. The user taps the "Continue" button.</w:t>
-      </w:r>
-    </w:p>
-    <w:p>
-      <w:pPr>
-        <w:pStyle w:val="body"/>
-      </w:pPr>
-      <w:r>
-        <w:t>6. The application displays a Google provided map with the found cars</w:t>
-      </w:r>
-    </w:p>
-    <w:p>
-      <w:pPr>
-        <w:pStyle w:val="body"/>
-      </w:pPr>
-      <w:r>
-        <w:t>7. The user taps on the object representing the car he/she wants to reserve.</w:t>
-      </w:r>
-    </w:p>
-    <w:p>
-      <w:pPr>
-        <w:pStyle w:val="body"/>
-      </w:pPr>
-      <w:r>
-        <w:t>8. A pop-up appears asking the user whether he/she wants to confirm the reservation.</w:t>
-      </w:r>
-    </w:p>
-    <w:p>
-      <w:pPr>
-        <w:pStyle w:val="body"/>
-      </w:pPr>
-      <w:r>
-        <w:t>9. The user taps on the "Yes" button.</w:t>
-      </w:r>
-    </w:p>
-    <w:p>
-      <w:pPr>
-        <w:pStyle w:val="body"/>
-      </w:pPr>
-      <w:r>
-        <w:t>10. The app confirms to the user that the car has been reserved correctly by displaying the following sentence: “Reservation successf</w:t>
-      </w:r>
-      <w:r>
-        <w:t>ul!”.</w:t>
-      </w:r>
-    </w:p>
-    <w:p>
-      <w:pPr>
-        <w:pStyle w:val="body"/>
-        <w:outlineLvl w:val="0"/>
-        <w:rPr>
-          <w:u w:val="single"/>
-        </w:rPr>
-      </w:pPr>
-      <w:r>
-        <w:rPr>
-          <w:u w:val="single"/>
-        </w:rPr>
-        <w:t>Exit condition</w:t>
-      </w:r>
-    </w:p>
-    <w:p>
-      <w:pPr>
-        <w:pStyle w:val="body"/>
-      </w:pPr>
-      <w:r>
-        <w:t xml:space="preserve">A notification from the app tells the user </w:t>
-      </w:r>
-      <w:r>
-        <w:t>that the car has been reserved.</w:t>
-      </w:r>
-    </w:p>
-    <w:p>
-      <w:pPr>
-        <w:pStyle w:val="body"/>
-        <w:outlineLvl w:val="0"/>
-        <w:rPr>
-          <w:u w:val="single"/>
-        </w:rPr>
-      </w:pPr>
-      <w:r>
-        <w:rPr>
-          <w:u w:val="single"/>
-        </w:rPr>
-        <w:t>Exceptions</w:t>
-      </w:r>
-    </w:p>
-    <w:p>
-      <w:pPr>
-        <w:pStyle w:val="body"/>
-      </w:pPr>
-      <w:r>
-        <w:t>- System/connection failure: if either the system ceases to function or the connection with the user's phone is lost at any time between step 2 and 9 before step 9 is completed, the procedure needs to be performed again from the entry condition.</w:t>
-      </w:r>
-    </w:p>
-    <w:p>
-      <w:pPr>
-        <w:pStyle w:val="body"/>
-      </w:pPr>
-      <w:r>
-        <w:t>-</w:t>
-      </w:r>
-      <w:r>
-        <w:t xml:space="preserve"> </w:t>
-      </w:r>
-      <w:r>
-        <w:t>Invalid data: in the text box in the first screen the user can insert only a positive integer number. If the user inserts something else, the button “Continue” becomes inactive.</w:t>
-      </w:r>
-    </w:p>
-    <w:p>
-      <w:pPr>
-        <w:pStyle w:val="body"/>
-      </w:pPr>
-      <w:r>
-        <w:t>-</w:t>
-      </w:r>
-      <w:r>
-        <w:t xml:space="preserve"> </w:t>
-      </w:r>
-      <w:r>
-        <w:t>Pending payment: if the user has yet to pay for his/her last ride, when the user taps the continue button in step 5 another pop-up appears which reads: "Pending ride, cannot confirm rese</w:t>
-      </w:r>
-      <w:r>
-        <w:t>r</w:t>
-      </w:r>
-      <w:r>
-        <w:t>vation". And the user must interrupt the procedure</w:t>
-      </w:r>
-      <w:r>
-        <w:t>.</w:t>
-      </w:r>
-    </w:p>
-    <w:p>
-      <w:pPr>
-        <w:pStyle w:val="body"/>
-      </w:pPr>
-      <w:r>
-        <w:t>-Expired credit card/identity card:  if the user's credit card or identity card has expired, when the user taps the continue button in step 5 another pop-up appears which reads: "Expired</w:t>
-      </w:r>
-      <w:r>
-        <w:t xml:space="preserve"> document, please edit profile"</w:t>
-      </w:r>
-      <w:r>
-        <w:t>. The user must interrupt the procedure</w:t>
-      </w:r>
-      <w:r>
-        <w:t>.</w:t>
-      </w:r>
-    </w:p>
-    <w:p>
-      <w:pPr>
-        <w:pStyle w:val="body"/>
-      </w:pPr>
-      <w:r>
-        <w:t>-</w:t>
-      </w:r>
-      <w:r>
-        <w:t xml:space="preserve"> </w:t>
-      </w:r>
-      <w:r>
-        <w:t>Double reservation</w:t>
-      </w:r>
-      <w:r>
-        <w:t>: if the user has a</w:t>
-      </w:r>
-      <w:r>
-        <w:t>lready a reservat</w:t>
-      </w:r>
-      <w:r>
-        <w:t>ion which is not expired yet, when the user taps the continue button in step 5 another pop-up appears which reads: "A</w:t>
-      </w:r>
-      <w:r>
-        <w:t>nother reservation is active".</w:t>
-      </w:r>
-    </w:p>
-    <w:p>
-      <w:pPr>
-        <w:pStyle w:val="body"/>
-        <w:outlineLvl w:val="0"/>
-        <w:rPr>
-          <w:u w:val="single"/>
-        </w:rPr>
-      </w:pPr>
-      <w:r>
-        <w:rPr>
-          <w:u w:val="single"/>
-        </w:rPr>
-        <w:t>Special requirements</w:t>
-      </w:r>
-    </w:p>
-    <w:p>
-      <w:pPr>
-        <w:pStyle w:val="body"/>
-      </w:pPr>
-      <w:r>
-        <w:t xml:space="preserve">- The user’s phone is required to be connected to the internet </w:t>
-      </w:r>
-    </w:p>
-    <w:p>
-      <w:pPr>
-        <w:pStyle w:val="body"/>
-      </w:pPr>
-      <w:r>
-        <w:t xml:space="preserve">either via </w:t>
-      </w:r>
-      <w:r>
-        <w:t>Wi-Fi</w:t>
-      </w:r>
-      <w:r>
-        <w:t xml:space="preserve"> or 3G (or similar) connection.</w:t>
-      </w:r>
-    </w:p>
-    <w:p>
-      <w:pPr>
-        <w:pStyle w:val="body"/>
-      </w:pPr>
-      <w:r>
-        <w:t>- The user’s phone needs an activated GPS connection.</w:t>
-      </w:r>
-    </w:p>
-    <w:p>
-      <w:pPr>
-        <w:pStyle w:val="body"/>
-      </w:pPr>
-      <w:r>
-        <w:t>- The system's server needs to be operational and responsive enough to allow the procedure to be carried out in a reasonable amount of time.</w:t>
-      </w:r>
-    </w:p>
-    <w:p>
-      <w:pPr>
-        <w:pStyle w:val="body"/>
-      </w:pPr>
-    </w:p>
-    <w:p>
-      <w:pPr>
-        <w:pStyle w:val="body"/>
-        <w:outlineLvl w:val="0"/>
-      </w:pPr>
-      <w:r>
-        <w:rPr>
-          <w:u w:val="single"/>
-        </w:rPr>
-        <w:t>Name</w:t>
-      </w:r>
-      <w:r>
-        <w:t>: Retrieve a car</w:t>
-      </w:r>
-    </w:p>
-    <w:p>
-      <w:pPr>
-        <w:pStyle w:val="body"/>
-        <w:outlineLvl w:val="0"/>
-        <w:rPr>
-          <w:u w:val="single"/>
-        </w:rPr>
-      </w:pPr>
-      <w:r>
-        <w:rPr>
-          <w:u w:val="single"/>
-        </w:rPr>
-        <w:t>Participating actors</w:t>
-      </w:r>
-    </w:p>
-    <w:p>
-      <w:pPr>
-        <w:pStyle w:val="body"/>
-        <w:outlineLvl w:val="0"/>
-      </w:pPr>
-      <w:r>
-        <w:t>Employee</w:t>
-      </w:r>
-      <w:r>
-        <w:t>: a person hired by the company</w:t>
-      </w:r>
-    </w:p>
-    <w:p>
-      <w:pPr>
-        <w:pStyle w:val="body"/>
-        <w:outlineLvl w:val="0"/>
-        <w:rPr>
-          <w:u w:val="single"/>
-        </w:rPr>
-      </w:pPr>
-      <w:r>
-        <w:rPr>
-          <w:u w:val="single"/>
-        </w:rPr>
-        <w:t>Entry condition</w:t>
-      </w:r>
-    </w:p>
-    <w:p>
-      <w:pPr>
-        <w:pStyle w:val="body"/>
-      </w:pPr>
-      <w:r>
-        <w:t>Two employees are informed by a notification from their AdminPowerEnJoy th</w:t>
-      </w:r>
-      <w:r>
-        <w:t>at a car needs to be retrieved.</w:t>
-      </w:r>
-    </w:p>
-    <w:p>
-      <w:pPr>
-        <w:pStyle w:val="body"/>
-        <w:outlineLvl w:val="0"/>
-        <w:rPr>
-          <w:u w:val="single"/>
-        </w:rPr>
-      </w:pPr>
-      <w:r>
-        <w:rPr>
-          <w:u w:val="single"/>
-        </w:rPr>
-        <w:t>Flow of events</w:t>
-      </w:r>
-    </w:p>
-    <w:p>
-      <w:pPr>
-        <w:pStyle w:val="body"/>
-      </w:pPr>
-      <w:r>
-        <w:t>1. One of the e</w:t>
-      </w:r>
-      <w:r>
-        <w:t>mployees opens the AdminPowerEnJ</w:t>
-      </w:r>
-      <w:r>
-        <w:t xml:space="preserve">oy application. </w:t>
-      </w:r>
-    </w:p>
-    <w:p>
-      <w:pPr>
-        <w:pStyle w:val="body"/>
-      </w:pPr>
-      <w:r>
-        <w:t>2. The employee taps on the "Retrieval procedure" button in the newly appeared screen.</w:t>
-      </w:r>
-    </w:p>
-    <w:p>
-      <w:pPr>
-        <w:pStyle w:val="body"/>
-      </w:pPr>
-      <w:r>
-        <w:t>3. A new screen appears containing a list of codes representing cars that need to be retrieved and a "</w:t>
-      </w:r>
-      <w:r>
-        <w:t>Confirm</w:t>
-      </w:r>
-      <w:r>
-        <w:t>" button and an "Unlock" button.</w:t>
-      </w:r>
-    </w:p>
-    <w:p>
-      <w:pPr>
-        <w:pStyle w:val="body"/>
-      </w:pPr>
-      <w:r>
-        <w:t>4. The employee accepts the assignment by tapping on the code representing the car which was specified in the notification and tapping "Confirm".</w:t>
-      </w:r>
-    </w:p>
-    <w:p>
-      <w:pPr>
-        <w:pStyle w:val="body"/>
-      </w:pPr>
-      <w:r>
-        <w:t>5. The pair of employees heads to a company car and enters it.</w:t>
-      </w:r>
-    </w:p>
-    <w:p>
-      <w:pPr>
-        <w:pStyle w:val="body"/>
-      </w:pPr>
-      <w:r>
-        <w:t>6. They proceed to insert the code of the car to retrieve in the navigator of the company car, which instructs them on how to reach the car's location.</w:t>
-      </w:r>
-    </w:p>
-    <w:p>
-      <w:pPr>
-        <w:pStyle w:val="body"/>
-      </w:pPr>
-      <w:r>
-        <w:t>7. Once they arrive to the car they use the equipment in the company's car to recharge the car to retrieve if neces</w:t>
-      </w:r>
-      <w:r>
-        <w:t>s</w:t>
-      </w:r>
-      <w:r>
-        <w:t>ary.</w:t>
-      </w:r>
-    </w:p>
-    <w:p>
-      <w:pPr>
-        <w:pStyle w:val="body"/>
-      </w:pPr>
-      <w:r>
-        <w:t>8. The employee who accepted the task uses his app to unlock the car through the "Unlock" button.</w:t>
-      </w:r>
-    </w:p>
-    <w:p>
-      <w:pPr>
-        <w:pStyle w:val="body"/>
-      </w:pPr>
-      <w:r>
-        <w:t>9. One of the employees ignites the car and drives to the nearest safe area, while the other follows him with the company car.</w:t>
-      </w:r>
-    </w:p>
-    <w:p>
-      <w:pPr>
-        <w:pStyle w:val="body"/>
-      </w:pPr>
-      <w:r>
-        <w:t>10. Arrived at the nearest safe area the employee parks and exits th</w:t>
-      </w:r>
-      <w:r>
-        <w:t>e car that had to be retrieved.</w:t>
-      </w:r>
-    </w:p>
-    <w:p>
-      <w:pPr>
-        <w:pStyle w:val="body"/>
-        <w:outlineLvl w:val="0"/>
-        <w:rPr>
-          <w:u w:val="single"/>
-        </w:rPr>
-      </w:pPr>
-      <w:r>
-        <w:rPr>
-          <w:u w:val="single"/>
-        </w:rPr>
-        <w:t>Exit condition</w:t>
-      </w:r>
-    </w:p>
-    <w:p>
-      <w:pPr>
-        <w:pStyle w:val="body"/>
-      </w:pPr>
-      <w:r>
-        <w:t>The car parked in a safe area becomes available and this is notified to the app of the employee who accepted the task</w:t>
-      </w:r>
-    </w:p>
-    <w:p>
-      <w:pPr>
-        <w:pStyle w:val="body"/>
-        <w:outlineLvl w:val="0"/>
-        <w:rPr>
-          <w:u w:val="single"/>
-        </w:rPr>
-      </w:pPr>
-      <w:r>
-        <w:rPr>
-          <w:u w:val="single"/>
-        </w:rPr>
-        <w:t>Exceptions</w:t>
-      </w:r>
-    </w:p>
-    <w:p>
-      <w:pPr>
-        <w:pStyle w:val="body"/>
-      </w:pPr>
-      <w:r>
-        <w:t>- The car cannot b</w:t>
-      </w:r>
-      <w:r>
-        <w:t>e recharged/moved</w:t>
-      </w:r>
-      <w:r>
-        <w:t>: the employees request the help of a special unit that handles these situations</w:t>
-      </w:r>
-    </w:p>
-    <w:p>
-      <w:pPr>
-        <w:pStyle w:val="body"/>
-        <w:outlineLvl w:val="0"/>
-        <w:rPr>
-          <w:u w:val="single"/>
-        </w:rPr>
-      </w:pPr>
-      <w:r>
-        <w:rPr>
-          <w:u w:val="single"/>
-        </w:rPr>
-        <w:t>Special requirements</w:t>
-      </w:r>
-    </w:p>
-    <w:p>
-      <w:pPr>
-        <w:pStyle w:val="body"/>
-      </w:pPr>
-      <w:r>
-        <w:t>- The system's server needs to be operational and responsive enough to allow the procedure to be carried out in a reasonable amount of time.</w:t>
-      </w:r>
-    </w:p>
-    <w:p>
-      <w:pPr>
-        <w:pStyle w:val="body"/>
-      </w:pPr>
-    </w:p>
-    <w:p>
-      <w:pPr>
-        <w:pStyle w:val="body"/>
-      </w:pPr>
-      <w:r>
-        <w:rPr>
-          <w:u w:val="single"/>
-        </w:rPr>
-        <w:t>Name</w:t>
-      </w:r>
-      <w:r>
-        <w:t>: Ride a car</w:t>
-      </w:r>
-    </w:p>
-    <w:p>
-      <w:pPr>
-        <w:pStyle w:val="body"/>
-        <w:rPr>
-          <w:u w:val="single"/>
-        </w:rPr>
-      </w:pPr>
-      <w:r>
-        <w:rPr>
-          <w:u w:val="single"/>
-        </w:rPr>
-        <w:t>Participating actors</w:t>
-      </w:r>
-    </w:p>
-    <w:p>
-      <w:pPr>
-        <w:pStyle w:val="body"/>
-      </w:pPr>
-      <w:r>
-        <w:t>Non-logged person</w:t>
-      </w:r>
-      <w:r>
-        <w:t>: someone who is not logged in the system</w:t>
-      </w:r>
-    </w:p>
-    <w:p>
-      <w:pPr>
-        <w:pStyle w:val="body"/>
-      </w:pPr>
-      <w:r>
-        <w:t>User</w:t>
-      </w:r>
-      <w:r>
-        <w:t>: a person logged in the system</w:t>
-      </w:r>
-    </w:p>
-    <w:p>
-      <w:pPr>
-        <w:pStyle w:val="body"/>
-        <w:rPr>
-          <w:u w:val="single"/>
-        </w:rPr>
-      </w:pPr>
-      <w:r>
-        <w:rPr>
-          <w:u w:val="single"/>
-        </w:rPr>
-        <w:t>Entry condition</w:t>
-      </w:r>
-    </w:p>
-    <w:p>
-      <w:pPr>
-        <w:pStyle w:val="body"/>
-      </w:pPr>
-      <w:r>
-        <w:t>The Reserve a car use case</w:t>
-      </w:r>
-    </w:p>
-    <w:p>
-      <w:pPr>
-        <w:pStyle w:val="body"/>
-        <w:rPr>
-          <w:u w:val="single"/>
-        </w:rPr>
-      </w:pPr>
-      <w:r>
-        <w:rPr>
-          <w:u w:val="single"/>
-        </w:rPr>
-        <w:t>Flow of events</w:t>
-      </w:r>
-    </w:p>
-    <w:p>
-      <w:pPr>
-        <w:pStyle w:val="body"/>
-      </w:pPr>
-      <w:r>
-        <w:t>1. From the home page of the app the user selects "My reservations".</w:t>
-      </w:r>
-    </w:p>
-    <w:p>
-      <w:pPr>
-        <w:pStyle w:val="body"/>
-      </w:pPr>
-      <w:r>
-        <w:t>2. The user selects his/her reservation and clicks the "Unlock" button.</w:t>
-      </w:r>
-    </w:p>
-    <w:p>
-      <w:pPr>
-        <w:pStyle w:val="body"/>
-      </w:pPr>
-      <w:r>
-        <w:t>3. The user who unlocked the car or another person enters the unlocked car in the driver seat (he will be referred to as the driver).</w:t>
-      </w:r>
-    </w:p>
-    <w:p>
-      <w:pPr>
-        <w:pStyle w:val="body"/>
-      </w:pPr>
-      <w:r>
-        <w:t>4. Up to four other people or three other people and the user enter the car in the passenger seats.</w:t>
-      </w:r>
-    </w:p>
-    <w:p>
-      <w:pPr>
-        <w:pStyle w:val="body"/>
-      </w:pPr>
-      <w:r>
-        <w:t>5. The driver ignites the car, and the system starts charging the user.</w:t>
-      </w:r>
-    </w:p>
-    <w:p>
-      <w:pPr>
-        <w:pStyle w:val="body"/>
-      </w:pPr>
-      <w:r>
-        <w:t>6. The driver drives the car to his/her destination.</w:t>
-      </w:r>
-    </w:p>
-    <w:p>
-      <w:pPr>
-        <w:pStyle w:val="body"/>
-      </w:pPr>
-      <w:r>
-        <w:t>7. The driver stops the car and the system stops charging the user.</w:t>
-      </w:r>
-    </w:p>
-    <w:p>
-      <w:pPr>
-        <w:pStyle w:val="body"/>
-      </w:pPr>
-      <w:r>
-        <w:t>8. All the people who entered the car exit the car.</w:t>
-      </w:r>
-    </w:p>
-    <w:p>
-      <w:pPr>
-        <w:pStyle w:val="body"/>
-      </w:pPr>
-      <w:r>
-        <w:t xml:space="preserve">9. Insertion point </w:t>
-      </w:r>
-      <w:r>
-        <w:t>for the Plug in a car use case.</w:t>
-      </w:r>
-    </w:p>
-    <w:p>
-      <w:pPr>
-        <w:pStyle w:val="body"/>
-        <w:rPr>
-          <w:u w:val="single"/>
-        </w:rPr>
-      </w:pPr>
-      <w:r>
-        <w:rPr>
-          <w:u w:val="single"/>
-        </w:rPr>
-        <w:t>Exit condition</w:t>
-      </w:r>
-    </w:p>
-    <w:p>
-      <w:pPr>
-        <w:pStyle w:val="body"/>
-      </w:pPr>
-      <w:r>
-        <w:t>8. The system automatically locks the car</w:t>
-      </w:r>
-    </w:p>
-    <w:p>
-      <w:pPr>
-        <w:pStyle w:val="body"/>
-        <w:rPr>
-          <w:u w:val="single"/>
-        </w:rPr>
-      </w:pPr>
-      <w:r>
-        <w:rPr>
-          <w:u w:val="single"/>
-        </w:rPr>
-        <w:t>Exceptions</w:t>
-      </w:r>
-    </w:p>
-    <w:p>
-      <w:pPr>
-        <w:pStyle w:val="body"/>
-      </w:pPr>
-      <w:r>
-        <w:t>- Car accident: the driver notifies the company that an accident happened, if possible he completes the ride, oth</w:t>
-      </w:r>
-      <w:r>
-        <w:t>erwise he leaves the car there.</w:t>
-      </w:r>
-    </w:p>
-    <w:p>
-      <w:pPr>
-        <w:pStyle w:val="body"/>
-        <w:rPr>
-          <w:u w:val="single"/>
-        </w:rPr>
-      </w:pPr>
-      <w:r>
-        <w:rPr>
-          <w:u w:val="single"/>
-        </w:rPr>
-        <w:t>Special requirements</w:t>
-      </w:r>
-    </w:p>
-    <w:p>
-      <w:pPr>
-        <w:pStyle w:val="body"/>
-      </w:pPr>
-      <w:r>
-        <w:t xml:space="preserve">- The non-registered person's phone is required to be connected to the internet either via </w:t>
-      </w:r>
-      <w:r>
-        <w:t>Wi-Fi</w:t>
-      </w:r>
-      <w:r>
-        <w:t xml:space="preserve"> or 3G (or similar) connection.</w:t>
-      </w:r>
-    </w:p>
-    <w:p>
-      <w:pPr>
-        <w:pStyle w:val="body"/>
-      </w:pPr>
-      <w:r>
-        <w:t>- The user's phone needs an activated GPS connection.</w:t>
-      </w:r>
-    </w:p>
-    <w:p>
-      <w:pPr>
-        <w:pStyle w:val="body"/>
-      </w:pPr>
-    </w:p>
-    <w:p>
-      <w:pPr>
-        <w:pStyle w:val="body"/>
-      </w:pPr>
-      <w:r>
-        <w:rPr>
-          <w:u w:val="single"/>
-        </w:rPr>
-        <w:t>Name</w:t>
-      </w:r>
-      <w:r>
-        <w:t>: Pug in a car</w:t>
-      </w:r>
-    </w:p>
-    <w:p>
-      <w:pPr>
-        <w:pStyle w:val="body"/>
-        <w:rPr>
-          <w:u w:val="single"/>
-        </w:rPr>
-      </w:pPr>
-      <w:r>
-        <w:rPr>
-          <w:u w:val="single"/>
-        </w:rPr>
-        <w:t>Participating actors</w:t>
-      </w:r>
-    </w:p>
-    <w:p>
-      <w:pPr>
-        <w:pStyle w:val="body"/>
-      </w:pPr>
-      <w:r>
-        <w:t>Person</w:t>
-      </w:r>
-      <w:r>
-        <w:t>: any human person</w:t>
-      </w:r>
-    </w:p>
-    <w:p>
-      <w:pPr>
-        <w:pStyle w:val="body"/>
-        <w:rPr>
-          <w:u w:val="single"/>
-        </w:rPr>
-      </w:pPr>
-      <w:r>
-        <w:rPr>
-          <w:u w:val="single"/>
-        </w:rPr>
-        <w:t>Entry condition</w:t>
-      </w:r>
-    </w:p>
-    <w:p>
-      <w:pPr>
-        <w:pStyle w:val="body"/>
-      </w:pPr>
-      <w:r>
-        <w:t xml:space="preserve">There is a car parked near </w:t>
-      </w:r>
-      <w:r>
-        <w:t>a power grid and not plugged in</w:t>
-      </w:r>
-    </w:p>
-    <w:p>
-      <w:pPr>
-        <w:pStyle w:val="body"/>
-        <w:rPr>
-          <w:u w:val="single"/>
-        </w:rPr>
-      </w:pPr>
-      <w:r>
-        <w:rPr>
-          <w:u w:val="single"/>
-        </w:rPr>
-        <w:t>Flow of events</w:t>
-      </w:r>
-    </w:p>
-    <w:p>
-      <w:pPr>
-        <w:pStyle w:val="body"/>
-      </w:pPr>
-      <w:r>
-        <w:t>1. The person plugs the car in the power grid.</w:t>
-      </w:r>
-    </w:p>
-    <w:p>
-      <w:pPr>
-        <w:pStyle w:val="body"/>
-      </w:pPr>
-      <w:r>
-        <w:t>2. The system is informed that the car</w:t>
-      </w:r>
-      <w:r>
-        <w:t xml:space="preserve"> in question is now plugged in.</w:t>
-      </w:r>
-    </w:p>
-    <w:p>
-      <w:pPr>
-        <w:pStyle w:val="body"/>
-        <w:rPr>
-          <w:u w:val="single"/>
-        </w:rPr>
-      </w:pPr>
-      <w:r>
-        <w:rPr>
-          <w:u w:val="single"/>
-        </w:rPr>
-        <w:t>Exit condition</w:t>
-      </w:r>
-    </w:p>
-    <w:p>
-      <w:pPr>
-        <w:pStyle w:val="body"/>
-      </w:pPr>
-      <w:r>
-        <w:t>A light on the power grid displays that the car has been succes</w:t>
-      </w:r>
-      <w:r>
-        <w:t>s</w:t>
-      </w:r>
-      <w:r>
-        <w:t>fully plugged in</w:t>
-      </w:r>
-      <w:r>
-        <w:t>.</w:t>
-      </w:r>
-    </w:p>
-    <w:p>
-      <w:pPr>
-        <w:pStyle w:val="body"/>
-      </w:pPr>
-    </w:p>
-    <w:p>
-      <w:pPr>
-        <w:pStyle w:val="body"/>
-      </w:pPr>
-      <w:r>
-        <w:rPr>
-          <w:u w:val="single"/>
-        </w:rPr>
-        <w:t>Name</w:t>
-      </w:r>
-      <w:r>
-        <w:t>: Logout</w:t>
-      </w:r>
-    </w:p>
-    <w:p>
-      <w:pPr>
-        <w:pStyle w:val="body"/>
-        <w:rPr>
-          <w:u w:val="single"/>
-        </w:rPr>
-      </w:pPr>
-      <w:r>
-        <w:rPr>
-          <w:u w:val="single"/>
-        </w:rPr>
-        <w:t>Participating actors</w:t>
-      </w:r>
-    </w:p>
-    <w:p>
-      <w:pPr>
-        <w:pStyle w:val="body"/>
-      </w:pPr>
-      <w:r>
-        <w:t>User</w:t>
-      </w:r>
-      <w:r>
-        <w:t>: a per</w:t>
-      </w:r>
-      <w:r>
-        <w:t>son who is logged in the system.</w:t>
-      </w:r>
-    </w:p>
-    <w:p>
-      <w:pPr>
-        <w:pStyle w:val="body"/>
-        <w:rPr>
-          <w:u w:val="single"/>
-        </w:rPr>
-      </w:pPr>
-      <w:r>
-        <w:rPr>
-          <w:u w:val="single"/>
-        </w:rPr>
-        <w:t>Entry condition</w:t>
-      </w:r>
-    </w:p>
-    <w:p>
-      <w:pPr>
-        <w:pStyle w:val="body"/>
-      </w:pPr>
-      <w:r>
-        <w:t xml:space="preserve">The user is logged in his/her account. </w:t>
-      </w:r>
-    </w:p>
-    <w:p>
-      <w:pPr>
-        <w:pStyle w:val="body"/>
-        <w:rPr>
-          <w:u w:val="single"/>
-        </w:rPr>
-      </w:pPr>
-      <w:r>
-        <w:rPr>
-          <w:u w:val="single"/>
-        </w:rPr>
-        <w:t>Flow of events</w:t>
-      </w:r>
-    </w:p>
-    <w:p>
-      <w:pPr>
-        <w:pStyle w:val="body"/>
-      </w:pPr>
-      <w:r>
-        <w:t>1. The user taps the "Logout" button in the top right corner of any of the screens which appear when the user</w:t>
-      </w:r>
-      <w:r>
-        <w:t xml:space="preserve"> is logged in the application. </w:t>
-      </w:r>
-    </w:p>
-    <w:p>
-      <w:pPr>
-        <w:pStyle w:val="body"/>
-        <w:rPr>
-          <w:u w:val="single"/>
-        </w:rPr>
-      </w:pPr>
-      <w:r>
-        <w:rPr>
-          <w:u w:val="single"/>
-        </w:rPr>
-        <w:t>Exit condition</w:t>
-      </w:r>
-    </w:p>
-    <w:p>
-      <w:pPr>
-        <w:pStyle w:val="body"/>
-      </w:pPr>
-      <w:r>
-        <w:t>Th</w:t>
-      </w:r>
-      <w:r>
-        <w:t>e application shows the Sign in/</w:t>
-      </w:r>
-      <w:r>
-        <w:t>Sign up screen</w:t>
-      </w:r>
-      <w:r>
-        <w:t>.</w:t>
-      </w:r>
-    </w:p>
-    <w:p>
-      <w:pPr>
-        <w:pStyle w:val="body"/>
-        <w:rPr>
-          <w:u w:val="single"/>
-        </w:rPr>
-      </w:pPr>
-      <w:r>
-        <w:rPr>
-          <w:u w:val="single"/>
-        </w:rPr>
-        <w:t>Special requirements</w:t>
-      </w:r>
-    </w:p>
-    <w:p>
-      <w:pPr>
-        <w:pStyle w:val="body"/>
-      </w:pPr>
-      <w:r>
-        <w:t xml:space="preserve">- The non-registered person's phone is required to be connected to the internet either via </w:t>
-      </w:r>
-      <w:r>
-        <w:t>Wi-Fi</w:t>
-      </w:r>
-      <w:r>
-        <w:t xml:space="preserve"> or 3G (or similar) connection.</w:t>
-      </w:r>
-    </w:p>
-    <w:p>
-      <w:pPr>
-        <w:pStyle w:val="body"/>
-      </w:pPr>
-      <w:r>
-        <w:t>- The system's server needs to be operational and responsive enough to allow the procedure to be carried out in a reasonable amount of time.</w:t>
-      </w:r>
-    </w:p>
-    <w:p>
-      <w:pPr>
-        <w:pStyle w:val="body"/>
-      </w:pPr>
-    </w:p>
-    <w:p>
-      <w:pPr>
-        <w:pStyle w:val="body"/>
-      </w:pPr>
-      <w:r>
-        <w:rPr>
-          <w:u w:val="single"/>
-        </w:rPr>
-        <w:t>Name</w:t>
-      </w:r>
-      <w:r>
-        <w:t>: Browse profile</w:t>
-      </w:r>
-    </w:p>
-    <w:p>
-      <w:pPr>
-        <w:pStyle w:val="body"/>
-        <w:rPr>
-          <w:u w:val="single"/>
-        </w:rPr>
-      </w:pPr>
-      <w:r>
-        <w:rPr>
-          <w:u w:val="single"/>
-        </w:rPr>
-        <w:t>Participating actors</w:t>
-      </w:r>
-    </w:p>
-    <w:p>
-      <w:pPr>
-        <w:pStyle w:val="body"/>
-      </w:pPr>
-      <w:r>
-        <w:t>User</w:t>
-      </w:r>
-      <w:r>
-        <w:t>: a per</w:t>
-      </w:r>
-      <w:r>
-        <w:t>son who is logged in the system.</w:t>
-      </w:r>
-    </w:p>
-    <w:p>
-      <w:pPr>
-        <w:pStyle w:val="body"/>
-        <w:rPr>
-          <w:u w:val="single"/>
-        </w:rPr>
-      </w:pPr>
-      <w:r>
-        <w:rPr>
-          <w:u w:val="single"/>
-        </w:rPr>
-        <w:t>Entry condition</w:t>
-      </w:r>
-    </w:p>
-    <w:p>
-      <w:pPr>
-        <w:pStyle w:val="body"/>
-      </w:pPr>
-      <w:r>
-        <w:t>The user opens the application, logs in and taps on "My profile"</w:t>
-      </w:r>
-      <w:r>
-        <w:t>.</w:t>
-      </w:r>
-    </w:p>
-    <w:p>
-      <w:pPr>
-        <w:pStyle w:val="body"/>
-        <w:rPr>
-          <w:u w:val="single"/>
-        </w:rPr>
-      </w:pPr>
-      <w:r>
-        <w:rPr>
-          <w:u w:val="single"/>
-        </w:rPr>
-        <w:t>Flow of events</w:t>
-      </w:r>
-    </w:p>
-    <w:p>
-      <w:pPr>
-        <w:pStyle w:val="body"/>
-      </w:pPr>
-      <w:r>
         <w:t>1. A screen appears containing a chart with all the user's personal data and an "Edit" button, as well as some statistics regarding the user's rides:</w:t>
       </w:r>
     </w:p>
@@ -6622,146 +6355,116 @@
         <w:pStyle w:val="body"/>
       </w:pPr>
       <w:r>
-        <w:t>- Behavior history</w:t>
-      </w:r>
-      <w:r>
-        <w:t>: total of negative, positive and neutral behavior cases, associated with a "karma level" color which ranges from green(good) to yellow(neutral) to red(bad)</w:t>
-      </w:r>
-      <w:r>
-        <w:t xml:space="preserve"> </w:t>
-      </w:r>
-      <w:r>
-        <w:t>determined by the sum of extra fees (-2) and discounts (+1)</w:t>
-      </w:r>
-      <w:r>
-        <w:t xml:space="preserve"> </w:t>
-      </w:r>
-      <w:r>
-        <w:t>on the side there is a "View Payment history" button.</w:t>
-      </w:r>
-    </w:p>
-    <w:p>
-      <w:pPr>
-        <w:pStyle w:val="body"/>
-      </w:pPr>
-      <w:r>
-        <w:t xml:space="preserve">2. Extension point for the Edit profile and </w:t>
-      </w:r>
-      <w:r>
-        <w:t>View payment history use cases.</w:t>
-      </w:r>
-    </w:p>
-    <w:p>
-      <w:pPr>
-        <w:pStyle w:val="body"/>
-        <w:rPr>
-          <w:u w:val="single"/>
-        </w:rPr>
-      </w:pPr>
-      <w:r>
-        <w:rPr>
-          <w:u w:val="single"/>
-        </w:rPr>
-        <w:t>Exit condition</w:t>
-      </w:r>
-    </w:p>
-    <w:p>
-      <w:pPr>
-        <w:pStyle w:val="body"/>
-      </w:pPr>
-      <w:r>
-        <w:t>The user either logs out, closes the app or goes back to the home page</w:t>
-      </w:r>
-      <w:r>
-        <w:t>.</w:t>
-      </w:r>
-    </w:p>
-    <w:p>
-      <w:pPr>
-        <w:pStyle w:val="body"/>
-        <w:rPr>
-          <w:u w:val="single"/>
-        </w:rPr>
-      </w:pPr>
-      <w:r>
-        <w:rPr>
-          <w:u w:val="single"/>
-        </w:rPr>
-        <w:t>Special requirements</w:t>
-      </w:r>
-    </w:p>
-    <w:p>
-      <w:pPr>
-        <w:pStyle w:val="body"/>
-      </w:pPr>
-      <w:r>
-        <w:t xml:space="preserve">- The user's phone is required to be connected to the internet either via </w:t>
-      </w:r>
-      <w:r>
-        <w:t>Wi-Fi</w:t>
-      </w:r>
-      <w:r>
-        <w:t xml:space="preserve"> or 3G (or similar) connection.</w:t>
-      </w:r>
-    </w:p>
-    <w:p>
-      <w:pPr>
-        <w:pStyle w:val="body"/>
-      </w:pPr>
-      <w:r>
-        <w:t>- The system's server needs to be operational and responsive enough to allow the procedure to be carried out in a reasonable amount of time.</w:t>
-      </w:r>
-    </w:p>
-    <w:p>
-      <w:pPr>
-        <w:pStyle w:val="body"/>
-      </w:pPr>
-    </w:p>
-    <w:p>
-      <w:pPr>
-        <w:pStyle w:val="body"/>
-      </w:pPr>
-      <w:r>
-        <w:rPr>
-          <w:u w:val="single"/>
-        </w:rPr>
-        <w:t>Name</w:t>
-      </w:r>
-      <w:r>
-        <w:t>: V</w:t>
-      </w:r>
-      <w:r>
-        <w:t>iew payment history</w:t>
-      </w:r>
-    </w:p>
-    <w:p>
-      <w:pPr>
-        <w:pStyle w:val="body"/>
-        <w:rPr>
-          <w:u w:val="single"/>
-        </w:rPr>
-      </w:pPr>
-      <w:r>
-        <w:rPr>
-          <w:u w:val="single"/>
-        </w:rPr>
-        <w:t>Participating actors</w:t>
-      </w:r>
-    </w:p>
-    <w:p>
-      <w:pPr>
-        <w:pStyle w:val="body"/>
-      </w:pPr>
-      <w:r>
-        <w:t>User</w:t>
+        <w:t>- Behavior history: total of negative, positive and neutral behavior cases, associated with a "karma level" color which ranges from green(good) to yellow(neutral) to red(bad) determined by the sum of extra fees (-2) and disc</w:t>
       </w:r>
       <w:bookmarkStart w:id="0" w:name="_GoBack"/>
       <w:bookmarkEnd w:id="0"/>
       <w:r>
-        <w:t>: a pers</w:t>
-      </w:r>
-      <w:r>
-        <w:t xml:space="preserve">on who is logged in the system </w:t>
+        <w:t>ounts (+1) on the side there is a "View Payment history" button.</w:t>
+      </w:r>
+    </w:p>
+    <w:p>
+      <w:pPr>
+        <w:pStyle w:val="body"/>
+      </w:pPr>
+      <w:r>
+        <w:t>2. Extension point for the Edit profile and View payment history use cases.</w:t>
+      </w:r>
+    </w:p>
+    <w:p>
+      <w:pPr>
+        <w:pStyle w:val="body"/>
+        <w:rPr>
+          <w:u w:val="single"/>
+        </w:rPr>
+      </w:pPr>
+      <w:r>
+        <w:rPr>
+          <w:u w:val="single"/>
+        </w:rPr>
+        <w:t>Exit condition</w:t>
+      </w:r>
+    </w:p>
+    <w:p>
+      <w:pPr>
+        <w:pStyle w:val="body"/>
+      </w:pPr>
+      <w:r>
+        <w:t>The user either logs out, closes the app or goes back to the home page.</w:t>
+      </w:r>
+    </w:p>
+    <w:p>
+      <w:pPr>
+        <w:pStyle w:val="body"/>
+        <w:rPr>
+          <w:u w:val="single"/>
+        </w:rPr>
+      </w:pPr>
+      <w:r>
+        <w:rPr>
+          <w:u w:val="single"/>
+        </w:rPr>
+        <w:t>Special requirements</w:t>
+      </w:r>
+    </w:p>
+    <w:p>
+      <w:pPr>
+        <w:pStyle w:val="body"/>
+      </w:pPr>
+      <w:r>
+        <w:t>- The user's phone is required to be connected to the internet either via Wi-Fi or 3G (or similar) connection.</w:t>
+      </w:r>
+    </w:p>
+    <w:p>
+      <w:pPr>
+        <w:pStyle w:val="body"/>
+      </w:pPr>
+      <w:r>
+        <w:t>- The system's server needs to be operational and responsive enough to allow the procedure to be carried out in a reasonable amount of time.</w:t>
+      </w:r>
+    </w:p>
+    <w:p>
+      <w:pPr>
+        <w:pStyle w:val="body"/>
+      </w:pPr>
+    </w:p>
+    <w:p>
+      <w:pPr>
+        <w:pStyle w:val="body"/>
+      </w:pPr>
+      <w:r>
+        <w:rPr>
+          <w:u w:val="single"/>
+        </w:rPr>
+        <w:t>Name</w:t>
+      </w:r>
+      <w:r>
+        <w:t>: View payment history</w:t>
+      </w:r>
+    </w:p>
+    <w:p>
+      <w:pPr>
+        <w:pStyle w:val="body"/>
+        <w:rPr>
+          <w:u w:val="single"/>
+        </w:rPr>
+      </w:pPr>
+      <w:r>
+        <w:rPr>
+          <w:u w:val="single"/>
+        </w:rPr>
+        <w:t>Participating actors</w:t>
+      </w:r>
+    </w:p>
+    <w:p>
+      <w:pPr>
+        <w:pStyle w:val="body"/>
+      </w:pPr>
+      <w:r>
+        <w:t>User</w:t>
+      </w:r>
+      <w:r>
+        <w:t xml:space="preserve">: a person who is logged in the system </w:t>
       </w:r>
     </w:p>
     <w:p>
@@ -6813,10 +6516,7 @@
         <w:pStyle w:val="body"/>
       </w:pPr>
       <w:r>
-        <w:t>2. A screen appears containing a "Back" button</w:t>
-      </w:r>
-      <w:r>
-        <w:t xml:space="preserve"> and a chart with five </w:t>
+        <w:t xml:space="preserve">2. A screen appears containing a "Back" button and a chart with five </w:t>
       </w:r>
       <w:r>
         <w:t>columns</w:t>
@@ -6830,63 +6530,39 @@
         <w:pStyle w:val="body"/>
       </w:pPr>
       <w:r>
-        <w:t>- Date</w:t>
-      </w:r>
-      <w:r>
-        <w:t xml:space="preserve">: the date of the ride </w:t>
-      </w:r>
-    </w:p>
-    <w:p>
-      <w:pPr>
-        <w:pStyle w:val="body"/>
-      </w:pPr>
-      <w:r>
-        <w:t>- Start/Finish</w:t>
-      </w:r>
-      <w:r>
-        <w:t>: the starting time and stopping time of the charging for the ride</w:t>
-      </w:r>
-    </w:p>
-    <w:p>
-      <w:pPr>
-        <w:pStyle w:val="body"/>
-      </w:pPr>
-      <w:r>
-        <w:t>- Extras</w:t>
-      </w:r>
-      <w:r>
-        <w:t>: the extra fee percentage + flat amount if any</w:t>
-      </w:r>
-    </w:p>
-    <w:p>
-      <w:pPr>
-        <w:pStyle w:val="body"/>
-      </w:pPr>
-      <w:r>
-        <w:t>- Disc</w:t>
-      </w:r>
-      <w:r>
-        <w:t>ounts</w:t>
-      </w:r>
-      <w:r>
-        <w:t>: the discount percentage if any</w:t>
-      </w:r>
-    </w:p>
-    <w:p>
-      <w:pPr>
-        <w:pStyle w:val="body"/>
-      </w:pPr>
-      <w:r>
-        <w:t>- Payment state</w:t>
-      </w:r>
-      <w:r>
-        <w:t>: OK / PENDING</w:t>
-      </w:r>
-      <w:r>
-        <w:t xml:space="preserve"> </w:t>
-      </w:r>
-      <w:r>
-        <w:t>with a tuple for each ride the user has performed.</w:t>
+        <w:t xml:space="preserve">- Date: the date of the ride </w:t>
+      </w:r>
+    </w:p>
+    <w:p>
+      <w:pPr>
+        <w:pStyle w:val="body"/>
+      </w:pPr>
+      <w:r>
+        <w:t>- Start/Finish: the starting time and stopping time of the charging for the ride</w:t>
+      </w:r>
+    </w:p>
+    <w:p>
+      <w:pPr>
+        <w:pStyle w:val="body"/>
+      </w:pPr>
+      <w:r>
+        <w:t>- Extras: the extra fee percentage + flat amount if any</w:t>
+      </w:r>
+    </w:p>
+    <w:p>
+      <w:pPr>
+        <w:pStyle w:val="body"/>
+      </w:pPr>
+      <w:r>
+        <w:t>- Discounts: the discount percentage if any</w:t>
+      </w:r>
+    </w:p>
+    <w:p>
+      <w:pPr>
+        <w:pStyle w:val="body"/>
+      </w:pPr>
+      <w:r>
+        <w:t>- Payment state: OK / PENDING with a tuple for each ride the user has performed.</w:t>
       </w:r>
     </w:p>
     <w:p>
@@ -6908,10 +6584,7 @@
         <w:pStyle w:val="body"/>
       </w:pPr>
       <w:r>
-        <w:t>The user taps the "Back" button</w:t>
-      </w:r>
-      <w:r>
-        <w:t xml:space="preserve"> and returns to his/her profile.</w:t>
+        <w:t>The user taps the "Back" button and returns to his/her profile.</w:t>
       </w:r>
     </w:p>
     <w:p>
@@ -6933,13 +6606,7 @@
         <w:pStyle w:val="body"/>
       </w:pPr>
       <w:r>
-        <w:t xml:space="preserve">- The non-registered person's phone is required to be connected to the internet either via </w:t>
-      </w:r>
-      <w:r>
-        <w:t>Wi-Fi</w:t>
-      </w:r>
-      <w:r>
-        <w:t xml:space="preserve"> or 3G (or similar) connection.</w:t>
+        <w:t>- The non-registered person's phone is required to be connected to the internet either via Wi-Fi or 3G (or similar) connection.</w:t>
       </w:r>
     </w:p>
     <w:p>
@@ -7013,10 +6680,7 @@
         <w:pStyle w:val="body"/>
       </w:pPr>
       <w:r>
-        <w:t>Extension f</w:t>
-      </w:r>
-      <w:r>
-        <w:t>rom the Browse profile use case</w:t>
+        <w:t>Extension from the Browse profile use case</w:t>
       </w:r>
     </w:p>
     <w:p>
@@ -7062,13 +6726,7 @@
         <w:pStyle w:val="body"/>
       </w:pPr>
       <w:r>
-        <w:t xml:space="preserve">4. </w:t>
-      </w:r>
-      <w:r>
-        <w:t>The user taps the "Confirm" butt</w:t>
-      </w:r>
-      <w:r>
-        <w:t>on.</w:t>
+        <w:t>4. The user taps the "Confirm" button.</w:t>
       </w:r>
     </w:p>
     <w:p>
@@ -7134,13 +6792,7 @@
         <w:pStyle w:val="body"/>
       </w:pPr>
       <w:r>
-        <w:t xml:space="preserve">- The non-registered person's phone is required to be connected to the internet either via </w:t>
-      </w:r>
-      <w:r>
-        <w:t>Wi-Fi</w:t>
-      </w:r>
-      <w:r>
-        <w:t xml:space="preserve"> or 3G (or similar) connection.</w:t>
+        <w:t>- The non-registered person's phone is required to be connected to the internet either via Wi-Fi or 3G (or similar) connection.</w:t>
       </w:r>
     </w:p>
     <w:p>
@@ -7206,13 +6858,7 @@
         <w:pStyle w:val="body"/>
       </w:pPr>
       <w:r>
-        <w:t xml:space="preserve">On the other </w:t>
-      </w:r>
-      <w:r>
-        <w:t>hand,</w:t>
-      </w:r>
-      <w:r>
-        <w:t xml:space="preserve"> for the employee is important to know which cars he/she has retrieved, when and where.</w:t>
+        <w:t>On the other hand, for the employee is important to know which cars he/she has retrieved, when and where.</w:t>
       </w:r>
     </w:p>
     <w:p>
@@ -8623,8 +8269,9 @@
     <w:name w:val="body"/>
     <w:basedOn w:val="BodyText"/>
     <w:qFormat/>
-    <w:rsid w:val="0017664D"/>
+    <w:rsid w:val="008F0249"/>
     <w:pPr>
+      <w:spacing w:line="240" w:lineRule="auto"/>
       <w:ind w:left="0"/>
     </w:pPr>
     <w:rPr>
@@ -9311,7 +8958,7 @@
 </file>
 
 <file path=customXml/itemProps1.xml><?xml version="1.0" encoding="utf-8"?>
-<ds:datastoreItem xmlns:ds="http://schemas.openxmlformats.org/officeDocument/2006/customXml" ds:itemID="{4ECF5634-7E80-BB41-8AFB-33BEFDADF594}">
+<ds:datastoreItem xmlns:ds="http://schemas.openxmlformats.org/officeDocument/2006/customXml" ds:itemID="{837700D6-9C9C-F843-9319-89F378433055}">
   <ds:schemaRefs>
     <ds:schemaRef ds:uri="http://schemas.openxmlformats.org/officeDocument/2006/bibliography"/>
   </ds:schemaRefs>

</xml_diff>

<commit_message>
working on final document
improved sequence diagram (reserve a car)
add mockups
</commit_message>
<xml_diff>
--- a/releases/RASD.docx
+++ b/releases/RASD.docx
@@ -1,6 +1,6 @@
 
 <file path=word/document.xml><?xml version="1.0" encoding="utf-8"?>
-<w:document xmlns:wpc="http://schemas.microsoft.com/office/word/2010/wordprocessingCanvas" xmlns:cx="http://schemas.microsoft.com/office/drawing/2014/chartex" xmlns:mc="http://schemas.openxmlformats.org/markup-compatibility/2006" xmlns:o="urn:schemas-microsoft-com:office:office" xmlns:r="http://schemas.openxmlformats.org/officeDocument/2006/relationships" xmlns:m="http://schemas.openxmlformats.org/officeDocument/2006/math" xmlns:v="urn:schemas-microsoft-com:vml" xmlns:wp14="http://schemas.microsoft.com/office/word/2010/wordprocessingDrawing" xmlns:wp="http://schemas.openxmlformats.org/drawingml/2006/wordprocessingDrawing" xmlns:w10="urn:schemas-microsoft-com:office:word" xmlns:w="http://schemas.openxmlformats.org/wordprocessingml/2006/main" xmlns:w14="http://schemas.microsoft.com/office/word/2010/wordml" xmlns:w15="http://schemas.microsoft.com/office/word/2012/wordml" xmlns:w16se="http://schemas.microsoft.com/office/word/2015/wordml/symex" xmlns:wpg="http://schemas.microsoft.com/office/word/2010/wordprocessingGroup" xmlns:wpi="http://schemas.microsoft.com/office/word/2010/wordprocessingInk" xmlns:wne="http://schemas.microsoft.com/office/word/2006/wordml" xmlns:wps="http://schemas.microsoft.com/office/word/2010/wordprocessingShape" mc:Ignorable="w14 w15 w16se wp14">
+<w:document xmlns:wpc="http://schemas.microsoft.com/office/word/2010/wordprocessingCanvas" xmlns:mo="http://schemas.microsoft.com/office/mac/office/2008/main" xmlns:mc="http://schemas.openxmlformats.org/markup-compatibility/2006" xmlns:mv="urn:schemas-microsoft-com:mac:vml" xmlns:o="urn:schemas-microsoft-com:office:office" xmlns:r="http://schemas.openxmlformats.org/officeDocument/2006/relationships" xmlns:m="http://schemas.openxmlformats.org/officeDocument/2006/math" xmlns:v="urn:schemas-microsoft-com:vml" xmlns:wp14="http://schemas.microsoft.com/office/word/2010/wordprocessingDrawing" xmlns:wp="http://schemas.openxmlformats.org/drawingml/2006/wordprocessingDrawing" xmlns:w10="urn:schemas-microsoft-com:office:word" xmlns:w="http://schemas.openxmlformats.org/wordprocessingml/2006/main" xmlns:w14="http://schemas.microsoft.com/office/word/2010/wordml" xmlns:w15="http://schemas.microsoft.com/office/word/2012/wordml" xmlns:wpg="http://schemas.microsoft.com/office/word/2010/wordprocessingGroup" xmlns:wpi="http://schemas.microsoft.com/office/word/2010/wordprocessingInk" xmlns:wne="http://schemas.microsoft.com/office/word/2006/wordml" xmlns:wps="http://schemas.microsoft.com/office/word/2010/wordprocessingShape" mc:Ignorable="w14 w15 wp14">
   <w:body>
     <w:p>
       <w:pPr>
@@ -28,7 +28,6 @@
       <w:r>
         <w:rPr>
           <w:noProof/>
-          <w:lang w:val="it-IT" w:eastAsia="it-IT"/>
         </w:rPr>
         <w:drawing>
           <wp:anchor distT="0" distB="0" distL="114300" distR="114300" simplePos="0" relativeHeight="251658240" behindDoc="0" locked="0" layoutInCell="1" allowOverlap="1" wp14:anchorId="3E179262" wp14:editId="0E2AC09D">
@@ -196,7 +195,7 @@
     </w:p>
     <w:p>
       <w:pPr>
-        <w:pStyle w:val="Titolo"/>
+        <w:pStyle w:val="Title"/>
         <w:outlineLvl w:val="0"/>
       </w:pPr>
       <w:r>
@@ -208,7 +207,7 @@
     </w:p>
     <w:p>
       <w:pPr>
-        <w:pStyle w:val="Titolo"/>
+        <w:pStyle w:val="Title"/>
         <w:outlineLvl w:val="0"/>
       </w:pPr>
       <w:r>
@@ -218,7 +217,7 @@
     <w:p/>
     <w:p>
       <w:pPr>
-        <w:pStyle w:val="Titolo"/>
+        <w:pStyle w:val="Title"/>
         <w:outlineLvl w:val="0"/>
       </w:pPr>
       <w:r>
@@ -227,12 +226,12 @@
     </w:p>
     <w:p>
       <w:pPr>
-        <w:pStyle w:val="Titolo"/>
-      </w:pPr>
-    </w:p>
-    <w:p>
-      <w:pPr>
-        <w:pStyle w:val="Titolo"/>
+        <w:pStyle w:val="Title"/>
+      </w:pPr>
+    </w:p>
+    <w:p>
+      <w:pPr>
+        <w:pStyle w:val="Title"/>
         <w:outlineLvl w:val="0"/>
       </w:pPr>
       <w:r>
@@ -241,7 +240,7 @@
     </w:p>
     <w:p>
       <w:pPr>
-        <w:pStyle w:val="Titolo"/>
+        <w:pStyle w:val="Title"/>
         <w:outlineLvl w:val="0"/>
       </w:pPr>
       <w:r>
@@ -251,12 +250,12 @@
     <w:p/>
     <w:p>
       <w:pPr>
-        <w:pStyle w:val="Titolo"/>
-      </w:pPr>
-    </w:p>
-    <w:p>
-      <w:pPr>
-        <w:pStyle w:val="Titolo"/>
+        <w:pStyle w:val="Title"/>
+      </w:pPr>
+    </w:p>
+    <w:p>
+      <w:pPr>
+        <w:pStyle w:val="Title"/>
         <w:jc w:val="right"/>
         <w:outlineLvl w:val="0"/>
         <w:rPr>
@@ -272,7 +271,7 @@
     </w:p>
     <w:p>
       <w:pPr>
-        <w:pStyle w:val="Titolo"/>
+        <w:pStyle w:val="Title"/>
         <w:jc w:val="both"/>
         <w:sectPr>
           <w:pgSz w:w="11900" w:h="16840"/>
@@ -6152,72 +6151,6 @@
           <w:b/>
           <w:i/>
           <w:szCs w:val="28"/>
-        </w:rPr>
-      </w:pPr>
-    </w:p>
-    <w:p>
-      <w:pPr>
-        <w:pStyle w:val="body"/>
-        <w:outlineLvl w:val="0"/>
-        <w:rPr>
-          <w:b/>
-          <w:i/>
-          <w:szCs w:val="28"/>
-        </w:rPr>
-      </w:pPr>
-    </w:p>
-    <w:p>
-      <w:pPr>
-        <w:pStyle w:val="body"/>
-        <w:outlineLvl w:val="0"/>
-        <w:rPr>
-          <w:b/>
-          <w:i/>
-          <w:szCs w:val="28"/>
-        </w:rPr>
-      </w:pPr>
-    </w:p>
-    <w:p>
-      <w:pPr>
-        <w:pStyle w:val="body"/>
-        <w:outlineLvl w:val="0"/>
-        <w:rPr>
-          <w:b/>
-          <w:i/>
-          <w:szCs w:val="28"/>
-        </w:rPr>
-      </w:pPr>
-    </w:p>
-    <w:p>
-      <w:pPr>
-        <w:pStyle w:val="body"/>
-        <w:outlineLvl w:val="0"/>
-        <w:rPr>
-          <w:b/>
-          <w:i/>
-          <w:szCs w:val="28"/>
-        </w:rPr>
-      </w:pPr>
-    </w:p>
-    <w:p>
-      <w:pPr>
-        <w:pStyle w:val="body"/>
-        <w:outlineLvl w:val="0"/>
-        <w:rPr>
-          <w:b/>
-          <w:i/>
-          <w:szCs w:val="28"/>
-        </w:rPr>
-      </w:pPr>
-    </w:p>
-    <w:p>
-      <w:pPr>
-        <w:pStyle w:val="body"/>
-        <w:outlineLvl w:val="0"/>
-        <w:rPr>
-          <w:b/>
-          <w:i/>
-          <w:szCs w:val="28"/>
           <w:u w:val="single"/>
         </w:rPr>
       </w:pPr>
@@ -6246,11 +6179,19 @@
           <w:szCs w:val="28"/>
         </w:rPr>
         <w:t>3.2.1. USER INTERFACES</w:t>
+      </w:r>
+      <w:r>
+        <w:rPr>
+          <w:b/>
+          <w:i/>
+          <w:szCs w:val="28"/>
+        </w:rPr>
+        <w:t xml:space="preserve"> </w:t>
       </w:r>
     </w:p>
     <w:tbl>
       <w:tblPr>
-        <w:tblStyle w:val="Grigliatabella"/>
+        <w:tblStyle w:val="TableGrid"/>
         <w:tblpPr w:leftFromText="180" w:rightFromText="180" w:vertAnchor="text" w:horzAnchor="page" w:tblpX="1270" w:tblpY="672"/>
         <w:tblW w:w="0" w:type="auto"/>
         <w:tblBorders>
@@ -6278,10 +6219,9 @@
             <w:r>
               <w:rPr>
                 <w:noProof/>
-                <w:lang w:val="it-IT" w:eastAsia="it-IT"/>
               </w:rPr>
               <w:drawing>
-                <wp:inline distT="0" distB="0" distL="0" distR="0" wp14:anchorId="15B82222" wp14:editId="54022693">
+                <wp:inline distT="0" distB="0" distL="0" distR="0" wp14:anchorId="1A208088" wp14:editId="6BEF9601">
                   <wp:extent cx="5939929" cy="2847340"/>
                   <wp:effectExtent l="0" t="0" r="3810" b="0"/>
                   <wp:docPr id="7" name="Picture 7" descr="../RASD/12%20-%20mockup/registration.png"/>
@@ -6313,7 +6253,7 @@
                         <pic:spPr bwMode="auto">
                           <a:xfrm>
                             <a:off x="0" y="0"/>
-                            <a:ext cx="5942427" cy="2848537"/>
+                            <a:ext cx="5939929" cy="2847340"/>
                           </a:xfrm>
                           <a:prstGeom prst="rect">
                             <a:avLst/>
@@ -6361,9 +6301,6 @@
       <w:pPr>
         <w:pStyle w:val="body"/>
       </w:pPr>
-      <w:r>
-        <w:br w:type="textWrapping" w:clear="all"/>
-      </w:r>
     </w:p>
     <w:p>
       <w:pPr>
@@ -6372,7 +6309,7 @@
     </w:p>
     <w:tbl>
       <w:tblPr>
-        <w:tblStyle w:val="Grigliatabella"/>
+        <w:tblStyle w:val="TableGrid"/>
         <w:tblW w:w="9356" w:type="dxa"/>
         <w:tblInd w:w="-11" w:type="dxa"/>
         <w:tblBorders>
@@ -6406,11 +6343,9 @@
             <w:r>
               <w:rPr>
                 <w:noProof/>
-                <w:lang w:val="it-IT" w:eastAsia="it-IT"/>
               </w:rPr>
-              <w:lastRenderedPageBreak/>
               <w:drawing>
-                <wp:inline distT="0" distB="0" distL="0" distR="0" wp14:anchorId="3CFF54E8" wp14:editId="2A692A84">
+                <wp:inline distT="0" distB="0" distL="0" distR="0" wp14:anchorId="615A91D5" wp14:editId="6A9980C0">
                   <wp:extent cx="1499235" cy="2973484"/>
                   <wp:effectExtent l="0" t="0" r="0" b="0"/>
                   <wp:docPr id="3" name="Picture 3" descr="../RASD/12%20-%20mockup/Home.png"/>
@@ -6472,10 +6407,9 @@
             <w:r>
               <w:rPr>
                 <w:noProof/>
-                <w:lang w:val="it-IT" w:eastAsia="it-IT"/>
               </w:rPr>
               <w:drawing>
-                <wp:inline distT="0" distB="0" distL="0" distR="0" wp14:anchorId="70CCF07C" wp14:editId="0132AFC0">
+                <wp:inline distT="0" distB="0" distL="0" distR="0" wp14:anchorId="1DED46EE" wp14:editId="32C6D1A2">
                   <wp:extent cx="1483360" cy="2941998"/>
                   <wp:effectExtent l="0" t="0" r="0" b="4445"/>
                   <wp:docPr id="4" name="Picture 4" descr="../RASD/12%20-%20mockup/login.png"/>
@@ -6537,10 +6471,9 @@
             <w:r>
               <w:rPr>
                 <w:noProof/>
-                <w:lang w:val="it-IT" w:eastAsia="it-IT"/>
               </w:rPr>
               <w:drawing>
-                <wp:inline distT="0" distB="0" distL="0" distR="0" wp14:anchorId="563B31E3" wp14:editId="37F5C2D5">
+                <wp:inline distT="0" distB="0" distL="0" distR="0" wp14:anchorId="1064FE09" wp14:editId="0D724C01">
                   <wp:extent cx="1486861" cy="2948940"/>
                   <wp:effectExtent l="0" t="0" r="12065" b="0"/>
                   <wp:docPr id="8" name="Picture 8" descr="../RASD/12%20-%20mockup/my%20reservations.png"/>
@@ -6668,1000 +6601,256 @@
         <w:pStyle w:val="body"/>
       </w:pPr>
     </w:p>
-    <w:p>
-      <w:pPr>
-        <w:pStyle w:val="body"/>
-        <w:rPr>
-          <w:b/>
-          <w:i/>
-          <w:szCs w:val="28"/>
-        </w:rPr>
-      </w:pPr>
-    </w:p>
-    <w:p>
-      <w:pPr>
-        <w:pStyle w:val="body"/>
-        <w:rPr>
-          <w:b/>
-          <w:i/>
-          <w:szCs w:val="28"/>
-        </w:rPr>
-      </w:pPr>
-    </w:p>
-    <w:p>
-      <w:pPr>
-        <w:pStyle w:val="body"/>
-        <w:rPr>
-          <w:b/>
-          <w:i/>
-          <w:szCs w:val="28"/>
-        </w:rPr>
-      </w:pPr>
-    </w:p>
-    <w:p>
-      <w:pPr>
-        <w:pStyle w:val="body"/>
-        <w:rPr>
-          <w:b/>
-          <w:i/>
-          <w:szCs w:val="28"/>
-        </w:rPr>
-      </w:pPr>
-    </w:p>
-    <w:p>
-      <w:pPr>
-        <w:pStyle w:val="body"/>
-        <w:outlineLvl w:val="0"/>
-        <w:rPr>
-          <w:b/>
-          <w:i/>
-          <w:szCs w:val="28"/>
-        </w:rPr>
-      </w:pPr>
-      <w:r>
-        <w:rPr>
-          <w:b/>
-          <w:i/>
-          <w:szCs w:val="28"/>
-        </w:rPr>
-        <w:t xml:space="preserve">3.2.2 </w:t>
-      </w:r>
-      <w:r>
-        <w:rPr>
-          <w:b/>
-          <w:i/>
-          <w:szCs w:val="28"/>
-        </w:rPr>
-        <w:t>PERFORMANCE REQUIREMENTS</w:t>
-      </w:r>
-    </w:p>
-    <w:p>
-      <w:pPr>
-        <w:pStyle w:val="body"/>
-        <w:outlineLvl w:val="0"/>
-        <w:rPr>
-          <w:szCs w:val="28"/>
-        </w:rPr>
-      </w:pPr>
-      <w:r>
-        <w:rPr>
-          <w:szCs w:val="28"/>
-        </w:rPr>
-        <w:t>[NFR1]: The system is able to handle the interaction with the expected number of users and employees guaranteeing a maximum response time of 5 seconds</w:t>
-      </w:r>
-    </w:p>
-    <w:p>
-      <w:pPr>
-        <w:pStyle w:val="body"/>
-        <w:outlineLvl w:val="0"/>
-        <w:rPr>
-          <w:b/>
-          <w:i/>
-          <w:szCs w:val="28"/>
-        </w:rPr>
-      </w:pPr>
-    </w:p>
-    <w:p>
-      <w:pPr>
-        <w:pStyle w:val="body"/>
-        <w:outlineLvl w:val="0"/>
-        <w:rPr>
-          <w:b/>
-          <w:i/>
-          <w:szCs w:val="28"/>
-        </w:rPr>
-      </w:pPr>
-      <w:r>
-        <w:rPr>
-          <w:b/>
-          <w:i/>
-          <w:szCs w:val="28"/>
-        </w:rPr>
-        <w:t xml:space="preserve">3.2.3 </w:t>
-      </w:r>
-      <w:r>
-        <w:rPr>
-          <w:b/>
-          <w:i/>
-          <w:szCs w:val="28"/>
-        </w:rPr>
-        <w:t xml:space="preserve">SOFTWARE SYSTEM ATTRIBUTES </w:t>
-      </w:r>
-    </w:p>
-    <w:p>
-      <w:pPr>
-        <w:pStyle w:val="body"/>
-        <w:outlineLvl w:val="0"/>
-        <w:rPr>
-          <w:i/>
-          <w:szCs w:val="28"/>
-          <w:u w:val="single"/>
-        </w:rPr>
-      </w:pPr>
-      <w:r>
-        <w:rPr>
-          <w:i/>
-          <w:szCs w:val="28"/>
-          <w:u w:val="single"/>
-        </w:rPr>
-        <w:t>Scalability:</w:t>
-      </w:r>
-    </w:p>
-    <w:p>
-      <w:pPr>
-        <w:pStyle w:val="body"/>
-        <w:outlineLvl w:val="0"/>
-        <w:rPr>
-          <w:szCs w:val="28"/>
-        </w:rPr>
-      </w:pPr>
-      <w:r>
-        <w:rPr>
-          <w:szCs w:val="28"/>
-        </w:rPr>
-        <w:t xml:space="preserve">[NFR2]: The system is highly scalable to adapt to the possible increasing number of users </w:t>
-      </w:r>
-    </w:p>
-    <w:p>
-      <w:pPr>
-        <w:pStyle w:val="body"/>
-        <w:outlineLvl w:val="0"/>
-        <w:rPr>
-          <w:i/>
-          <w:szCs w:val="28"/>
-          <w:u w:val="single"/>
-        </w:rPr>
-      </w:pPr>
-      <w:r>
-        <w:rPr>
-          <w:i/>
-          <w:szCs w:val="28"/>
-          <w:u w:val="single"/>
-        </w:rPr>
-        <w:t>Capacity:</w:t>
-      </w:r>
-    </w:p>
-    <w:p>
-      <w:pPr>
-        <w:pStyle w:val="body"/>
-        <w:outlineLvl w:val="0"/>
-        <w:rPr>
-          <w:szCs w:val="28"/>
-        </w:rPr>
-      </w:pPr>
-      <w:r>
-        <w:rPr>
-          <w:szCs w:val="28"/>
-        </w:rPr>
-        <w:t>[NFR3]: The system is able to store all the data regarding the users, the cars and the employees up to the expected number of users</w:t>
-      </w:r>
-    </w:p>
-    <w:p>
-      <w:pPr>
-        <w:pStyle w:val="body"/>
-        <w:outlineLvl w:val="0"/>
-        <w:rPr>
-          <w:i/>
-          <w:szCs w:val="28"/>
-          <w:u w:val="single"/>
-        </w:rPr>
-      </w:pPr>
-      <w:r>
-        <w:rPr>
-          <w:i/>
-          <w:szCs w:val="28"/>
-          <w:u w:val="single"/>
-        </w:rPr>
-        <w:t>Availability:</w:t>
-      </w:r>
-    </w:p>
-    <w:p>
-      <w:pPr>
-        <w:pStyle w:val="body"/>
-        <w:outlineLvl w:val="0"/>
-        <w:rPr>
-          <w:szCs w:val="28"/>
-        </w:rPr>
-      </w:pPr>
-      <w:r>
-        <w:rPr>
-          <w:szCs w:val="28"/>
-        </w:rPr>
-        <w:t xml:space="preserve"> </w:t>
-      </w:r>
-      <w:r>
-        <w:rPr>
-          <w:szCs w:val="28"/>
-        </w:rPr>
-        <w:t>[NFR4]: The system needs to be operational 24/7</w:t>
-      </w:r>
-    </w:p>
-    <w:p>
-      <w:pPr>
-        <w:pStyle w:val="body"/>
-        <w:outlineLvl w:val="0"/>
-        <w:rPr>
-          <w:i/>
-          <w:szCs w:val="28"/>
-          <w:u w:val="single"/>
-        </w:rPr>
-      </w:pPr>
-      <w:r>
-        <w:rPr>
-          <w:i/>
-          <w:szCs w:val="28"/>
-          <w:u w:val="single"/>
-        </w:rPr>
-        <w:t>Robustness:</w:t>
-      </w:r>
-    </w:p>
-    <w:p>
-      <w:pPr>
-        <w:pStyle w:val="body"/>
-        <w:outlineLvl w:val="0"/>
-        <w:rPr>
-          <w:szCs w:val="28"/>
-        </w:rPr>
-      </w:pPr>
-      <w:r>
-        <w:rPr>
-          <w:szCs w:val="28"/>
-        </w:rPr>
-        <w:t xml:space="preserve">[NFR5]: The system's database uses proper methods to guarantee fault tolerance  </w:t>
-      </w:r>
-    </w:p>
-    <w:p>
-      <w:pPr>
-        <w:pStyle w:val="body"/>
-        <w:outlineLvl w:val="0"/>
-        <w:rPr>
-          <w:i/>
-          <w:szCs w:val="28"/>
-          <w:u w:val="single"/>
-        </w:rPr>
-      </w:pPr>
-      <w:r>
-        <w:rPr>
-          <w:i/>
-          <w:szCs w:val="28"/>
-          <w:u w:val="single"/>
-        </w:rPr>
-        <w:lastRenderedPageBreak/>
-        <w:t>Interoperability:</w:t>
-      </w:r>
-    </w:p>
-    <w:p>
-      <w:pPr>
-        <w:pStyle w:val="body"/>
-        <w:outlineLvl w:val="0"/>
-        <w:rPr>
-          <w:szCs w:val="28"/>
-        </w:rPr>
-      </w:pPr>
-      <w:r>
-        <w:rPr>
-          <w:szCs w:val="28"/>
-        </w:rPr>
-        <w:t xml:space="preserve"> [NFR6]: Both the PowerEnJoy app and the AdminPowerEnJoy app are compatible with all the major mobile OS's (iOS, Android, Windows)</w:t>
-      </w:r>
-    </w:p>
-    <w:p>
-      <w:pPr>
-        <w:pStyle w:val="body"/>
-        <w:outlineLvl w:val="0"/>
-        <w:rPr>
-          <w:i/>
-          <w:szCs w:val="28"/>
-          <w:u w:val="single"/>
-        </w:rPr>
-      </w:pPr>
-      <w:r>
-        <w:rPr>
-          <w:i/>
-          <w:szCs w:val="28"/>
-          <w:u w:val="single"/>
-        </w:rPr>
-        <w:t xml:space="preserve"> Integrity:</w:t>
-      </w:r>
-    </w:p>
-    <w:p>
-      <w:pPr>
-        <w:pStyle w:val="body"/>
-        <w:outlineLvl w:val="0"/>
-        <w:rPr>
-          <w:szCs w:val="28"/>
-        </w:rPr>
-      </w:pPr>
-      <w:r>
-        <w:rPr>
-          <w:szCs w:val="28"/>
-        </w:rPr>
-        <w:t xml:space="preserve"> [NFR7]: The system has the proper data storage hardware to guarantee the integrity of the data</w:t>
-      </w:r>
-    </w:p>
-    <w:p>
-      <w:pPr>
-        <w:pStyle w:val="body"/>
-        <w:outlineLvl w:val="0"/>
-        <w:rPr>
-          <w:i/>
-          <w:szCs w:val="28"/>
-          <w:u w:val="single"/>
-        </w:rPr>
-      </w:pPr>
-      <w:r>
-        <w:rPr>
-          <w:i/>
-          <w:szCs w:val="28"/>
-          <w:u w:val="single"/>
-        </w:rPr>
-        <w:t xml:space="preserve"> Security:</w:t>
-      </w:r>
-    </w:p>
-    <w:p>
-      <w:pPr>
-        <w:pStyle w:val="body"/>
-        <w:outlineLvl w:val="0"/>
-        <w:rPr>
-          <w:szCs w:val="28"/>
-        </w:rPr>
-      </w:pPr>
-      <w:r>
-        <w:rPr>
-          <w:szCs w:val="28"/>
-        </w:rPr>
-        <w:t xml:space="preserve"> </w:t>
-      </w:r>
-      <w:r>
-        <w:rPr>
-          <w:szCs w:val="28"/>
-        </w:rPr>
-        <w:t>[NFR8]: The system has an encry</w:t>
-      </w:r>
-      <w:r>
-        <w:rPr>
-          <w:szCs w:val="28"/>
-        </w:rPr>
-        <w:t>ption protocol which guarantees the safety of the users' passwords, identity card data, pay</w:t>
-      </w:r>
-      <w:r>
-        <w:rPr>
-          <w:szCs w:val="28"/>
-        </w:rPr>
-        <w:t>m</w:t>
-      </w:r>
-      <w:r>
-        <w:rPr>
-          <w:szCs w:val="28"/>
-        </w:rPr>
-        <w:t>ent info data and driving license data</w:t>
-      </w:r>
-    </w:p>
-    <w:p>
-      <w:pPr>
-        <w:pStyle w:val="body"/>
-        <w:outlineLvl w:val="0"/>
-        <w:rPr>
-          <w:b/>
-          <w:i/>
-          <w:szCs w:val="28"/>
-        </w:rPr>
-      </w:pPr>
-    </w:p>
-    <w:p>
-      <w:pPr>
-        <w:pStyle w:val="body"/>
-        <w:outlineLvl w:val="0"/>
-        <w:rPr>
-          <w:b/>
-          <w:i/>
-          <w:szCs w:val="28"/>
-        </w:rPr>
-      </w:pPr>
-      <w:r>
-        <w:rPr>
-          <w:b/>
-          <w:i/>
-          <w:szCs w:val="28"/>
-        </w:rPr>
-        <w:t xml:space="preserve"> 3.2.4 </w:t>
-      </w:r>
-      <w:r>
-        <w:rPr>
-          <w:b/>
-          <w:i/>
-          <w:szCs w:val="28"/>
-        </w:rPr>
-        <w:t>LIMITATIONS</w:t>
-      </w:r>
-    </w:p>
-    <w:p>
-      <w:pPr>
-        <w:pStyle w:val="body"/>
-        <w:outlineLvl w:val="0"/>
-        <w:rPr>
-          <w:i/>
-          <w:szCs w:val="28"/>
-          <w:u w:val="single"/>
-        </w:rPr>
-      </w:pPr>
-      <w:r>
-        <w:rPr>
-          <w:b/>
-          <w:i/>
-          <w:szCs w:val="28"/>
-        </w:rPr>
-        <w:t xml:space="preserve"> </w:t>
-      </w:r>
-      <w:r>
-        <w:rPr>
-          <w:i/>
-          <w:szCs w:val="28"/>
-          <w:u w:val="single"/>
-        </w:rPr>
-        <w:t>Interfaces to other applications:</w:t>
-      </w:r>
-    </w:p>
-    <w:p>
-      <w:pPr>
-        <w:pStyle w:val="body"/>
-        <w:outlineLvl w:val="0"/>
-        <w:rPr>
-          <w:szCs w:val="28"/>
-        </w:rPr>
-      </w:pPr>
-      <w:r>
-        <w:rPr>
-          <w:szCs w:val="28"/>
-        </w:rPr>
-        <w:t xml:space="preserve"> [NFR9]: The system is able to interact with the external payment service of choice</w:t>
-      </w:r>
-    </w:p>
-    <w:p>
-      <w:pPr>
-        <w:pStyle w:val="body"/>
-        <w:outlineLvl w:val="0"/>
-        <w:rPr>
-          <w:szCs w:val="28"/>
-        </w:rPr>
-      </w:pPr>
-      <w:r>
-        <w:rPr>
-          <w:szCs w:val="28"/>
-        </w:rPr>
-        <w:t xml:space="preserve"> Safety and security consideration</w:t>
-      </w:r>
-      <w:r>
-        <w:rPr>
-          <w:szCs w:val="28"/>
-        </w:rPr>
-        <w:t>s</w:t>
-      </w:r>
-      <w:r>
-        <w:rPr>
-          <w:szCs w:val="28"/>
-        </w:rPr>
-        <w:t>:</w:t>
-      </w:r>
-    </w:p>
-    <w:p>
-      <w:pPr>
-        <w:pStyle w:val="body"/>
-        <w:outlineLvl w:val="0"/>
-        <w:rPr>
-          <w:szCs w:val="28"/>
-        </w:rPr>
-      </w:pPr>
-      <w:r>
-        <w:rPr>
-          <w:szCs w:val="28"/>
-        </w:rPr>
-        <w:t>[NFR]: A system failure does not impair the ability of the users to drive the cars and exit from them</w:t>
-      </w:r>
-    </w:p>
-    <w:p>
-      <w:pPr>
-        <w:pStyle w:val="body"/>
-        <w:outlineLvl w:val="0"/>
-        <w:rPr>
-          <w:b/>
-          <w:i/>
-          <w:szCs w:val="28"/>
-        </w:rPr>
-      </w:pPr>
-      <w:r>
-        <w:rPr>
-          <w:b/>
-          <w:i/>
-          <w:szCs w:val="28"/>
-        </w:rPr>
-        <w:t>4. SCENARIO IDENTIFICATION</w:t>
-      </w:r>
-    </w:p>
-    <w:p>
-      <w:pPr>
-        <w:pStyle w:val="body"/>
-        <w:outlineLvl w:val="0"/>
-        <w:rPr>
-          <w:b/>
-          <w:i/>
-        </w:rPr>
-      </w:pPr>
-      <w:r>
-        <w:rPr>
-          <w:b/>
-          <w:i/>
-        </w:rPr>
-        <w:t xml:space="preserve">4.1 </w:t>
-      </w:r>
-      <w:r>
-        <w:rPr>
-          <w:b/>
-          <w:i/>
-        </w:rPr>
-        <w:t>TRIP TO THE SUPERMARKET</w:t>
-      </w:r>
-    </w:p>
-    <w:p>
-      <w:pPr>
-        <w:pStyle w:val="body"/>
-      </w:pPr>
-      <w:r>
-        <w:t>Yesterday Betty brought her car to the mechanic to change the front tires. Today she needs to go to the supermarket, which is approximately 5km away. Since she notices that today there is a strike of public transport</w:t>
-      </w:r>
-      <w:r>
-        <w:t xml:space="preserve"> </w:t>
-      </w:r>
-      <w:r>
-        <w:t>she chooses to use the new electric car-sharing system provided by PowerEnJoy. So she takes her smartphone and opens the PowerEnJoy application. From the menu, she chooses "</w:t>
-      </w:r>
-      <w:r>
-        <w:t>Reserve</w:t>
-      </w:r>
-      <w:r>
-        <w:t xml:space="preserve"> a car", checking the option "From my position",</w:t>
-      </w:r>
-    </w:p>
-    <w:p>
-      <w:pPr>
-        <w:pStyle w:val="body"/>
-      </w:pPr>
-      <w:r>
-        <w:t>and sets the maximum distance within which she would l</w:t>
-      </w:r>
-      <w:r>
-        <w:t>ike to find a car to 500 meters</w:t>
-      </w:r>
-      <w:r>
-        <w:t>. There are 2 cars within 500 meters and Betty reserves the nearest one.</w:t>
-      </w:r>
-    </w:p>
-    <w:p>
-      <w:pPr>
-        <w:pStyle w:val="body"/>
-      </w:pPr>
-      <w:r>
-        <w:t>After a while, she arrives at the car and she is able to unlock it through the proper button "Unlock the car". After getting in the car, she ignites it pushing the "Start" button next to the steering wheel.</w:t>
-      </w:r>
-    </w:p>
-    <w:p>
-      <w:pPr>
-        <w:pStyle w:val="body"/>
-      </w:pPr>
-      <w:r>
-        <w:t>Betty arrives at the supermarket 10 minutes later. She parks the car in the supermarket parking lot and 30 seconds after she exits the car, the system locks automatically the car tagging it as "available" again.</w:t>
-      </w:r>
-    </w:p>
-    <w:p>
-      <w:pPr>
-        <w:pStyle w:val="body"/>
-      </w:pPr>
-    </w:p>
-    <w:p>
-      <w:pPr>
-        <w:pStyle w:val="body"/>
-        <w:outlineLvl w:val="0"/>
-        <w:rPr>
-          <w:b/>
-          <w:i/>
-        </w:rPr>
-      </w:pPr>
-      <w:r>
-        <w:rPr>
-          <w:b/>
-          <w:i/>
-        </w:rPr>
-        <w:t xml:space="preserve">4.2 </w:t>
-      </w:r>
-      <w:r>
-        <w:rPr>
-          <w:b/>
-          <w:i/>
-        </w:rPr>
-        <w:t>TRANSFER STUDENT</w:t>
-      </w:r>
-    </w:p>
-    <w:p>
-      <w:pPr>
-        <w:pStyle w:val="body"/>
-      </w:pPr>
-      <w:r>
-        <w:lastRenderedPageBreak/>
-        <w:t>Giulia has come from her hometown Pescara</w:t>
-      </w:r>
-      <w:r>
-        <w:t xml:space="preserve"> to Milano to attend university and h</w:t>
-      </w:r>
-      <w:r>
-        <w:t xml:space="preserve">er new friends tell her that she should consider registering to a car sharing service, and so after a bit of search on the web she reads about PowerEnJoy. The curiosity towards electric powered cars and the potential benefits that the service could provide to her daily life lead her to decide to register to the service, so she downloads the app to her smartphone and installs it. </w:t>
-      </w:r>
-    </w:p>
-    <w:p>
-      <w:pPr>
-        <w:pStyle w:val="body"/>
-      </w:pPr>
-      <w:r>
-        <w:t xml:space="preserve">After starting the </w:t>
-      </w:r>
-      <w:r>
-        <w:t>app,</w:t>
-      </w:r>
-      <w:r>
-        <w:t xml:space="preserve"> a sign in/sign up screen appears, so she selects the sign up option and starts filling in the required information. </w:t>
-      </w:r>
-    </w:p>
-    <w:p>
-      <w:pPr>
-        <w:pStyle w:val="body"/>
-      </w:pPr>
-      <w:r>
-        <w:t>After double-checking that her identity card's number and her Codice Fiscale are typed correctly, as well as the data of her driving license, she proceeds to the next step of the registration process.</w:t>
-      </w:r>
-    </w:p>
-    <w:p>
-      <w:pPr>
-        <w:pStyle w:val="body"/>
-      </w:pPr>
-      <w:r>
-        <w:t xml:space="preserve">At this point the system asks Giulia to provide a valid credit card to associate to her account. Luckily her parents just recently gave her a visa credit card for her living expenses, so she promptly inserts the credit card number and CVV. </w:t>
-      </w:r>
-      <w:r>
-        <w:t>The system</w:t>
-      </w:r>
-      <w:r>
-        <w:t xml:space="preserve"> replies confirming that the payment information she provided are indeed valid, and so her registration is almost complete: upon agreeing to the terms of services confirmation e-mail is sent to </w:t>
-      </w:r>
-      <w:r>
-        <w:t>her, she</w:t>
-      </w:r>
-      <w:r>
-        <w:t xml:space="preserve"> opens her mail box and she writes down the password that the system has sent her, and then tries to log in the application.</w:t>
-      </w:r>
-    </w:p>
-    <w:p>
-      <w:pPr>
-        <w:pStyle w:val="body"/>
-      </w:pPr>
-      <w:r>
-        <w:t>The e-mail and password provided are correct and so Giulia can start using PowerEnJoy.</w:t>
-      </w:r>
-    </w:p>
-    <w:p>
-      <w:pPr>
-        <w:pStyle w:val="body"/>
-      </w:pPr>
-    </w:p>
-    <w:p>
-      <w:pPr>
-        <w:pStyle w:val="body"/>
-        <w:outlineLvl w:val="0"/>
-        <w:rPr>
-          <w:b/>
-          <w:i/>
-        </w:rPr>
-      </w:pPr>
-      <w:r>
-        <w:rPr>
-          <w:b/>
-          <w:i/>
-        </w:rPr>
-        <w:t xml:space="preserve">4.3 </w:t>
-      </w:r>
-      <w:r>
-        <w:rPr>
-          <w:b/>
-          <w:i/>
-        </w:rPr>
-        <w:t>CINEMA WITH FRIENDS</w:t>
-      </w:r>
-    </w:p>
-    <w:p>
-      <w:pPr>
-        <w:pStyle w:val="body"/>
-      </w:pPr>
-      <w:r>
-        <w:t>Stefano Chiara and Marco have decided to go see a movie tonight, and since is Marco's turn to drive today, he has decided to reserve a PowerEnJoy for himself and his friends.</w:t>
-      </w:r>
-    </w:p>
-    <w:p>
-      <w:pPr>
-        <w:pStyle w:val="body"/>
-      </w:pPr>
-      <w:r>
-        <w:t>T</w:t>
-      </w:r>
-      <w:r>
-        <w:t>o do so, Marco selects the "Reserve</w:t>
-      </w:r>
-      <w:r>
-        <w:t xml:space="preserve"> a car" option on the app and checks the option "From address", which allows him to reserve a car near his and his friends' usual meeting point. Even though Stefano was a bit late, they all manage to arrive where the car is in time. As soon as his friends are all present, Marco uses the "Unlock the car" option on the app on his smartphone and they all get in the car before the reservation expires. At this point Marco ignites the car through the button near the steering wheel and he heads towards his destination. It is quite a long trip to the movie theatre, and unfortunately the battery of the car was already at 60% so by the time they reach their destination the battery of the car is at 35%. At this point Marco parks the car in a proper parking spot at the movie theatre and everyone exits the car. Marco checks on his smartphone to see how much the ride has cost him, and finds out that the presence of his friends has netted him a 10% discount.</w:t>
-      </w:r>
-    </w:p>
-    <w:p>
-      <w:pPr>
-        <w:pStyle w:val="body"/>
-      </w:pPr>
-    </w:p>
-    <w:p>
-      <w:pPr>
-        <w:pStyle w:val="body"/>
-        <w:outlineLvl w:val="0"/>
-        <w:rPr>
-          <w:b/>
-          <w:i/>
-        </w:rPr>
-      </w:pPr>
-      <w:r>
-        <w:rPr>
-          <w:b/>
-          <w:i/>
-        </w:rPr>
-        <w:lastRenderedPageBreak/>
-        <w:t xml:space="preserve">4.4 </w:t>
-      </w:r>
-      <w:r>
-        <w:rPr>
-          <w:b/>
-          <w:i/>
-        </w:rPr>
-        <w:t>JOB INTERVIEW</w:t>
-      </w:r>
-    </w:p>
-    <w:p>
-      <w:pPr>
-        <w:pStyle w:val="body"/>
-      </w:pPr>
-      <w:r>
-        <w:t xml:space="preserve">Giovanni has a job interview today, and since he has just recently registered to PowerEnJoy he decides to reserve a car near his house, to drive to the place where the interview will be held. He opens the PowerEnJoy app and looks for a car from his current position up to 1 km away and finds one nearby, so he gets there and unlocks the car using the option provided by the application. After igniting the </w:t>
-      </w:r>
-      <w:r>
-        <w:t>car,</w:t>
-      </w:r>
-      <w:r>
-        <w:t xml:space="preserve"> he starts driving and realizes the mistake he has made: there are a lot of people on the road today and it is getting late. He finally reaches his destination, but an even worse problem presents itself, that is to say there are no parking spots to leave the car. Knowing full well that he is in the wrong, he decides to park the car illegally, hoping to get away with it. After he exits the car a notification informs him that an extra fee has been applied to his ride, since he decided to park in a </w:t>
-      </w:r>
-      <w:r>
-        <w:t>non-safe</w:t>
-      </w:r>
-      <w:r>
-        <w:t xml:space="preserve"> a</w:t>
-      </w:r>
-      <w:r>
-        <w:t xml:space="preserve">rea. </w:t>
-      </w:r>
-    </w:p>
-    <w:p>
-      <w:pPr>
-        <w:pStyle w:val="body"/>
-        <w:rPr>
-          <w:b/>
-          <w:i/>
-        </w:rPr>
-      </w:pPr>
-    </w:p>
-    <w:p>
-      <w:pPr>
-        <w:pStyle w:val="body"/>
-        <w:outlineLvl w:val="0"/>
-        <w:rPr>
-          <w:b/>
-          <w:i/>
-        </w:rPr>
-      </w:pPr>
-      <w:r>
-        <w:rPr>
-          <w:b/>
-          <w:i/>
-        </w:rPr>
-        <w:t xml:space="preserve">4.5 </w:t>
-      </w:r>
-      <w:r>
-        <w:rPr>
-          <w:b/>
-          <w:i/>
-        </w:rPr>
-        <w:t>ABANDONED CAR</w:t>
-      </w:r>
-    </w:p>
-    <w:p>
-      <w:pPr>
-        <w:pStyle w:val="body"/>
-      </w:pPr>
-      <w:r>
-        <w:t xml:space="preserve">Giorgio's shift starts as he meets up with his colleague Mario, and he </w:t>
-      </w:r>
-      <w:r>
-        <w:t>receives</w:t>
-      </w:r>
-      <w:r>
-        <w:t xml:space="preserve"> a notification telling him th</w:t>
-      </w:r>
-      <w:r>
-        <w:t>at a car has been left in a non-</w:t>
-      </w:r>
-      <w:r>
-        <w:t xml:space="preserve">safe area. Seeing how there are no other urgent matters that require their attention, Giorgio and Mario decide to head there immediately. Giorgio uses the app provided by the company to signal that he intends to head there to avoid the deployment of more cars than needed. After entering the company's </w:t>
-      </w:r>
-      <w:r>
-        <w:t>car,</w:t>
-      </w:r>
-      <w:r>
-        <w:t xml:space="preserve"> they insert the code representing the car to retrieve in order to obtain the necessary information about the car's location through their car's navigator. They bring an extra battery with them to recharge the car and drive to the location. As soon as they arrive there they recharge the car and Giorgio unlocks it with the app and drives it back to a safe area where Mario picks him up once again.</w:t>
-      </w:r>
-    </w:p>
-    <w:p>
-      <w:pPr>
-        <w:pStyle w:val="body"/>
-      </w:pPr>
-    </w:p>
-    <w:p>
-      <w:pPr>
-        <w:pStyle w:val="body"/>
-        <w:outlineLvl w:val="0"/>
-        <w:rPr>
-          <w:b/>
-          <w:i/>
-        </w:rPr>
-      </w:pPr>
-      <w:r>
-        <w:rPr>
-          <w:b/>
-          <w:i/>
-        </w:rPr>
-        <w:t xml:space="preserve">4.6 </w:t>
-      </w:r>
-      <w:r>
-        <w:rPr>
-          <w:b/>
-          <w:i/>
-        </w:rPr>
-        <w:t>TRIP TO THE COMPANY</w:t>
-      </w:r>
-    </w:p>
-    <w:p>
-      <w:pPr>
-        <w:pStyle w:val="body"/>
-      </w:pPr>
-      <w:r>
-        <w:t>Clare needs to be at her company's conference room within two hours in order to attend the monthly company meeting. Today the mayor of Milan has announced a car ban in order to reduce the amount of pollution in the air. Given that the nearest bus stop is ten minutes away on foot from her house, she decides to rent a PowerEnJoy electric car to get to the company, since during the car ban electric cars can circulate, in virtue of being considered non-polluting machines.</w:t>
-      </w:r>
-    </w:p>
-    <w:p>
-      <w:pPr>
-        <w:pStyle w:val="body"/>
-      </w:pPr>
-      <w:r>
-        <w:t>Opening the PowerEnJoy app, through the proper "</w:t>
-      </w:r>
-      <w:r>
-        <w:t>Reserve</w:t>
-      </w:r>
-      <w:r>
-        <w:t xml:space="preserve"> a car" functionality, she finds a couple of cars just next to her home, one or two minutes away on foot.</w:t>
-      </w:r>
-    </w:p>
-    <w:p>
-      <w:pPr>
-        <w:pStyle w:val="body"/>
-      </w:pPr>
-      <w:r>
-        <w:t>After reserving the nearest one she waits about twenty minutes before reaching the car to drive towards her company.</w:t>
-      </w:r>
-    </w:p>
-    <w:p>
-      <w:pPr>
-        <w:pStyle w:val="body"/>
-      </w:pPr>
-      <w:r>
-        <w:lastRenderedPageBreak/>
-        <w:t>Unfortunately, ten minutes after her reservation, Daniel - her boss - texts her that the meeting has been postponed by a week. Therefore, Clare has booked a car that she will never use. As stated the PowerEnJoy's terms of service, if a user's reservation expires and he/she doesn't pick up the car within one hour from the reservation, he/she will pay a fee of 1 EUR. As expected, one hour after the reservation of the car, the system deducts 1 EUR from Clare's credit card.</w:t>
-      </w:r>
-    </w:p>
-    <w:p>
-      <w:pPr>
-        <w:pStyle w:val="body"/>
-      </w:pPr>
-    </w:p>
-    <w:p>
-      <w:pPr>
-        <w:pStyle w:val="body"/>
-        <w:outlineLvl w:val="0"/>
-        <w:rPr>
-          <w:b/>
-          <w:i/>
-        </w:rPr>
-      </w:pPr>
-      <w:r>
-        <w:rPr>
-          <w:b/>
-          <w:i/>
-        </w:rPr>
-        <w:t xml:space="preserve">4.7 </w:t>
-      </w:r>
-      <w:r>
-        <w:rPr>
-          <w:b/>
-          <w:i/>
-        </w:rPr>
-        <w:t>USUAL WEDNESDAY OF WORK</w:t>
-      </w:r>
-    </w:p>
-    <w:p>
-      <w:pPr>
-        <w:pStyle w:val="body"/>
-      </w:pPr>
-      <w:r>
-        <w:t>Usually Franco uses public transportation to go to work, but since on Wednesdays he needs to go to a different building which is not well served by the subway and he does not have a car, he registered to PowerEnJoy to be able to go there by car.</w:t>
-      </w:r>
-    </w:p>
-    <w:p>
-      <w:pPr>
-        <w:pStyle w:val="body"/>
-      </w:pPr>
-      <w:r>
-        <w:t xml:space="preserve">So as he does every week Franco reserves a car through the appropriate function on the app, checking the "From my position" option. Then he reaches the car and unlocks it through the "Unlock the car" option, ignites it and drives to work. The place where he needs to go is near a PowerEnJoy power grid station, so he </w:t>
-      </w:r>
-      <w:r>
-        <w:t>hopes</w:t>
-      </w:r>
-      <w:r>
-        <w:t xml:space="preserve"> that there are currently available power grids there</w:t>
-      </w:r>
-      <w:r>
-        <w:t>. Seeing</w:t>
-      </w:r>
-      <w:r>
-        <w:t xml:space="preserve"> that there are indeed available parking spots at the usual place, and parks there, also taking care of plugging the car in, which nets</w:t>
-      </w:r>
-      <w:r>
-        <w:t xml:space="preserve"> him a 30% discount on the ride.</w:t>
-      </w:r>
-    </w:p>
-    <w:p>
-      <w:pPr>
-        <w:pStyle w:val="body"/>
-        <w:rPr>
-          <w:u w:val="single"/>
+    <w:tbl>
+      <w:tblPr>
+        <w:tblStyle w:val="TableGrid"/>
+        <w:tblW w:w="0" w:type="auto"/>
+        <w:tblBorders>
+          <w:top w:val="none" w:sz="0" w:space="0" w:color="auto"/>
+          <w:left w:val="none" w:sz="0" w:space="0" w:color="auto"/>
+          <w:bottom w:val="none" w:sz="0" w:space="0" w:color="auto"/>
+          <w:right w:val="none" w:sz="0" w:space="0" w:color="auto"/>
+          <w:insideH w:val="none" w:sz="0" w:space="0" w:color="auto"/>
+          <w:insideV w:val="none" w:sz="0" w:space="0" w:color="auto"/>
+        </w:tblBorders>
+        <w:tblLook w:val="04A0" w:firstRow="1" w:lastRow="0" w:firstColumn="1" w:lastColumn="0" w:noHBand="0" w:noVBand="1"/>
+      </w:tblPr>
+      <w:tblGrid>
+        <w:gridCol w:w="9622"/>
+      </w:tblGrid>
+      <w:tr>
+        <w:tc>
+          <w:tcPr>
+            <w:tcW w:w="9622" w:type="dxa"/>
+          </w:tcPr>
+          <w:p>
+            <w:pPr>
+              <w:pStyle w:val="body"/>
+              <w:jc w:val="center"/>
+            </w:pPr>
+            <w:r>
+              <w:rPr>
+                <w:noProof/>
+              </w:rPr>
+              <w:lastRenderedPageBreak/>
+              <w:drawing>
+                <wp:inline distT="0" distB="0" distL="0" distR="0" wp14:anchorId="74DA86B2" wp14:editId="7E6E4DAD">
+                  <wp:extent cx="4649730" cy="2987040"/>
+                  <wp:effectExtent l="0" t="0" r="0" b="10160"/>
+                  <wp:docPr id="9" name="Picture 9" descr="../Documents/ingsoft2/RASD/12%20-%20mockup/reserve%20a%20car.png"/>
+                  <wp:cNvGraphicFramePr>
+                    <a:graphicFrameLocks xmlns:a="http://schemas.openxmlformats.org/drawingml/2006/main" noChangeAspect="1"/>
+                  </wp:cNvGraphicFramePr>
+                  <a:graphic xmlns:a="http://schemas.openxmlformats.org/drawingml/2006/main">
+                    <a:graphicData uri="http://schemas.openxmlformats.org/drawingml/2006/picture">
+                      <pic:pic xmlns:pic="http://schemas.openxmlformats.org/drawingml/2006/picture">
+                        <pic:nvPicPr>
+                          <pic:cNvPr id="0" name="Picture 1" descr="../Documents/ingsoft2/RASD/12%20-%20mockup/reserve%20a%20car.png"/>
+                          <pic:cNvPicPr>
+                            <a:picLocks noChangeAspect="1" noChangeArrowheads="1"/>
+                          </pic:cNvPicPr>
+                        </pic:nvPicPr>
+                        <pic:blipFill>
+                          <a:blip r:embed="rId12">
+                            <a:extLst>
+                              <a:ext uri="{28A0092B-C50C-407E-A947-70E740481C1C}">
+                                <a14:useLocalDpi xmlns:a14="http://schemas.microsoft.com/office/drawing/2010/main" val="0"/>
+                              </a:ext>
+                            </a:extLst>
+                          </a:blip>
+                          <a:srcRect/>
+                          <a:stretch>
+                            <a:fillRect/>
+                          </a:stretch>
+                        </pic:blipFill>
+                        <pic:spPr bwMode="auto">
+                          <a:xfrm>
+                            <a:off x="0" y="0"/>
+                            <a:ext cx="4722786" cy="3033972"/>
+                          </a:xfrm>
+                          <a:prstGeom prst="rect">
+                            <a:avLst/>
+                          </a:prstGeom>
+                          <a:noFill/>
+                          <a:ln>
+                            <a:noFill/>
+                          </a:ln>
+                        </pic:spPr>
+                      </pic:pic>
+                    </a:graphicData>
+                  </a:graphic>
+                </wp:inline>
+              </w:drawing>
+            </w:r>
+          </w:p>
+        </w:tc>
+      </w:tr>
+      <w:tr>
+        <w:tc>
+          <w:tcPr>
+            <w:tcW w:w="9622" w:type="dxa"/>
+          </w:tcPr>
+          <w:p>
+            <w:pPr>
+              <w:pStyle w:val="body"/>
+              <w:tabs>
+                <w:tab w:val="center" w:pos="4703"/>
+                <w:tab w:val="left" w:pos="5980"/>
+              </w:tabs>
+              <w:rPr>
+                <w:b/>
+                <w:i/>
+              </w:rPr>
+            </w:pPr>
+            <w:r>
+              <w:rPr>
+                <w:b/>
+                <w:i/>
+              </w:rPr>
+              <w:tab/>
+              <w:t>Reserve a car</w:t>
+            </w:r>
+            <w:r>
+              <w:rPr>
+                <w:b/>
+                <w:i/>
+              </w:rPr>
+              <w:tab/>
+            </w:r>
+          </w:p>
+        </w:tc>
+      </w:tr>
+    </w:tbl>
+    <w:p>
+      <w:pPr>
+        <w:pStyle w:val="body"/>
+      </w:pPr>
+    </w:p>
+    <w:tbl>
+      <w:tblPr>
+        <w:tblStyle w:val="TableGrid"/>
+        <w:tblW w:w="0" w:type="auto"/>
+        <w:tblBorders>
+          <w:top w:val="none" w:sz="0" w:space="0" w:color="auto"/>
+          <w:left w:val="none" w:sz="0" w:space="0" w:color="auto"/>
+          <w:bottom w:val="none" w:sz="0" w:space="0" w:color="auto"/>
+          <w:right w:val="none" w:sz="0" w:space="0" w:color="auto"/>
+          <w:insideH w:val="none" w:sz="0" w:space="0" w:color="auto"/>
+          <w:insideV w:val="none" w:sz="0" w:space="0" w:color="auto"/>
+        </w:tblBorders>
+        <w:tblLook w:val="04A0" w:firstRow="1" w:lastRow="0" w:firstColumn="1" w:lastColumn="0" w:noHBand="0" w:noVBand="1"/>
+      </w:tblPr>
+      <w:tblGrid>
+        <w:gridCol w:w="9622"/>
+      </w:tblGrid>
+      <w:tr>
+        <w:tc>
+          <w:tcPr>
+            <w:tcW w:w="9622" w:type="dxa"/>
+          </w:tcPr>
+          <w:p>
+            <w:pPr>
+              <w:pStyle w:val="body"/>
+              <w:jc w:val="center"/>
+            </w:pPr>
+            <w:r>
+              <w:rPr>
+                <w:noProof/>
+              </w:rPr>
+              <w:drawing>
+                <wp:inline distT="0" distB="0" distL="0" distR="0" wp14:anchorId="68A6DF28" wp14:editId="64CBDE5E">
+                  <wp:extent cx="3037345" cy="2948940"/>
+                  <wp:effectExtent l="0" t="0" r="10795" b="0"/>
+                  <wp:docPr id="10" name="Picture 10" descr="../Documents/ingsoft2/RASD/12%20-%20mockup/retrieve%20password.png"/>
+                  <wp:cNvGraphicFramePr>
+                    <a:graphicFrameLocks xmlns:a="http://schemas.openxmlformats.org/drawingml/2006/main" noChangeAspect="1"/>
+                  </wp:cNvGraphicFramePr>
+                  <a:graphic xmlns:a="http://schemas.openxmlformats.org/drawingml/2006/main">
+                    <a:graphicData uri="http://schemas.openxmlformats.org/drawingml/2006/picture">
+                      <pic:pic xmlns:pic="http://schemas.openxmlformats.org/drawingml/2006/picture">
+                        <pic:nvPicPr>
+                          <pic:cNvPr id="0" name="Picture 2" descr="../Documents/ingsoft2/RASD/12%20-%20mockup/retrieve%20password.png"/>
+                          <pic:cNvPicPr>
+                            <a:picLocks noChangeAspect="1" noChangeArrowheads="1"/>
+                          </pic:cNvPicPr>
+                        </pic:nvPicPr>
+                        <pic:blipFill>
+                          <a:blip r:embed="rId13">
+                            <a:extLst>
+                              <a:ext uri="{28A0092B-C50C-407E-A947-70E740481C1C}">
+                                <a14:useLocalDpi xmlns:a14="http://schemas.microsoft.com/office/drawing/2010/main" val="0"/>
+                              </a:ext>
+                            </a:extLst>
+                          </a:blip>
+                          <a:srcRect/>
+                          <a:stretch>
+                            <a:fillRect/>
+                          </a:stretch>
+                        </pic:blipFill>
+                        <pic:spPr bwMode="auto">
+                          <a:xfrm>
+                            <a:off x="0" y="0"/>
+                            <a:ext cx="3043676" cy="2955087"/>
+                          </a:xfrm>
+                          <a:prstGeom prst="rect">
+                            <a:avLst/>
+                          </a:prstGeom>
+                          <a:noFill/>
+                          <a:ln>
+                            <a:noFill/>
+                          </a:ln>
+                        </pic:spPr>
+                      </pic:pic>
+                    </a:graphicData>
+                  </a:graphic>
+                </wp:inline>
+              </w:drawing>
+            </w:r>
+          </w:p>
+        </w:tc>
+      </w:tr>
+      <w:tr>
+        <w:tc>
+          <w:tcPr>
+            <w:tcW w:w="9622" w:type="dxa"/>
+          </w:tcPr>
+          <w:p>
+            <w:pPr>
+              <w:pStyle w:val="body"/>
+              <w:jc w:val="center"/>
+              <w:rPr>
+                <w:b/>
+                <w:i/>
+              </w:rPr>
+            </w:pPr>
+            <w:r>
+              <w:rPr>
+                <w:b/>
+                <w:i/>
+              </w:rPr>
+              <w:t>Retrieve password</w:t>
+            </w:r>
+          </w:p>
+        </w:tc>
+      </w:tr>
+    </w:tbl>
+    <w:p>
+      <w:pPr>
+        <w:pStyle w:val="body"/>
+        <w:rPr>
+          <w:b/>
+          <w:i/>
+          <w:szCs w:val="28"/>
+        </w:rPr>
+      </w:pPr>
+    </w:p>
+    <w:p>
+      <w:pPr>
+        <w:pStyle w:val="body"/>
+        <w:rPr>
+          <w:b/>
+          <w:i/>
+          <w:szCs w:val="28"/>
         </w:rPr>
       </w:pPr>
       <w:bookmarkStart w:id="0" w:name="_GoBack"/>
@@ -7670,6 +6859,966 @@
     <w:p>
       <w:pPr>
         <w:pStyle w:val="body"/>
+        <w:outlineLvl w:val="0"/>
+        <w:rPr>
+          <w:b/>
+          <w:i/>
+          <w:szCs w:val="28"/>
+        </w:rPr>
+      </w:pPr>
+      <w:r>
+        <w:rPr>
+          <w:b/>
+          <w:i/>
+          <w:szCs w:val="28"/>
+        </w:rPr>
+        <w:t xml:space="preserve">3.2.2 </w:t>
+      </w:r>
+      <w:r>
+        <w:rPr>
+          <w:b/>
+          <w:i/>
+          <w:szCs w:val="28"/>
+        </w:rPr>
+        <w:t>PERFORMANCE REQUIREMENTS</w:t>
+      </w:r>
+    </w:p>
+    <w:p>
+      <w:pPr>
+        <w:pStyle w:val="body"/>
+        <w:outlineLvl w:val="0"/>
+        <w:rPr>
+          <w:szCs w:val="28"/>
+        </w:rPr>
+      </w:pPr>
+      <w:r>
+        <w:rPr>
+          <w:szCs w:val="28"/>
+        </w:rPr>
+        <w:t>[NFR1]: The system is able to handle the interaction with the expected number of users and employees guaranteeing a maximum response time of 5 seconds</w:t>
+      </w:r>
+    </w:p>
+    <w:p>
+      <w:pPr>
+        <w:pStyle w:val="body"/>
+        <w:outlineLvl w:val="0"/>
+        <w:rPr>
+          <w:b/>
+          <w:i/>
+          <w:szCs w:val="28"/>
+        </w:rPr>
+      </w:pPr>
+    </w:p>
+    <w:p>
+      <w:pPr>
+        <w:pStyle w:val="body"/>
+        <w:outlineLvl w:val="0"/>
+        <w:rPr>
+          <w:b/>
+          <w:i/>
+          <w:szCs w:val="28"/>
+        </w:rPr>
+      </w:pPr>
+      <w:r>
+        <w:rPr>
+          <w:b/>
+          <w:i/>
+          <w:szCs w:val="28"/>
+        </w:rPr>
+        <w:t xml:space="preserve">3.2.3 </w:t>
+      </w:r>
+      <w:r>
+        <w:rPr>
+          <w:b/>
+          <w:i/>
+          <w:szCs w:val="28"/>
+        </w:rPr>
+        <w:t xml:space="preserve">SOFTWARE SYSTEM ATTRIBUTES </w:t>
+      </w:r>
+    </w:p>
+    <w:p>
+      <w:pPr>
+        <w:pStyle w:val="body"/>
+        <w:outlineLvl w:val="0"/>
+        <w:rPr>
+          <w:i/>
+          <w:szCs w:val="28"/>
+          <w:u w:val="single"/>
+        </w:rPr>
+      </w:pPr>
+      <w:r>
+        <w:rPr>
+          <w:i/>
+          <w:szCs w:val="28"/>
+          <w:u w:val="single"/>
+        </w:rPr>
+        <w:lastRenderedPageBreak/>
+        <w:t>Scalability:</w:t>
+      </w:r>
+    </w:p>
+    <w:p>
+      <w:pPr>
+        <w:pStyle w:val="body"/>
+        <w:outlineLvl w:val="0"/>
+        <w:rPr>
+          <w:szCs w:val="28"/>
+        </w:rPr>
+      </w:pPr>
+      <w:r>
+        <w:rPr>
+          <w:szCs w:val="28"/>
+        </w:rPr>
+        <w:t xml:space="preserve">[NFR2]: The system is highly scalable to adapt to the possible increasing number of users </w:t>
+      </w:r>
+    </w:p>
+    <w:p>
+      <w:pPr>
+        <w:pStyle w:val="body"/>
+        <w:outlineLvl w:val="0"/>
+        <w:rPr>
+          <w:i/>
+          <w:szCs w:val="28"/>
+          <w:u w:val="single"/>
+        </w:rPr>
+      </w:pPr>
+      <w:r>
+        <w:rPr>
+          <w:i/>
+          <w:szCs w:val="28"/>
+          <w:u w:val="single"/>
+        </w:rPr>
+        <w:t>Capacity:</w:t>
+      </w:r>
+    </w:p>
+    <w:p>
+      <w:pPr>
+        <w:pStyle w:val="body"/>
+        <w:outlineLvl w:val="0"/>
+        <w:rPr>
+          <w:szCs w:val="28"/>
+        </w:rPr>
+      </w:pPr>
+      <w:r>
+        <w:rPr>
+          <w:szCs w:val="28"/>
+        </w:rPr>
+        <w:t>[NFR3]: The system is able to store all the data regarding the users, the cars and the employees up to the expected number of users</w:t>
+      </w:r>
+    </w:p>
+    <w:p>
+      <w:pPr>
+        <w:pStyle w:val="body"/>
+        <w:outlineLvl w:val="0"/>
+        <w:rPr>
+          <w:i/>
+          <w:szCs w:val="28"/>
+          <w:u w:val="single"/>
+        </w:rPr>
+      </w:pPr>
+      <w:r>
+        <w:rPr>
+          <w:i/>
+          <w:szCs w:val="28"/>
+          <w:u w:val="single"/>
+        </w:rPr>
+        <w:t>Availability:</w:t>
+      </w:r>
+    </w:p>
+    <w:p>
+      <w:pPr>
+        <w:pStyle w:val="body"/>
+        <w:outlineLvl w:val="0"/>
+        <w:rPr>
+          <w:szCs w:val="28"/>
+        </w:rPr>
+      </w:pPr>
+      <w:r>
+        <w:rPr>
+          <w:szCs w:val="28"/>
+        </w:rPr>
+        <w:t xml:space="preserve"> </w:t>
+      </w:r>
+      <w:r>
+        <w:rPr>
+          <w:szCs w:val="28"/>
+        </w:rPr>
+        <w:t>[NFR4]: The system needs to be operational 24/7</w:t>
+      </w:r>
+    </w:p>
+    <w:p>
+      <w:pPr>
+        <w:pStyle w:val="body"/>
+        <w:outlineLvl w:val="0"/>
+        <w:rPr>
+          <w:i/>
+          <w:szCs w:val="28"/>
+          <w:u w:val="single"/>
+        </w:rPr>
+      </w:pPr>
+      <w:r>
+        <w:rPr>
+          <w:i/>
+          <w:szCs w:val="28"/>
+          <w:u w:val="single"/>
+        </w:rPr>
+        <w:t>Robustness:</w:t>
+      </w:r>
+    </w:p>
+    <w:p>
+      <w:pPr>
+        <w:pStyle w:val="body"/>
+        <w:outlineLvl w:val="0"/>
+        <w:rPr>
+          <w:szCs w:val="28"/>
+        </w:rPr>
+      </w:pPr>
+      <w:r>
+        <w:rPr>
+          <w:szCs w:val="28"/>
+        </w:rPr>
+        <w:t xml:space="preserve">[NFR5]: The system's database uses proper methods to guarantee fault tolerance  </w:t>
+      </w:r>
+    </w:p>
+    <w:p>
+      <w:pPr>
+        <w:pStyle w:val="body"/>
+        <w:outlineLvl w:val="0"/>
+        <w:rPr>
+          <w:i/>
+          <w:szCs w:val="28"/>
+          <w:u w:val="single"/>
+        </w:rPr>
+      </w:pPr>
+      <w:r>
+        <w:rPr>
+          <w:i/>
+          <w:szCs w:val="28"/>
+          <w:u w:val="single"/>
+        </w:rPr>
+        <w:t>Interoperability:</w:t>
+      </w:r>
+    </w:p>
+    <w:p>
+      <w:pPr>
+        <w:pStyle w:val="body"/>
+        <w:outlineLvl w:val="0"/>
+        <w:rPr>
+          <w:szCs w:val="28"/>
+        </w:rPr>
+      </w:pPr>
+      <w:r>
+        <w:rPr>
+          <w:szCs w:val="28"/>
+        </w:rPr>
+        <w:t xml:space="preserve"> [NFR6]: Both the PowerEnJoy app and the AdminPowerEnJoy app are compatible with all the major mobile OS's (iOS, Android, Windows)</w:t>
+      </w:r>
+    </w:p>
+    <w:p>
+      <w:pPr>
+        <w:pStyle w:val="body"/>
+        <w:outlineLvl w:val="0"/>
+        <w:rPr>
+          <w:i/>
+          <w:szCs w:val="28"/>
+          <w:u w:val="single"/>
+        </w:rPr>
+      </w:pPr>
+      <w:r>
+        <w:rPr>
+          <w:i/>
+          <w:szCs w:val="28"/>
+          <w:u w:val="single"/>
+        </w:rPr>
+        <w:t xml:space="preserve"> Integrity:</w:t>
+      </w:r>
+    </w:p>
+    <w:p>
+      <w:pPr>
+        <w:pStyle w:val="body"/>
+        <w:outlineLvl w:val="0"/>
+        <w:rPr>
+          <w:szCs w:val="28"/>
+        </w:rPr>
+      </w:pPr>
+      <w:r>
+        <w:rPr>
+          <w:szCs w:val="28"/>
+        </w:rPr>
+        <w:t xml:space="preserve"> [NFR7]: The system has the proper data storage hardware to guarantee the integrity of the data</w:t>
+      </w:r>
+    </w:p>
+    <w:p>
+      <w:pPr>
+        <w:pStyle w:val="body"/>
+        <w:outlineLvl w:val="0"/>
+        <w:rPr>
+          <w:i/>
+          <w:szCs w:val="28"/>
+          <w:u w:val="single"/>
+        </w:rPr>
+      </w:pPr>
+      <w:r>
+        <w:rPr>
+          <w:i/>
+          <w:szCs w:val="28"/>
+          <w:u w:val="single"/>
+        </w:rPr>
+        <w:t xml:space="preserve"> Security:</w:t>
+      </w:r>
+    </w:p>
+    <w:p>
+      <w:pPr>
+        <w:pStyle w:val="body"/>
+        <w:outlineLvl w:val="0"/>
+        <w:rPr>
+          <w:szCs w:val="28"/>
+        </w:rPr>
+      </w:pPr>
+      <w:r>
+        <w:rPr>
+          <w:szCs w:val="28"/>
+        </w:rPr>
+        <w:t xml:space="preserve"> </w:t>
+      </w:r>
+      <w:r>
+        <w:rPr>
+          <w:szCs w:val="28"/>
+        </w:rPr>
+        <w:t>[NFR8]: The system has an encry</w:t>
+      </w:r>
+      <w:r>
+        <w:rPr>
+          <w:szCs w:val="28"/>
+        </w:rPr>
+        <w:t>ption protocol which guarantees the safety of the users' passwords, identity card data, pay</w:t>
+      </w:r>
+      <w:r>
+        <w:rPr>
+          <w:szCs w:val="28"/>
+        </w:rPr>
+        <w:t>m</w:t>
+      </w:r>
+      <w:r>
+        <w:rPr>
+          <w:szCs w:val="28"/>
+        </w:rPr>
+        <w:t>ent info data and driving license data</w:t>
+      </w:r>
+    </w:p>
+    <w:p>
+      <w:pPr>
+        <w:pStyle w:val="body"/>
+        <w:outlineLvl w:val="0"/>
+        <w:rPr>
+          <w:b/>
+          <w:i/>
+          <w:szCs w:val="28"/>
+        </w:rPr>
+      </w:pPr>
+    </w:p>
+    <w:p>
+      <w:pPr>
+        <w:pStyle w:val="body"/>
+        <w:outlineLvl w:val="0"/>
+        <w:rPr>
+          <w:b/>
+          <w:i/>
+          <w:szCs w:val="28"/>
+        </w:rPr>
+      </w:pPr>
+      <w:r>
+        <w:rPr>
+          <w:b/>
+          <w:i/>
+          <w:szCs w:val="28"/>
+        </w:rPr>
+        <w:t xml:space="preserve"> 3.2.4 </w:t>
+      </w:r>
+      <w:r>
+        <w:rPr>
+          <w:b/>
+          <w:i/>
+          <w:szCs w:val="28"/>
+        </w:rPr>
+        <w:t>LIMITATIONS</w:t>
+      </w:r>
+    </w:p>
+    <w:p>
+      <w:pPr>
+        <w:pStyle w:val="body"/>
+        <w:outlineLvl w:val="0"/>
+        <w:rPr>
+          <w:i/>
+          <w:szCs w:val="28"/>
+          <w:u w:val="single"/>
+        </w:rPr>
+      </w:pPr>
+      <w:r>
+        <w:rPr>
+          <w:b/>
+          <w:i/>
+          <w:szCs w:val="28"/>
+        </w:rPr>
+        <w:t xml:space="preserve"> </w:t>
+      </w:r>
+      <w:r>
+        <w:rPr>
+          <w:i/>
+          <w:szCs w:val="28"/>
+          <w:u w:val="single"/>
+        </w:rPr>
+        <w:t>Interfaces to other applications:</w:t>
+      </w:r>
+    </w:p>
+    <w:p>
+      <w:pPr>
+        <w:pStyle w:val="body"/>
+        <w:outlineLvl w:val="0"/>
+        <w:rPr>
+          <w:szCs w:val="28"/>
+        </w:rPr>
+      </w:pPr>
+      <w:r>
+        <w:rPr>
+          <w:szCs w:val="28"/>
+        </w:rPr>
+        <w:t xml:space="preserve"> [NFR9]: The system is able to interact with the external payment service of choice</w:t>
+      </w:r>
+    </w:p>
+    <w:p>
+      <w:pPr>
+        <w:pStyle w:val="body"/>
+        <w:outlineLvl w:val="0"/>
+        <w:rPr>
+          <w:szCs w:val="28"/>
+        </w:rPr>
+      </w:pPr>
+      <w:r>
+        <w:rPr>
+          <w:szCs w:val="28"/>
+        </w:rPr>
+        <w:t xml:space="preserve"> Safety and security consideration</w:t>
+      </w:r>
+      <w:r>
+        <w:rPr>
+          <w:szCs w:val="28"/>
+        </w:rPr>
+        <w:t>s</w:t>
+      </w:r>
+      <w:r>
+        <w:rPr>
+          <w:szCs w:val="28"/>
+        </w:rPr>
+        <w:t>:</w:t>
+      </w:r>
+    </w:p>
+    <w:p>
+      <w:pPr>
+        <w:pStyle w:val="body"/>
+        <w:outlineLvl w:val="0"/>
+        <w:rPr>
+          <w:szCs w:val="28"/>
+        </w:rPr>
+      </w:pPr>
+      <w:r>
+        <w:rPr>
+          <w:szCs w:val="28"/>
+        </w:rPr>
+        <w:t>[NFR]: A system failure does not impair the ability of the users to drive the cars and exit from them</w:t>
+      </w:r>
+    </w:p>
+    <w:p>
+      <w:pPr>
+        <w:pStyle w:val="body"/>
+        <w:outlineLvl w:val="0"/>
+        <w:rPr>
+          <w:b/>
+          <w:i/>
+          <w:szCs w:val="28"/>
+        </w:rPr>
+      </w:pPr>
+      <w:r>
+        <w:rPr>
+          <w:b/>
+          <w:i/>
+          <w:szCs w:val="28"/>
+        </w:rPr>
+        <w:t>4. SCENARIO IDENTIFICATION</w:t>
+      </w:r>
+    </w:p>
+    <w:p>
+      <w:pPr>
+        <w:pStyle w:val="body"/>
+        <w:outlineLvl w:val="0"/>
+        <w:rPr>
+          <w:b/>
+          <w:i/>
+        </w:rPr>
+      </w:pPr>
+      <w:r>
+        <w:rPr>
+          <w:b/>
+          <w:i/>
+        </w:rPr>
+        <w:t xml:space="preserve">4.1 </w:t>
+      </w:r>
+      <w:r>
+        <w:rPr>
+          <w:b/>
+          <w:i/>
+        </w:rPr>
+        <w:t>TRIP TO THE SUPERMARKET</w:t>
+      </w:r>
+    </w:p>
+    <w:p>
+      <w:pPr>
+        <w:pStyle w:val="body"/>
+      </w:pPr>
+      <w:r>
+        <w:t>Yesterday Betty brought her car to the mechanic to change the front tires. Today she needs to go to the supermarket, which is approximately 5km away. Since she notices that today there is a strike of public transport</w:t>
+      </w:r>
+      <w:r>
+        <w:t xml:space="preserve"> </w:t>
+      </w:r>
+      <w:r>
+        <w:t>she chooses to use the new electric car-sharing system provided by PowerEnJoy. So she takes her smartphone and opens the PowerEnJoy application. From the menu, she chooses "</w:t>
+      </w:r>
+      <w:r>
+        <w:t>Reserve</w:t>
+      </w:r>
+      <w:r>
+        <w:t xml:space="preserve"> a car", checking the option "From my position",</w:t>
+      </w:r>
+    </w:p>
+    <w:p>
+      <w:pPr>
+        <w:pStyle w:val="body"/>
+      </w:pPr>
+      <w:r>
+        <w:lastRenderedPageBreak/>
+        <w:t>and sets the maximum distance within which she would l</w:t>
+      </w:r>
+      <w:r>
+        <w:t>ike to find a car to 500 meters</w:t>
+      </w:r>
+      <w:r>
+        <w:t>. There are 2 cars within 500 meters and Betty reserves the nearest one.</w:t>
+      </w:r>
+    </w:p>
+    <w:p>
+      <w:pPr>
+        <w:pStyle w:val="body"/>
+      </w:pPr>
+      <w:r>
+        <w:t>After a while, she arrives at the car and she is able to unlock it through the proper button "Unlock the car". After getting in the car, she ignites it pushing the "Start" button next to the steering wheel.</w:t>
+      </w:r>
+    </w:p>
+    <w:p>
+      <w:pPr>
+        <w:pStyle w:val="body"/>
+      </w:pPr>
+      <w:r>
+        <w:t>Betty arrives at the supermarket 10 minutes later. She parks the car in the supermarket parking lot and 30 seconds after she exits the car, the system locks automatically the car tagging it as "available" again.</w:t>
+      </w:r>
+    </w:p>
+    <w:p>
+      <w:pPr>
+        <w:pStyle w:val="body"/>
+      </w:pPr>
+    </w:p>
+    <w:p>
+      <w:pPr>
+        <w:pStyle w:val="body"/>
+        <w:outlineLvl w:val="0"/>
+        <w:rPr>
+          <w:b/>
+          <w:i/>
+        </w:rPr>
+      </w:pPr>
+      <w:r>
+        <w:rPr>
+          <w:b/>
+          <w:i/>
+        </w:rPr>
+        <w:t xml:space="preserve">4.2 </w:t>
+      </w:r>
+      <w:r>
+        <w:rPr>
+          <w:b/>
+          <w:i/>
+        </w:rPr>
+        <w:t>TRANSFER STUDENT</w:t>
+      </w:r>
+    </w:p>
+    <w:p>
+      <w:pPr>
+        <w:pStyle w:val="body"/>
+      </w:pPr>
+      <w:r>
+        <w:t>Giulia has come from her hometown Pescara</w:t>
+      </w:r>
+      <w:r>
+        <w:t xml:space="preserve"> to Milano to attend university and h</w:t>
+      </w:r>
+      <w:r>
+        <w:t xml:space="preserve">er new friends tell her that she should consider registering to a car sharing service, and so after a bit of search on the web she reads about PowerEnJoy. The curiosity towards electric powered cars and the potential benefits that the service could provide to her daily life lead her to decide to register to the service, so she downloads the app to her smartphone and installs it. </w:t>
+      </w:r>
+    </w:p>
+    <w:p>
+      <w:pPr>
+        <w:pStyle w:val="body"/>
+      </w:pPr>
+      <w:r>
+        <w:t xml:space="preserve">After starting the </w:t>
+      </w:r>
+      <w:r>
+        <w:t>app,</w:t>
+      </w:r>
+      <w:r>
+        <w:t xml:space="preserve"> a sign in/sign up screen appears, so she selects the sign up option and starts filling in the required information. </w:t>
+      </w:r>
+    </w:p>
+    <w:p>
+      <w:pPr>
+        <w:pStyle w:val="body"/>
+      </w:pPr>
+      <w:r>
+        <w:t>After double-checking that her identity card's number and her Codice Fiscale are typed correctly, as well as the data of her driving license, she proceeds to the next step of the registration process.</w:t>
+      </w:r>
+    </w:p>
+    <w:p>
+      <w:pPr>
+        <w:pStyle w:val="body"/>
+      </w:pPr>
+      <w:r>
+        <w:t xml:space="preserve">At this point the system asks Giulia to provide a valid credit card to associate to her account. Luckily her parents just recently gave her a visa credit card for her living expenses, so she promptly inserts the credit card number and CVV. </w:t>
+      </w:r>
+      <w:r>
+        <w:t>The system</w:t>
+      </w:r>
+      <w:r>
+        <w:t xml:space="preserve"> replies confirming that the payment information she provided are indeed valid, and so her registration is almost complete: upon agreeing to the terms of services confirmation e-mail is sent to </w:t>
+      </w:r>
+      <w:r>
+        <w:t>her, she</w:t>
+      </w:r>
+      <w:r>
+        <w:t xml:space="preserve"> opens her mail box and she writes down the password that the system has sent her, and then tries to log in the application.</w:t>
+      </w:r>
+    </w:p>
+    <w:p>
+      <w:pPr>
+        <w:pStyle w:val="body"/>
+      </w:pPr>
+      <w:r>
+        <w:t>The e-mail and password provided are correct and so Giulia can start using PowerEnJoy.</w:t>
+      </w:r>
+    </w:p>
+    <w:p>
+      <w:pPr>
+        <w:pStyle w:val="body"/>
+      </w:pPr>
+    </w:p>
+    <w:p>
+      <w:pPr>
+        <w:pStyle w:val="body"/>
+        <w:outlineLvl w:val="0"/>
+        <w:rPr>
+          <w:b/>
+          <w:i/>
+        </w:rPr>
+      </w:pPr>
+      <w:r>
+        <w:rPr>
+          <w:b/>
+          <w:i/>
+        </w:rPr>
+        <w:t xml:space="preserve">4.3 </w:t>
+      </w:r>
+      <w:r>
+        <w:rPr>
+          <w:b/>
+          <w:i/>
+        </w:rPr>
+        <w:t>CINEMA WITH FRIENDS</w:t>
+      </w:r>
+    </w:p>
+    <w:p>
+      <w:pPr>
+        <w:pStyle w:val="body"/>
+      </w:pPr>
+      <w:r>
+        <w:t>Stefano Chiara and Marco have decided to go see a movie tonight, and since is Marco's turn to drive today, he has decided to reserve a PowerEnJoy for himself and his friends.</w:t>
+      </w:r>
+    </w:p>
+    <w:p>
+      <w:pPr>
+        <w:pStyle w:val="body"/>
+      </w:pPr>
+      <w:r>
+        <w:t>T</w:t>
+      </w:r>
+      <w:r>
+        <w:t>o do so, Marco selects the "Reserve</w:t>
+      </w:r>
+      <w:r>
+        <w:t xml:space="preserve"> a car" option on the app and checks the option "From address", which allows him to reserve a car near his and his friends' usual </w:t>
+      </w:r>
+      <w:r>
+        <w:lastRenderedPageBreak/>
+        <w:t>meeting point. Even though Stefano was a bit late, they all manage to arrive where the car is in time. As soon as his friends are all present, Marco uses the "Unlock the car" option on the app on his smartphone and they all get in the car before the reservation expires. At this point Marco ignites the car through the button near the steering wheel and he heads towards his destination. It is quite a long trip to the movie theatre, and unfortunately the battery of the car was already at 60% so by the time they reach their destination the battery of the car is at 35%. At this point Marco parks the car in a proper parking spot at the movie theatre and everyone exits the car. Marco checks on his smartphone to see how much the ride has cost him, and finds out that the presence of his friends has netted him a 10% discount.</w:t>
+      </w:r>
+    </w:p>
+    <w:p>
+      <w:pPr>
+        <w:pStyle w:val="body"/>
+      </w:pPr>
+    </w:p>
+    <w:p>
+      <w:pPr>
+        <w:pStyle w:val="body"/>
+        <w:outlineLvl w:val="0"/>
+        <w:rPr>
+          <w:b/>
+          <w:i/>
+        </w:rPr>
+      </w:pPr>
+      <w:r>
+        <w:rPr>
+          <w:b/>
+          <w:i/>
+        </w:rPr>
+        <w:t xml:space="preserve">4.4 </w:t>
+      </w:r>
+      <w:r>
+        <w:rPr>
+          <w:b/>
+          <w:i/>
+        </w:rPr>
+        <w:t>JOB INTERVIEW</w:t>
+      </w:r>
+    </w:p>
+    <w:p>
+      <w:pPr>
+        <w:pStyle w:val="body"/>
+      </w:pPr>
+      <w:r>
+        <w:t xml:space="preserve">Giovanni has a job interview today, and since he has just recently registered to PowerEnJoy he decides to reserve a car near his house, to drive to the place where the interview will be held. He opens the PowerEnJoy app and looks for a car from his current position up to 1 km away and finds one nearby, so he gets there and unlocks the car using the option provided by the application. After igniting the </w:t>
+      </w:r>
+      <w:r>
+        <w:t>car,</w:t>
+      </w:r>
+      <w:r>
+        <w:t xml:space="preserve"> he starts driving and realizes the mistake he has made: there are a lot of people on the road today and it is getting late. He finally reaches his destination, but an even worse problem presents itself, that is to say there are no parking spots to leave the car. Knowing full well that he is in the wrong, he decides to park the car illegally, hoping to get away with it. After he exits the car a notification informs him that an extra fee has been applied to his ride, since he decided to park in a </w:t>
+      </w:r>
+      <w:r>
+        <w:t>non-safe</w:t>
+      </w:r>
+      <w:r>
+        <w:t xml:space="preserve"> a</w:t>
+      </w:r>
+      <w:r>
+        <w:t xml:space="preserve">rea. </w:t>
+      </w:r>
+    </w:p>
+    <w:p>
+      <w:pPr>
+        <w:pStyle w:val="body"/>
+        <w:rPr>
+          <w:b/>
+          <w:i/>
+        </w:rPr>
+      </w:pPr>
+    </w:p>
+    <w:p>
+      <w:pPr>
+        <w:pStyle w:val="body"/>
+        <w:outlineLvl w:val="0"/>
+        <w:rPr>
+          <w:b/>
+          <w:i/>
+        </w:rPr>
+      </w:pPr>
+      <w:r>
+        <w:rPr>
+          <w:b/>
+          <w:i/>
+        </w:rPr>
+        <w:t xml:space="preserve">4.5 </w:t>
+      </w:r>
+      <w:r>
+        <w:rPr>
+          <w:b/>
+          <w:i/>
+        </w:rPr>
+        <w:t>ABANDONED CAR</w:t>
+      </w:r>
+    </w:p>
+    <w:p>
+      <w:pPr>
+        <w:pStyle w:val="body"/>
+      </w:pPr>
+      <w:r>
+        <w:t xml:space="preserve">Giorgio's shift starts as he meets up with his colleague Mario, and he </w:t>
+      </w:r>
+      <w:r>
+        <w:t>receives</w:t>
+      </w:r>
+      <w:r>
+        <w:t xml:space="preserve"> a notification telling him th</w:t>
+      </w:r>
+      <w:r>
+        <w:t>at a car has been left in a non-</w:t>
+      </w:r>
+      <w:r>
+        <w:t xml:space="preserve">safe area. Seeing how there are no other urgent matters that require their attention, Giorgio and Mario decide to head there immediately. Giorgio uses the app provided by the company to signal that he intends to head there to avoid the deployment of more cars than needed. After entering the company's </w:t>
+      </w:r>
+      <w:r>
+        <w:t>car,</w:t>
+      </w:r>
+      <w:r>
+        <w:t xml:space="preserve"> they insert the code representing the car to retrieve in order to obtain the necessary information about the car's location through their car's navigator. They bring an extra battery with them to recharge the car and drive to the location. As soon as they arrive there they recharge the car and Giorgio unlocks it with the app and drives it back to a safe area where Mario picks him up once again.</w:t>
+      </w:r>
+    </w:p>
+    <w:p>
+      <w:pPr>
+        <w:pStyle w:val="body"/>
+      </w:pPr>
+    </w:p>
+    <w:p>
+      <w:pPr>
+        <w:pStyle w:val="body"/>
+        <w:outlineLvl w:val="0"/>
+        <w:rPr>
+          <w:b/>
+          <w:i/>
+        </w:rPr>
+      </w:pPr>
+      <w:r>
+        <w:rPr>
+          <w:b/>
+          <w:i/>
+        </w:rPr>
+        <w:t xml:space="preserve">4.6 </w:t>
+      </w:r>
+      <w:r>
+        <w:rPr>
+          <w:b/>
+          <w:i/>
+        </w:rPr>
+        <w:t>TRIP TO THE COMPANY</w:t>
+      </w:r>
+    </w:p>
+    <w:p>
+      <w:pPr>
+        <w:pStyle w:val="body"/>
+      </w:pPr>
+      <w:r>
+        <w:lastRenderedPageBreak/>
+        <w:t>Clare needs to be at her company's conference room within two hours in order to attend the monthly company meeting. Today the mayor of Milan has announced a car ban in order to reduce the amount of pollution in the air. Given that the nearest bus stop is ten minutes away on foot from her house, she decides to rent a PowerEnJoy electric car to get to the company, since during the car ban electric cars can circulate, in virtue of being considered non-polluting machines.</w:t>
+      </w:r>
+    </w:p>
+    <w:p>
+      <w:pPr>
+        <w:pStyle w:val="body"/>
+      </w:pPr>
+      <w:r>
+        <w:t>Opening the PowerEnJoy app, through the proper "</w:t>
+      </w:r>
+      <w:r>
+        <w:t>Reserve</w:t>
+      </w:r>
+      <w:r>
+        <w:t xml:space="preserve"> a car" functionality, she finds a couple of cars just next to her home, one or two minutes away on foot.</w:t>
+      </w:r>
+    </w:p>
+    <w:p>
+      <w:pPr>
+        <w:pStyle w:val="body"/>
+      </w:pPr>
+      <w:r>
+        <w:t>After reserving the nearest one she waits about twenty minutes before reaching the car to drive towards her company.</w:t>
+      </w:r>
+    </w:p>
+    <w:p>
+      <w:pPr>
+        <w:pStyle w:val="body"/>
+      </w:pPr>
+      <w:r>
+        <w:t>Unfortunately, ten minutes after her reservation, Daniel - her boss - texts her that the meeting has been postponed by a week. Therefore, Clare has booked a car that she will never use. As stated the PowerEnJoy's terms of service, if a user's reservation expires and he/she doesn't pick up the car within one hour from the reservation, he/she will pay a fee of 1 EUR. As expected, one hour after the reservation of the car, the system deducts 1 EUR from Clare's credit card.</w:t>
+      </w:r>
+    </w:p>
+    <w:p>
+      <w:pPr>
+        <w:pStyle w:val="body"/>
+      </w:pPr>
+    </w:p>
+    <w:p>
+      <w:pPr>
+        <w:pStyle w:val="body"/>
+        <w:outlineLvl w:val="0"/>
+        <w:rPr>
+          <w:b/>
+          <w:i/>
+        </w:rPr>
+      </w:pPr>
+      <w:r>
+        <w:rPr>
+          <w:b/>
+          <w:i/>
+        </w:rPr>
+        <w:t xml:space="preserve">4.7 </w:t>
+      </w:r>
+      <w:r>
+        <w:rPr>
+          <w:b/>
+          <w:i/>
+        </w:rPr>
+        <w:t>USUAL WEDNESDAY OF WORK</w:t>
+      </w:r>
+    </w:p>
+    <w:p>
+      <w:pPr>
+        <w:pStyle w:val="body"/>
+      </w:pPr>
+      <w:r>
+        <w:t>Usually Franco uses public transportation to go to work, but since on Wednesdays he needs to go to a different building which is not well served by the subway and he does not have a car, he registered to PowerEnJoy to be able to go there by car.</w:t>
+      </w:r>
+    </w:p>
+    <w:p>
+      <w:pPr>
+        <w:pStyle w:val="body"/>
+      </w:pPr>
+      <w:r>
+        <w:t xml:space="preserve">So as he does every week Franco reserves a car through the appropriate function on the app, checking the "From my position" option. Then he reaches the car and unlocks it through the "Unlock the car" option, ignites it and drives to work. The place where he needs to go is near a PowerEnJoy power grid station, so he </w:t>
+      </w:r>
+      <w:r>
+        <w:t>hopes</w:t>
+      </w:r>
+      <w:r>
+        <w:t xml:space="preserve"> that there are currently available power grids there</w:t>
+      </w:r>
+      <w:r>
+        <w:t>. Seeing</w:t>
+      </w:r>
+      <w:r>
+        <w:t xml:space="preserve"> that there are indeed available parking spots at the usual place, and parks there, also taking care of plugging the car in, which nets</w:t>
+      </w:r>
+      <w:r>
+        <w:t xml:space="preserve"> him a 30% discount on the ride.</w:t>
+      </w:r>
+    </w:p>
+    <w:p>
+      <w:pPr>
+        <w:pStyle w:val="body"/>
+        <w:rPr>
+          <w:u w:val="single"/>
+        </w:rPr>
+      </w:pPr>
+    </w:p>
+    <w:p>
+      <w:pPr>
+        <w:pStyle w:val="body"/>
         <w:jc w:val="both"/>
         <w:rPr>
           <w:b/>
@@ -7700,7 +7849,11 @@
         <w:t xml:space="preserve">Pietro moved back to Milan </w:t>
       </w:r>
       <w:r>
-        <w:t>recently, so he wants to return to use PowerEnJoy, to which he is already registered. Realizing that he has forgotten his password, he decides to initiate the password retrieval procedure via the “Retrieve your password” link in the app’s login screen. After inserting his e-mail address, he confirms and quickly receives an e-mail containing his password. Upon logging in he realizes that both his credit card and id card data are outdated, so he uses the “Edit profile” function in the “My profile” section to insert his new credit card and identity card expiration date. After checking the correctness of the data he typed he confirms the modification. At this point Pietro is able to start using PowerEnJoy again.</w:t>
+        <w:t xml:space="preserve">recently, so he wants to return to use PowerEnJoy, to which he is already registered. Realizing that he has forgotten his password, he decides to initiate the password retrieval procedure via the “Retrieve your password” link in the app’s login screen. After inserting his e-mail address, he confirms and quickly receives an e-mail containing his password. Upon logging in he realizes that both his credit card and id card data are outdated, so he uses the “Edit profile” function in the “My profile” section to insert his new credit card and identity card </w:t>
+      </w:r>
+      <w:r>
+        <w:lastRenderedPageBreak/>
+        <w:t>expiration date. After checking the correctness of the data he typed he confirms the modification. At this point Pietro is able to start using PowerEnJoy again.</w:t>
       </w:r>
     </w:p>
     <w:p>
@@ -7994,7 +8147,6 @@
           <w:b/>
           <w:noProof/>
           <w:szCs w:val="28"/>
-          <w:lang w:val="it-IT" w:eastAsia="it-IT"/>
         </w:rPr>
         <w:lastRenderedPageBreak/>
         <w:drawing>
@@ -8023,7 +8175,7 @@
                     </pic:cNvPicPr>
                   </pic:nvPicPr>
                   <pic:blipFill>
-                    <a:blip r:embed="rId12">
+                    <a:blip r:embed="rId14">
                       <a:extLst>
                         <a:ext uri="{28A0092B-C50C-407E-A947-70E740481C1C}">
                           <a14:useLocalDpi xmlns:a14="http://schemas.microsoft.com/office/drawing/2010/main" val="0"/>
@@ -11495,7 +11647,6 @@
       <w:r>
         <w:rPr>
           <w:noProof/>
-          <w:lang w:val="it-IT" w:eastAsia="it-IT"/>
         </w:rPr>
         <w:drawing>
           <wp:inline distT="0" distB="0" distL="0" distR="0" wp14:anchorId="3417A320" wp14:editId="2BE39F10">
@@ -11515,7 +11666,7 @@
                     </pic:cNvPicPr>
                   </pic:nvPicPr>
                   <pic:blipFill>
-                    <a:blip r:embed="rId13">
+                    <a:blip r:embed="rId15">
                       <a:extLst>
                         <a:ext uri="{28A0092B-C50C-407E-A947-70E740481C1C}">
                           <a14:useLocalDpi xmlns:a14="http://schemas.microsoft.com/office/drawing/2010/main" val="0"/>
@@ -11631,7 +11782,6 @@
         <w:rPr>
           <w:noProof/>
           <w:szCs w:val="28"/>
-          <w:lang w:val="it-IT" w:eastAsia="it-IT"/>
         </w:rPr>
         <w:lastRenderedPageBreak/>
         <w:drawing>
@@ -11652,7 +11802,7 @@
                     </pic:cNvPicPr>
                   </pic:nvPicPr>
                   <pic:blipFill>
-                    <a:blip r:embed="rId14">
+                    <a:blip r:embed="rId16">
                       <a:extLst>
                         <a:ext uri="{28A0092B-C50C-407E-A947-70E740481C1C}">
                           <a14:useLocalDpi xmlns:a14="http://schemas.microsoft.com/office/drawing/2010/main" val="0"/>
@@ -11799,7 +11949,7 @@
 </file>
 
 <file path=word/endnotes.xml><?xml version="1.0" encoding="utf-8"?>
-<w:endnotes xmlns:wpc="http://schemas.microsoft.com/office/word/2010/wordprocessingCanvas" xmlns:cx="http://schemas.microsoft.com/office/drawing/2014/chartex" xmlns:mc="http://schemas.openxmlformats.org/markup-compatibility/2006" xmlns:o="urn:schemas-microsoft-com:office:office" xmlns:r="http://schemas.openxmlformats.org/officeDocument/2006/relationships" xmlns:m="http://schemas.openxmlformats.org/officeDocument/2006/math" xmlns:v="urn:schemas-microsoft-com:vml" xmlns:wp14="http://schemas.microsoft.com/office/word/2010/wordprocessingDrawing" xmlns:wp="http://schemas.openxmlformats.org/drawingml/2006/wordprocessingDrawing" xmlns:w10="urn:schemas-microsoft-com:office:word" xmlns:w="http://schemas.openxmlformats.org/wordprocessingml/2006/main" xmlns:w14="http://schemas.microsoft.com/office/word/2010/wordml" xmlns:w15="http://schemas.microsoft.com/office/word/2012/wordml" xmlns:w16se="http://schemas.microsoft.com/office/word/2015/wordml/symex" xmlns:wpg="http://schemas.microsoft.com/office/word/2010/wordprocessingGroup" xmlns:wpi="http://schemas.microsoft.com/office/word/2010/wordprocessingInk" xmlns:wne="http://schemas.microsoft.com/office/word/2006/wordml" xmlns:wps="http://schemas.microsoft.com/office/word/2010/wordprocessingShape" mc:Ignorable="w14 w15 w16se wp14">
+<w:endnotes xmlns:wpc="http://schemas.microsoft.com/office/word/2010/wordprocessingCanvas" xmlns:mo="http://schemas.microsoft.com/office/mac/office/2008/main" xmlns:mc="http://schemas.openxmlformats.org/markup-compatibility/2006" xmlns:mv="urn:schemas-microsoft-com:mac:vml" xmlns:o="urn:schemas-microsoft-com:office:office" xmlns:r="http://schemas.openxmlformats.org/officeDocument/2006/relationships" xmlns:m="http://schemas.openxmlformats.org/officeDocument/2006/math" xmlns:v="urn:schemas-microsoft-com:vml" xmlns:wp14="http://schemas.microsoft.com/office/word/2010/wordprocessingDrawing" xmlns:wp="http://schemas.openxmlformats.org/drawingml/2006/wordprocessingDrawing" xmlns:w10="urn:schemas-microsoft-com:office:word" xmlns:w="http://schemas.openxmlformats.org/wordprocessingml/2006/main" xmlns:w14="http://schemas.microsoft.com/office/word/2010/wordml" xmlns:w15="http://schemas.microsoft.com/office/word/2012/wordml" xmlns:wpg="http://schemas.microsoft.com/office/word/2010/wordprocessingGroup" xmlns:wpi="http://schemas.microsoft.com/office/word/2010/wordprocessingInk" xmlns:wne="http://schemas.microsoft.com/office/word/2006/wordml" xmlns:wps="http://schemas.microsoft.com/office/word/2010/wordprocessingShape" mc:Ignorable="w14 w15 wp14">
   <w:endnote w:type="separator" w:id="-1">
     <w:p>
       <w:pPr>
@@ -11824,7 +11974,7 @@
 </file>
 
 <file path=word/footnotes.xml><?xml version="1.0" encoding="utf-8"?>
-<w:footnotes xmlns:wpc="http://schemas.microsoft.com/office/word/2010/wordprocessingCanvas" xmlns:cx="http://schemas.microsoft.com/office/drawing/2014/chartex" xmlns:mc="http://schemas.openxmlformats.org/markup-compatibility/2006" xmlns:o="urn:schemas-microsoft-com:office:office" xmlns:r="http://schemas.openxmlformats.org/officeDocument/2006/relationships" xmlns:m="http://schemas.openxmlformats.org/officeDocument/2006/math" xmlns:v="urn:schemas-microsoft-com:vml" xmlns:wp14="http://schemas.microsoft.com/office/word/2010/wordprocessingDrawing" xmlns:wp="http://schemas.openxmlformats.org/drawingml/2006/wordprocessingDrawing" xmlns:w10="urn:schemas-microsoft-com:office:word" xmlns:w="http://schemas.openxmlformats.org/wordprocessingml/2006/main" xmlns:w14="http://schemas.microsoft.com/office/word/2010/wordml" xmlns:w15="http://schemas.microsoft.com/office/word/2012/wordml" xmlns:w16se="http://schemas.microsoft.com/office/word/2015/wordml/symex" xmlns:wpg="http://schemas.microsoft.com/office/word/2010/wordprocessingGroup" xmlns:wpi="http://schemas.microsoft.com/office/word/2010/wordprocessingInk" xmlns:wne="http://schemas.microsoft.com/office/word/2006/wordml" xmlns:wps="http://schemas.microsoft.com/office/word/2010/wordprocessingShape" mc:Ignorable="w14 w15 w16se wp14">
+<w:footnotes xmlns:wpc="http://schemas.microsoft.com/office/word/2010/wordprocessingCanvas" xmlns:mo="http://schemas.microsoft.com/office/mac/office/2008/main" xmlns:mc="http://schemas.openxmlformats.org/markup-compatibility/2006" xmlns:mv="urn:schemas-microsoft-com:mac:vml" xmlns:o="urn:schemas-microsoft-com:office:office" xmlns:r="http://schemas.openxmlformats.org/officeDocument/2006/relationships" xmlns:m="http://schemas.openxmlformats.org/officeDocument/2006/math" xmlns:v="urn:schemas-microsoft-com:vml" xmlns:wp14="http://schemas.microsoft.com/office/word/2010/wordprocessingDrawing" xmlns:wp="http://schemas.openxmlformats.org/drawingml/2006/wordprocessingDrawing" xmlns:w10="urn:schemas-microsoft-com:office:word" xmlns:w="http://schemas.openxmlformats.org/wordprocessingml/2006/main" xmlns:w14="http://schemas.microsoft.com/office/word/2010/wordml" xmlns:w15="http://schemas.microsoft.com/office/word/2012/wordml" xmlns:wpg="http://schemas.microsoft.com/office/word/2010/wordprocessingGroup" xmlns:wpi="http://schemas.microsoft.com/office/word/2010/wordprocessingInk" xmlns:wne="http://schemas.microsoft.com/office/word/2006/wordml" xmlns:wps="http://schemas.microsoft.com/office/word/2010/wordprocessingShape" mc:Ignorable="w14 w15 wp14">
   <w:footnote w:type="separator" w:id="-1">
     <w:p>
       <w:pPr>
@@ -11849,7 +11999,7 @@
 </file>
 
 <file path=word/styles.xml><?xml version="1.0" encoding="utf-8"?>
-<w:styles xmlns:mc="http://schemas.openxmlformats.org/markup-compatibility/2006" xmlns:r="http://schemas.openxmlformats.org/officeDocument/2006/relationships" xmlns:w="http://schemas.openxmlformats.org/wordprocessingml/2006/main" xmlns:w14="http://schemas.microsoft.com/office/word/2010/wordml" xmlns:w15="http://schemas.microsoft.com/office/word/2012/wordml" xmlns:w16se="http://schemas.microsoft.com/office/word/2015/wordml/symex" mc:Ignorable="w14 w15 w16se">
+<w:styles xmlns:mc="http://schemas.openxmlformats.org/markup-compatibility/2006" xmlns:r="http://schemas.openxmlformats.org/officeDocument/2006/relationships" xmlns:w="http://schemas.openxmlformats.org/wordprocessingml/2006/main" xmlns:w14="http://schemas.microsoft.com/office/word/2010/wordml" xmlns:w15="http://schemas.microsoft.com/office/word/2012/wordml" mc:Ignorable="w14 w15">
   <w:docDefaults>
     <w:rPrDefault>
       <w:rPr>
@@ -11864,7 +12014,7 @@
       </w:pPr>
     </w:pPrDefault>
   </w:docDefaults>
-  <w:latentStyles w:defLockedState="0" w:defUIPriority="99" w:defSemiHidden="0" w:defUnhideWhenUsed="0" w:defQFormat="0" w:count="371">
+  <w:latentStyles w:defLockedState="0" w:defUIPriority="99" w:defSemiHidden="0" w:defUnhideWhenUsed="0" w:defQFormat="0" w:count="382">
     <w:lsdException w:name="Normal" w:uiPriority="0"/>
     <w:lsdException w:name="heading 1" w:uiPriority="9"/>
     <w:lsdException w:name="heading 2" w:semiHidden="1" w:uiPriority="9" w:unhideWhenUsed="1" w:qFormat="1"/>
@@ -11970,7 +12120,6 @@
     <w:lsdException w:name="HTML Sample" w:semiHidden="1" w:unhideWhenUsed="1"/>
     <w:lsdException w:name="HTML Typewriter" w:semiHidden="1" w:unhideWhenUsed="1"/>
     <w:lsdException w:name="HTML Variable" w:semiHidden="1" w:unhideWhenUsed="1"/>
-    <w:lsdException w:name="Normal Table" w:semiHidden="1" w:unhideWhenUsed="1"/>
     <w:lsdException w:name="annotation subject" w:semiHidden="1" w:unhideWhenUsed="1"/>
     <w:lsdException w:name="No List" w:semiHidden="1" w:unhideWhenUsed="1"/>
     <w:lsdException w:name="Outline List 1" w:semiHidden="1" w:unhideWhenUsed="1"/>
@@ -12016,11 +12165,9 @@
     <w:lsdException w:name="Table Subtle 1" w:semiHidden="1" w:unhideWhenUsed="1"/>
     <w:lsdException w:name="Table Subtle 2" w:semiHidden="1" w:unhideWhenUsed="1"/>
     <w:lsdException w:name="Table Web 1" w:semiHidden="1" w:unhideWhenUsed="1"/>
-    <w:lsdException w:name="Table Web 2" w:semiHidden="1" w:unhideWhenUsed="1"/>
     <w:lsdException w:name="Table Web 3" w:semiHidden="1" w:unhideWhenUsed="1"/>
     <w:lsdException w:name="Balloon Text" w:semiHidden="1" w:unhideWhenUsed="1"/>
     <w:lsdException w:name="Table Grid" w:uiPriority="39"/>
-    <w:lsdException w:name="Table Theme" w:semiHidden="1" w:unhideWhenUsed="1"/>
     <w:lsdException w:name="Placeholder Text" w:semiHidden="1"/>
     <w:lsdException w:name="No Spacing" w:uiPriority="1"/>
     <w:lsdException w:name="Light Shading" w:uiPriority="60"/>
@@ -12236,19 +12383,21 @@
     <w:lsdException w:name="List Table 5 Dark Accent 6" w:uiPriority="50"/>
     <w:lsdException w:name="List Table 6 Colorful Accent 6" w:uiPriority="51"/>
     <w:lsdException w:name="List Table 7 Colorful Accent 6" w:uiPriority="52"/>
+    <w:lsdException w:name="Mention" w:semiHidden="1" w:unhideWhenUsed="1"/>
+    <w:lsdException w:name="Smart Hyperlink" w:semiHidden="1" w:unhideWhenUsed="1"/>
   </w:latentStyles>
-  <w:style w:type="paragraph" w:default="1" w:styleId="Normale">
+  <w:style w:type="paragraph" w:default="1" w:styleId="Normal">
     <w:name w:val="Normal"/>
     <w:rsid w:val="00044178"/>
     <w:rPr>
       <w:color w:val="5A5A5A" w:themeColor="text1" w:themeTint="A5"/>
     </w:rPr>
   </w:style>
-  <w:style w:type="paragraph" w:styleId="Titolo1">
+  <w:style w:type="paragraph" w:styleId="Heading1">
     <w:name w:val="heading 1"/>
-    <w:basedOn w:val="Normale"/>
-    <w:next w:val="Normale"/>
-    <w:link w:val="Titolo1Carattere"/>
+    <w:basedOn w:val="Normal"/>
+    <w:next w:val="Normal"/>
+    <w:link w:val="Heading1Char"/>
     <w:uiPriority w:val="9"/>
     <w:rsid w:val="00044178"/>
     <w:pPr>
@@ -12265,11 +12414,11 @@
       <w:szCs w:val="32"/>
     </w:rPr>
   </w:style>
-  <w:style w:type="paragraph" w:styleId="Titolo2">
+  <w:style w:type="paragraph" w:styleId="Heading2">
     <w:name w:val="heading 2"/>
-    <w:basedOn w:val="Normale"/>
-    <w:next w:val="Normale"/>
-    <w:link w:val="Titolo2Carattere"/>
+    <w:basedOn w:val="Normal"/>
+    <w:next w:val="Normal"/>
+    <w:link w:val="Heading2Char"/>
     <w:uiPriority w:val="9"/>
     <w:unhideWhenUsed/>
     <w:qFormat/>
@@ -12288,11 +12437,11 @@
       <w:szCs w:val="28"/>
     </w:rPr>
   </w:style>
-  <w:style w:type="paragraph" w:styleId="Titolo3">
+  <w:style w:type="paragraph" w:styleId="Heading3">
     <w:name w:val="heading 3"/>
-    <w:basedOn w:val="Normale"/>
-    <w:next w:val="Normale"/>
-    <w:link w:val="Titolo3Carattere"/>
+    <w:basedOn w:val="Normal"/>
+    <w:next w:val="Normal"/>
+    <w:link w:val="Heading3Char"/>
     <w:uiPriority w:val="9"/>
     <w:semiHidden/>
     <w:unhideWhenUsed/>
@@ -12312,11 +12461,11 @@
       <w:szCs w:val="24"/>
     </w:rPr>
   </w:style>
-  <w:style w:type="paragraph" w:styleId="Titolo4">
+  <w:style w:type="paragraph" w:styleId="Heading4">
     <w:name w:val="heading 4"/>
-    <w:basedOn w:val="Normale"/>
-    <w:next w:val="Normale"/>
-    <w:link w:val="Titolo4Carattere"/>
+    <w:basedOn w:val="Normal"/>
+    <w:next w:val="Normal"/>
+    <w:link w:val="Heading4Char"/>
     <w:uiPriority w:val="9"/>
     <w:semiHidden/>
     <w:unhideWhenUsed/>
@@ -12339,11 +12488,11 @@
       <w:spacing w:val="20"/>
     </w:rPr>
   </w:style>
-  <w:style w:type="paragraph" w:styleId="Titolo5">
+  <w:style w:type="paragraph" w:styleId="Heading5">
     <w:name w:val="heading 5"/>
-    <w:basedOn w:val="Normale"/>
-    <w:next w:val="Normale"/>
-    <w:link w:val="Titolo5Carattere"/>
+    <w:basedOn w:val="Normal"/>
+    <w:next w:val="Normal"/>
+    <w:link w:val="Heading5Char"/>
     <w:uiPriority w:val="9"/>
     <w:semiHidden/>
     <w:unhideWhenUsed/>
@@ -12364,11 +12513,11 @@
       <w:spacing w:val="20"/>
     </w:rPr>
   </w:style>
-  <w:style w:type="paragraph" w:styleId="Titolo6">
+  <w:style w:type="paragraph" w:styleId="Heading6">
     <w:name w:val="heading 6"/>
-    <w:basedOn w:val="Normale"/>
-    <w:next w:val="Normale"/>
-    <w:link w:val="Titolo6Carattere"/>
+    <w:basedOn w:val="Normal"/>
+    <w:next w:val="Normal"/>
+    <w:link w:val="Heading6Char"/>
     <w:uiPriority w:val="9"/>
     <w:semiHidden/>
     <w:unhideWhenUsed/>
@@ -12389,11 +12538,11 @@
       <w:spacing w:val="20"/>
     </w:rPr>
   </w:style>
-  <w:style w:type="paragraph" w:styleId="Titolo7">
+  <w:style w:type="paragraph" w:styleId="Heading7">
     <w:name w:val="heading 7"/>
-    <w:basedOn w:val="Normale"/>
-    <w:next w:val="Normale"/>
-    <w:link w:val="Titolo7Carattere"/>
+    <w:basedOn w:val="Normal"/>
+    <w:next w:val="Normal"/>
+    <w:link w:val="Heading7Char"/>
     <w:uiPriority w:val="9"/>
     <w:semiHidden/>
     <w:unhideWhenUsed/>
@@ -12418,11 +12567,11 @@
       <w:szCs w:val="16"/>
     </w:rPr>
   </w:style>
-  <w:style w:type="paragraph" w:styleId="Titolo8">
+  <w:style w:type="paragraph" w:styleId="Heading8">
     <w:name w:val="heading 8"/>
-    <w:basedOn w:val="Normale"/>
-    <w:next w:val="Normale"/>
-    <w:link w:val="Titolo8Carattere"/>
+    <w:basedOn w:val="Normal"/>
+    <w:next w:val="Normal"/>
+    <w:link w:val="Heading8Char"/>
     <w:uiPriority w:val="9"/>
     <w:semiHidden/>
     <w:unhideWhenUsed/>
@@ -12443,11 +12592,11 @@
       <w:szCs w:val="16"/>
     </w:rPr>
   </w:style>
-  <w:style w:type="paragraph" w:styleId="Titolo9">
+  <w:style w:type="paragraph" w:styleId="Heading9">
     <w:name w:val="heading 9"/>
-    <w:basedOn w:val="Normale"/>
-    <w:next w:val="Normale"/>
-    <w:link w:val="Titolo9Carattere"/>
+    <w:basedOn w:val="Normal"/>
+    <w:next w:val="Normal"/>
+    <w:link w:val="Heading9Char"/>
     <w:uiPriority w:val="9"/>
     <w:semiHidden/>
     <w:unhideWhenUsed/>
@@ -12467,13 +12616,13 @@
       <w:szCs w:val="16"/>
     </w:rPr>
   </w:style>
-  <w:style w:type="character" w:default="1" w:styleId="Carpredefinitoparagrafo">
+  <w:style w:type="character" w:default="1" w:styleId="DefaultParagraphFont">
     <w:name w:val="Default Paragraph Font"/>
     <w:uiPriority w:val="1"/>
     <w:semiHidden/>
     <w:unhideWhenUsed/>
   </w:style>
-  <w:style w:type="table" w:default="1" w:styleId="Tabellanormale">
+  <w:style w:type="table" w:default="1" w:styleId="TableNormal">
     <w:name w:val="Normal Table"/>
     <w:uiPriority w:val="99"/>
     <w:semiHidden/>
@@ -12488,16 +12637,16 @@
       </w:tblCellMar>
     </w:tblPr>
   </w:style>
-  <w:style w:type="numbering" w:default="1" w:styleId="Nessunelenco">
+  <w:style w:type="numbering" w:default="1" w:styleId="NoList">
     <w:name w:val="No List"/>
     <w:uiPriority w:val="99"/>
     <w:semiHidden/>
     <w:unhideWhenUsed/>
   </w:style>
-  <w:style w:type="character" w:customStyle="1" w:styleId="Titolo1Carattere">
-    <w:name w:val="Titolo 1 Carattere"/>
-    <w:basedOn w:val="Carpredefinitoparagrafo"/>
-    <w:link w:val="Titolo1"/>
+  <w:style w:type="character" w:customStyle="1" w:styleId="Heading1Char">
+    <w:name w:val="Heading 1 Char"/>
+    <w:basedOn w:val="DefaultParagraphFont"/>
+    <w:link w:val="Heading1"/>
     <w:uiPriority w:val="9"/>
     <w:rsid w:val="00044178"/>
     <w:rPr>
@@ -12509,10 +12658,10 @@
       <w:szCs w:val="32"/>
     </w:rPr>
   </w:style>
-  <w:style w:type="character" w:customStyle="1" w:styleId="Titolo2Carattere">
-    <w:name w:val="Titolo 2 Carattere"/>
-    <w:basedOn w:val="Carpredefinitoparagrafo"/>
-    <w:link w:val="Titolo2"/>
+  <w:style w:type="character" w:customStyle="1" w:styleId="Heading2Char">
+    <w:name w:val="Heading 2 Char"/>
+    <w:basedOn w:val="DefaultParagraphFont"/>
+    <w:link w:val="Heading2"/>
     <w:uiPriority w:val="9"/>
     <w:rsid w:val="00044178"/>
     <w:rPr>
@@ -12524,10 +12673,10 @@
       <w:szCs w:val="28"/>
     </w:rPr>
   </w:style>
-  <w:style w:type="character" w:customStyle="1" w:styleId="Titolo3Carattere">
-    <w:name w:val="Titolo 3 Carattere"/>
-    <w:basedOn w:val="Carpredefinitoparagrafo"/>
-    <w:link w:val="Titolo3"/>
+  <w:style w:type="character" w:customStyle="1" w:styleId="Heading3Char">
+    <w:name w:val="Heading 3 Char"/>
+    <w:basedOn w:val="DefaultParagraphFont"/>
+    <w:link w:val="Heading3"/>
     <w:uiPriority w:val="9"/>
     <w:semiHidden/>
     <w:rsid w:val="00044178"/>
@@ -12540,10 +12689,10 @@
       <w:szCs w:val="24"/>
     </w:rPr>
   </w:style>
-  <w:style w:type="character" w:customStyle="1" w:styleId="Titolo4Carattere">
-    <w:name w:val="Titolo 4 Carattere"/>
-    <w:basedOn w:val="Carpredefinitoparagrafo"/>
-    <w:link w:val="Titolo4"/>
+  <w:style w:type="character" w:customStyle="1" w:styleId="Heading4Char">
+    <w:name w:val="Heading 4 Char"/>
+    <w:basedOn w:val="DefaultParagraphFont"/>
+    <w:link w:val="Heading4"/>
     <w:uiPriority w:val="9"/>
     <w:semiHidden/>
     <w:rsid w:val="00044178"/>
@@ -12556,10 +12705,10 @@
       <w:spacing w:val="20"/>
     </w:rPr>
   </w:style>
-  <w:style w:type="character" w:customStyle="1" w:styleId="Titolo5Carattere">
-    <w:name w:val="Titolo 5 Carattere"/>
-    <w:basedOn w:val="Carpredefinitoparagrafo"/>
-    <w:link w:val="Titolo5"/>
+  <w:style w:type="character" w:customStyle="1" w:styleId="Heading5Char">
+    <w:name w:val="Heading 5 Char"/>
+    <w:basedOn w:val="DefaultParagraphFont"/>
+    <w:link w:val="Heading5"/>
     <w:uiPriority w:val="9"/>
     <w:semiHidden/>
     <w:rsid w:val="00044178"/>
@@ -12570,10 +12719,10 @@
       <w:spacing w:val="20"/>
     </w:rPr>
   </w:style>
-  <w:style w:type="character" w:customStyle="1" w:styleId="Titolo6Carattere">
-    <w:name w:val="Titolo 6 Carattere"/>
-    <w:basedOn w:val="Carpredefinitoparagrafo"/>
-    <w:link w:val="Titolo6"/>
+  <w:style w:type="character" w:customStyle="1" w:styleId="Heading6Char">
+    <w:name w:val="Heading 6 Char"/>
+    <w:basedOn w:val="DefaultParagraphFont"/>
+    <w:link w:val="Heading6"/>
     <w:uiPriority w:val="9"/>
     <w:semiHidden/>
     <w:rsid w:val="00044178"/>
@@ -12584,10 +12733,10 @@
       <w:spacing w:val="20"/>
     </w:rPr>
   </w:style>
-  <w:style w:type="character" w:customStyle="1" w:styleId="Titolo7Carattere">
-    <w:name w:val="Titolo 7 Carattere"/>
-    <w:basedOn w:val="Carpredefinitoparagrafo"/>
-    <w:link w:val="Titolo7"/>
+  <w:style w:type="character" w:customStyle="1" w:styleId="Heading7Char">
+    <w:name w:val="Heading 7 Char"/>
+    <w:basedOn w:val="DefaultParagraphFont"/>
+    <w:link w:val="Heading7"/>
     <w:uiPriority w:val="9"/>
     <w:semiHidden/>
     <w:rsid w:val="00044178"/>
@@ -12602,10 +12751,10 @@
       <w:szCs w:val="16"/>
     </w:rPr>
   </w:style>
-  <w:style w:type="character" w:customStyle="1" w:styleId="Titolo8Carattere">
-    <w:name w:val="Titolo 8 Carattere"/>
-    <w:basedOn w:val="Carpredefinitoparagrafo"/>
-    <w:link w:val="Titolo8"/>
+  <w:style w:type="character" w:customStyle="1" w:styleId="Heading8Char">
+    <w:name w:val="Heading 8 Char"/>
+    <w:basedOn w:val="DefaultParagraphFont"/>
+    <w:link w:val="Heading8"/>
     <w:uiPriority w:val="9"/>
     <w:semiHidden/>
     <w:rsid w:val="00044178"/>
@@ -12619,10 +12768,10 @@
       <w:szCs w:val="16"/>
     </w:rPr>
   </w:style>
-  <w:style w:type="character" w:customStyle="1" w:styleId="Titolo9Carattere">
-    <w:name w:val="Titolo 9 Carattere"/>
-    <w:basedOn w:val="Carpredefinitoparagrafo"/>
-    <w:link w:val="Titolo9"/>
+  <w:style w:type="character" w:customStyle="1" w:styleId="Heading9Char">
+    <w:name w:val="Heading 9 Char"/>
+    <w:basedOn w:val="DefaultParagraphFont"/>
+    <w:link w:val="Heading9"/>
     <w:uiPriority w:val="9"/>
     <w:semiHidden/>
     <w:rsid w:val="00044178"/>
@@ -12635,10 +12784,10 @@
       <w:szCs w:val="16"/>
     </w:rPr>
   </w:style>
-  <w:style w:type="paragraph" w:styleId="Didascalia">
+  <w:style w:type="paragraph" w:styleId="Caption">
     <w:name w:val="caption"/>
-    <w:basedOn w:val="Normale"/>
-    <w:next w:val="Normale"/>
+    <w:basedOn w:val="Normal"/>
+    <w:next w:val="Normal"/>
     <w:uiPriority w:val="35"/>
     <w:semiHidden/>
     <w:unhideWhenUsed/>
@@ -12654,10 +12803,10 @@
       <w:szCs w:val="18"/>
     </w:rPr>
   </w:style>
-  <w:style w:type="paragraph" w:styleId="Titolo">
+  <w:style w:type="paragraph" w:styleId="Title">
     <w:name w:val="Title"/>
-    <w:next w:val="Normale"/>
-    <w:link w:val="TitoloCarattere"/>
+    <w:next w:val="Normal"/>
+    <w:link w:val="TitleChar"/>
     <w:uiPriority w:val="10"/>
     <w:qFormat/>
     <w:rsid w:val="0017664D"/>
@@ -12676,10 +12825,10 @@
       <w:szCs w:val="44"/>
     </w:rPr>
   </w:style>
-  <w:style w:type="character" w:customStyle="1" w:styleId="TitoloCarattere">
-    <w:name w:val="Titolo Carattere"/>
-    <w:basedOn w:val="Carpredefinitoparagrafo"/>
-    <w:link w:val="Titolo"/>
+  <w:style w:type="character" w:customStyle="1" w:styleId="TitleChar">
+    <w:name w:val="Title Char"/>
+    <w:basedOn w:val="DefaultParagraphFont"/>
+    <w:link w:val="Title"/>
     <w:uiPriority w:val="10"/>
     <w:rsid w:val="0017664D"/>
     <w:rPr>
@@ -12691,10 +12840,10 @@
       <w:szCs w:val="44"/>
     </w:rPr>
   </w:style>
-  <w:style w:type="paragraph" w:styleId="Sottotitolo">
+  <w:style w:type="paragraph" w:styleId="Subtitle">
     <w:name w:val="Subtitle"/>
-    <w:next w:val="Normale"/>
-    <w:link w:val="SottotitoloCarattere"/>
+    <w:next w:val="Normal"/>
+    <w:link w:val="SubtitleChar"/>
     <w:uiPriority w:val="11"/>
     <w:rsid w:val="00044178"/>
     <w:pPr>
@@ -12709,10 +12858,10 @@
       <w:szCs w:val="28"/>
     </w:rPr>
   </w:style>
-  <w:style w:type="character" w:customStyle="1" w:styleId="SottotitoloCarattere">
-    <w:name w:val="Sottotitolo Carattere"/>
-    <w:basedOn w:val="Carpredefinitoparagrafo"/>
-    <w:link w:val="Sottotitolo"/>
+  <w:style w:type="character" w:customStyle="1" w:styleId="SubtitleChar">
+    <w:name w:val="Subtitle Char"/>
+    <w:basedOn w:val="DefaultParagraphFont"/>
+    <w:link w:val="Subtitle"/>
     <w:uiPriority w:val="11"/>
     <w:rsid w:val="00044178"/>
     <w:rPr>
@@ -12723,7 +12872,7 @@
       <w:szCs w:val="28"/>
     </w:rPr>
   </w:style>
-  <w:style w:type="character" w:styleId="Enfasigrassetto">
+  <w:style w:type="character" w:styleId="Strong">
     <w:name w:val="Strong"/>
     <w:uiPriority w:val="22"/>
     <w:qFormat/>
@@ -12734,7 +12883,7 @@
       <w:spacing w:val="0"/>
     </w:rPr>
   </w:style>
-  <w:style w:type="character" w:styleId="Enfasicorsivo">
+  <w:style w:type="character" w:styleId="Emphasis">
     <w:name w:val="Emphasis"/>
     <w:uiPriority w:val="20"/>
     <w:qFormat/>
@@ -12750,29 +12899,29 @@
       <w:vertAlign w:val="baseline"/>
     </w:rPr>
   </w:style>
-  <w:style w:type="paragraph" w:styleId="Nessunaspaziatura">
+  <w:style w:type="paragraph" w:styleId="NoSpacing">
     <w:name w:val="No Spacing"/>
-    <w:basedOn w:val="Normale"/>
-    <w:link w:val="NessunaspaziaturaCarattere"/>
+    <w:basedOn w:val="Normal"/>
+    <w:link w:val="NoSpacingChar"/>
     <w:uiPriority w:val="1"/>
     <w:rsid w:val="00044178"/>
     <w:pPr>
       <w:spacing w:after="0" w:line="240" w:lineRule="auto"/>
     </w:pPr>
   </w:style>
-  <w:style w:type="character" w:customStyle="1" w:styleId="NessunaspaziaturaCarattere">
-    <w:name w:val="Nessuna spaziatura Carattere"/>
-    <w:basedOn w:val="Carpredefinitoparagrafo"/>
-    <w:link w:val="Nessunaspaziatura"/>
+  <w:style w:type="character" w:customStyle="1" w:styleId="NoSpacingChar">
+    <w:name w:val="No Spacing Char"/>
+    <w:basedOn w:val="DefaultParagraphFont"/>
+    <w:link w:val="NoSpacing"/>
     <w:uiPriority w:val="1"/>
     <w:rsid w:val="00044178"/>
     <w:rPr>
       <w:color w:val="5A5A5A" w:themeColor="text1" w:themeTint="A5"/>
     </w:rPr>
   </w:style>
-  <w:style w:type="paragraph" w:styleId="Paragrafoelenco">
+  <w:style w:type="paragraph" w:styleId="ListParagraph">
     <w:name w:val="List Paragraph"/>
-    <w:basedOn w:val="Normale"/>
+    <w:basedOn w:val="Normal"/>
     <w:uiPriority w:val="34"/>
     <w:qFormat/>
     <w:rsid w:val="00044178"/>
@@ -12781,11 +12930,11 @@
       <w:contextualSpacing/>
     </w:pPr>
   </w:style>
-  <w:style w:type="paragraph" w:styleId="Citazione">
+  <w:style w:type="paragraph" w:styleId="Quote">
     <w:name w:val="Quote"/>
-    <w:basedOn w:val="Normale"/>
-    <w:next w:val="Normale"/>
-    <w:link w:val="CitazioneCarattere"/>
+    <w:basedOn w:val="Normal"/>
+    <w:next w:val="Normal"/>
+    <w:link w:val="QuoteChar"/>
     <w:uiPriority w:val="29"/>
     <w:qFormat/>
     <w:rsid w:val="00044178"/>
@@ -12794,10 +12943,10 @@
       <w:iCs/>
     </w:rPr>
   </w:style>
-  <w:style w:type="character" w:customStyle="1" w:styleId="CitazioneCarattere">
-    <w:name w:val="Citazione Carattere"/>
-    <w:basedOn w:val="Carpredefinitoparagrafo"/>
-    <w:link w:val="Citazione"/>
+  <w:style w:type="character" w:customStyle="1" w:styleId="QuoteChar">
+    <w:name w:val="Quote Char"/>
+    <w:basedOn w:val="DefaultParagraphFont"/>
+    <w:link w:val="Quote"/>
     <w:uiPriority w:val="29"/>
     <w:rsid w:val="00044178"/>
     <w:rPr>
@@ -12806,11 +12955,11 @@
       <w:color w:val="5A5A5A" w:themeColor="text1" w:themeTint="A5"/>
     </w:rPr>
   </w:style>
-  <w:style w:type="paragraph" w:styleId="Citazioneintensa">
+  <w:style w:type="paragraph" w:styleId="IntenseQuote">
     <w:name w:val="Intense Quote"/>
-    <w:basedOn w:val="Normale"/>
-    <w:next w:val="Normale"/>
-    <w:link w:val="CitazioneintensaCarattere"/>
+    <w:basedOn w:val="Normal"/>
+    <w:next w:val="Normal"/>
+    <w:link w:val="IntenseQuoteChar"/>
     <w:uiPriority w:val="30"/>
     <w:qFormat/>
     <w:rsid w:val="00044178"/>
@@ -12832,10 +12981,10 @@
       <w:color w:val="2E74B5" w:themeColor="accent1" w:themeShade="BF"/>
     </w:rPr>
   </w:style>
-  <w:style w:type="character" w:customStyle="1" w:styleId="CitazioneintensaCarattere">
-    <w:name w:val="Citazione intensa Carattere"/>
-    <w:basedOn w:val="Carpredefinitoparagrafo"/>
-    <w:link w:val="Citazioneintensa"/>
+  <w:style w:type="character" w:customStyle="1" w:styleId="IntenseQuoteChar">
+    <w:name w:val="Intense Quote Char"/>
+    <w:basedOn w:val="DefaultParagraphFont"/>
+    <w:link w:val="IntenseQuote"/>
     <w:uiPriority w:val="30"/>
     <w:rsid w:val="00044178"/>
     <w:rPr>
@@ -12844,7 +12993,7 @@
       <w:color w:val="2E74B5" w:themeColor="accent1" w:themeShade="BF"/>
     </w:rPr>
   </w:style>
-  <w:style w:type="character" w:styleId="Enfasidelicata">
+  <w:style w:type="character" w:styleId="SubtleEmphasis">
     <w:name w:val="Subtle Emphasis"/>
     <w:uiPriority w:val="19"/>
     <w:rsid w:val="00044178"/>
@@ -12855,7 +13004,7 @@
       <w:vertAlign w:val="baseline"/>
     </w:rPr>
   </w:style>
-  <w:style w:type="character" w:styleId="Enfasiintensa">
+  <w:style w:type="character" w:styleId="IntenseEmphasis">
     <w:name w:val="Intense Emphasis"/>
     <w:uiPriority w:val="21"/>
     <w:qFormat/>
@@ -12868,7 +13017,7 @@
       <w:spacing w:val="40"/>
     </w:rPr>
   </w:style>
-  <w:style w:type="character" w:styleId="Riferimentodelicato">
+  <w:style w:type="character" w:styleId="SubtleReference">
     <w:name w:val="Subtle Reference"/>
     <w:uiPriority w:val="31"/>
     <w:qFormat/>
@@ -12882,7 +13031,7 @@
       <w:spacing w:val="20"/>
     </w:rPr>
   </w:style>
-  <w:style w:type="character" w:styleId="Riferimentointenso">
+  <w:style w:type="character" w:styleId="IntenseReference">
     <w:name w:val="Intense Reference"/>
     <w:uiPriority w:val="32"/>
     <w:qFormat/>
@@ -12898,7 +13047,7 @@
       <w:spacing w:val="20"/>
     </w:rPr>
   </w:style>
-  <w:style w:type="character" w:styleId="Titolodellibro">
+  <w:style w:type="character" w:styleId="BookTitle">
     <w:name w:val="Book Title"/>
     <w:uiPriority w:val="33"/>
     <w:qFormat/>
@@ -12913,10 +13062,10 @@
       <w:u w:val="single"/>
     </w:rPr>
   </w:style>
-  <w:style w:type="paragraph" w:styleId="Titolosommario">
+  <w:style w:type="paragraph" w:styleId="TOCHeading">
     <w:name w:val="TOC Heading"/>
-    <w:basedOn w:val="Titolo1"/>
-    <w:next w:val="Normale"/>
+    <w:basedOn w:val="Heading1"/>
+    <w:next w:val="Normal"/>
     <w:uiPriority w:val="39"/>
     <w:semiHidden/>
     <w:unhideWhenUsed/>
@@ -12928,7 +13077,7 @@
   </w:style>
   <w:style w:type="paragraph" w:customStyle="1" w:styleId="body">
     <w:name w:val="body"/>
-    <w:basedOn w:val="Corpotesto"/>
+    <w:basedOn w:val="BodyText"/>
     <w:qFormat/>
     <w:rsid w:val="008F0249"/>
     <w:pPr>
@@ -12939,10 +13088,10 @@
       <w:sz w:val="28"/>
     </w:rPr>
   </w:style>
-  <w:style w:type="paragraph" w:styleId="Intestazione">
+  <w:style w:type="paragraph" w:styleId="Header">
     <w:name w:val="header"/>
-    <w:basedOn w:val="Normale"/>
-    <w:link w:val="IntestazioneCarattere"/>
+    <w:basedOn w:val="Normal"/>
+    <w:link w:val="HeaderChar"/>
     <w:uiPriority w:val="99"/>
     <w:unhideWhenUsed/>
     <w:rsid w:val="00044178"/>
@@ -12954,10 +13103,10 @@
       <w:spacing w:after="0" w:line="240" w:lineRule="auto"/>
     </w:pPr>
   </w:style>
-  <w:style w:type="paragraph" w:styleId="Corpotesto">
+  <w:style w:type="paragraph" w:styleId="BodyText">
     <w:name w:val="Body Text"/>
-    <w:basedOn w:val="Normale"/>
-    <w:link w:val="CorpotestoCarattere"/>
+    <w:basedOn w:val="Normal"/>
+    <w:link w:val="BodyTextChar"/>
     <w:uiPriority w:val="99"/>
     <w:semiHidden/>
     <w:unhideWhenUsed/>
@@ -12966,10 +13115,10 @@
       <w:spacing w:after="120"/>
     </w:pPr>
   </w:style>
-  <w:style w:type="character" w:customStyle="1" w:styleId="CorpotestoCarattere">
-    <w:name w:val="Corpo testo Carattere"/>
-    <w:basedOn w:val="Carpredefinitoparagrafo"/>
-    <w:link w:val="Corpotesto"/>
+  <w:style w:type="character" w:customStyle="1" w:styleId="BodyTextChar">
+    <w:name w:val="Body Text Char"/>
+    <w:basedOn w:val="DefaultParagraphFont"/>
+    <w:link w:val="BodyText"/>
     <w:uiPriority w:val="99"/>
     <w:semiHidden/>
     <w:rsid w:val="00044178"/>
@@ -12977,20 +13126,20 @@
       <w:color w:val="5A5A5A" w:themeColor="text1" w:themeTint="A5"/>
     </w:rPr>
   </w:style>
-  <w:style w:type="character" w:customStyle="1" w:styleId="IntestazioneCarattere">
-    <w:name w:val="Intestazione Carattere"/>
-    <w:basedOn w:val="Carpredefinitoparagrafo"/>
-    <w:link w:val="Intestazione"/>
+  <w:style w:type="character" w:customStyle="1" w:styleId="HeaderChar">
+    <w:name w:val="Header Char"/>
+    <w:basedOn w:val="DefaultParagraphFont"/>
+    <w:link w:val="Header"/>
     <w:uiPriority w:val="99"/>
     <w:rsid w:val="00044178"/>
     <w:rPr>
       <w:color w:val="5A5A5A" w:themeColor="text1" w:themeTint="A5"/>
     </w:rPr>
   </w:style>
-  <w:style w:type="paragraph" w:styleId="Pidipagina">
+  <w:style w:type="paragraph" w:styleId="Footer">
     <w:name w:val="footer"/>
-    <w:basedOn w:val="Normale"/>
-    <w:link w:val="PidipaginaCarattere"/>
+    <w:basedOn w:val="Normal"/>
+    <w:link w:val="FooterChar"/>
     <w:uiPriority w:val="99"/>
     <w:unhideWhenUsed/>
     <w:rsid w:val="00044178"/>
@@ -13002,10 +13151,10 @@
       <w:spacing w:after="0" w:line="240" w:lineRule="auto"/>
     </w:pPr>
   </w:style>
-  <w:style w:type="character" w:customStyle="1" w:styleId="PidipaginaCarattere">
-    <w:name w:val="Piè di pagina Carattere"/>
-    <w:basedOn w:val="Carpredefinitoparagrafo"/>
-    <w:link w:val="Pidipagina"/>
+  <w:style w:type="character" w:customStyle="1" w:styleId="FooterChar">
+    <w:name w:val="Footer Char"/>
+    <w:basedOn w:val="DefaultParagraphFont"/>
+    <w:link w:val="Footer"/>
     <w:uiPriority w:val="99"/>
     <w:rsid w:val="00044178"/>
     <w:rPr>
@@ -13014,7 +13163,7 @@
   </w:style>
   <w:style w:type="paragraph" w:customStyle="1" w:styleId="paragraph">
     <w:name w:val="paragraph"/>
-    <w:basedOn w:val="Normale"/>
+    <w:basedOn w:val="Normal"/>
     <w:next w:val="body"/>
     <w:qFormat/>
     <w:rsid w:val="006114D3"/>
@@ -13029,15 +13178,16 @@
       <w:szCs w:val="32"/>
     </w:rPr>
   </w:style>
-  <w:style w:type="table" w:styleId="Grigliatabella">
+  <w:style w:type="table" w:styleId="TableGrid">
     <w:name w:val="Table Grid"/>
-    <w:basedOn w:val="Tabellanormale"/>
+    <w:basedOn w:val="TableNormal"/>
     <w:uiPriority w:val="39"/>
     <w:rsid w:val="003F2A9E"/>
     <w:pPr>
       <w:spacing w:after="0" w:line="240" w:lineRule="auto"/>
     </w:pPr>
     <w:tblPr>
+      <w:tblInd w:w="0" w:type="dxa"/>
       <w:tblBorders>
         <w:top w:val="single" w:sz="4" w:space="0" w:color="auto"/>
         <w:left w:val="single" w:sz="4" w:space="0" w:color="auto"/>
@@ -13046,17 +13196,24 @@
         <w:insideH w:val="single" w:sz="4" w:space="0" w:color="auto"/>
         <w:insideV w:val="single" w:sz="4" w:space="0" w:color="auto"/>
       </w:tblBorders>
+      <w:tblCellMar>
+        <w:top w:w="0" w:type="dxa"/>
+        <w:left w:w="108" w:type="dxa"/>
+        <w:bottom w:w="0" w:type="dxa"/>
+        <w:right w:w="108" w:type="dxa"/>
+      </w:tblCellMar>
     </w:tblPr>
   </w:style>
-  <w:style w:type="table" w:styleId="Grigliatabellachiara">
+  <w:style w:type="table" w:styleId="TableGridLight">
     <w:name w:val="Grid Table Light"/>
-    <w:basedOn w:val="Tabellanormale"/>
+    <w:basedOn w:val="TableNormal"/>
     <w:uiPriority w:val="40"/>
     <w:rsid w:val="003F2A9E"/>
     <w:pPr>
       <w:spacing w:after="0" w:line="240" w:lineRule="auto"/>
     </w:pPr>
     <w:tblPr>
+      <w:tblInd w:w="0" w:type="dxa"/>
       <w:tblBorders>
         <w:top w:val="single" w:sz="4" w:space="0" w:color="BFBFBF" w:themeColor="background1" w:themeShade="BF"/>
         <w:left w:val="single" w:sz="4" w:space="0" w:color="BFBFBF" w:themeColor="background1" w:themeShade="BF"/>
@@ -13065,11 +13222,17 @@
         <w:insideH w:val="single" w:sz="4" w:space="0" w:color="BFBFBF" w:themeColor="background1" w:themeShade="BF"/>
         <w:insideV w:val="single" w:sz="4" w:space="0" w:color="BFBFBF" w:themeColor="background1" w:themeShade="BF"/>
       </w:tblBorders>
+      <w:tblCellMar>
+        <w:top w:w="0" w:type="dxa"/>
+        <w:left w:w="108" w:type="dxa"/>
+        <w:bottom w:w="0" w:type="dxa"/>
+        <w:right w:w="108" w:type="dxa"/>
+      </w:tblCellMar>
     </w:tblPr>
   </w:style>
-  <w:style w:type="table" w:styleId="Tabellasemplice-3">
+  <w:style w:type="table" w:styleId="PlainTable3">
     <w:name w:val="Plain Table 3"/>
-    <w:basedOn w:val="Tabellanormale"/>
+    <w:basedOn w:val="TableNormal"/>
     <w:uiPriority w:val="43"/>
     <w:rsid w:val="003F2A9E"/>
     <w:pPr>
@@ -13078,6 +13241,13 @@
     <w:tblPr>
       <w:tblStyleRowBandSize w:val="1"/>
       <w:tblStyleColBandSize w:val="1"/>
+      <w:tblInd w:w="0" w:type="dxa"/>
+      <w:tblCellMar>
+        <w:top w:w="0" w:type="dxa"/>
+        <w:left w:w="108" w:type="dxa"/>
+        <w:bottom w:w="0" w:type="dxa"/>
+        <w:right w:w="108" w:type="dxa"/>
+      </w:tblCellMar>
     </w:tblPr>
     <w:tblStylePr w:type="firstRow">
       <w:rPr>
@@ -13160,9 +13330,9 @@
       </w:tcPr>
     </w:tblStylePr>
   </w:style>
-  <w:style w:type="table" w:styleId="Tabellasemplice-2">
+  <w:style w:type="table" w:styleId="PlainTable2">
     <w:name w:val="Plain Table 2"/>
-    <w:basedOn w:val="Tabellanormale"/>
+    <w:basedOn w:val="TableNormal"/>
     <w:uiPriority w:val="42"/>
     <w:rsid w:val="003F2A9E"/>
     <w:pPr>
@@ -13171,10 +13341,17 @@
     <w:tblPr>
       <w:tblStyleRowBandSize w:val="1"/>
       <w:tblStyleColBandSize w:val="1"/>
+      <w:tblInd w:w="0" w:type="dxa"/>
       <w:tblBorders>
         <w:top w:val="single" w:sz="4" w:space="0" w:color="7F7F7F" w:themeColor="text1" w:themeTint="80"/>
         <w:bottom w:val="single" w:sz="4" w:space="0" w:color="7F7F7F" w:themeColor="text1" w:themeTint="80"/>
       </w:tblBorders>
+      <w:tblCellMar>
+        <w:top w:w="0" w:type="dxa"/>
+        <w:left w:w="108" w:type="dxa"/>
+        <w:bottom w:w="0" w:type="dxa"/>
+        <w:right w:w="108" w:type="dxa"/>
+      </w:tblCellMar>
     </w:tblPr>
     <w:tblStylePr w:type="firstRow">
       <w:rPr>
@@ -13240,9 +13417,9 @@
       </w:tcPr>
     </w:tblStylePr>
   </w:style>
-  <w:style w:type="table" w:styleId="Tabellagriglia1chiara">
+  <w:style w:type="table" w:styleId="GridTable1Light">
     <w:name w:val="Grid Table 1 Light"/>
-    <w:basedOn w:val="Tabellanormale"/>
+    <w:basedOn w:val="TableNormal"/>
     <w:uiPriority w:val="46"/>
     <w:rsid w:val="003F2A9E"/>
     <w:pPr>
@@ -13251,6 +13428,7 @@
     <w:tblPr>
       <w:tblStyleRowBandSize w:val="1"/>
       <w:tblStyleColBandSize w:val="1"/>
+      <w:tblInd w:w="0" w:type="dxa"/>
       <w:tblBorders>
         <w:top w:val="single" w:sz="4" w:space="0" w:color="999999" w:themeColor="text1" w:themeTint="66"/>
         <w:left w:val="single" w:sz="4" w:space="0" w:color="999999" w:themeColor="text1" w:themeTint="66"/>
@@ -13259,6 +13437,12 @@
         <w:insideH w:val="single" w:sz="4" w:space="0" w:color="999999" w:themeColor="text1" w:themeTint="66"/>
         <w:insideV w:val="single" w:sz="4" w:space="0" w:color="999999" w:themeColor="text1" w:themeTint="66"/>
       </w:tblBorders>
+      <w:tblCellMar>
+        <w:top w:w="0" w:type="dxa"/>
+        <w:left w:w="108" w:type="dxa"/>
+        <w:bottom w:w="0" w:type="dxa"/>
+        <w:right w:w="108" w:type="dxa"/>
+      </w:tblCellMar>
     </w:tblPr>
     <w:tblStylePr w:type="firstRow">
       <w:rPr>
@@ -13584,7 +13768,7 @@
 </file>
 
 <file path=customXml/itemProps1.xml><?xml version="1.0" encoding="utf-8"?>
-<ds:datastoreItem xmlns:ds="http://schemas.openxmlformats.org/officeDocument/2006/customXml" ds:itemID="{9A96FB3C-9099-43C2-AEA3-0A03FBFA9655}">
+<ds:datastoreItem xmlns:ds="http://schemas.openxmlformats.org/officeDocument/2006/customXml" ds:itemID="{9A02827A-DF1E-AE4B-9606-00D7F0F7839E}">
   <ds:schemaRefs>
     <ds:schemaRef ds:uri="http://schemas.openxmlformats.org/officeDocument/2006/bibliography"/>
   </ds:schemaRefs>

</xml_diff>

<commit_message>
added diagrams into the final document
</commit_message>
<xml_diff>
--- a/releases/RASD.docx
+++ b/releases/RASD.docx
@@ -5717,13 +5717,7 @@
         <w:pStyle w:val="body"/>
       </w:pPr>
       <w:r>
-        <w:t>[G1</w:t>
-      </w:r>
-      <w:r>
-        <w:t>2]: If a car is parked in a non-</w:t>
-      </w:r>
-      <w:r>
-        <w:t>safe area, an employee will retrieve it</w:t>
+        <w:t>[G12]: If a car is parked in a non-safe area, an employee will retrieve it</w:t>
       </w:r>
     </w:p>
     <w:p>
@@ -5755,13 +5749,7 @@
         <w:pStyle w:val="body"/>
       </w:pPr>
       <w:r>
-        <w:t>[R12.2]: When a car is locked the system checks its GPS coordinates, and if they corresp</w:t>
-      </w:r>
-      <w:r>
-        <w:t>ond to those of a non-</w:t>
-      </w:r>
-      <w:r>
-        <w:t>safe area all employees are notified through AdminPowerEnJoy that the car needs to be retrieved</w:t>
+        <w:t>[R12.2]: When a car is locked the system checks its GPS coordinates, and if they correspond to those of a non-safe area all employees are notified through AdminPowerEnJoy that the car needs to be retrieved</w:t>
       </w:r>
     </w:p>
     <w:p>
@@ -5813,14 +5801,7 @@
           <w:i/>
           <w:u w:val="single"/>
         </w:rPr>
-        <w:t>Domain assumption</w:t>
-      </w:r>
-      <w:r>
-        <w:rPr>
-          <w:i/>
-          <w:u w:val="single"/>
-        </w:rPr>
-        <w:t>s to ensure the desired outcome</w:t>
+        <w:t>Domain assumptions to ensure the desired outcome</w:t>
       </w:r>
     </w:p>
     <w:p>
@@ -10475,8 +10456,6 @@
       <w:r>
         <w:t>- The employee fails to retrieve the car within 12 hours: the retrieval request is issued again by the system and another employee can accept it</w:t>
       </w:r>
-      <w:bookmarkStart w:id="0" w:name="_GoBack"/>
-      <w:bookmarkEnd w:id="0"/>
     </w:p>
     <w:p>
       <w:pPr>
@@ -11556,7 +11535,10 @@
     <w:p>
       <w:pPr>
         <w:pStyle w:val="body"/>
-        <w:rPr>
+        <w:jc w:val="center"/>
+        <w:rPr>
+          <w:b/>
+          <w:i/>
           <w:szCs w:val="28"/>
         </w:rPr>
       </w:pPr>
@@ -11566,10 +11548,10 @@
           <w:szCs w:val="28"/>
         </w:rPr>
         <w:drawing>
-          <wp:inline distT="0" distB="0" distL="0" distR="0" wp14:anchorId="0CF9D5BA" wp14:editId="2B672E8D">
-            <wp:extent cx="6108700" cy="8587740"/>
-            <wp:effectExtent l="0" t="0" r="0" b="0"/>
-            <wp:docPr id="6" name="Picture 6" descr="../RASD/10%20-%20Sequence%20diagram/SequenceDiagram1.png"/>
+          <wp:inline distT="0" distB="0" distL="0" distR="0" wp14:anchorId="5A3930DB" wp14:editId="417E2D76">
+            <wp:extent cx="6274391" cy="8752840"/>
+            <wp:effectExtent l="0" t="0" r="0" b="10160"/>
+            <wp:docPr id="11" name="Picture 11" descr="../RASD/10%20-%20Sequence%20diagram/Reserve%20a%20car.png"/>
             <wp:cNvGraphicFramePr>
               <a:graphicFrameLocks xmlns:a="http://schemas.openxmlformats.org/drawingml/2006/main" noChangeAspect="1"/>
             </wp:cNvGraphicFramePr>
@@ -11577,7 +11559,7 @@
               <a:graphicData uri="http://schemas.openxmlformats.org/drawingml/2006/picture">
                 <pic:pic xmlns:pic="http://schemas.openxmlformats.org/drawingml/2006/picture">
                   <pic:nvPicPr>
-                    <pic:cNvPr id="0" name="Picture 3" descr="../RASD/10%20-%20Sequence%20diagram/SequenceDiagram1.png"/>
+                    <pic:cNvPr id="0" name="Picture 1" descr="../RASD/10%20-%20Sequence%20diagram/Reserve%20a%20car.png"/>
                     <pic:cNvPicPr>
                       <a:picLocks noChangeAspect="1" noChangeArrowheads="1"/>
                     </pic:cNvPicPr>
@@ -11598,7 +11580,7 @@
                   <pic:spPr bwMode="auto">
                     <a:xfrm>
                       <a:off x="0" y="0"/>
-                      <a:ext cx="6108700" cy="8587740"/>
+                      <a:ext cx="6305706" cy="8796525"/>
                     </a:xfrm>
                     <a:prstGeom prst="rect">
                       <a:avLst/>
@@ -11618,58 +11600,199 @@
     <w:p>
       <w:pPr>
         <w:pStyle w:val="body"/>
-        <w:rPr>
-          <w:szCs w:val="28"/>
-        </w:rPr>
-      </w:pPr>
-    </w:p>
-    <w:p>
-      <w:pPr>
-        <w:pStyle w:val="body"/>
-        <w:rPr>
-          <w:szCs w:val="28"/>
-        </w:rPr>
-      </w:pPr>
-    </w:p>
-    <w:p>
-      <w:pPr>
-        <w:pStyle w:val="body"/>
-        <w:rPr>
-          <w:szCs w:val="28"/>
-        </w:rPr>
-      </w:pPr>
-    </w:p>
-    <w:p>
-      <w:pPr>
-        <w:pStyle w:val="body"/>
-        <w:rPr>
-          <w:szCs w:val="28"/>
-        </w:rPr>
-      </w:pPr>
-    </w:p>
-    <w:p>
-      <w:pPr>
-        <w:pStyle w:val="body"/>
-        <w:rPr>
-          <w:szCs w:val="28"/>
-        </w:rPr>
-      </w:pPr>
-    </w:p>
-    <w:p>
-      <w:pPr>
-        <w:pStyle w:val="body"/>
-        <w:rPr>
-          <w:szCs w:val="28"/>
-        </w:rPr>
-      </w:pPr>
-    </w:p>
-    <w:p>
-      <w:pPr>
-        <w:pStyle w:val="body"/>
-        <w:rPr>
-          <w:szCs w:val="28"/>
-        </w:rPr>
-      </w:pPr>
+        <w:jc w:val="center"/>
+        <w:rPr>
+          <w:szCs w:val="28"/>
+        </w:rPr>
+      </w:pPr>
+      <w:r>
+        <w:rPr>
+          <w:noProof/>
+          <w:szCs w:val="28"/>
+        </w:rPr>
+        <w:lastRenderedPageBreak/>
+        <w:drawing>
+          <wp:inline distT="0" distB="0" distL="0" distR="0" wp14:anchorId="3C632644" wp14:editId="3ADC6DFE">
+            <wp:extent cx="6198149" cy="7216140"/>
+            <wp:effectExtent l="0" t="0" r="0" b="0"/>
+            <wp:docPr id="12" name="Picture 12" descr="../RASD/10%20-%20Sequence%20diagram/Ride%20a%20car.png"/>
+            <wp:cNvGraphicFramePr>
+              <a:graphicFrameLocks xmlns:a="http://schemas.openxmlformats.org/drawingml/2006/main" noChangeAspect="1"/>
+            </wp:cNvGraphicFramePr>
+            <a:graphic xmlns:a="http://schemas.openxmlformats.org/drawingml/2006/main">
+              <a:graphicData uri="http://schemas.openxmlformats.org/drawingml/2006/picture">
+                <pic:pic xmlns:pic="http://schemas.openxmlformats.org/drawingml/2006/picture">
+                  <pic:nvPicPr>
+                    <pic:cNvPr id="0" name="Picture 2" descr="../RASD/10%20-%20Sequence%20diagram/Ride%20a%20car.png"/>
+                    <pic:cNvPicPr>
+                      <a:picLocks noChangeAspect="1" noChangeArrowheads="1"/>
+                    </pic:cNvPicPr>
+                  </pic:nvPicPr>
+                  <pic:blipFill>
+                    <a:blip r:embed="rId17">
+                      <a:extLst>
+                        <a:ext uri="{28A0092B-C50C-407E-A947-70E740481C1C}">
+                          <a14:useLocalDpi xmlns:a14="http://schemas.microsoft.com/office/drawing/2010/main" val="0"/>
+                        </a:ext>
+                      </a:extLst>
+                    </a:blip>
+                    <a:srcRect/>
+                    <a:stretch>
+                      <a:fillRect/>
+                    </a:stretch>
+                  </pic:blipFill>
+                  <pic:spPr bwMode="auto">
+                    <a:xfrm>
+                      <a:off x="0" y="0"/>
+                      <a:ext cx="6202150" cy="7220799"/>
+                    </a:xfrm>
+                    <a:prstGeom prst="rect">
+                      <a:avLst/>
+                    </a:prstGeom>
+                    <a:noFill/>
+                    <a:ln>
+                      <a:noFill/>
+                    </a:ln>
+                  </pic:spPr>
+                </pic:pic>
+              </a:graphicData>
+            </a:graphic>
+          </wp:inline>
+        </w:drawing>
+      </w:r>
+    </w:p>
+    <w:p>
+      <w:pPr>
+        <w:pStyle w:val="body"/>
+        <w:rPr>
+          <w:szCs w:val="28"/>
+        </w:rPr>
+      </w:pPr>
+    </w:p>
+    <w:p>
+      <w:pPr>
+        <w:pStyle w:val="body"/>
+        <w:rPr>
+          <w:b/>
+          <w:i/>
+          <w:szCs w:val="28"/>
+        </w:rPr>
+      </w:pPr>
+      <w:r>
+        <w:rPr>
+          <w:b/>
+          <w:i/>
+          <w:szCs w:val="28"/>
+        </w:rPr>
+        <w:t>5.4</w:t>
+      </w:r>
+      <w:r>
+        <w:rPr>
+          <w:b/>
+          <w:i/>
+          <w:szCs w:val="28"/>
+        </w:rPr>
+        <w:t>. SEQUENCE DIAGRAM</w:t>
+      </w:r>
+    </w:p>
+    <w:p>
+      <w:pPr>
+        <w:pStyle w:val="body"/>
+        <w:rPr>
+          <w:b/>
+          <w:i/>
+          <w:szCs w:val="28"/>
+        </w:rPr>
+      </w:pPr>
+    </w:p>
+    <w:p>
+      <w:pPr>
+        <w:pStyle w:val="body"/>
+        <w:rPr>
+          <w:szCs w:val="28"/>
+        </w:rPr>
+      </w:pPr>
+      <w:r>
+        <w:rPr>
+          <w:noProof/>
+          <w:szCs w:val="28"/>
+        </w:rPr>
+        <w:lastRenderedPageBreak/>
+        <w:drawing>
+          <wp:inline distT="0" distB="0" distL="0" distR="0" wp14:anchorId="08046108" wp14:editId="58BF9CB5">
+            <wp:extent cx="6108700" cy="7251700"/>
+            <wp:effectExtent l="0" t="0" r="12700" b="12700"/>
+            <wp:docPr id="14" name="Picture 14" descr="../RASD/13%20-%20statechart/StatechartDiagram1.png"/>
+            <wp:cNvGraphicFramePr>
+              <a:graphicFrameLocks xmlns:a="http://schemas.openxmlformats.org/drawingml/2006/main" noChangeAspect="1"/>
+            </wp:cNvGraphicFramePr>
+            <a:graphic xmlns:a="http://schemas.openxmlformats.org/drawingml/2006/main">
+              <a:graphicData uri="http://schemas.openxmlformats.org/drawingml/2006/picture">
+                <pic:pic xmlns:pic="http://schemas.openxmlformats.org/drawingml/2006/picture">
+                  <pic:nvPicPr>
+                    <pic:cNvPr id="0" name="Picture 4" descr="../RASD/13%20-%20statechart/StatechartDiagram1.png"/>
+                    <pic:cNvPicPr>
+                      <a:picLocks noChangeAspect="1" noChangeArrowheads="1"/>
+                    </pic:cNvPicPr>
+                  </pic:nvPicPr>
+                  <pic:blipFill>
+                    <a:blip r:embed="rId18">
+                      <a:extLst>
+                        <a:ext uri="{28A0092B-C50C-407E-A947-70E740481C1C}">
+                          <a14:useLocalDpi xmlns:a14="http://schemas.microsoft.com/office/drawing/2010/main" val="0"/>
+                        </a:ext>
+                      </a:extLst>
+                    </a:blip>
+                    <a:srcRect/>
+                    <a:stretch>
+                      <a:fillRect/>
+                    </a:stretch>
+                  </pic:blipFill>
+                  <pic:spPr bwMode="auto">
+                    <a:xfrm>
+                      <a:off x="0" y="0"/>
+                      <a:ext cx="6108700" cy="7251700"/>
+                    </a:xfrm>
+                    <a:prstGeom prst="rect">
+                      <a:avLst/>
+                    </a:prstGeom>
+                    <a:noFill/>
+                    <a:ln>
+                      <a:noFill/>
+                    </a:ln>
+                  </pic:spPr>
+                </pic:pic>
+              </a:graphicData>
+            </a:graphic>
+          </wp:inline>
+        </w:drawing>
+      </w:r>
+    </w:p>
+    <w:p>
+      <w:pPr>
+        <w:pStyle w:val="body"/>
+        <w:rPr>
+          <w:szCs w:val="28"/>
+        </w:rPr>
+      </w:pPr>
+    </w:p>
+    <w:p>
+      <w:pPr>
+        <w:pStyle w:val="body"/>
+        <w:rPr>
+          <w:szCs w:val="28"/>
+        </w:rPr>
+      </w:pPr>
+    </w:p>
+    <w:p>
+      <w:pPr>
+        <w:pStyle w:val="body"/>
+        <w:rPr>
+          <w:szCs w:val="28"/>
+        </w:rPr>
+      </w:pPr>
+      <w:bookmarkStart w:id="0" w:name="_GoBack"/>
+      <w:bookmarkEnd w:id="0"/>
     </w:p>
     <w:p>
       <w:pPr>
@@ -13552,7 +13675,7 @@
 </file>
 
 <file path=customXml/itemProps1.xml><?xml version="1.0" encoding="utf-8"?>
-<ds:datastoreItem xmlns:ds="http://schemas.openxmlformats.org/officeDocument/2006/customXml" ds:itemID="{83CCFE9B-4A97-D249-B058-09C4FC62310F}">
+<ds:datastoreItem xmlns:ds="http://schemas.openxmlformats.org/officeDocument/2006/customXml" ds:itemID="{D421503F-70F8-BC43-836F-D3EDD5755721}">
   <ds:schemaRefs>
     <ds:schemaRef ds:uri="http://schemas.openxmlformats.org/officeDocument/2006/bibliography"/>
   </ds:schemaRefs>

</xml_diff>